<commit_message>
begin writing paper and more plots
</commit_message>
<xml_diff>
--- a/Writing/OCNMS manuscript v01.docx
+++ b/Writing/OCNMS manuscript v01.docx
@@ -10,18 +10,369 @@
     <w:p/>
     <w:p>
       <w:r>
-        <w:t>Andrew O. Shelton, Jameal F. Samhouri, Chris Harvey, Blake E. Feist, Kelly Andrews, Kinsey Frick, Nick Tolimieri, Greg Williams, ……</w:t>
+        <w:t xml:space="preserve">Andrew O. Shelton, </w:t>
+      </w:r>
+      <w:proofErr w:type="spellStart"/>
+      <w:r>
+        <w:t>Jameal</w:t>
+      </w:r>
+      <w:proofErr w:type="spellEnd"/>
+      <w:r>
+        <w:t xml:space="preserve"> F. </w:t>
+      </w:r>
+      <w:proofErr w:type="spellStart"/>
+      <w:r>
+        <w:t>Samhouri</w:t>
+      </w:r>
+      <w:proofErr w:type="spellEnd"/>
+      <w:r>
+        <w:t xml:space="preserve">, Chris Harvey, Blake E. </w:t>
+      </w:r>
+      <w:proofErr w:type="spellStart"/>
+      <w:r>
+        <w:t>Feist</w:t>
+      </w:r>
+      <w:proofErr w:type="spellEnd"/>
+      <w:r>
+        <w:t xml:space="preserve">, Kelly Andrews, Kinsey Frick, Nick </w:t>
+      </w:r>
+      <w:proofErr w:type="spellStart"/>
+      <w:r>
+        <w:t>Tolimieri</w:t>
+      </w:r>
+      <w:proofErr w:type="spellEnd"/>
+      <w:r>
+        <w:t>, Greg Williams, ……</w:t>
       </w:r>
     </w:p>
     <w:p/>
     <w:p>
+      <w:bookmarkStart w:id="0" w:name="_GoBack"/>
       <w:r>
         <w:br w:type="page"/>
+      </w:r>
+    </w:p>
+    <w:bookmarkEnd w:id="0"/>
+    <w:p/>
+    <w:p>
+      <w:r>
+        <w:t>Introduction</w:t>
       </w:r>
     </w:p>
     <w:p/>
     <w:p/>
     <w:p>
+      <w:pPr>
+        <w:pStyle w:val="ListParagraph"/>
+        <w:ind w:left="0" w:firstLine="720"/>
+      </w:pPr>
+      <w:r>
+        <w:t>Otter- Kelp-Invertebrate interactions</w:t>
+      </w:r>
+      <w:r>
+        <w:t xml:space="preserve"> are a classic example of a trophic cascade </w:t>
+      </w:r>
+      <w:r>
+        <w:fldChar w:fldCharType="begin"/>
+      </w:r>
+      <w:r>
+        <w:instrText xml:space="preserve"> ADDIN PAPERS2_CITATIONS &lt;citation&gt;&lt;uuid&gt;EC784BCC-B190-41CC-8F58-0C9252C06651&lt;/uuid&gt;&lt;priority&gt;0&lt;/priority&gt;&lt;publications&gt;&lt;publication&gt;&lt;uuid&gt;4422A175-36E7-4E61-B8B0-1314F2059E93&lt;/uuid&gt;&lt;volume&gt;282&lt;/volume&gt;&lt;doi&gt;10.1126/science.282.5388.473&lt;/doi&gt;&lt;startpage&gt;473&lt;/startpage&gt;&lt;publication_date&gt;99199810161200000000222000&lt;/publication_date&gt;&lt;url&gt;http://science.sciencemag.org/content/282/5388/473.abstract&lt;/url&gt;&lt;type&gt;400&lt;/type&gt;&lt;title&gt;Killer Whale Predation on Sea Otters Linking Oceanic and Nearshore Ecosystems&lt;/title&gt;&lt;publisher&gt;American Association for the Advancement of Science&lt;/publisher&gt;&lt;number&gt;5388&lt;/number&gt;&lt;subtype&gt;400&lt;/subtype&gt;&lt;endpage&gt;476&lt;/endpage&gt;&lt;bundle&gt;&lt;publication&gt;&lt;publisher&gt;American Association for the Advancement of Science&lt;/publisher&gt;&lt;title&gt;Science&lt;/title&gt;&lt;type&gt;-100&lt;/type&gt;&lt;subtype&gt;-100&lt;/subtype&gt;&lt;uuid&gt;32445AF0-22E3-468F-A5CF-8F3DD17BB12D&lt;/uuid&gt;&lt;/publication&gt;&lt;/bundle&gt;&lt;authors&gt;&lt;author&gt;&lt;firstName&gt;J&lt;/firstName&gt;&lt;middleNames&gt;A&lt;/middleNames&gt;&lt;lastName&gt;Estes&lt;/lastName&gt;&lt;/author&gt;&lt;author&gt;&lt;firstName&gt;M&lt;/firstName&gt;&lt;middleNames&gt;T&lt;/middleNames&gt;&lt;lastName&gt;Tinker&lt;/lastName&gt;&lt;/author&gt;&lt;author&gt;&lt;firstName&gt;T&lt;/firstName&gt;&lt;middleNames&gt;M&lt;/middleNames&gt;&lt;lastName&gt;Williams&lt;/lastName&gt;&lt;/author&gt;&lt;author&gt;&lt;firstName&gt;D&lt;/firstName&gt;&lt;middleNames&gt;F&lt;/middleNames&gt;&lt;lastName&gt;Doak&lt;/lastName&gt;&lt;/author&gt;&lt;/authors&gt;&lt;/publication&gt;&lt;publication&gt;&lt;uuid&gt;C230BA33-B378-45A4-BAD9-043176200880&lt;/uuid&gt;&lt;volume&gt;65&lt;/volume&gt;&lt;doi&gt;10.2307/2937159&lt;/doi&gt;&lt;startpage&gt;75&lt;/startpage&gt;&lt;publication_date&gt;99199502011200000000222000&lt;/publication_date&gt;&lt;url&gt;http://doi.wiley.com/10.2307/2937159&lt;/url&gt;&lt;type&gt;400&lt;/type&gt;&lt;title&gt;Sea Otters and Kelp Forests in Alaska: Generality and Variation in a Community Ecological Paradigm&lt;/title&gt;&lt;publisher&gt;Ecological Society of America&lt;/publisher&gt;&lt;number&gt;1&lt;/number&gt;&lt;subtype&gt;400&lt;/subtype&gt;&lt;endpage&gt;100&lt;/endpage&gt;&lt;bundle&gt;&lt;publication&gt;&lt;publisher&gt; ap &lt;/publisher&gt;&lt;title&gt;Ecological Monographs&lt;/title&gt;&lt;type&gt;-100&lt;/type&gt;&lt;subtype&gt;-100&lt;/subtype&gt;&lt;uuid&gt;F9DF2E26-C6FE-4CA2-85FA-FEB00F39E796&lt;/uuid&gt;&lt;/publication&gt;&lt;/bundle&gt;&lt;authors&gt;&lt;author&gt;&lt;firstName&gt;James&lt;/firstName&gt;&lt;middleNames&gt;A&lt;/middleNames&gt;&lt;lastName&gt;Estes&lt;/lastName&gt;&lt;/author&gt;&lt;author&gt;&lt;firstName&gt;David&lt;/firstName&gt;&lt;middleNames&gt;O&lt;/middleNames&gt;&lt;lastName&gt;Duggins&lt;/lastName&gt;&lt;/author&gt;&lt;/authors&gt;&lt;/publication&gt;&lt;publication&gt;&lt;type&gt;400&lt;/type&gt;&lt;publication_date&gt;99197400001200000000200000&lt;/publication_date&gt;&lt;title&gt;Sea otters: their role in structuring nearshore communities&lt;/title&gt;&lt;url&gt;http://www.life.illinois.edu/ib/453/Comm%20Ecol%20papers/otters.pdf&lt;/url&gt;&lt;subtype&gt;400&lt;/subtype&gt;&lt;uuid&gt;726E07CD-2BCF-4B91-AD6B-E138EFB1E557&lt;/uuid&gt;&lt;bundle&gt;&lt;publication&gt;&lt;title&gt;Science&lt;/title&gt;&lt;type&gt;-100&lt;/type&gt;&lt;subtype&gt;-100&lt;/subtype&gt;&lt;uuid&gt;5B921C76-80C3-4F1E-B9A5-2ADEF9884C46&lt;/uuid&gt;&lt;/publication&gt;&lt;/bundle&gt;&lt;authors&gt;&lt;author&gt;&lt;firstName&gt;J&lt;/firstName&gt;&lt;middleNames&gt;A&lt;/middleNames&gt;&lt;lastName&gt;Estes&lt;/lastName&gt;&lt;/author&gt;&lt;author&gt;&lt;firstName&gt;J&lt;/firstName&gt;&lt;middleNames&gt;F&lt;/middleNames&gt;&lt;lastName&gt;Palmisano&lt;/lastName&gt;&lt;/author&gt;&lt;/authors&gt;&lt;/publication&gt;&lt;/publications&gt;&lt;cites&gt;&lt;/cites&gt;&lt;/citation&gt;</w:instrText>
+      </w:r>
+      <w:r>
+        <w:fldChar w:fldCharType="separate"/>
+      </w:r>
+      <w:r>
+        <w:rPr>
+          <w:rFonts w:ascii="Cambria" w:hAnsi="Cambria" w:cs="Cambria"/>
+        </w:rPr>
+        <w:t>{Estes:1998hr, Estes:1995hv, Estes:1974tk}</w:t>
+      </w:r>
+      <w:r>
+        <w:fldChar w:fldCharType="end"/>
+      </w:r>
+    </w:p>
+    <w:p>
+      <w:pPr>
+        <w:pStyle w:val="ListParagraph"/>
+        <w:ind w:left="0" w:firstLine="720"/>
+      </w:pPr>
+    </w:p>
+    <w:p>
+      <w:pPr>
+        <w:pStyle w:val="ListParagraph"/>
+        <w:ind w:left="0" w:firstLine="720"/>
+      </w:pPr>
+      <w:r>
+        <w:t xml:space="preserve">Mixture of patterns for kelps – </w:t>
+      </w:r>
+    </w:p>
+    <w:p>
+      <w:pPr>
+        <w:pStyle w:val="ListParagraph"/>
+        <w:numPr>
+          <w:ilvl w:val="0"/>
+          <w:numId w:val="5"/>
+        </w:numPr>
+      </w:pPr>
+      <w:r>
+        <w:t>Bottom up driven dynamics over relatively short time-periods (Dan Reed and friends).</w:t>
+      </w:r>
+    </w:p>
+    <w:p>
+      <w:pPr>
+        <w:pStyle w:val="ListParagraph"/>
+        <w:numPr>
+          <w:ilvl w:val="0"/>
+          <w:numId w:val="5"/>
+        </w:numPr>
+      </w:pPr>
+      <w:r>
+        <w:t xml:space="preserve">Other species are performing top down control in the absence of otters </w:t>
+      </w:r>
+      <w:r>
+        <w:fldChar w:fldCharType="begin"/>
+      </w:r>
+      <w:r>
+        <w:instrText xml:space="preserve"> ADDIN PAPERS2_CITATIONS &lt;citation&gt;&lt;uuid&gt;2D104BF7-7C04-4112-92C9-AC84CCCF8006&lt;/uuid&gt;&lt;priority&gt;0&lt;/priority&gt;&lt;publications&gt;&lt;publication&gt;&lt;uuid&gt;1108DB57-BCA3-427D-82C0-35F33F7F018E&lt;/uuid&gt;&lt;volume&gt;14&lt;/volume&gt;&lt;doi&gt;10.1890/03-5088&lt;/doi&gt;&lt;startpage&gt;1566&lt;/startpage&gt;&lt;publication_date&gt;99200410011200000000222000&lt;/publication_date&gt;&lt;url&gt;http://onlinelibrary.wiley.com/doi/10.1890/03-5088/full&lt;/url&gt;&lt;type&gt;400&lt;/type&gt;&lt;title&gt;FISHING FOR LOBSTERS INDIRECTLY INCREASES EPIDEMICS IN SEA URCHINS&lt;/title&gt;&lt;publisher&gt;Ecological Society of America&lt;/publisher&gt;&lt;number&gt;5&lt;/number&gt;&lt;subtype&gt;400&lt;/subtype&gt;&lt;endpage&gt;1573&lt;/endpage&gt;&lt;bundle&gt;&lt;publication&gt;&lt;publisher&gt; Ecological Society of America &lt;/publisher&gt;&lt;title&gt;Ecological Applications&lt;/title&gt;&lt;type&gt;-100&lt;/type&gt;&lt;subtype&gt;-100&lt;/subtype&gt;&lt;uuid&gt;1DFA57A8-F5BE-404A-8D46-BD0C3BB9ADA4&lt;/uuid&gt;&lt;/publication&gt;&lt;/bundle&gt;&lt;authors&gt;&lt;author&gt;&lt;firstName&gt;Kevin&lt;/firstName&gt;&lt;middleNames&gt;D&lt;/middleNames&gt;&lt;lastName&gt;Lafferty&lt;/lastName&gt;&lt;/author&gt;&lt;/authors&gt;&lt;/publication&gt;&lt;/publications&gt;&lt;cites&gt;&lt;/cites&gt;&lt;/citation&gt;</w:instrText>
+      </w:r>
+      <w:r>
+        <w:fldChar w:fldCharType="separate"/>
+      </w:r>
+      <w:r>
+        <w:rPr>
+          <w:rFonts w:ascii="Cambria" w:hAnsi="Cambria" w:cs="Cambria"/>
+        </w:rPr>
+        <w:t>{Lafferty:2004dn}</w:t>
+      </w:r>
+      <w:r>
+        <w:fldChar w:fldCharType="end"/>
+      </w:r>
+      <w:r>
+        <w:t xml:space="preserve"> but this is disputed by some </w:t>
+      </w:r>
+      <w:r>
+        <w:fldChar w:fldCharType="begin"/>
+      </w:r>
+      <w:r>
+        <w:instrText xml:space="preserve"> ADDIN PAPERS2_CITATIONS &lt;citation&gt;&lt;uuid&gt;B580ECFA-BC4F-43A6-A539-5F80623BDC84&lt;/uuid&gt;&lt;priority&gt;0&lt;/priority&gt;&lt;publications&gt;&lt;publication&gt;&lt;volume&gt;45&lt;/volume&gt;&lt;publication_date&gt;99200700001200000000200000&lt;/publication_date&gt;&lt;startpage&gt;39&lt;/startpage&gt;&lt;title&gt;Global ecology of the giant kelp Macrocystis: from ecotypes to ecosystems </w:instrText>
+      </w:r>
+    </w:p>
+    <w:p>
+      <w:pPr>
+        <w:pStyle w:val="ListParagraph"/>
+        <w:numPr>
+          <w:ilvl w:val="0"/>
+          <w:numId w:val="5"/>
+        </w:numPr>
+      </w:pPr>
+      <w:r>
+        <w:instrText>&lt;/title&gt;&lt;uuid&gt;D1F1759D-C347-448B-9F24-17D1343AF983&lt;/uuid&gt;&lt;subtype&gt;400&lt;/subtype&gt;&lt;endpage&gt;88&lt;/endpage&gt;&lt;type&gt;400&lt;/type&gt;&lt;url&gt;https://books.google.com/books/about/Oceanography_and_Marine_Biology.html?id=bb5dEUANTp0C&lt;/url&gt;&lt;bundle&gt;&lt;publication&gt;&lt;title&gt;Oceanography and Marine Biology: An Annual Review&lt;/title&gt;&lt;type&gt;-100&lt;/type&gt;&lt;subtype&gt;-100&lt;/subtype&gt;&lt;uuid&gt;4C3BD754-ADFB-4F1D-A2C3-6F4966CE8A1A&lt;/uuid&gt;&lt;/publication&gt;&lt;/bundle&gt;&lt;authors&gt;&lt;author&gt;&lt;firstName&gt;Michael&lt;/firstName&gt;&lt;middleNames&gt;H&lt;/middleNames&gt;&lt;lastName&gt;Graham&lt;/lastName&gt;&lt;/author&gt;&lt;author&gt;&lt;firstName&gt;Julio&lt;/firstName&gt;&lt;middleNames&gt;A&lt;/middleNames&gt;&lt;lastName&gt;Vasquez&lt;/lastName&gt;&lt;/author&gt;&lt;author&gt;&lt;firstName&gt;Alejandro&lt;/firstName&gt;&lt;middleNames&gt;H&lt;/middleNames&gt;&lt;lastName&gt;Buschmann&lt;/lastName&gt;&lt;/author&gt;&lt;/authors&gt;&lt;/publication&gt;&lt;/publications&gt;&lt;cites&gt;&lt;/cites&gt;&lt;/citation&gt;</w:instrText>
+      </w:r>
+      <w:r>
+        <w:fldChar w:fldCharType="separate"/>
+      </w:r>
+      <w:r>
+        <w:rPr>
+          <w:rFonts w:ascii="Cambria" w:hAnsi="Cambria" w:cs="Cambria"/>
+        </w:rPr>
+        <w:t>{Graham</w:t>
+      </w:r>
+      <w:proofErr w:type="gramStart"/>
+      <w:r>
+        <w:rPr>
+          <w:rFonts w:ascii="Cambria" w:hAnsi="Cambria" w:cs="Cambria"/>
+        </w:rPr>
+        <w:t>:2007wp</w:t>
+      </w:r>
+      <w:proofErr w:type="gramEnd"/>
+      <w:r>
+        <w:rPr>
+          <w:rFonts w:ascii="Cambria" w:hAnsi="Cambria" w:cs="Cambria"/>
+        </w:rPr>
+        <w:t>}</w:t>
+      </w:r>
+      <w:r>
+        <w:fldChar w:fldCharType="end"/>
+      </w:r>
+    </w:p>
+    <w:p/>
+    <w:p/>
+    <w:p/>
+    <w:p>
+      <w:pPr>
+        <w:rPr>
+          <w:b/>
+        </w:rPr>
+      </w:pPr>
+      <w:proofErr w:type="spellStart"/>
+      <w:r>
+        <w:rPr>
+          <w:b/>
+        </w:rPr>
+        <w:t>Pfister</w:t>
+      </w:r>
+      <w:proofErr w:type="spellEnd"/>
+      <w:r>
+        <w:rPr>
+          <w:b/>
+        </w:rPr>
+        <w:t xml:space="preserve"> et al. In review:</w:t>
+      </w:r>
+    </w:p>
+    <w:p/>
+    <w:p>
+      <w:pPr>
+        <w:ind w:left="720"/>
+      </w:pPr>
+      <w:r>
+        <w:t xml:space="preserve">Reference </w:t>
+      </w:r>
+      <w:proofErr w:type="spellStart"/>
+      <w:r>
+        <w:t>Pfister</w:t>
+      </w:r>
+      <w:proofErr w:type="spellEnd"/>
+      <w:r>
+        <w:t xml:space="preserve"> et al. </w:t>
+      </w:r>
+      <w:proofErr w:type="gramStart"/>
+      <w:r>
+        <w:t>In review for WDNR methods description.</w:t>
+      </w:r>
+      <w:proofErr w:type="gramEnd"/>
+      <w:r>
+        <w:t xml:space="preserve"> Also,</w:t>
+      </w:r>
+    </w:p>
+    <w:p>
+      <w:pPr>
+        <w:ind w:left="720"/>
+      </w:pPr>
+    </w:p>
+    <w:p>
+      <w:pPr>
+        <w:ind w:left="720"/>
+      </w:pPr>
+    </w:p>
+    <w:p>
+      <w:pPr>
+        <w:widowControl w:val="0"/>
+        <w:autoSpaceDE w:val="0"/>
+        <w:autoSpaceDN w:val="0"/>
+        <w:adjustRightInd w:val="0"/>
+        <w:spacing w:after="240" w:line="360" w:lineRule="atLeast"/>
+        <w:ind w:left="720"/>
+        <w:rPr>
+          <w:rFonts w:ascii="Times New Roman" w:hAnsi="Times New Roman" w:cs="Times New Roman"/>
+          <w:color w:val="000000"/>
+          <w:sz w:val="32"/>
+          <w:szCs w:val="32"/>
+        </w:rPr>
+      </w:pPr>
+      <w:r>
+        <w:rPr>
+          <w:rFonts w:ascii="Times New Roman" w:hAnsi="Times New Roman" w:cs="Times New Roman"/>
+          <w:color w:val="000000"/>
+          <w:sz w:val="32"/>
+          <w:szCs w:val="32"/>
+        </w:rPr>
+        <w:t xml:space="preserve">(http://www.dnr.wa.gov/programs-and- services/aquatics/aquatic-science/kelp-monitoring) </w:t>
+      </w:r>
+    </w:p>
+    <w:p>
+      <w:pPr>
+        <w:widowControl w:val="0"/>
+        <w:autoSpaceDE w:val="0"/>
+        <w:autoSpaceDN w:val="0"/>
+        <w:adjustRightInd w:val="0"/>
+        <w:spacing w:after="240" w:line="360" w:lineRule="atLeast"/>
+        <w:ind w:left="720"/>
+        <w:rPr>
+          <w:rFonts w:ascii="Times" w:hAnsi="Times" w:cs="Times"/>
+          <w:color w:val="000000"/>
+        </w:rPr>
+      </w:pPr>
+      <w:r>
+        <w:rPr>
+          <w:rFonts w:ascii="Times New Roman" w:hAnsi="Times New Roman" w:cs="Times New Roman"/>
+          <w:color w:val="000000"/>
+          <w:sz w:val="32"/>
+          <w:szCs w:val="32"/>
+        </w:rPr>
+        <w:t xml:space="preserve">There was no evidence of negatively correlated dynamics that are associated with competition (Rees </w:t>
+      </w:r>
+      <w:r>
+        <w:rPr>
+          <w:rFonts w:ascii="Times" w:hAnsi="Times" w:cs="Times"/>
+          <w:i/>
+          <w:iCs/>
+          <w:color w:val="000000"/>
+          <w:sz w:val="32"/>
+          <w:szCs w:val="32"/>
+        </w:rPr>
+        <w:t>et al.</w:t>
+      </w:r>
+      <w:r>
+        <w:rPr>
+          <w:rFonts w:ascii="Times New Roman" w:hAnsi="Times New Roman" w:cs="Times New Roman"/>
+          <w:color w:val="000000"/>
+          <w:sz w:val="32"/>
+          <w:szCs w:val="32"/>
+        </w:rPr>
+        <w:t xml:space="preserve">, 1996). Instead, both species appeared to </w:t>
+      </w:r>
+      <w:proofErr w:type="spellStart"/>
+      <w:r>
+        <w:rPr>
+          <w:rFonts w:ascii="Times New Roman" w:hAnsi="Times New Roman" w:cs="Times New Roman"/>
+          <w:color w:val="000000"/>
+          <w:sz w:val="32"/>
+          <w:szCs w:val="32"/>
+        </w:rPr>
+        <w:t>covary</w:t>
+      </w:r>
+      <w:proofErr w:type="spellEnd"/>
+      <w:r>
+        <w:rPr>
+          <w:rFonts w:ascii="Times New Roman" w:hAnsi="Times New Roman" w:cs="Times New Roman"/>
+          <w:color w:val="000000"/>
+          <w:sz w:val="32"/>
+          <w:szCs w:val="32"/>
+        </w:rPr>
+        <w:t xml:space="preserve"> through time, suggesting that conditions favorable to one species were also favorable to the other. </w:t>
+      </w:r>
+    </w:p>
+    <w:p>
+      <w:pPr>
+        <w:widowControl w:val="0"/>
+        <w:autoSpaceDE w:val="0"/>
+        <w:autoSpaceDN w:val="0"/>
+        <w:adjustRightInd w:val="0"/>
+        <w:spacing w:after="240" w:line="360" w:lineRule="atLeast"/>
+        <w:rPr>
+          <w:rFonts w:ascii="Times New Roman" w:hAnsi="Times New Roman" w:cs="Times New Roman"/>
+          <w:color w:val="000000"/>
+          <w:sz w:val="32"/>
+          <w:szCs w:val="32"/>
+        </w:rPr>
+      </w:pPr>
+    </w:p>
+    <w:p>
+      <w:pPr>
+        <w:widowControl w:val="0"/>
+        <w:autoSpaceDE w:val="0"/>
+        <w:autoSpaceDN w:val="0"/>
+        <w:adjustRightInd w:val="0"/>
+        <w:spacing w:after="240" w:line="360" w:lineRule="atLeast"/>
+        <w:rPr>
+          <w:rFonts w:ascii="Times" w:hAnsi="Times" w:cs="Times"/>
+          <w:color w:val="000000"/>
+        </w:rPr>
+      </w:pPr>
+    </w:p>
+    <w:p/>
+    <w:p/>
+    <w:p>
       <w:r>
         <w:t>Methods</w:t>
       </w:r>
@@ -87,7 +438,15 @@
         <w:t xml:space="preserve"> over time</w:t>
       </w:r>
       <w:r>
-        <w:t xml:space="preserve"> at 10 focal sites (Fig. 1).  We extracted survey data from surveys conducted in 1987 (Kvitek et al. 19</w:t>
+        <w:t xml:space="preserve"> at 10 focal sites (Fig. 1).  We extracted survey data from surveys conducted in 1987 (</w:t>
+      </w:r>
+      <w:proofErr w:type="spellStart"/>
+      <w:r>
+        <w:t>Kvitek</w:t>
+      </w:r>
+      <w:proofErr w:type="spellEnd"/>
+      <w:r>
+        <w:t xml:space="preserve"> et al. 19</w:t>
       </w:r>
       <w:r>
         <w:t>89, REF), 1995 (REF), and 1999 (REF) and conducted SCUBA surveys</w:t>
@@ -126,7 +485,18 @@
         <w:t>locations and survey d</w:t>
       </w:r>
       <w:r>
-        <w:t>epths were consistent over time.  We have estimates of mean density and standard deviation in unit m</w:t>
+        <w:t xml:space="preserve">epths were consistent over time.  We have estimates of mean density and standard deviation in </w:t>
+      </w:r>
+      <w:proofErr w:type="gramStart"/>
+      <w:r>
+        <w:t>unit</w:t>
+      </w:r>
+      <w:r>
+        <w:t>s</w:t>
+      </w:r>
+      <w:proofErr w:type="gramEnd"/>
+      <w:r>
+        <w:t xml:space="preserve"> m</w:t>
       </w:r>
       <w:r>
         <w:rPr>
@@ -135,7 +505,13 @@
         <w:t>-2</w:t>
       </w:r>
       <w:r>
-        <w:t xml:space="preserve"> from the years 1987, 1995, and 1999, but we lack the raw data at the quadrat data. Importantly, the sampling design from 1987 – in which many quadrats were placed directly adjacent to one another – means that the number of independent replicates are far less than the number of quadrats samples (i.e. the quadrats are pseudo-replicated). In the absence of the information to estimate the effective sample size, we used a sample size of 20 for the 1987 data to better reflect this uncertainty. For 1999 we had both quadrat and transect information. We combined the quadrat and transect data by first calculating the mean and se for each data independently and combining the information using a weighted mean and weighted standard deviation. We used the inverse of SE</w:t>
+        <w:t xml:space="preserve"> from the years 1987, 1995, and 1999, but we lack the raw data at the quadrat data. Importantly, the sampling design from 1987 – in which many quadrats were placed directly adjacent to one another – means that the number of independent replicates are far less than the number of quadrats samples (the quadrats are pseudo-replicated). In the absence of the information to estimate the effective sample size, we used a sample size of 20 for the 1987 data to better reflect this uncertainty. For 1999 we had both quadrat and transect information. We combined the quadrat and transect data by </w:t>
+      </w:r>
+      <w:r>
+        <w:t>first calculating the mean and SE</w:t>
+      </w:r>
+      <w:r>
+        <w:t xml:space="preserve"> for each data independently and combining the information using a weighted mean and weighted standard deviation. We used the inverse of SE</w:t>
       </w:r>
       <w:r>
         <w:rPr>
@@ -160,12 +536,14 @@
       <w:r>
         <w:tab/>
       </w:r>
+      <w:proofErr w:type="gramStart"/>
       <w:r>
         <w:rPr>
           <w:highlight w:val="yellow"/>
         </w:rPr>
         <w:t>DESCRIPTION OF INVERT SURVEYS IN 2015.</w:t>
       </w:r>
+      <w:proofErr w:type="gramEnd"/>
     </w:p>
     <w:p/>
     <w:p>
@@ -185,12 +563,26 @@
         <w:rPr>
           <w:i/>
         </w:rPr>
-        <w:t>Red Urchin Fishery closed in Neah Bay</w:t>
-      </w:r>
+        <w:t xml:space="preserve">Red Urchin Fishery closed in </w:t>
+      </w:r>
+      <w:proofErr w:type="spellStart"/>
       <w:r>
         <w:rPr>
           <w:i/>
         </w:rPr>
+        <w:t>Neah</w:t>
+      </w:r>
+      <w:proofErr w:type="spellEnd"/>
+      <w:r>
+        <w:rPr>
+          <w:i/>
+        </w:rPr>
+        <w:t xml:space="preserve"> Bay</w:t>
+      </w:r>
+      <w:r>
+        <w:rPr>
+          <w:i/>
+        </w:rPr>
         <w:t xml:space="preserve"> region (#5)</w:t>
       </w:r>
       <w:r>
@@ -232,13 +624,13 @@
         <w:ind w:firstLine="720"/>
       </w:pPr>
       <w:r>
-        <w:t>We used publically available aerial surveys of algae from the Washington Department of Natural resources to docu</w:t>
-      </w:r>
-      <w:r>
-        <w:t xml:space="preserve"> </w:t>
-      </w:r>
-      <w:r>
-        <w:t xml:space="preserve">ment changes in brown algae. We used </w:t>
+        <w:t xml:space="preserve">We used publically available aerial surveys of algae from the Washington Department of Natural resources to document changes in </w:t>
+      </w:r>
+      <w:r>
+        <w:t xml:space="preserve">canopy forming </w:t>
+      </w:r>
+      <w:r>
+        <w:t xml:space="preserve">brown algae. We used </w:t>
       </w:r>
       <w:r>
         <w:t xml:space="preserve">the mostly </w:t>
@@ -252,13 +644,41 @@
       <w:r>
         <w:t>. Coastal kelp forests of the Olympic coast consist of a mix of giant kelp (</w:t>
       </w:r>
+      <w:proofErr w:type="spellStart"/>
       <w:r>
         <w:rPr>
           <w:rFonts w:eastAsia="Times New Roman" w:cs="Times New Roman"/>
           <w:i/>
           <w:iCs/>
         </w:rPr>
-        <w:t xml:space="preserve">Macrocystis pyrifera) </w:t>
+        <w:t>Macrocystis</w:t>
+      </w:r>
+      <w:proofErr w:type="spellEnd"/>
+      <w:r>
+        <w:rPr>
+          <w:rFonts w:eastAsia="Times New Roman" w:cs="Times New Roman"/>
+          <w:i/>
+          <w:iCs/>
+        </w:rPr>
+        <w:t xml:space="preserve"> </w:t>
+      </w:r>
+      <w:proofErr w:type="spellStart"/>
+      <w:r>
+        <w:rPr>
+          <w:rFonts w:eastAsia="Times New Roman" w:cs="Times New Roman"/>
+          <w:i/>
+          <w:iCs/>
+        </w:rPr>
+        <w:t>pyrifera</w:t>
+      </w:r>
+      <w:proofErr w:type="spellEnd"/>
+      <w:r>
+        <w:rPr>
+          <w:rFonts w:eastAsia="Times New Roman" w:cs="Times New Roman"/>
+          <w:i/>
+          <w:iCs/>
+        </w:rPr>
+        <w:t xml:space="preserve">) </w:t>
       </w:r>
       <w:r>
         <w:rPr>
@@ -282,15 +702,16 @@
           <w:i/>
           <w:iCs/>
         </w:rPr>
-        <w:t>(N</w:t>
-      </w:r>
+        <w:t>(</w:t>
+      </w:r>
+      <w:proofErr w:type="spellStart"/>
       <w:r>
         <w:rPr>
           <w:rFonts w:eastAsia="Times New Roman" w:cs="Times New Roman"/>
           <w:i/>
           <w:iCs/>
         </w:rPr>
-        <w:t>ereocystis luetkeana</w:t>
+        <w:t>N</w:t>
       </w:r>
       <w:r>
         <w:rPr>
@@ -298,6 +719,33 @@
           <w:i/>
           <w:iCs/>
         </w:rPr>
+        <w:t>ereocystis</w:t>
+      </w:r>
+      <w:proofErr w:type="spellEnd"/>
+      <w:r>
+        <w:rPr>
+          <w:rFonts w:eastAsia="Times New Roman" w:cs="Times New Roman"/>
+          <w:i/>
+          <w:iCs/>
+        </w:rPr>
+        <w:t xml:space="preserve"> </w:t>
+      </w:r>
+      <w:proofErr w:type="spellStart"/>
+      <w:r>
+        <w:rPr>
+          <w:rFonts w:eastAsia="Times New Roman" w:cs="Times New Roman"/>
+          <w:i/>
+          <w:iCs/>
+        </w:rPr>
+        <w:t>luetkeana</w:t>
+      </w:r>
+      <w:proofErr w:type="spellEnd"/>
+      <w:r>
+        <w:rPr>
+          <w:rFonts w:eastAsia="Times New Roman" w:cs="Times New Roman"/>
+          <w:i/>
+          <w:iCs/>
+        </w:rPr>
         <w:t xml:space="preserve">).  </w:t>
       </w:r>
       <w:r>
@@ -307,39 +755,117 @@
         </w:rPr>
         <w:t xml:space="preserve">While </w:t>
       </w:r>
+      <w:proofErr w:type="spellStart"/>
       <w:r>
         <w:rPr>
           <w:rFonts w:eastAsia="Times New Roman" w:cs="Times New Roman"/>
           <w:iCs/>
         </w:rPr>
-        <w:t xml:space="preserve">overflight surveys differentiate between the two species (REF), we are primarily interested in the canopy habitat </w:t>
-      </w:r>
+        <w:t>overflight</w:t>
+      </w:r>
+      <w:proofErr w:type="spellEnd"/>
       <w:r>
         <w:rPr>
           <w:rFonts w:eastAsia="Times New Roman" w:cs="Times New Roman"/>
           <w:iCs/>
         </w:rPr>
-        <w:t xml:space="preserve">kelps and so we focus on the total surface area provided by the two species. </w:t>
+        <w:t xml:space="preserve"> surveys differentiate between the two species (REF), we are primarily interested in the canopy habitat </w:t>
       </w:r>
       <w:r>
         <w:rPr>
           <w:rFonts w:eastAsia="Times New Roman" w:cs="Times New Roman"/>
           <w:iCs/>
         </w:rPr>
-        <w:t>Additionally, the two species abundance are strongly po</w:t>
+        <w:t xml:space="preserve">kelps and so we focus on the total surface area provided by the two species. </w:t>
       </w:r>
       <w:r>
         <w:rPr>
           <w:rFonts w:eastAsia="Times New Roman" w:cs="Times New Roman"/>
           <w:iCs/>
         </w:rPr>
-        <w:t xml:space="preserve">sitively correlated in the data (Pfister et al. In Review). </w:t>
+        <w:t xml:space="preserve">Additionally, the two species abundance </w:t>
+      </w:r>
+      <w:proofErr w:type="gramStart"/>
+      <w:r>
+        <w:rPr>
+          <w:rFonts w:eastAsia="Times New Roman" w:cs="Times New Roman"/>
+          <w:iCs/>
+        </w:rPr>
+        <w:t>are</w:t>
+      </w:r>
+      <w:proofErr w:type="gramEnd"/>
+      <w:r>
+        <w:rPr>
+          <w:rFonts w:eastAsia="Times New Roman" w:cs="Times New Roman"/>
+          <w:iCs/>
+        </w:rPr>
+        <w:t xml:space="preserve"> strongly po</w:t>
+      </w:r>
+      <w:r>
+        <w:rPr>
+          <w:rFonts w:eastAsia="Times New Roman" w:cs="Times New Roman"/>
+          <w:iCs/>
+        </w:rPr>
+        <w:t>sitively correlated in the data (</w:t>
+      </w:r>
+      <w:proofErr w:type="spellStart"/>
+      <w:r>
+        <w:rPr>
+          <w:rFonts w:eastAsia="Times New Roman" w:cs="Times New Roman"/>
+          <w:iCs/>
+        </w:rPr>
+        <w:t>Pfister</w:t>
+      </w:r>
+      <w:proofErr w:type="spellEnd"/>
+      <w:r>
+        <w:rPr>
+          <w:rFonts w:eastAsia="Times New Roman" w:cs="Times New Roman"/>
+          <w:iCs/>
+        </w:rPr>
+        <w:t xml:space="preserve"> et al. </w:t>
+      </w:r>
+      <w:proofErr w:type="gramStart"/>
+      <w:r>
+        <w:rPr>
+          <w:rFonts w:eastAsia="Times New Roman" w:cs="Times New Roman"/>
+          <w:iCs/>
+        </w:rPr>
+        <w:t>In Review).</w:t>
+      </w:r>
+      <w:proofErr w:type="gramEnd"/>
+      <w:r>
+        <w:rPr>
+          <w:rFonts w:eastAsia="Times New Roman" w:cs="Times New Roman"/>
+          <w:iCs/>
+        </w:rPr>
+        <w:t xml:space="preserve"> </w:t>
       </w:r>
       <w:r>
         <w:t>We examine kelp</w:t>
       </w:r>
       <w:r>
-        <w:t xml:space="preserve"> abundance at two scales. We use estimates of kelp area within discrete strata along the coast to provide estimates of local kelp area trends for each of our 10 focal study sites (see Fig. Supplement X). Additionally, we summed the area of kelp present in all strata between Neah Bay and Destruction Island (Fig. 1) to provide a coastwide estimate kelp along the northern Olympic coast (see Supplement for list of survey strata used for each area and areas used to derive a total kelp area metric).</w:t>
+        <w:t xml:space="preserve"> abundance at two scales. We use estimates of kelp area within discrete strata along the coast to provide estimates of local kelp area trends for each of our 10 focal study sites (see Fig. Supplement X). Additionally, we summed the area of kelp present in all strata between </w:t>
+      </w:r>
+      <w:proofErr w:type="spellStart"/>
+      <w:r>
+        <w:t>Neah</w:t>
+      </w:r>
+      <w:proofErr w:type="spellEnd"/>
+      <w:r>
+        <w:t xml:space="preserve"> Bay and Destruction Island (Fig. 1) to provide </w:t>
+      </w:r>
+      <w:proofErr w:type="gramStart"/>
+      <w:r>
+        <w:t xml:space="preserve">a </w:t>
+      </w:r>
+      <w:proofErr w:type="spellStart"/>
+      <w:r>
+        <w:t>coastwide</w:t>
+      </w:r>
+      <w:proofErr w:type="spellEnd"/>
+      <w:proofErr w:type="gramEnd"/>
+      <w:r>
+        <w:t xml:space="preserve"> estimate kelp along the northern Olympic coast (see Supplement for list of survey strata used for each area and areas used to derive a total kelp area metric).</w:t>
       </w:r>
       <w:r>
         <w:t xml:space="preserve"> Surveys were conducted during peak kelp abundance in Washington (late summer: late July or early August)</w:t>
@@ -416,10 +942,34 @@
         <w:t xml:space="preserve">We used total otter counts for our analyses. Similar to the kelp data, otter surveys reflect summer distribution and abundance (REF).  As otters are highly mobile predators with </w:t>
       </w:r>
       <w:r>
-        <w:t>substantial home-ranges and the potential to have distinct seasonal distributions (Laidre et al. XXXX), our data only allow us to discuss summer distributions.  However, anecdotal evidence does not suggest that winter distribution of ott</w:t>
-      </w:r>
-      <w:r>
-        <w:t xml:space="preserve">ers are substantially different (Laidre et al. XXXX) and we make use of published otter home-range sizes to help incorporate uncertainty in </w:t>
+        <w:t xml:space="preserve">substantial </w:t>
+      </w:r>
+      <w:proofErr w:type="gramStart"/>
+      <w:r>
+        <w:t>home-ranges</w:t>
+      </w:r>
+      <w:proofErr w:type="gramEnd"/>
+      <w:r>
+        <w:t xml:space="preserve"> and the potential to have distinct seasonal distributions (</w:t>
+      </w:r>
+      <w:proofErr w:type="spellStart"/>
+      <w:r>
+        <w:t>Laidre</w:t>
+      </w:r>
+      <w:proofErr w:type="spellEnd"/>
+      <w:r>
+        <w:t xml:space="preserve"> et al. XXXX), our data only allow us to discuss summer distributions.  However, anecdotal evidence does not suggest that winter distribution of ott</w:t>
+      </w:r>
+      <w:r>
+        <w:t>ers are substantially different (</w:t>
+      </w:r>
+      <w:proofErr w:type="spellStart"/>
+      <w:r>
+        <w:t>Laidre</w:t>
+      </w:r>
+      <w:proofErr w:type="spellEnd"/>
+      <w:r>
+        <w:t xml:space="preserve"> et al. XXXX) and we make use of published otter home-range sizes to help incorporate uncertainty in </w:t>
       </w:r>
       <w:r>
         <w:t>the effect of otters along the coast.</w:t>
@@ -525,8 +1075,13 @@
         </w:numPr>
       </w:pPr>
       <w:r>
-        <w:t>Total Coastwide</w:t>
-      </w:r>
+        <w:t xml:space="preserve">Total </w:t>
+      </w:r>
+      <w:proofErr w:type="spellStart"/>
+      <w:r>
+        <w:t>Coastwide</w:t>
+      </w:r>
+      <w:proofErr w:type="spellEnd"/>
     </w:p>
     <w:p>
       <w:pPr>
@@ -605,28 +1160,289 @@
       <w:r>
         <w:t>Local otter growth explain local kelp growth (plus otter pop in 1980)</w:t>
       </w:r>
-      <w:bookmarkStart w:id="0" w:name="_GoBack"/>
-      <w:bookmarkEnd w:id="0"/>
-    </w:p>
+    </w:p>
+    <w:p/>
+    <w:p/>
     <w:p>
       <w:r>
         <w:br w:type="page"/>
       </w:r>
     </w:p>
     <w:p>
-      <w:r>
+      <w:pPr>
+        <w:rPr>
+          <w:b/>
+        </w:rPr>
+      </w:pPr>
+      <w:r>
+        <w:rPr>
+          <w:b/>
+          <w:highlight w:val="yellow"/>
+        </w:rPr>
+        <w:t>Results</w:t>
+      </w:r>
+    </w:p>
+    <w:p>
+      <w:pPr>
+        <w:rPr>
+          <w:b/>
+        </w:rPr>
+      </w:pPr>
+    </w:p>
+    <w:p>
+      <w:pPr>
+        <w:pStyle w:val="ListParagraph"/>
+        <w:numPr>
+          <w:ilvl w:val="0"/>
+          <w:numId w:val="6"/>
+        </w:numPr>
+        <w:ind w:left="360"/>
+        <w:rPr>
+          <w:b/>
+        </w:rPr>
+      </w:pPr>
+      <w:r>
+        <w:rPr>
+          <w:b/>
+        </w:rPr>
+        <w:t>Substantial temporal variation in kelp &amp; otters at the outer coast scale.</w:t>
+      </w:r>
+    </w:p>
+    <w:p>
+      <w:pPr>
+        <w:pStyle w:val="ListParagraph"/>
+        <w:numPr>
+          <w:ilvl w:val="1"/>
+          <w:numId w:val="6"/>
+        </w:numPr>
+        <w:ind w:left="900"/>
+      </w:pPr>
+      <w:r>
+        <w:t>Otter exponentially increase (Fig.1)</w:t>
+      </w:r>
+    </w:p>
+    <w:p>
+      <w:pPr>
+        <w:pStyle w:val="ListParagraph"/>
+        <w:numPr>
+          <w:ilvl w:val="1"/>
+          <w:numId w:val="6"/>
+        </w:numPr>
+        <w:ind w:left="900"/>
+      </w:pPr>
+      <w:r>
+        <w:t>K</w:t>
+      </w:r>
+      <w:r>
+        <w:t>elp rapidly increases</w:t>
+      </w:r>
+      <w:r>
+        <w:t xml:space="preserve"> before falling in recent years (Figure 1).</w:t>
+      </w:r>
+    </w:p>
+    <w:p>
+      <w:pPr>
+        <w:pStyle w:val="ListParagraph"/>
+        <w:numPr>
+          <w:ilvl w:val="1"/>
+          <w:numId w:val="6"/>
+        </w:numPr>
+        <w:ind w:left="900"/>
+        <w:rPr>
+          <w:b/>
+        </w:rPr>
+      </w:pPr>
+    </w:p>
+    <w:p>
+      <w:pPr>
+        <w:pStyle w:val="ListParagraph"/>
+        <w:numPr>
+          <w:ilvl w:val="0"/>
+          <w:numId w:val="6"/>
+        </w:numPr>
+        <w:ind w:left="360"/>
+        <w:rPr>
+          <w:b/>
+        </w:rPr>
+      </w:pPr>
+      <w:proofErr w:type="spellStart"/>
+      <w:r>
+        <w:rPr>
+          <w:b/>
+        </w:rPr>
+        <w:t>Coastwide</w:t>
+      </w:r>
+      <w:proofErr w:type="spellEnd"/>
+      <w:r>
+        <w:rPr>
+          <w:b/>
+        </w:rPr>
+        <w:t xml:space="preserve"> patterns obscure patterns at the landscape scale</w:t>
+      </w:r>
+    </w:p>
+    <w:p>
+      <w:pPr>
+        <w:pStyle w:val="ListParagraph"/>
+        <w:numPr>
+          <w:ilvl w:val="1"/>
+          <w:numId w:val="6"/>
+        </w:numPr>
+        <w:ind w:left="900"/>
+      </w:pPr>
+      <w:r>
+        <w:t>Three regional patterns in otter and kelp trends are suggested by the data</w:t>
+      </w:r>
+    </w:p>
+    <w:p>
+      <w:pPr>
+        <w:pStyle w:val="ListParagraph"/>
+        <w:numPr>
+          <w:ilvl w:val="1"/>
+          <w:numId w:val="6"/>
+        </w:numPr>
+        <w:ind w:left="900"/>
+      </w:pPr>
+      <w:r>
+        <w:t>Non-uniform patterns in overall kelp abundance and habitat availability (some sites have a lot of kelp, some have little)</w:t>
+      </w:r>
+    </w:p>
+    <w:p>
+      <w:pPr>
+        <w:pStyle w:val="ListParagraph"/>
+        <w:numPr>
+          <w:ilvl w:val="1"/>
+          <w:numId w:val="6"/>
+        </w:numPr>
+        <w:ind w:left="900"/>
+      </w:pPr>
+      <w:r>
+        <w:t xml:space="preserve">Local trends in </w:t>
+      </w:r>
+      <w:r>
+        <w:t xml:space="preserve">kelp are strongly related to otters during the invasion and increase in otters but </w:t>
+      </w:r>
+      <w:r>
+        <w:t xml:space="preserve">are unrelated </w:t>
+      </w:r>
+      <w:r>
+        <w:t xml:space="preserve">after otter numbers have stabilized or </w:t>
+      </w:r>
+      <w:r>
+        <w:t>(Figure).</w:t>
+      </w:r>
+    </w:p>
+    <w:p>
+      <w:pPr>
+        <w:pStyle w:val="ListParagraph"/>
+        <w:numPr>
+          <w:ilvl w:val="1"/>
+          <w:numId w:val="6"/>
+        </w:numPr>
+        <w:ind w:left="900"/>
+      </w:pPr>
+      <w:r>
+        <w:t>Decline in kelp variability is associated with increases in otters. (</w:t>
+      </w:r>
+      <w:proofErr w:type="gramStart"/>
+      <w:r>
+        <w:t>need</w:t>
+      </w:r>
+      <w:proofErr w:type="gramEnd"/>
+      <w:r>
+        <w:t xml:space="preserve"> to do bootstrapping for confidence bounds on Fig).</w:t>
+      </w:r>
+    </w:p>
+    <w:p>
+      <w:pPr>
+        <w:pStyle w:val="ListParagraph"/>
+        <w:numPr>
+          <w:ilvl w:val="0"/>
+          <w:numId w:val="6"/>
+        </w:numPr>
+        <w:ind w:left="360"/>
+        <w:rPr>
+          <w:b/>
+        </w:rPr>
+      </w:pPr>
+      <w:proofErr w:type="spellStart"/>
+      <w:r>
+        <w:rPr>
+          <w:b/>
+        </w:rPr>
+        <w:t>Asdf</w:t>
+      </w:r>
+      <w:proofErr w:type="spellEnd"/>
+    </w:p>
+    <w:p>
+      <w:pPr>
+        <w:pStyle w:val="ListParagraph"/>
+        <w:numPr>
+          <w:ilvl w:val="0"/>
+          <w:numId w:val="6"/>
+        </w:numPr>
+        <w:ind w:left="360"/>
+        <w:rPr>
+          <w:b/>
+        </w:rPr>
+      </w:pPr>
+      <w:proofErr w:type="spellStart"/>
+      <w:proofErr w:type="gramStart"/>
+      <w:r>
+        <w:rPr>
+          <w:b/>
+        </w:rPr>
+        <w:t>asdf</w:t>
+      </w:r>
+      <w:proofErr w:type="spellEnd"/>
+      <w:proofErr w:type="gramEnd"/>
+    </w:p>
+    <w:p>
+      <w:pPr>
+        <w:rPr>
+          <w:b/>
+        </w:rPr>
+      </w:pPr>
+    </w:p>
+    <w:p>
+      <w:pPr>
+        <w:pStyle w:val="ListParagraph"/>
+        <w:numPr>
+          <w:ilvl w:val="0"/>
+          <w:numId w:val="6"/>
+        </w:numPr>
+        <w:rPr>
+          <w:b/>
+        </w:rPr>
+      </w:pPr>
+      <w:r>
+        <w:rPr>
+          <w:b/>
+        </w:rPr>
         <w:br w:type="page"/>
       </w:r>
     </w:p>
     <w:p>
       <w:r>
+        <w:br w:type="page"/>
+      </w:r>
+    </w:p>
+    <w:p>
+      <w:r>
         <w:t>Description of what Ole did to the OCNMS data to massage and poke the data to make it comparable.</w:t>
       </w:r>
     </w:p>
     <w:p/>
     <w:p>
       <w:r>
-        <w:t>Raw data from Kvitek’s 1987, 1995, and 1999 are generally not available, so we extracted summary statistics about density of benthic invertebrates from project reports for each year. However, the methods for estimating the density of benthic invertebrates varied substantially among years (See TABLE) and we needed to convert data from each survey year into common units for comparison. We elected to translate all of the different surveys into units of counts</w:t>
+        <w:t xml:space="preserve">Raw data from </w:t>
+      </w:r>
+      <w:proofErr w:type="spellStart"/>
+      <w:r>
+        <w:t>Kvitek’s</w:t>
+      </w:r>
+      <w:proofErr w:type="spellEnd"/>
+      <w:r>
+        <w:t xml:space="preserve"> 1987, 1995, and 1999 are generally not available, so we extracted summary statistics about density of benthic invertebrates from project reports for each year. However, the methods for estimating the density of benthic invertebrates varied substantially among years (See TABLE) and we needed to convert data from each survey year into common units for comparison. We elected to translate all of the different surveys into units of counts</w:t>
       </w:r>
       <m:oMath>
         <m:r>
@@ -694,7 +1510,15 @@
         <w:ind w:firstLine="720"/>
       </w:pPr>
       <w:r>
-        <w:t xml:space="preserve">Weirdness: No seastar info from 1995.   </w:t>
+        <w:t xml:space="preserve">Weirdness: No </w:t>
+      </w:r>
+      <w:proofErr w:type="spellStart"/>
+      <w:r>
+        <w:t>seastar</w:t>
+      </w:r>
+      <w:proofErr w:type="spellEnd"/>
+      <w:r>
+        <w:t xml:space="preserve"> info from 1995.   </w:t>
       </w:r>
     </w:p>
     <w:p/>
@@ -704,9 +1528,11 @@
       </w:r>
     </w:p>
     <w:p>
+      <w:proofErr w:type="gramStart"/>
       <w:r>
         <w:t>Invertebrate Survey description in table form.</w:t>
       </w:r>
+      <w:proofErr w:type="gramEnd"/>
     </w:p>
     <w:tbl>
       <w:tblPr>
@@ -1328,8 +2154,13 @@
             <w:tcW w:w="2358" w:type="dxa"/>
           </w:tcPr>
           <w:p>
-            <w:r>
-              <w:t xml:space="preserve">Neah Bay </w:t>
+            <w:proofErr w:type="spellStart"/>
+            <w:r>
+              <w:t>Neah</w:t>
+            </w:r>
+            <w:proofErr w:type="spellEnd"/>
+            <w:r>
+              <w:t xml:space="preserve"> Bay </w:t>
             </w:r>
           </w:p>
         </w:tc>
@@ -1386,8 +2217,13 @@
             <w:tcW w:w="2358" w:type="dxa"/>
           </w:tcPr>
           <w:p>
-            <w:r>
-              <w:t>Chibahdel Rocks</w:t>
+            <w:proofErr w:type="spellStart"/>
+            <w:r>
+              <w:t>Chibahdel</w:t>
+            </w:r>
+            <w:proofErr w:type="spellEnd"/>
+            <w:r>
+              <w:t xml:space="preserve"> Rocks</w:t>
             </w:r>
           </w:p>
         </w:tc>
@@ -1436,8 +2272,13 @@
             <w:tcW w:w="2358" w:type="dxa"/>
           </w:tcPr>
           <w:p>
-            <w:r>
-              <w:t>Tatoosh Island</w:t>
+            <w:proofErr w:type="spellStart"/>
+            <w:r>
+              <w:t>Tatoosh</w:t>
+            </w:r>
+            <w:proofErr w:type="spellEnd"/>
+            <w:r>
+              <w:t xml:space="preserve"> Island</w:t>
             </w:r>
           </w:p>
         </w:tc>
@@ -1807,8 +2648,13 @@
             <w:tcW w:w="2358" w:type="dxa"/>
           </w:tcPr>
           <w:p>
-            <w:r>
-              <w:t>Teahwhit Head</w:t>
+            <w:proofErr w:type="spellStart"/>
+            <w:r>
+              <w:t>Teahwhit</w:t>
+            </w:r>
+            <w:proofErr w:type="spellEnd"/>
+            <w:r>
+              <w:t xml:space="preserve"> Head</w:t>
             </w:r>
           </w:p>
         </w:tc>
@@ -1911,6 +2757,44 @@
               <w:t>X</w:t>
             </w:r>
           </w:p>
+        </w:tc>
+      </w:tr>
+      <w:tr>
+        <w:tc>
+          <w:tcPr>
+            <w:tcW w:w="2358" w:type="dxa"/>
+          </w:tcPr>
+          <w:p/>
+        </w:tc>
+        <w:tc>
+          <w:tcPr>
+            <w:tcW w:w="1350" w:type="dxa"/>
+          </w:tcPr>
+          <w:p/>
+        </w:tc>
+        <w:tc>
+          <w:tcPr>
+            <w:tcW w:w="1080" w:type="dxa"/>
+          </w:tcPr>
+          <w:p/>
+        </w:tc>
+        <w:tc>
+          <w:tcPr>
+            <w:tcW w:w="1170" w:type="dxa"/>
+          </w:tcPr>
+          <w:p/>
+        </w:tc>
+        <w:tc>
+          <w:tcPr>
+            <w:tcW w:w="1080" w:type="dxa"/>
+          </w:tcPr>
+          <w:p/>
+        </w:tc>
+        <w:tc>
+          <w:tcPr>
+            <w:tcW w:w="1184" w:type="dxa"/>
+          </w:tcPr>
+          <w:p/>
         </w:tc>
       </w:tr>
       <w:tr>
@@ -1953,6 +2837,707 @@
       </w:tr>
     </w:tbl>
     <w:p/>
+    <w:p>
+      <w:r>
+        <w:br w:type="page"/>
+      </w:r>
+    </w:p>
+    <w:tbl>
+      <w:tblPr>
+        <w:tblStyle w:val="TableGrid"/>
+        <w:tblW w:w="0" w:type="auto"/>
+        <w:tblLayout w:type="fixed"/>
+        <w:tblLook w:val="04A0" w:firstRow="1" w:lastRow="0" w:firstColumn="1" w:lastColumn="0" w:noHBand="0" w:noVBand="1"/>
+      </w:tblPr>
+      <w:tblGrid>
+        <w:gridCol w:w="2358"/>
+        <w:gridCol w:w="1350"/>
+        <w:gridCol w:w="1080"/>
+        <w:gridCol w:w="1080"/>
+        <w:gridCol w:w="1350"/>
+      </w:tblGrid>
+      <w:tr>
+        <w:tc>
+          <w:tcPr>
+            <w:tcW w:w="2358" w:type="dxa"/>
+          </w:tcPr>
+          <w:p>
+            <w:pPr>
+              <w:jc w:val="center"/>
+            </w:pPr>
+          </w:p>
+        </w:tc>
+        <w:tc>
+          <w:tcPr>
+            <w:tcW w:w="4860" w:type="dxa"/>
+            <w:gridSpan w:val="4"/>
+          </w:tcPr>
+          <w:p>
+            <w:pPr>
+              <w:jc w:val="center"/>
+            </w:pPr>
+            <w:r>
+              <w:t>Year Otters Exceed Number</w:t>
+            </w:r>
+          </w:p>
+        </w:tc>
+      </w:tr>
+      <w:tr>
+        <w:tc>
+          <w:tcPr>
+            <w:tcW w:w="2358" w:type="dxa"/>
+          </w:tcPr>
+          <w:p>
+            <w:pPr>
+              <w:tabs>
+                <w:tab w:val="left" w:pos="980"/>
+              </w:tabs>
+              <w:rPr>
+                <w:b/>
+              </w:rPr>
+            </w:pPr>
+            <w:r>
+              <w:rPr>
+                <w:b/>
+              </w:rPr>
+              <w:t>Sites</w:t>
+            </w:r>
+          </w:p>
+        </w:tc>
+        <w:tc>
+          <w:tcPr>
+            <w:tcW w:w="1350" w:type="dxa"/>
+          </w:tcPr>
+          <w:p>
+            <w:pPr>
+              <w:jc w:val="center"/>
+              <w:rPr>
+                <w:b/>
+                <w:sz w:val="20"/>
+                <w:szCs w:val="20"/>
+              </w:rPr>
+            </w:pPr>
+            <w:r>
+              <w:rPr>
+                <w:b/>
+                <w:sz w:val="20"/>
+                <w:szCs w:val="20"/>
+              </w:rPr>
+              <w:t>2</w:t>
+            </w:r>
+          </w:p>
+        </w:tc>
+        <w:tc>
+          <w:tcPr>
+            <w:tcW w:w="1080" w:type="dxa"/>
+          </w:tcPr>
+          <w:p>
+            <w:pPr>
+              <w:jc w:val="center"/>
+              <w:rPr>
+                <w:b/>
+                <w:sz w:val="20"/>
+                <w:szCs w:val="20"/>
+              </w:rPr>
+            </w:pPr>
+            <w:r>
+              <w:rPr>
+                <w:b/>
+                <w:sz w:val="20"/>
+                <w:szCs w:val="20"/>
+              </w:rPr>
+              <w:t>5</w:t>
+            </w:r>
+          </w:p>
+        </w:tc>
+        <w:tc>
+          <w:tcPr>
+            <w:tcW w:w="1080" w:type="dxa"/>
+          </w:tcPr>
+          <w:p>
+            <w:pPr>
+              <w:jc w:val="center"/>
+              <w:rPr>
+                <w:b/>
+                <w:sz w:val="20"/>
+                <w:szCs w:val="20"/>
+              </w:rPr>
+            </w:pPr>
+            <w:r>
+              <w:rPr>
+                <w:b/>
+                <w:sz w:val="20"/>
+                <w:szCs w:val="20"/>
+              </w:rPr>
+              <w:t>10</w:t>
+            </w:r>
+          </w:p>
+        </w:tc>
+        <w:tc>
+          <w:tcPr>
+            <w:tcW w:w="1350" w:type="dxa"/>
+          </w:tcPr>
+          <w:p>
+            <w:pPr>
+              <w:jc w:val="center"/>
+              <w:rPr>
+                <w:b/>
+                <w:sz w:val="20"/>
+                <w:szCs w:val="20"/>
+              </w:rPr>
+            </w:pPr>
+            <w:r>
+              <w:rPr>
+                <w:b/>
+                <w:sz w:val="20"/>
+                <w:szCs w:val="20"/>
+              </w:rPr>
+              <w:t>25</w:t>
+            </w:r>
+          </w:p>
+        </w:tc>
+      </w:tr>
+      <w:tr>
+        <w:tc>
+          <w:tcPr>
+            <w:tcW w:w="2358" w:type="dxa"/>
+          </w:tcPr>
+          <w:p>
+            <w:proofErr w:type="spellStart"/>
+            <w:r>
+              <w:t>Neah</w:t>
+            </w:r>
+            <w:proofErr w:type="spellEnd"/>
+            <w:r>
+              <w:t xml:space="preserve"> Bay </w:t>
+            </w:r>
+          </w:p>
+        </w:tc>
+        <w:tc>
+          <w:tcPr>
+            <w:tcW w:w="1350" w:type="dxa"/>
+          </w:tcPr>
+          <w:p>
+            <w:r>
+              <w:t>1988</w:t>
+            </w:r>
+          </w:p>
+        </w:tc>
+        <w:tc>
+          <w:tcPr>
+            <w:tcW w:w="1080" w:type="dxa"/>
+          </w:tcPr>
+          <w:p>
+            <w:r>
+              <w:t>1991</w:t>
+            </w:r>
+          </w:p>
+        </w:tc>
+        <w:tc>
+          <w:tcPr>
+            <w:tcW w:w="1080" w:type="dxa"/>
+          </w:tcPr>
+          <w:p>
+            <w:r>
+              <w:t>1991</w:t>
+            </w:r>
+          </w:p>
+        </w:tc>
+        <w:tc>
+          <w:tcPr>
+            <w:tcW w:w="1350" w:type="dxa"/>
+          </w:tcPr>
+          <w:p>
+            <w:r>
+              <w:t>-</w:t>
+            </w:r>
+          </w:p>
+        </w:tc>
+      </w:tr>
+      <w:tr>
+        <w:tc>
+          <w:tcPr>
+            <w:tcW w:w="2358" w:type="dxa"/>
+          </w:tcPr>
+          <w:p>
+            <w:proofErr w:type="spellStart"/>
+            <w:r>
+              <w:t>Chibahdel</w:t>
+            </w:r>
+            <w:proofErr w:type="spellEnd"/>
+            <w:r>
+              <w:t xml:space="preserve"> Rocks</w:t>
+            </w:r>
+          </w:p>
+        </w:tc>
+        <w:tc>
+          <w:tcPr>
+            <w:tcW w:w="1350" w:type="dxa"/>
+          </w:tcPr>
+          <w:p>
+            <w:r>
+              <w:t>1988</w:t>
+            </w:r>
+          </w:p>
+        </w:tc>
+        <w:tc>
+          <w:tcPr>
+            <w:tcW w:w="1080" w:type="dxa"/>
+          </w:tcPr>
+          <w:p>
+            <w:r>
+              <w:t>1990</w:t>
+            </w:r>
+          </w:p>
+        </w:tc>
+        <w:tc>
+          <w:tcPr>
+            <w:tcW w:w="1080" w:type="dxa"/>
+          </w:tcPr>
+          <w:p>
+            <w:r>
+              <w:t>1991</w:t>
+            </w:r>
+          </w:p>
+        </w:tc>
+        <w:tc>
+          <w:tcPr>
+            <w:tcW w:w="1350" w:type="dxa"/>
+          </w:tcPr>
+          <w:p>
+            <w:r>
+              <w:t>1991</w:t>
+            </w:r>
+          </w:p>
+        </w:tc>
+      </w:tr>
+      <w:tr>
+        <w:tc>
+          <w:tcPr>
+            <w:tcW w:w="2358" w:type="dxa"/>
+          </w:tcPr>
+          <w:p>
+            <w:proofErr w:type="spellStart"/>
+            <w:r>
+              <w:t>Tatoosh</w:t>
+            </w:r>
+            <w:proofErr w:type="spellEnd"/>
+            <w:r>
+              <w:t xml:space="preserve"> Island</w:t>
+            </w:r>
+          </w:p>
+        </w:tc>
+        <w:tc>
+          <w:tcPr>
+            <w:tcW w:w="1350" w:type="dxa"/>
+          </w:tcPr>
+          <w:p>
+            <w:r>
+              <w:t>1987</w:t>
+            </w:r>
+          </w:p>
+        </w:tc>
+        <w:tc>
+          <w:tcPr>
+            <w:tcW w:w="1080" w:type="dxa"/>
+          </w:tcPr>
+          <w:p>
+            <w:r>
+              <w:t>1988</w:t>
+            </w:r>
+          </w:p>
+        </w:tc>
+        <w:tc>
+          <w:tcPr>
+            <w:tcW w:w="1080" w:type="dxa"/>
+          </w:tcPr>
+          <w:p>
+            <w:r>
+              <w:t>1990</w:t>
+            </w:r>
+          </w:p>
+        </w:tc>
+        <w:tc>
+          <w:tcPr>
+            <w:tcW w:w="1350" w:type="dxa"/>
+          </w:tcPr>
+          <w:p>
+            <w:r>
+              <w:t>1991</w:t>
+            </w:r>
+          </w:p>
+        </w:tc>
+      </w:tr>
+      <w:tr>
+        <w:tc>
+          <w:tcPr>
+            <w:tcW w:w="2358" w:type="dxa"/>
+          </w:tcPr>
+          <w:p>
+            <w:r>
+              <w:t>Anderson Point</w:t>
+            </w:r>
+          </w:p>
+        </w:tc>
+        <w:tc>
+          <w:tcPr>
+            <w:tcW w:w="1350" w:type="dxa"/>
+          </w:tcPr>
+          <w:p>
+            <w:r>
+              <w:t>1977</w:t>
+            </w:r>
+          </w:p>
+        </w:tc>
+        <w:tc>
+          <w:tcPr>
+            <w:tcW w:w="1080" w:type="dxa"/>
+          </w:tcPr>
+          <w:p>
+            <w:r>
+              <w:t>1981</w:t>
+            </w:r>
+          </w:p>
+        </w:tc>
+        <w:tc>
+          <w:tcPr>
+            <w:tcW w:w="1080" w:type="dxa"/>
+          </w:tcPr>
+          <w:p>
+            <w:r>
+              <w:t>1983</w:t>
+            </w:r>
+          </w:p>
+        </w:tc>
+        <w:tc>
+          <w:tcPr>
+            <w:tcW w:w="1350" w:type="dxa"/>
+          </w:tcPr>
+          <w:p>
+            <w:r>
+              <w:t>1988</w:t>
+            </w:r>
+          </w:p>
+        </w:tc>
+      </w:tr>
+      <w:tr>
+        <w:tc>
+          <w:tcPr>
+            <w:tcW w:w="2358" w:type="dxa"/>
+          </w:tcPr>
+          <w:p>
+            <w:r>
+              <w:t>Point of the Arches</w:t>
+            </w:r>
+          </w:p>
+        </w:tc>
+        <w:tc>
+          <w:tcPr>
+            <w:tcW w:w="1350" w:type="dxa"/>
+          </w:tcPr>
+          <w:p>
+            <w:r>
+              <w:t>1977</w:t>
+            </w:r>
+          </w:p>
+        </w:tc>
+        <w:tc>
+          <w:tcPr>
+            <w:tcW w:w="1080" w:type="dxa"/>
+          </w:tcPr>
+          <w:p>
+            <w:r>
+              <w:t>1980</w:t>
+            </w:r>
+          </w:p>
+        </w:tc>
+        <w:tc>
+          <w:tcPr>
+            <w:tcW w:w="1080" w:type="dxa"/>
+          </w:tcPr>
+          <w:p>
+            <w:r>
+              <w:t>1981</w:t>
+            </w:r>
+          </w:p>
+        </w:tc>
+        <w:tc>
+          <w:tcPr>
+            <w:tcW w:w="1350" w:type="dxa"/>
+          </w:tcPr>
+          <w:p>
+            <w:r>
+              <w:t>1987</w:t>
+            </w:r>
+          </w:p>
+        </w:tc>
+      </w:tr>
+      <w:tr>
+        <w:tc>
+          <w:tcPr>
+            <w:tcW w:w="2358" w:type="dxa"/>
+          </w:tcPr>
+          <w:p>
+            <w:r>
+              <w:t>Cape Alava</w:t>
+            </w:r>
+          </w:p>
+        </w:tc>
+        <w:tc>
+          <w:tcPr>
+            <w:tcW w:w="1350" w:type="dxa"/>
+          </w:tcPr>
+          <w:p>
+            <w:r>
+              <w:t>1977</w:t>
+            </w:r>
+          </w:p>
+        </w:tc>
+        <w:tc>
+          <w:tcPr>
+            <w:tcW w:w="1080" w:type="dxa"/>
+          </w:tcPr>
+          <w:p>
+            <w:r>
+              <w:t>1977</w:t>
+            </w:r>
+          </w:p>
+        </w:tc>
+        <w:tc>
+          <w:tcPr>
+            <w:tcW w:w="1080" w:type="dxa"/>
+          </w:tcPr>
+          <w:p>
+            <w:r>
+              <w:t>1981</w:t>
+            </w:r>
+          </w:p>
+        </w:tc>
+        <w:tc>
+          <w:tcPr>
+            <w:tcW w:w="1350" w:type="dxa"/>
+          </w:tcPr>
+          <w:p>
+            <w:r>
+              <w:t>1984</w:t>
+            </w:r>
+          </w:p>
+        </w:tc>
+      </w:tr>
+      <w:tr>
+        <w:tc>
+          <w:tcPr>
+            <w:tcW w:w="2358" w:type="dxa"/>
+          </w:tcPr>
+          <w:p>
+            <w:r>
+              <w:t>Cape Johnson</w:t>
+            </w:r>
+          </w:p>
+        </w:tc>
+        <w:tc>
+          <w:tcPr>
+            <w:tcW w:w="1350" w:type="dxa"/>
+          </w:tcPr>
+          <w:p>
+            <w:r>
+              <w:t>1977</w:t>
+            </w:r>
+          </w:p>
+        </w:tc>
+        <w:tc>
+          <w:tcPr>
+            <w:tcW w:w="1080" w:type="dxa"/>
+          </w:tcPr>
+          <w:p>
+            <w:r>
+              <w:t>1979</w:t>
+            </w:r>
+          </w:p>
+        </w:tc>
+        <w:tc>
+          <w:tcPr>
+            <w:tcW w:w="1080" w:type="dxa"/>
+          </w:tcPr>
+          <w:p>
+            <w:r>
+              <w:t>1983</w:t>
+            </w:r>
+          </w:p>
+        </w:tc>
+        <w:tc>
+          <w:tcPr>
+            <w:tcW w:w="1350" w:type="dxa"/>
+          </w:tcPr>
+          <w:p>
+            <w:r>
+              <w:t>1987</w:t>
+            </w:r>
+          </w:p>
+        </w:tc>
+      </w:tr>
+      <w:tr>
+        <w:tc>
+          <w:tcPr>
+            <w:tcW w:w="2358" w:type="dxa"/>
+          </w:tcPr>
+          <w:p>
+            <w:r>
+              <w:t>Rock 305</w:t>
+            </w:r>
+          </w:p>
+        </w:tc>
+        <w:tc>
+          <w:tcPr>
+            <w:tcW w:w="1350" w:type="dxa"/>
+          </w:tcPr>
+          <w:p>
+            <w:r>
+              <w:t>1977</w:t>
+            </w:r>
+          </w:p>
+        </w:tc>
+        <w:tc>
+          <w:tcPr>
+            <w:tcW w:w="1080" w:type="dxa"/>
+          </w:tcPr>
+          <w:p>
+            <w:r>
+              <w:t>1979</w:t>
+            </w:r>
+          </w:p>
+        </w:tc>
+        <w:tc>
+          <w:tcPr>
+            <w:tcW w:w="1080" w:type="dxa"/>
+          </w:tcPr>
+          <w:p>
+            <w:r>
+              <w:t>1983</w:t>
+            </w:r>
+          </w:p>
+        </w:tc>
+        <w:tc>
+          <w:tcPr>
+            <w:tcW w:w="1350" w:type="dxa"/>
+          </w:tcPr>
+          <w:p>
+            <w:r>
+              <w:t>1987</w:t>
+            </w:r>
+          </w:p>
+        </w:tc>
+      </w:tr>
+      <w:tr>
+        <w:tc>
+          <w:tcPr>
+            <w:tcW w:w="2358" w:type="dxa"/>
+          </w:tcPr>
+          <w:p>
+            <w:proofErr w:type="spellStart"/>
+            <w:r>
+              <w:t>Teahwhit</w:t>
+            </w:r>
+            <w:proofErr w:type="spellEnd"/>
+            <w:r>
+              <w:t xml:space="preserve"> Head</w:t>
+            </w:r>
+          </w:p>
+        </w:tc>
+        <w:tc>
+          <w:tcPr>
+            <w:tcW w:w="1350" w:type="dxa"/>
+          </w:tcPr>
+          <w:p>
+            <w:r>
+              <w:t>1977</w:t>
+            </w:r>
+          </w:p>
+        </w:tc>
+        <w:tc>
+          <w:tcPr>
+            <w:tcW w:w="1080" w:type="dxa"/>
+          </w:tcPr>
+          <w:p>
+            <w:r>
+              <w:t>1981</w:t>
+            </w:r>
+          </w:p>
+        </w:tc>
+        <w:tc>
+          <w:tcPr>
+            <w:tcW w:w="1080" w:type="dxa"/>
+          </w:tcPr>
+          <w:p>
+            <w:r>
+              <w:t>1986</w:t>
+            </w:r>
+          </w:p>
+        </w:tc>
+        <w:tc>
+          <w:tcPr>
+            <w:tcW w:w="1350" w:type="dxa"/>
+          </w:tcPr>
+          <w:p>
+            <w:r>
+              <w:t>1991</w:t>
+            </w:r>
+          </w:p>
+        </w:tc>
+      </w:tr>
+      <w:tr>
+        <w:tc>
+          <w:tcPr>
+            <w:tcW w:w="2358" w:type="dxa"/>
+          </w:tcPr>
+          <w:p>
+            <w:r>
+              <w:t>Destruction Island</w:t>
+            </w:r>
+          </w:p>
+        </w:tc>
+        <w:tc>
+          <w:tcPr>
+            <w:tcW w:w="1350" w:type="dxa"/>
+          </w:tcPr>
+          <w:p>
+            <w:r>
+              <w:t>1977</w:t>
+            </w:r>
+          </w:p>
+        </w:tc>
+        <w:tc>
+          <w:tcPr>
+            <w:tcW w:w="1080" w:type="dxa"/>
+          </w:tcPr>
+          <w:p>
+            <w:r>
+              <w:t>1984</w:t>
+            </w:r>
+          </w:p>
+        </w:tc>
+        <w:tc>
+          <w:tcPr>
+            <w:tcW w:w="1080" w:type="dxa"/>
+          </w:tcPr>
+          <w:p>
+            <w:r>
+              <w:t>1988</w:t>
+            </w:r>
+          </w:p>
+        </w:tc>
+        <w:tc>
+          <w:tcPr>
+            <w:tcW w:w="1350" w:type="dxa"/>
+          </w:tcPr>
+          <w:p>
+            <w:r>
+              <w:t>1994</w:t>
+            </w:r>
+          </w:p>
+        </w:tc>
+      </w:tr>
+    </w:tbl>
     <w:p>
       <w:r>
         <w:br w:type="page"/>
@@ -1964,12 +3549,22 @@
     <w:p/>
     <w:p/>
     <w:p/>
+    <w:p/>
+    <w:p/>
     <w:p>
       <w:r>
         <w:t>Figure 1</w:t>
       </w:r>
       <w:r>
-        <w:t xml:space="preserve"> Map and Coastwide trends in otters and kelp area.</w:t>
+        <w:t xml:space="preserve"> Map and </w:t>
+      </w:r>
+      <w:proofErr w:type="spellStart"/>
+      <w:r>
+        <w:t>Coastwide</w:t>
+      </w:r>
+      <w:proofErr w:type="spellEnd"/>
+      <w:r>
+        <w:t xml:space="preserve"> trends in otters and kelp area.</w:t>
       </w:r>
     </w:p>
     <w:p>
@@ -1978,6 +3573,9 @@
       </w:r>
       <w:ins w:id="1" w:author="Ole Shelton" w:date="2017-08-23T14:25:00Z">
         <w:r>
+          <w:rPr>
+            <w:noProof/>
+          </w:rPr>
           <w:drawing>
             <wp:anchor distT="0" distB="0" distL="114300" distR="114300" simplePos="0" relativeHeight="251659264" behindDoc="0" locked="0" layoutInCell="1" allowOverlap="1" wp14:anchorId="2C22333A" wp14:editId="37140DA4">
               <wp:simplePos x="0" y="0"/>
@@ -2052,6 +3650,9 @@
       </w:ins>
       <w:ins w:id="2" w:author="Ole Shelton" w:date="2017-08-23T14:26:00Z">
         <w:r>
+          <w:rPr>
+            <w:noProof/>
+          </w:rPr>
           <w:drawing>
             <wp:anchor distT="0" distB="0" distL="114300" distR="114300" simplePos="0" relativeHeight="251660288" behindDoc="0" locked="0" layoutInCell="1" allowOverlap="1" wp14:anchorId="175C10B1" wp14:editId="41F90E0C">
               <wp:simplePos x="0" y="0"/>
@@ -2180,22 +3781,35 @@
     <w:p/>
     <w:p>
       <w:r>
+        <w:t xml:space="preserve"> Figure 3</w:t>
+      </w:r>
+      <w:proofErr w:type="gramStart"/>
+      <w:r>
+        <w:t>?:</w:t>
+      </w:r>
+      <w:proofErr w:type="gramEnd"/>
+      <w:r>
+        <w:t xml:space="preserve">  Essentially a summary of Figure 2.  Otter and Ke</w:t>
+      </w:r>
+      <w:r>
+        <w:t>lp exponential growth rates by site &amp; region</w:t>
+      </w:r>
+      <w:r>
+        <w:t xml:space="preserve"> and the number of otters present at each site in 1990.</w:t>
+      </w:r>
+    </w:p>
+    <w:p/>
+    <w:p/>
+    <w:p>
+      <w:r>
         <w:rPr>
           <w:noProof/>
         </w:rPr>
         <w:drawing>
-          <wp:anchor distT="0" distB="0" distL="114300" distR="114300" simplePos="0" relativeHeight="251661312" behindDoc="0" locked="0" layoutInCell="1" allowOverlap="1" wp14:anchorId="4EB0C00B" wp14:editId="6DC44F31">
-            <wp:simplePos x="0" y="0"/>
-            <wp:positionH relativeFrom="column">
-              <wp:posOffset>0</wp:posOffset>
-            </wp:positionH>
-            <wp:positionV relativeFrom="paragraph">
-              <wp:posOffset>507365</wp:posOffset>
-            </wp:positionV>
-            <wp:extent cx="4572000" cy="3325091"/>
-            <wp:effectExtent l="0" t="0" r="0" b="2540"/>
-            <wp:wrapSquare wrapText="bothSides"/>
-            <wp:docPr id="2" name="Picture 2"/>
+          <wp:inline distT="0" distB="0" distL="0" distR="0" wp14:anchorId="1FCA1904" wp14:editId="272E70B1">
+            <wp:extent cx="4572000" cy="6400800"/>
+            <wp:effectExtent l="0" t="0" r="0" b="0"/>
+            <wp:docPr id="6" name="Picture 6"/>
             <wp:cNvGraphicFramePr>
               <a:graphicFrameLocks xmlns:a="http://schemas.openxmlformats.org/drawingml/2006/main" noChangeAspect="1"/>
             </wp:cNvGraphicFramePr>
@@ -2203,7 +3817,7 @@
               <a:graphicData uri="http://schemas.openxmlformats.org/drawingml/2006/picture">
                 <pic:pic xmlns:pic="http://schemas.openxmlformats.org/drawingml/2006/picture">
                   <pic:nvPicPr>
-                    <pic:cNvPr id="0" name="Otters vs. Kelp growth.pdf"/>
+                    <pic:cNvPr id="0" name="Otters vs. Kelp growth 2 halves.pdf"/>
                     <pic:cNvPicPr/>
                   </pic:nvPicPr>
                   <pic:blipFill>
@@ -2221,7 +3835,7 @@
                   <pic:spPr>
                     <a:xfrm>
                       <a:off x="0" y="0"/>
-                      <a:ext cx="4572000" cy="3325091"/>
+                      <a:ext cx="4572000" cy="6400800"/>
                     </a:xfrm>
                     <a:prstGeom prst="rect">
                       <a:avLst/>
@@ -2230,49 +3844,95 @@
                 </pic:pic>
               </a:graphicData>
             </a:graphic>
-            <wp14:sizeRelH relativeFrom="page">
-              <wp14:pctWidth>0</wp14:pctWidth>
-            </wp14:sizeRelH>
-            <wp14:sizeRelV relativeFrom="page">
-              <wp14:pctHeight>0</wp14:pctHeight>
-            </wp14:sizeRelV>
-          </wp:anchor>
+          </wp:inline>
         </w:drawing>
-      </w:r>
-      <w:r>
-        <w:t xml:space="preserve"> Figure 3?:  Essentially a summary of Figure 2.  Otter and Ke</w:t>
-      </w:r>
-      <w:r>
-        <w:t>lp exponential growth rates by site &amp; region</w:t>
-      </w:r>
-      <w:r>
-        <w:t xml:space="preserve"> and the number of otters present at each site in 1990.</w:t>
       </w:r>
     </w:p>
     <w:p/>
     <w:p/>
     <w:p/>
+    <w:p>
+      <w:r>
+        <w:br w:type="page"/>
+      </w:r>
+      <w:r>
+        <w:t xml:space="preserve">Kelp CV in two periods </w:t>
+      </w:r>
+      <w:proofErr w:type="gramStart"/>
+      <w:r>
+        <w:t>( after</w:t>
+      </w:r>
+      <w:proofErr w:type="gramEnd"/>
+      <w:r>
+        <w:t xml:space="preserve"> accounting for trend in abundance)</w:t>
+      </w:r>
+    </w:p>
     <w:p/>
+    <w:p>
+      <w:r>
+        <w:rPr>
+          <w:noProof/>
+        </w:rPr>
+        <w:drawing>
+          <wp:inline distT="0" distB="0" distL="0" distR="0" wp14:anchorId="1AEB9DA6" wp14:editId="5C0B9750">
+            <wp:extent cx="4572000" cy="3657600"/>
+            <wp:effectExtent l="0" t="0" r="0" b="0"/>
+            <wp:docPr id="7" name="Picture 7"/>
+            <wp:cNvGraphicFramePr>
+              <a:graphicFrameLocks xmlns:a="http://schemas.openxmlformats.org/drawingml/2006/main" noChangeAspect="1"/>
+            </wp:cNvGraphicFramePr>
+            <a:graphic xmlns:a="http://schemas.openxmlformats.org/drawingml/2006/main">
+              <a:graphicData uri="http://schemas.openxmlformats.org/drawingml/2006/picture">
+                <pic:pic xmlns:pic="http://schemas.openxmlformats.org/drawingml/2006/picture">
+                  <pic:nvPicPr>
+                    <pic:cNvPr id="0" name="Otters vs. Kelp CV change.pdf"/>
+                    <pic:cNvPicPr/>
+                  </pic:nvPicPr>
+                  <pic:blipFill>
+                    <a:blip r:embed="rId11">
+                      <a:extLst>
+                        <a:ext uri="{28A0092B-C50C-407E-A947-70E740481C1C}">
+                          <a14:useLocalDpi xmlns:a14="http://schemas.microsoft.com/office/drawing/2010/main" val="0"/>
+                        </a:ext>
+                      </a:extLst>
+                    </a:blip>
+                    <a:stretch>
+                      <a:fillRect/>
+                    </a:stretch>
+                  </pic:blipFill>
+                  <pic:spPr>
+                    <a:xfrm>
+                      <a:off x="0" y="0"/>
+                      <a:ext cx="4572000" cy="3657600"/>
+                    </a:xfrm>
+                    <a:prstGeom prst="rect">
+                      <a:avLst/>
+                    </a:prstGeom>
+                  </pic:spPr>
+                </pic:pic>
+              </a:graphicData>
+            </a:graphic>
+          </wp:inline>
+        </w:drawing>
+      </w:r>
+      <w:r>
+        <w:br w:type="page"/>
+      </w:r>
+    </w:p>
     <w:p/>
+    <w:p>
+      <w:r>
+        <w:t>Figure 4? Otter Distribution</w:t>
+      </w:r>
+    </w:p>
     <w:p/>
     <w:p>
       <w:r>
-        <w:br w:type="page"/>
-      </w:r>
-    </w:p>
-    <w:p>
-      <w:r>
-        <w:t>Figure 4? Otter Distribution</w:t>
-      </w:r>
-    </w:p>
-    <w:p/>
-    <w:p>
-      <w:r>
         <w:rPr>
           <w:noProof/>
         </w:rPr>
         <w:drawing>
-          <wp:inline distT="0" distB="0" distL="0" distR="0" wp14:anchorId="1F1F0BE8" wp14:editId="05187590">
+          <wp:inline distT="0" distB="0" distL="0" distR="0" wp14:anchorId="1F1F0BE8" wp14:editId="42E56E94">
             <wp:extent cx="5486400" cy="4239260"/>
             <wp:effectExtent l="0" t="0" r="0" b="2540"/>
             <wp:docPr id="4" name="Picture 4"/>
@@ -2287,7 +3947,7 @@
                     <pic:cNvPicPr/>
                   </pic:nvPicPr>
                   <pic:blipFill>
-                    <a:blip r:embed="rId11">
+                    <a:blip r:embed="rId12">
                       <a:extLst>
                         <a:ext uri="{28A0092B-C50C-407E-A947-70E740481C1C}">
                           <a14:useLocalDpi xmlns:a14="http://schemas.microsoft.com/office/drawing/2010/main" val="0"/>
@@ -2314,6 +3974,69 @@
         </w:drawing>
       </w:r>
     </w:p>
+    <w:p>
+      <w:r>
+        <w:rPr>
+          <w:noProof/>
+        </w:rPr>
+        <w:drawing>
+          <wp:anchor distT="0" distB="0" distL="114300" distR="114300" simplePos="0" relativeHeight="251662336" behindDoc="0" locked="0" layoutInCell="1" allowOverlap="1" wp14:anchorId="3C7A772D" wp14:editId="76CFF4AF">
+            <wp:simplePos x="0" y="0"/>
+            <wp:positionH relativeFrom="column">
+              <wp:posOffset>114300</wp:posOffset>
+            </wp:positionH>
+            <wp:positionV relativeFrom="paragraph">
+              <wp:posOffset>201295</wp:posOffset>
+            </wp:positionV>
+            <wp:extent cx="5486400" cy="3657600"/>
+            <wp:effectExtent l="0" t="0" r="0" b="0"/>
+            <wp:wrapSquare wrapText="bothSides"/>
+            <wp:docPr id="3" name="Picture 3"/>
+            <wp:cNvGraphicFramePr>
+              <a:graphicFrameLocks xmlns:a="http://schemas.openxmlformats.org/drawingml/2006/main" noChangeAspect="1"/>
+            </wp:cNvGraphicFramePr>
+            <a:graphic xmlns:a="http://schemas.openxmlformats.org/drawingml/2006/main">
+              <a:graphicData uri="http://schemas.openxmlformats.org/drawingml/2006/picture">
+                <pic:pic xmlns:pic="http://schemas.openxmlformats.org/drawingml/2006/picture">
+                  <pic:nvPicPr>
+                    <pic:cNvPr id="0" name="Otter density thresholds.pdf"/>
+                    <pic:cNvPicPr/>
+                  </pic:nvPicPr>
+                  <pic:blipFill>
+                    <a:blip r:embed="rId13">
+                      <a:extLst>
+                        <a:ext uri="{28A0092B-C50C-407E-A947-70E740481C1C}">
+                          <a14:useLocalDpi xmlns:a14="http://schemas.microsoft.com/office/drawing/2010/main" val="0"/>
+                        </a:ext>
+                      </a:extLst>
+                    </a:blip>
+                    <a:stretch>
+                      <a:fillRect/>
+                    </a:stretch>
+                  </pic:blipFill>
+                  <pic:spPr>
+                    <a:xfrm>
+                      <a:off x="0" y="0"/>
+                      <a:ext cx="5486400" cy="3657600"/>
+                    </a:xfrm>
+                    <a:prstGeom prst="rect">
+                      <a:avLst/>
+                    </a:prstGeom>
+                  </pic:spPr>
+                </pic:pic>
+              </a:graphicData>
+            </a:graphic>
+            <wp14:sizeRelH relativeFrom="page">
+              <wp14:pctWidth>0</wp14:pctWidth>
+            </wp14:sizeRelH>
+            <wp14:sizeRelV relativeFrom="page">
+              <wp14:pctHeight>0</wp14:pctHeight>
+            </wp14:sizeRelV>
+          </wp:anchor>
+        </w:drawing>
+      </w:r>
+    </w:p>
+    <w:p/>
     <w:sectPr>
       <w:pgSz w:w="12240" w:h="15840"/>
       <w:pgMar w:top="1440" w:right="1800" w:bottom="1440" w:left="1800" w:header="720" w:footer="720" w:gutter="0"/>
@@ -2553,6 +4276,205 @@
     </w:lvl>
   </w:abstractNum>
   <w:abstractNum w:abstractNumId="2">
+    <w:nsid w:val="45F57B39"/>
+    <w:multiLevelType w:val="hybridMultilevel"/>
+    <w:tmpl w:val="FA3421FA"/>
+    <w:lvl w:ilvl="0" w:tplc="04090001">
+      <w:start w:val="1"/>
+      <w:numFmt w:val="bullet"/>
+      <w:lvlText w:val=""/>
+      <w:lvlJc w:val="left"/>
+      <w:pPr>
+        <w:ind w:left="720" w:hanging="360"/>
+      </w:pPr>
+      <w:rPr>
+        <w:rFonts w:ascii="Symbol" w:hAnsi="Symbol" w:hint="default"/>
+      </w:rPr>
+    </w:lvl>
+    <w:lvl w:ilvl="1" w:tplc="04090003" w:tentative="1">
+      <w:start w:val="1"/>
+      <w:numFmt w:val="bullet"/>
+      <w:lvlText w:val="o"/>
+      <w:lvlJc w:val="left"/>
+      <w:pPr>
+        <w:ind w:left="1440" w:hanging="360"/>
+      </w:pPr>
+      <w:rPr>
+        <w:rFonts w:ascii="Courier New" w:hAnsi="Courier New" w:hint="default"/>
+      </w:rPr>
+    </w:lvl>
+    <w:lvl w:ilvl="2" w:tplc="04090005" w:tentative="1">
+      <w:start w:val="1"/>
+      <w:numFmt w:val="bullet"/>
+      <w:lvlText w:val=""/>
+      <w:lvlJc w:val="left"/>
+      <w:pPr>
+        <w:ind w:left="2160" w:hanging="360"/>
+      </w:pPr>
+      <w:rPr>
+        <w:rFonts w:ascii="Wingdings" w:hAnsi="Wingdings" w:hint="default"/>
+      </w:rPr>
+    </w:lvl>
+    <w:lvl w:ilvl="3" w:tplc="04090001" w:tentative="1">
+      <w:start w:val="1"/>
+      <w:numFmt w:val="bullet"/>
+      <w:lvlText w:val=""/>
+      <w:lvlJc w:val="left"/>
+      <w:pPr>
+        <w:ind w:left="2880" w:hanging="360"/>
+      </w:pPr>
+      <w:rPr>
+        <w:rFonts w:ascii="Symbol" w:hAnsi="Symbol" w:hint="default"/>
+      </w:rPr>
+    </w:lvl>
+    <w:lvl w:ilvl="4" w:tplc="04090003" w:tentative="1">
+      <w:start w:val="1"/>
+      <w:numFmt w:val="bullet"/>
+      <w:lvlText w:val="o"/>
+      <w:lvlJc w:val="left"/>
+      <w:pPr>
+        <w:ind w:left="3600" w:hanging="360"/>
+      </w:pPr>
+      <w:rPr>
+        <w:rFonts w:ascii="Courier New" w:hAnsi="Courier New" w:hint="default"/>
+      </w:rPr>
+    </w:lvl>
+    <w:lvl w:ilvl="5" w:tplc="04090005" w:tentative="1">
+      <w:start w:val="1"/>
+      <w:numFmt w:val="bullet"/>
+      <w:lvlText w:val=""/>
+      <w:lvlJc w:val="left"/>
+      <w:pPr>
+        <w:ind w:left="4320" w:hanging="360"/>
+      </w:pPr>
+      <w:rPr>
+        <w:rFonts w:ascii="Wingdings" w:hAnsi="Wingdings" w:hint="default"/>
+      </w:rPr>
+    </w:lvl>
+    <w:lvl w:ilvl="6" w:tplc="04090001" w:tentative="1">
+      <w:start w:val="1"/>
+      <w:numFmt w:val="bullet"/>
+      <w:lvlText w:val=""/>
+      <w:lvlJc w:val="left"/>
+      <w:pPr>
+        <w:ind w:left="5040" w:hanging="360"/>
+      </w:pPr>
+      <w:rPr>
+        <w:rFonts w:ascii="Symbol" w:hAnsi="Symbol" w:hint="default"/>
+      </w:rPr>
+    </w:lvl>
+    <w:lvl w:ilvl="7" w:tplc="04090003" w:tentative="1">
+      <w:start w:val="1"/>
+      <w:numFmt w:val="bullet"/>
+      <w:lvlText w:val="o"/>
+      <w:lvlJc w:val="left"/>
+      <w:pPr>
+        <w:ind w:left="5760" w:hanging="360"/>
+      </w:pPr>
+      <w:rPr>
+        <w:rFonts w:ascii="Courier New" w:hAnsi="Courier New" w:hint="default"/>
+      </w:rPr>
+    </w:lvl>
+    <w:lvl w:ilvl="8" w:tplc="04090005" w:tentative="1">
+      <w:start w:val="1"/>
+      <w:numFmt w:val="bullet"/>
+      <w:lvlText w:val=""/>
+      <w:lvlJc w:val="left"/>
+      <w:pPr>
+        <w:ind w:left="6480" w:hanging="360"/>
+      </w:pPr>
+      <w:rPr>
+        <w:rFonts w:ascii="Wingdings" w:hAnsi="Wingdings" w:hint="default"/>
+      </w:rPr>
+    </w:lvl>
+  </w:abstractNum>
+  <w:abstractNum w:abstractNumId="3">
+    <w:nsid w:val="62937444"/>
+    <w:multiLevelType w:val="hybridMultilevel"/>
+    <w:tmpl w:val="58DC4B60"/>
+    <w:lvl w:ilvl="0" w:tplc="0409000F">
+      <w:start w:val="1"/>
+      <w:numFmt w:val="decimal"/>
+      <w:lvlText w:val="%1."/>
+      <w:lvlJc w:val="left"/>
+      <w:pPr>
+        <w:ind w:left="3600" w:hanging="360"/>
+      </w:pPr>
+    </w:lvl>
+    <w:lvl w:ilvl="1" w:tplc="04090019">
+      <w:start w:val="1"/>
+      <w:numFmt w:val="lowerLetter"/>
+      <w:lvlText w:val="%2."/>
+      <w:lvlJc w:val="left"/>
+      <w:pPr>
+        <w:ind w:left="4320" w:hanging="360"/>
+      </w:pPr>
+    </w:lvl>
+    <w:lvl w:ilvl="2" w:tplc="0409001B" w:tentative="1">
+      <w:start w:val="1"/>
+      <w:numFmt w:val="lowerRoman"/>
+      <w:lvlText w:val="%3."/>
+      <w:lvlJc w:val="right"/>
+      <w:pPr>
+        <w:ind w:left="5040" w:hanging="180"/>
+      </w:pPr>
+    </w:lvl>
+    <w:lvl w:ilvl="3" w:tplc="0409000F" w:tentative="1">
+      <w:start w:val="1"/>
+      <w:numFmt w:val="decimal"/>
+      <w:lvlText w:val="%4."/>
+      <w:lvlJc w:val="left"/>
+      <w:pPr>
+        <w:ind w:left="5760" w:hanging="360"/>
+      </w:pPr>
+    </w:lvl>
+    <w:lvl w:ilvl="4" w:tplc="04090019" w:tentative="1">
+      <w:start w:val="1"/>
+      <w:numFmt w:val="lowerLetter"/>
+      <w:lvlText w:val="%5."/>
+      <w:lvlJc w:val="left"/>
+      <w:pPr>
+        <w:ind w:left="6480" w:hanging="360"/>
+      </w:pPr>
+    </w:lvl>
+    <w:lvl w:ilvl="5" w:tplc="0409001B" w:tentative="1">
+      <w:start w:val="1"/>
+      <w:numFmt w:val="lowerRoman"/>
+      <w:lvlText w:val="%6."/>
+      <w:lvlJc w:val="right"/>
+      <w:pPr>
+        <w:ind w:left="7200" w:hanging="180"/>
+      </w:pPr>
+    </w:lvl>
+    <w:lvl w:ilvl="6" w:tplc="0409000F" w:tentative="1">
+      <w:start w:val="1"/>
+      <w:numFmt w:val="decimal"/>
+      <w:lvlText w:val="%7."/>
+      <w:lvlJc w:val="left"/>
+      <w:pPr>
+        <w:ind w:left="7920" w:hanging="360"/>
+      </w:pPr>
+    </w:lvl>
+    <w:lvl w:ilvl="7" w:tplc="04090019" w:tentative="1">
+      <w:start w:val="1"/>
+      <w:numFmt w:val="lowerLetter"/>
+      <w:lvlText w:val="%8."/>
+      <w:lvlJc w:val="left"/>
+      <w:pPr>
+        <w:ind w:left="8640" w:hanging="360"/>
+      </w:pPr>
+    </w:lvl>
+    <w:lvl w:ilvl="8" w:tplc="0409001B" w:tentative="1">
+      <w:start w:val="1"/>
+      <w:numFmt w:val="lowerRoman"/>
+      <w:lvlText w:val="%9."/>
+      <w:lvlJc w:val="right"/>
+      <w:pPr>
+        <w:ind w:left="9360" w:hanging="180"/>
+      </w:pPr>
+    </w:lvl>
+  </w:abstractNum>
+  <w:abstractNum w:abstractNumId="4">
     <w:nsid w:val="716918F0"/>
     <w:multiLevelType w:val="hybridMultilevel"/>
     <w:tmpl w:val="A3B60A08"/>
@@ -2665,14 +4587,136 @@
       </w:rPr>
     </w:lvl>
   </w:abstractNum>
+  <w:abstractNum w:abstractNumId="5">
+    <w:nsid w:val="794E782C"/>
+    <w:multiLevelType w:val="hybridMultilevel"/>
+    <w:tmpl w:val="03A2DD8A"/>
+    <w:lvl w:ilvl="0" w:tplc="04090001">
+      <w:start w:val="1"/>
+      <w:numFmt w:val="bullet"/>
+      <w:lvlText w:val=""/>
+      <w:lvlJc w:val="left"/>
+      <w:pPr>
+        <w:ind w:left="1440" w:hanging="360"/>
+      </w:pPr>
+      <w:rPr>
+        <w:rFonts w:ascii="Symbol" w:hAnsi="Symbol" w:hint="default"/>
+      </w:rPr>
+    </w:lvl>
+    <w:lvl w:ilvl="1" w:tplc="04090003" w:tentative="1">
+      <w:start w:val="1"/>
+      <w:numFmt w:val="bullet"/>
+      <w:lvlText w:val="o"/>
+      <w:lvlJc w:val="left"/>
+      <w:pPr>
+        <w:ind w:left="2160" w:hanging="360"/>
+      </w:pPr>
+      <w:rPr>
+        <w:rFonts w:ascii="Courier New" w:hAnsi="Courier New" w:hint="default"/>
+      </w:rPr>
+    </w:lvl>
+    <w:lvl w:ilvl="2" w:tplc="04090005" w:tentative="1">
+      <w:start w:val="1"/>
+      <w:numFmt w:val="bullet"/>
+      <w:lvlText w:val=""/>
+      <w:lvlJc w:val="left"/>
+      <w:pPr>
+        <w:ind w:left="2880" w:hanging="360"/>
+      </w:pPr>
+      <w:rPr>
+        <w:rFonts w:ascii="Wingdings" w:hAnsi="Wingdings" w:hint="default"/>
+      </w:rPr>
+    </w:lvl>
+    <w:lvl w:ilvl="3" w:tplc="04090001" w:tentative="1">
+      <w:start w:val="1"/>
+      <w:numFmt w:val="bullet"/>
+      <w:lvlText w:val=""/>
+      <w:lvlJc w:val="left"/>
+      <w:pPr>
+        <w:ind w:left="3600" w:hanging="360"/>
+      </w:pPr>
+      <w:rPr>
+        <w:rFonts w:ascii="Symbol" w:hAnsi="Symbol" w:hint="default"/>
+      </w:rPr>
+    </w:lvl>
+    <w:lvl w:ilvl="4" w:tplc="04090003" w:tentative="1">
+      <w:start w:val="1"/>
+      <w:numFmt w:val="bullet"/>
+      <w:lvlText w:val="o"/>
+      <w:lvlJc w:val="left"/>
+      <w:pPr>
+        <w:ind w:left="4320" w:hanging="360"/>
+      </w:pPr>
+      <w:rPr>
+        <w:rFonts w:ascii="Courier New" w:hAnsi="Courier New" w:hint="default"/>
+      </w:rPr>
+    </w:lvl>
+    <w:lvl w:ilvl="5" w:tplc="04090005" w:tentative="1">
+      <w:start w:val="1"/>
+      <w:numFmt w:val="bullet"/>
+      <w:lvlText w:val=""/>
+      <w:lvlJc w:val="left"/>
+      <w:pPr>
+        <w:ind w:left="5040" w:hanging="360"/>
+      </w:pPr>
+      <w:rPr>
+        <w:rFonts w:ascii="Wingdings" w:hAnsi="Wingdings" w:hint="default"/>
+      </w:rPr>
+    </w:lvl>
+    <w:lvl w:ilvl="6" w:tplc="04090001" w:tentative="1">
+      <w:start w:val="1"/>
+      <w:numFmt w:val="bullet"/>
+      <w:lvlText w:val=""/>
+      <w:lvlJc w:val="left"/>
+      <w:pPr>
+        <w:ind w:left="5760" w:hanging="360"/>
+      </w:pPr>
+      <w:rPr>
+        <w:rFonts w:ascii="Symbol" w:hAnsi="Symbol" w:hint="default"/>
+      </w:rPr>
+    </w:lvl>
+    <w:lvl w:ilvl="7" w:tplc="04090003" w:tentative="1">
+      <w:start w:val="1"/>
+      <w:numFmt w:val="bullet"/>
+      <w:lvlText w:val="o"/>
+      <w:lvlJc w:val="left"/>
+      <w:pPr>
+        <w:ind w:left="6480" w:hanging="360"/>
+      </w:pPr>
+      <w:rPr>
+        <w:rFonts w:ascii="Courier New" w:hAnsi="Courier New" w:hint="default"/>
+      </w:rPr>
+    </w:lvl>
+    <w:lvl w:ilvl="8" w:tplc="04090005" w:tentative="1">
+      <w:start w:val="1"/>
+      <w:numFmt w:val="bullet"/>
+      <w:lvlText w:val=""/>
+      <w:lvlJc w:val="left"/>
+      <w:pPr>
+        <w:ind w:left="7200" w:hanging="360"/>
+      </w:pPr>
+      <w:rPr>
+        <w:rFonts w:ascii="Wingdings" w:hAnsi="Wingdings" w:hint="default"/>
+      </w:rPr>
+    </w:lvl>
+  </w:abstractNum>
   <w:num w:numId="1">
-    <w:abstractNumId w:val="2"/>
+    <w:abstractNumId w:val="4"/>
   </w:num>
   <w:num w:numId="2">
     <w:abstractNumId w:val="1"/>
   </w:num>
   <w:num w:numId="3">
     <w:abstractNumId w:val="0"/>
+  </w:num>
+  <w:num w:numId="4">
+    <w:abstractNumId w:val="2"/>
+  </w:num>
+  <w:num w:numId="5">
+    <w:abstractNumId w:val="5"/>
+  </w:num>
+  <w:num w:numId="6">
+    <w:abstractNumId w:val="3"/>
   </w:num>
 </w:numbering>
 </file>
@@ -3496,7 +5540,7 @@
 </file>
 
 <file path=customXml/itemProps1.xml><?xml version="1.0" encoding="utf-8"?>
-<ds:datastoreItem xmlns:ds="http://schemas.openxmlformats.org/officeDocument/2006/customXml" ds:itemID="{17A6317F-498D-D041-92C5-4DCBD6949967}">
+<ds:datastoreItem xmlns:ds="http://schemas.openxmlformats.org/officeDocument/2006/customXml" ds:itemID="{519E5C2A-E3EA-6B40-8DF2-CCA40BFB3B68}">
   <ds:schemaRefs>
     <ds:schemaRef ds:uri="http://schemas.openxmlformats.org/officeDocument/2006/bibliography"/>
   </ds:schemaRefs>

</xml_diff>

<commit_message>
update kelp date through 2015, work on writing
</commit_message>
<xml_diff>
--- a/Writing/OCNMS manuscript v01.docx
+++ b/Writing/OCNMS manuscript v01.docx
@@ -47,20 +47,16 @@
     </w:p>
     <w:p/>
     <w:p>
-      <w:bookmarkStart w:id="0" w:name="_GoBack"/>
       <w:r>
         <w:br w:type="page"/>
       </w:r>
     </w:p>
-    <w:bookmarkEnd w:id="0"/>
     <w:p/>
     <w:p>
       <w:r>
         <w:t>Introduction</w:t>
       </w:r>
     </w:p>
-    <w:p/>
-    <w:p/>
     <w:p>
       <w:pPr>
         <w:pStyle w:val="ListParagraph"/>
@@ -76,7 +72,7 @@
         <w:fldChar w:fldCharType="begin"/>
       </w:r>
       <w:r>
-        <w:instrText xml:space="preserve"> ADDIN PAPERS2_CITATIONS &lt;citation&gt;&lt;uuid&gt;EC784BCC-B190-41CC-8F58-0C9252C06651&lt;/uuid&gt;&lt;priority&gt;0&lt;/priority&gt;&lt;publications&gt;&lt;publication&gt;&lt;uuid&gt;4422A175-36E7-4E61-B8B0-1314F2059E93&lt;/uuid&gt;&lt;volume&gt;282&lt;/volume&gt;&lt;doi&gt;10.1126/science.282.5388.473&lt;/doi&gt;&lt;startpage&gt;473&lt;/startpage&gt;&lt;publication_date&gt;99199810161200000000222000&lt;/publication_date&gt;&lt;url&gt;http://science.sciencemag.org/content/282/5388/473.abstract&lt;/url&gt;&lt;type&gt;400&lt;/type&gt;&lt;title&gt;Killer Whale Predation on Sea Otters Linking Oceanic and Nearshore Ecosystems&lt;/title&gt;&lt;publisher&gt;American Association for the Advancement of Science&lt;/publisher&gt;&lt;number&gt;5388&lt;/number&gt;&lt;subtype&gt;400&lt;/subtype&gt;&lt;endpage&gt;476&lt;/endpage&gt;&lt;bundle&gt;&lt;publication&gt;&lt;publisher&gt;American Association for the Advancement of Science&lt;/publisher&gt;&lt;title&gt;Science&lt;/title&gt;&lt;type&gt;-100&lt;/type&gt;&lt;subtype&gt;-100&lt;/subtype&gt;&lt;uuid&gt;32445AF0-22E3-468F-A5CF-8F3DD17BB12D&lt;/uuid&gt;&lt;/publication&gt;&lt;/bundle&gt;&lt;authors&gt;&lt;author&gt;&lt;firstName&gt;J&lt;/firstName&gt;&lt;middleNames&gt;A&lt;/middleNames&gt;&lt;lastName&gt;Estes&lt;/lastName&gt;&lt;/author&gt;&lt;author&gt;&lt;firstName&gt;M&lt;/firstName&gt;&lt;middleNames&gt;T&lt;/middleNames&gt;&lt;lastName&gt;Tinker&lt;/lastName&gt;&lt;/author&gt;&lt;author&gt;&lt;firstName&gt;T&lt;/firstName&gt;&lt;middleNames&gt;M&lt;/middleNames&gt;&lt;lastName&gt;Williams&lt;/lastName&gt;&lt;/author&gt;&lt;author&gt;&lt;firstName&gt;D&lt;/firstName&gt;&lt;middleNames&gt;F&lt;/middleNames&gt;&lt;lastName&gt;Doak&lt;/lastName&gt;&lt;/author&gt;&lt;/authors&gt;&lt;/publication&gt;&lt;publication&gt;&lt;uuid&gt;C230BA33-B378-45A4-BAD9-043176200880&lt;/uuid&gt;&lt;volume&gt;65&lt;/volume&gt;&lt;doi&gt;10.2307/2937159&lt;/doi&gt;&lt;startpage&gt;75&lt;/startpage&gt;&lt;publication_date&gt;99199502011200000000222000&lt;/publication_date&gt;&lt;url&gt;http://doi.wiley.com/10.2307/2937159&lt;/url&gt;&lt;type&gt;400&lt;/type&gt;&lt;title&gt;Sea Otters and Kelp Forests in Alaska: Generality and Variation in a Community Ecological Paradigm&lt;/title&gt;&lt;publisher&gt;Ecological Society of America&lt;/publisher&gt;&lt;number&gt;1&lt;/number&gt;&lt;subtype&gt;400&lt;/subtype&gt;&lt;endpage&gt;100&lt;/endpage&gt;&lt;bundle&gt;&lt;publication&gt;&lt;publisher&gt; ap &lt;/publisher&gt;&lt;title&gt;Ecological Monographs&lt;/title&gt;&lt;type&gt;-100&lt;/type&gt;&lt;subtype&gt;-100&lt;/subtype&gt;&lt;uuid&gt;F9DF2E26-C6FE-4CA2-85FA-FEB00F39E796&lt;/uuid&gt;&lt;/publication&gt;&lt;/bundle&gt;&lt;authors&gt;&lt;author&gt;&lt;firstName&gt;James&lt;/firstName&gt;&lt;middleNames&gt;A&lt;/middleNames&gt;&lt;lastName&gt;Estes&lt;/lastName&gt;&lt;/author&gt;&lt;author&gt;&lt;firstName&gt;David&lt;/firstName&gt;&lt;middleNames&gt;O&lt;/middleNames&gt;&lt;lastName&gt;Duggins&lt;/lastName&gt;&lt;/author&gt;&lt;/authors&gt;&lt;/publication&gt;&lt;publication&gt;&lt;type&gt;400&lt;/type&gt;&lt;publication_date&gt;99197400001200000000200000&lt;/publication_date&gt;&lt;title&gt;Sea otters: their role in structuring nearshore communities&lt;/title&gt;&lt;url&gt;http://www.life.illinois.edu/ib/453/Comm%20Ecol%20papers/otters.pdf&lt;/url&gt;&lt;subtype&gt;400&lt;/subtype&gt;&lt;uuid&gt;726E07CD-2BCF-4B91-AD6B-E138EFB1E557&lt;/uuid&gt;&lt;bundle&gt;&lt;publication&gt;&lt;title&gt;Science&lt;/title&gt;&lt;type&gt;-100&lt;/type&gt;&lt;subtype&gt;-100&lt;/subtype&gt;&lt;uuid&gt;5B921C76-80C3-4F1E-B9A5-2ADEF9884C46&lt;/uuid&gt;&lt;/publication&gt;&lt;/bundle&gt;&lt;authors&gt;&lt;author&gt;&lt;firstName&gt;J&lt;/firstName&gt;&lt;middleNames&gt;A&lt;/middleNames&gt;&lt;lastName&gt;Estes&lt;/lastName&gt;&lt;/author&gt;&lt;author&gt;&lt;firstName&gt;J&lt;/firstName&gt;&lt;middleNames&gt;F&lt;/middleNames&gt;&lt;lastName&gt;Palmisano&lt;/lastName&gt;&lt;/author&gt;&lt;/authors&gt;&lt;/publication&gt;&lt;/publications&gt;&lt;cites&gt;&lt;/cites&gt;&lt;/citation&gt;</w:instrText>
+        <w:instrText xml:space="preserve"> ADDIN PAPERS2_CITATIONS &lt;citation&gt;&lt;uuid&gt;765D6379-911C-44BD-B358-569BF79BF80D&lt;/uuid&gt;&lt;priority&gt;0&lt;/priority&gt;&lt;publications&gt;&lt;publication&gt;&lt;uuid&gt;4422A175-36E7-4E61-B8B0-1314F2059E93&lt;/uuid&gt;&lt;volume&gt;282&lt;/volume&gt;&lt;doi&gt;10.1126/science.282.5388.473&lt;/doi&gt;&lt;startpage&gt;473&lt;/startpage&gt;&lt;publication_date&gt;99199810161200000000222000&lt;/publication_date&gt;&lt;url&gt;http://science.sciencemag.org/content/282/5388/473.abstract&lt;/url&gt;&lt;type&gt;400&lt;/type&gt;&lt;title&gt;Killer Whale Predation on Sea Otters Linking Oceanic and Nearshore Ecosystems&lt;/title&gt;&lt;publisher&gt;American Association for the Advancement of Science&lt;/publisher&gt;&lt;number&gt;5388&lt;/number&gt;&lt;subtype&gt;400&lt;/subtype&gt;&lt;endpage&gt;476&lt;/endpage&gt;&lt;bundle&gt;&lt;publication&gt;&lt;publisher&gt;American Association for the Advancement of Science&lt;/publisher&gt;&lt;title&gt;Science&lt;/title&gt;&lt;type&gt;-100&lt;/type&gt;&lt;subtype&gt;-100&lt;/subtype&gt;&lt;uuid&gt;32445AF0-22E3-468F-A5CF-8F3DD17BB12D&lt;/uuid&gt;&lt;/publication&gt;&lt;/bundle&gt;&lt;authors&gt;&lt;author&gt;&lt;firstName&gt;J&lt;/firstName&gt;&lt;middleNames&gt;A&lt;/middleNames&gt;&lt;lastName&gt;Estes&lt;/lastName&gt;&lt;/author&gt;&lt;author&gt;&lt;firstName&gt;M&lt;/firstName&gt;&lt;middleNames&gt;T&lt;/middleNames&gt;&lt;lastName&gt;Tinker&lt;/lastName&gt;&lt;/author&gt;&lt;author&gt;&lt;firstName&gt;T&lt;/firstName&gt;&lt;middleNames&gt;M&lt;/middleNames&gt;&lt;lastName&gt;Williams&lt;/lastName&gt;&lt;/author&gt;&lt;author&gt;&lt;firstName&gt;D&lt;/firstName&gt;&lt;middleNames&gt;F&lt;/middleNames&gt;&lt;lastName&gt;Doak&lt;/lastName&gt;&lt;/author&gt;&lt;/authors&gt;&lt;/publication&gt;&lt;publication&gt;&lt;uuid&gt;C230BA33-B378-45A4-BAD9-043176200880&lt;/uuid&gt;&lt;volume&gt;65&lt;/volume&gt;&lt;doi&gt;10.2307/2937159&lt;/doi&gt;&lt;startpage&gt;75&lt;/startpage&gt;&lt;publication_date&gt;99199502011200000000222000&lt;/publication_date&gt;&lt;url&gt;http://doi.wiley.com/10.2307/2937159&lt;/url&gt;&lt;type&gt;400&lt;/type&gt;&lt;title&gt;Sea Otters and Kelp Forests in Alaska: Generality and Variation in a Community Ecological Paradigm&lt;/title&gt;&lt;publisher&gt;Ecological Society of America&lt;/publisher&gt;&lt;number&gt;1&lt;/number&gt;&lt;subtype&gt;400&lt;/subtype&gt;&lt;endpage&gt;100&lt;/endpage&gt;&lt;bundle&gt;&lt;publication&gt;&lt;publisher&gt; ap &lt;/publisher&gt;&lt;title&gt;Ecological Monographs&lt;/title&gt;&lt;type&gt;-100&lt;/type&gt;&lt;subtype&gt;-100&lt;/subtype&gt;&lt;uuid&gt;F9DF2E26-C6FE-4CA2-85FA-FEB00F39E796&lt;/uuid&gt;&lt;/publication&gt;&lt;/bundle&gt;&lt;authors&gt;&lt;author&gt;&lt;firstName&gt;James&lt;/firstName&gt;&lt;middleNames&gt;A&lt;/middleNames&gt;&lt;lastName&gt;Estes&lt;/lastName&gt;&lt;/author&gt;&lt;author&gt;&lt;firstName&gt;David&lt;/firstName&gt;&lt;middleNames&gt;O&lt;/middleNames&gt;&lt;lastName&gt;Duggins&lt;/lastName&gt;&lt;/author&gt;&lt;/authors&gt;&lt;/publication&gt;&lt;publication&gt;&lt;type&gt;400&lt;/type&gt;&lt;publication_date&gt;99197400001200000000200000&lt;/publication_date&gt;&lt;title&gt;Sea otters: their role in structuring nearshore communities&lt;/title&gt;&lt;url&gt;http://www.life.illinois.edu/ib/453/Comm%20Ecol%20papers/otters.pdf&lt;/url&gt;&lt;subtype&gt;400&lt;/subtype&gt;&lt;uuid&gt;726E07CD-2BCF-4B91-AD6B-E138EFB1E557&lt;/uuid&gt;&lt;bundle&gt;&lt;publication&gt;&lt;title&gt;Science&lt;/title&gt;&lt;type&gt;-100&lt;/type&gt;&lt;subtype&gt;-100&lt;/subtype&gt;&lt;uuid&gt;5B921C76-80C3-4F1E-B9A5-2ADEF9884C46&lt;/uuid&gt;&lt;/publication&gt;&lt;/bundle&gt;&lt;authors&gt;&lt;author&gt;&lt;firstName&gt;J&lt;/firstName&gt;&lt;middleNames&gt;A&lt;/middleNames&gt;&lt;lastName&gt;Estes&lt;/lastName&gt;&lt;/author&gt;&lt;author&gt;&lt;firstName&gt;J&lt;/firstName&gt;&lt;middleNames&gt;F&lt;/middleNames&gt;&lt;lastName&gt;Palmisano&lt;/lastName&gt;&lt;/author&gt;&lt;/authors&gt;&lt;/publication&gt;&lt;/publications&gt;&lt;cites&gt;&lt;/cites&gt;&lt;/citation&gt;</w:instrText>
       </w:r>
       <w:r>
         <w:fldChar w:fldCharType="separate"/>
@@ -89,6 +85,543 @@
       </w:r>
       <w:r>
         <w:fldChar w:fldCharType="end"/>
+      </w:r>
+      <w:r>
+        <w:t xml:space="preserve"> in w</w:t>
+      </w:r>
+      <w:r>
+        <w:t xml:space="preserve">hich </w:t>
+      </w:r>
+      <w:r>
+        <w:t xml:space="preserve">the (re-)introduction of a top predator shifts the </w:t>
+      </w:r>
+      <w:r>
+        <w:t xml:space="preserve">ecosystem </w:t>
+      </w:r>
+      <w:r>
+        <w:t xml:space="preserve">from one with abundant urchins and minimal kelp to one with few urchins and dense algae. Over the past 40 years, the generality of the importance of top down control on kelp forests has been both affirmed (Otters in the Aleutians, </w:t>
+      </w:r>
+      <w:proofErr w:type="spellStart"/>
+      <w:r>
+        <w:t>Konar</w:t>
+      </w:r>
+      <w:proofErr w:type="spellEnd"/>
+      <w:r>
+        <w:t xml:space="preserve">, others; Otters in the </w:t>
+      </w:r>
+      <w:r>
+        <w:t xml:space="preserve">Monterey area) and challenged </w:t>
+      </w:r>
+      <w:r>
+        <w:t xml:space="preserve">from a variety of perspectives </w:t>
+      </w:r>
+      <w:r>
+        <w:fldChar w:fldCharType="begin"/>
+      </w:r>
+      <w:r>
+        <w:instrText xml:space="preserve"> ADDIN PAPERS2_CITATIONS &lt;citation&gt;&lt;uuid&gt;7A3BC736-B59C-4DA6-9382-6DD564A8524B&lt;/uuid&gt;&lt;priority&gt;0&lt;/priority&gt;&lt;publications&gt;&lt;publication&gt;&lt;uuid&gt;13E9EB8D-85B2-4259-9715-4FBCF4107E2F&lt;/uuid&gt;&lt;volume&gt;579&lt;/volume&gt;&lt;doi&gt;10.1007/s10750-006-0403-x&lt;/doi&gt;&lt;startpage&gt;233&lt;/startpage&gt;&lt;publication_date&gt;99200700001200000000200000&lt;/publication_date&gt;&lt;url&gt;https://link.springer.com/article/10.1007/s10750-006-0403-x&lt;/url&gt;&lt;type&gt;400&lt;/type&gt;&lt;title&gt;Testing the generality of the trophic cascade paradigm for sea otters: a case study with kelp forests in northern Washington, USA&lt;/title&gt;&lt;publisher&gt;Kluwer Academic Publishers&lt;/publisher&gt;&lt;number&gt;1&lt;/number&gt;&lt;subtype&gt;400&lt;/subtype&gt;&lt;endpage&gt;249&lt;/endpage&gt;&lt;bundle&gt;&lt;publication&gt;&lt;publisher&gt;Kluwer Academic Publishers&lt;/publisher&gt;&lt;title&gt;Hydrobiologia&lt;/title&gt;&lt;type&gt;-100&lt;/type&gt;&lt;subtype&gt;-100&lt;/subtype&gt;&lt;uuid&gt;4478B749-98E9-430B-AD1F-00EDA3FA2DDC&lt;/uuid&gt;&lt;/publication&gt;&lt;/bundle&gt;&lt;authors&gt;&lt;author&gt;&lt;firstName&gt;Sarah&lt;/firstName&gt;&lt;middleNames&gt;K&lt;/middleNames&gt;&lt;lastName&gt;Carter&lt;/lastName&gt;&lt;/author&gt;&lt;author&gt;&lt;firstName&gt;Glenn&lt;/firstName&gt;&lt;middleNames&gt;R&lt;/middleNames&gt;&lt;lastName&gt;VanBlaricom&lt;/lastName&gt;&lt;/author&gt;&lt;author&gt;&lt;firstName&gt;Brian&lt;/firstName&gt;&lt;middleNames&gt;L&lt;/middleNames&gt;&lt;lastName&gt;Allen&lt;/lastName&gt;&lt;/author&gt;&lt;/authors&gt;&lt;/publication&gt;&lt;/publications&gt;&lt;cites&gt;&lt;/cites&gt;&lt;/citation&gt;</w:instrText>
+      </w:r>
+      <w:r>
+        <w:fldChar w:fldCharType="separate"/>
+      </w:r>
+      <w:r>
+        <w:rPr>
+          <w:rFonts w:ascii="Cambria" w:hAnsi="Cambria" w:cs="Cambria"/>
+        </w:rPr>
+        <w:t>{Carter:2007en</w:t>
+      </w:r>
+      <w:r>
+        <w:fldChar w:fldCharType="end"/>
+      </w:r>
+      <w:r>
+        <w:fldChar w:fldCharType="begin"/>
+      </w:r>
+      <w:r>
+        <w:instrText xml:space="preserve"> ADDIN PAPERS2_CITATIONS &lt;citation&gt;&lt;uuid&gt;30974C54-A452-47C2-8CD0-2C008D37BCCA&lt;/uuid&gt;&lt;priority&gt;0&lt;/priority&gt;&lt;publications&gt;&lt;publication&gt;&lt;uuid&gt;1108DB57-BCA3-427D-82C0-35F33F7F018E&lt;/uuid&gt;&lt;volume&gt;14&lt;/volume&gt;&lt;doi&gt;10.1890/03-5088&lt;/doi&gt;&lt;startpage&gt;1566&lt;/startpage&gt;&lt;publication_date&gt;99200410011200000000222000&lt;/publication_date&gt;&lt;url&gt;http://onlinelibrary.wiley.com/doi/10.1890/03-5088/full&lt;/url&gt;&lt;type&gt;400&lt;/type&gt;&lt;title&gt;FISHING FOR LOBSTERS INDIRECTLY INCREASES EPIDEMICS IN SEA URCHINS&lt;/title&gt;&lt;publisher&gt;Ecological Society of America&lt;/publisher&gt;&lt;number&gt;5&lt;/number&gt;&lt;subtype&gt;400&lt;/subtype&gt;&lt;endpage&gt;1573&lt;/endpage&gt;&lt;bundle&gt;&lt;publication&gt;&lt;publisher&gt; Ecological Society of America &lt;/publisher&gt;&lt;title&gt;Ecological Applications&lt;/title&gt;&lt;type&gt;-100&lt;/type&gt;&lt;subtype&gt;-100&lt;/subtype&gt;&lt;uuid&gt;1DFA57A8-F5BE-404A-8D46-BD0C3BB9ADA4&lt;/uuid&gt;&lt;/publication&gt;&lt;/bundle&gt;&lt;authors&gt;&lt;author&gt;&lt;firstName&gt;Kevin&lt;/firstName&gt;&lt;middleNames&gt;D&lt;/middleNames&gt;&lt;lastName&gt;Lafferty&lt;/lastName&gt;&lt;/author&gt;&lt;/authors&gt;&lt;/publication&gt;&lt;/publications&gt;&lt;cites&gt;&lt;/cites&gt;&lt;/citation&gt;</w:instrText>
+      </w:r>
+      <w:r>
+        <w:fldChar w:fldCharType="separate"/>
+      </w:r>
+      <w:r>
+        <w:rPr>
+          <w:rFonts w:ascii="Cambria" w:hAnsi="Cambria" w:cs="Cambria"/>
+        </w:rPr>
+        <w:t>,</w:t>
+      </w:r>
+      <w:r>
+        <w:rPr>
+          <w:rFonts w:ascii="Cambria" w:hAnsi="Cambria" w:cs="Cambria"/>
+        </w:rPr>
+        <w:t xml:space="preserve"> </w:t>
+      </w:r>
+      <w:r>
+        <w:rPr>
+          <w:rFonts w:ascii="Cambria" w:hAnsi="Cambria" w:cs="Cambria"/>
+        </w:rPr>
+        <w:t>Lafferty:2004dn</w:t>
+      </w:r>
+      <w:r>
+        <w:rPr>
+          <w:rFonts w:ascii="Cambria" w:hAnsi="Cambria" w:cs="Cambria"/>
+        </w:rPr>
+        <w:t>,</w:t>
+      </w:r>
+      <w:r>
+        <w:fldChar w:fldCharType="end"/>
+      </w:r>
+      <w:r>
+        <w:t xml:space="preserve"> </w:t>
+      </w:r>
+      <w:r>
+        <w:fldChar w:fldCharType="begin"/>
+      </w:r>
+      <w:r>
+        <w:instrText xml:space="preserve"> ADDIN PAPERS2_CITATIONS &lt;citation&gt;&lt;uuid&gt;C31EB705-40B8-4750-8642-8ABFD74305BB&lt;/uuid&gt;&lt;priority&gt;0&lt;/priority&gt;&lt;publications&gt;&lt;publication&gt;&lt;uuid&gt;90F0CCB2-CD6F-4C7C-ABF9-CFE416A561FB&lt;/uuid&gt;&lt;volume&gt;92&lt;/volume&gt;&lt;doi&gt;10.1890/11-0377.1&lt;/doi&gt;&lt;startpage&gt;2108&lt;/startpage</w:instrText>
+      </w:r>
+      <w:r>
+        <w:rPr>
+          <w:rFonts w:hint="eastAsia"/>
+        </w:rPr>
+        <w:instrText>&gt;&lt;publication_date&gt;99201111011200000000222000&lt;/publication_date&gt;&lt;url&gt;http://onlinelibrary.wiley.com/doi/10.1890/11-0377.1/full&lt;/url&gt;&lt;type&gt;400&lt;/type&gt;&lt;title&gt;Wave disturbance overwhelms top</w:instrText>
+      </w:r>
+      <w:r>
+        <w:rPr>
+          <w:rFonts w:hint="eastAsia"/>
+        </w:rPr>
+        <w:instrText>‐</w:instrText>
+      </w:r>
+      <w:r>
+        <w:rPr>
+          <w:rFonts w:hint="eastAsia"/>
+        </w:rPr>
+        <w:instrText>down and bottom</w:instrText>
+      </w:r>
+      <w:r>
+        <w:rPr>
+          <w:rFonts w:hint="eastAsia"/>
+        </w:rPr>
+        <w:instrText>‐</w:instrText>
+      </w:r>
+      <w:r>
+        <w:rPr>
+          <w:rFonts w:hint="eastAsia"/>
+        </w:rPr>
+        <w:instrText xml:space="preserve">up control of primary production in California kelp </w:instrText>
+      </w:r>
+      <w:r>
+        <w:instrText>forests&lt;/title&gt;&lt;publisher&gt;Ecological Society of America&lt;/publisher&gt;&lt;number&gt;11&lt;/number&gt;&lt;subtype&gt;400&lt;/subtype&gt;&lt;endpage&gt;2116&lt;/endpage&gt;&lt;bundle&gt;&lt;publication&gt;&lt;publisher&gt; Ecological Society of America &lt;/publisher&gt;&lt;title&gt;Ecology Letters&lt;/title&gt;&lt;type&gt;-100&lt;/type&gt;&lt;subtype&gt;-100&lt;/subtype&gt;&lt;uuid&gt;3C2B3A67-D765-48DE-A868-63CD3700347F&lt;/uuid&gt;&lt;/publication&gt;&lt;/bundle&gt;&lt;authors&gt;&lt;author&gt;&lt;firstName&gt;Daniel&lt;/firstName&gt;&lt;middleNames&gt;C&lt;/middleNames&gt;&lt;lastName&gt;Reed&lt;/lastName&gt;&lt;/author&gt;&lt;author&gt;&lt;firstName&gt;Andrew&lt;/firstName&gt;&lt;lastName&gt;Rassweiler&lt;/lastName&gt;&lt;/author&gt;&lt;author&gt;&lt;firstName&gt;Mark&lt;/firstName&gt;&lt;middleNames&gt;H&lt;/middleNames&gt;&lt;lastName&gt;Carr&lt;/lastName&gt;&lt;/author&gt;&lt;author&gt;&lt;firstName&gt;Kyle&lt;/firstName&gt;&lt;middleNames&gt;C&lt;/middleNames&gt;&lt;lastName&gt;Cavanaugh&lt;/lastName&gt;&lt;/author&gt;&lt;author&gt;&lt;firstName&gt;Daniel&lt;/firstName&gt;&lt;middleNames&gt;P&lt;/middleNames&gt;&lt;lastName&gt;Malone&lt;/lastName&gt;&lt;/author&gt;&lt;author&gt;&lt;firstName&gt;David&lt;/firstName&gt;&lt;middleNames&gt;A&lt;/middleNames&gt;&lt;lastName&gt;Siegel&lt;/lastName&gt;&lt;/author&gt;&lt;/authors&gt;&lt;/publication&gt;&lt;/publications&gt;&lt;cites&gt;&lt;/cites&gt;&lt;/citation&gt;</w:instrText>
+      </w:r>
+      <w:r>
+        <w:fldChar w:fldCharType="separate"/>
+      </w:r>
+      <w:r>
+        <w:rPr>
+          <w:rFonts w:ascii="Cambria" w:hAnsi="Cambria" w:cs="Cambria"/>
+        </w:rPr>
+        <w:t>Reed:2011ef}</w:t>
+      </w:r>
+      <w:r>
+        <w:fldChar w:fldCharType="end"/>
+      </w:r>
+      <w:r>
+        <w:t>.  It i</w:t>
+      </w:r>
+      <w:r>
+        <w:t xml:space="preserve">s undoubtedly true that otters </w:t>
+      </w:r>
+      <w:r>
+        <w:t>play a strong role in shifting coastal ecosystems from herbivore dominated to algae dominated</w:t>
+      </w:r>
+      <w:r>
+        <w:t xml:space="preserve"> </w:t>
+      </w:r>
+      <w:r>
+        <w:fldChar w:fldCharType="begin"/>
+      </w:r>
+      <w:r>
+        <w:instrText xml:space="preserve"> ADDIN PAPERS2_CITATIONS &lt;citation&gt;&lt;uuid&gt;94BED3C3-6696-4791-942A-8B1C89488209&lt;/uuid&gt;&lt;priority&gt;0&lt;/priority&gt;&lt;publications&gt;&lt;publication&gt;&lt;uuid&gt;40A44E00-AFD7-4B45-B1E2-1B79AF2E4038&lt;/uuid&gt;&lt;volume&gt;17&lt;/volume&gt;&lt;doi&gt;10.1046/j.1523-1739.2003.01599.x&lt;/doi&gt;&lt;startpage&gt;1238&lt;/startpage&gt;&lt;publication_date&gt;99200310011200000000222000&lt;/publication_date&gt;&lt;url&gt;http://onlinelibrary.wiley.com/doi/10.1046/j.1523-1739.2003.01599.x/full&lt;/url&gt;&lt;type&gt;400&lt;/type&gt;&lt;title&gt;Ecological Effectiveness: Conservation Goals for Interactive Species&lt;/title&gt;&lt;publisher&gt;Blackwell Science Inc&lt;/publisher&gt;&lt;number&gt;5&lt;/number&gt;&lt;subtype&gt;400&lt;/subtype&gt;&lt;endpage&gt;1250&lt;/endpage&gt;&lt;bundle&gt;&lt;publication&gt;&lt;publisher&gt;Blackwell Publishing Inc&lt;/publisher&gt;&lt;title&gt;Conservation Biology&lt;/title&gt;&lt;type&gt;-100&lt;/type&gt;&lt;subtype&gt;-100&lt;/subtype&gt;&lt;uuid&gt;5EFC8269-BDD2-4198-B77B-AD16F4D8D1F5&lt;/uuid&gt;&lt;/publication&gt;&lt;/bundle&gt;&lt;authors&gt;&lt;author&gt;&lt;firstName&gt;Michael&lt;/firstName&gt;&lt;middleNames&gt;E&lt;/middleNames&gt;&lt;lastName&gt;Soulé&lt;/lastName&gt;&lt;/author&gt;&lt;author&gt;&lt;firstName&gt;James&lt;/firstName&gt;&lt;middleNames&gt;A&lt;/middleNames&gt;&lt;lastName&gt;Estes&lt;/lastName&gt;&lt;/author&gt;&lt;author&gt;&lt;firstName&gt;Joel&lt;/firstName&gt;&lt;lastName&gt;Berger&lt;/lastName&gt;&lt;/author&gt;&lt;author&gt;&lt;lastName&gt;Rio&lt;/lastName&gt;&lt;nonDroppingParticle&gt;Del&lt;/nonDroppingParticle&gt;&lt;firstName&gt;Carlos&lt;/firstName&gt;&lt;middleNames&gt;Martinez&lt;/middleNames&gt;&lt;/author&gt;&lt;/authors&gt;&lt;/publication&gt;&lt;/publications&gt;&lt;cites&gt;&lt;/cites&gt;&lt;/citation&gt;</w:instrText>
+      </w:r>
+      <w:r>
+        <w:fldChar w:fldCharType="separate"/>
+      </w:r>
+      <w:r>
+        <w:rPr>
+          <w:rFonts w:ascii="Cambria" w:hAnsi="Cambria" w:cs="Cambria"/>
+        </w:rPr>
+        <w:t>{Soule:2003fb}</w:t>
+      </w:r>
+      <w:r>
+        <w:fldChar w:fldCharType="end"/>
+      </w:r>
+      <w:r>
+        <w:t xml:space="preserve">, but there are numerous examples in which coastal systems are not uniformly herbivore dominated in the absence of otters </w:t>
+      </w:r>
+      <w:r>
+        <w:t>highlighting</w:t>
+      </w:r>
+      <w:r>
+        <w:t xml:space="preserve"> the importance of other physical and/or biological interactions in structuring coastal habitats </w:t>
+      </w:r>
+      <w:r>
+        <w:fldChar w:fldCharType="begin"/>
+      </w:r>
+      <w:r>
+        <w:instrText xml:space="preserve"> ADDIN PAPERS2_CITATIONS &lt;citation&gt;&lt;uuid&gt;190CFB15-7730-48B4-9BE6-DD8DD75AC6AD&lt;/uuid&gt;&lt;priority&gt;0&lt;/priority&gt;&lt;publications&gt;&lt;publication&gt;&lt;uuid&gt;1108DB57-BCA3-427D-82C0-35F33F7F018E&lt;/uuid&gt;&lt;volume&gt;14&lt;/volume&gt;&lt;doi&gt;10.1890/03-5088&lt;/doi&gt;&lt;startpage&gt;1566&lt;/startpage&gt;&lt;publication_date&gt;99200410011200000000222000&lt;/publication_date&gt;&lt;url&gt;http://onlinelibrary.wiley.com/doi/10.1890/03-5088/full&lt;/url&gt;&lt;type&gt;400&lt;/type&gt;&lt;title&gt;FISHING FOR LOBSTERS INDIRECTLY INCREASES EPIDEMICS IN SEA URCHINS&lt;/title&gt;&lt;publisher&gt;Ecological Society of America&lt;/publisher&gt;&lt;number&gt;5&lt;/number&gt;&lt;subtype&gt;400&lt;/subtype&gt;&lt;endpage&gt;1573&lt;/endpage&gt;&lt;bundle&gt;&lt;publication&gt;&lt;publisher&gt; Ecological Society of America &lt;/publisher&gt;&lt;title&gt;Ecological Applications&lt;/title&gt;&lt;type&gt;-100&lt;/type&gt;&lt;subtype&gt;-100&lt;/subtype&gt;&lt;uuid&gt;1DFA57A8-F5BE-404A-8D46-BD0C3BB9ADA4&lt;/uuid&gt;&lt;/publication&gt;&lt;/bundle&gt;&lt;authors&gt;&lt;author&gt;&lt;firstName&gt;Kevin&lt;/firstName&gt;&lt;middleNames&gt;D&lt;/middleNames&gt;&lt;lastName&gt;Lafferty&lt;/lastName&gt;&lt;/author&gt;&lt;/authors&gt;&lt;/publication&gt;&lt;publication&gt;&lt;uuid&gt;AD5F7650-88E7-45A6-9202-93AAAB2EE761&lt;/uuid&gt;&lt;volume&gt;192&lt;/volume&gt;&lt;doi&gt;10.1007/BF00006225&lt;/doi&gt;&lt;version&gt;2nd ed.&lt;/version&gt;&lt;startpage&gt;21&lt;/startpage&gt;&lt;publication_date&gt;99199000001200000000200000&lt;/publication_date&gt;&lt;url&gt;https://link.springer.com/article/10.1007/BF00006225&lt;/url&gt;&lt;type&gt;400&lt;/type&gt;&lt;title&gt;Organization of macroalgal assemblages in the Northeast Pacific: the assumption of homogeneity and the illusion of generality&lt;/title&gt;&lt;publisher&gt;Kluwer Academic Publishers&lt;/publisher&gt;&lt;number&gt;1&lt;/number&gt;&lt;subtype&gt;400&lt;/subtype&gt;&lt;endpage&gt;33&lt;/endpage&gt;&lt;bundle&gt;&lt;publication&gt;&lt;publisher&gt;Kluwer Academic Publishers&lt;/publisher&gt;&lt;title&gt;Hydrobiologia&lt;/title&gt;&lt;type&gt;-100&lt;/type&gt;&lt;subtype&gt;-100&lt;/subtype&gt;&lt;uuid&gt;4478B749-98E9-430B-AD1F-00EDA3FA2DDC&lt;/uuid&gt;&lt;/publication&gt;&lt;/bundle&gt;&lt;authors&gt;&lt;author&gt;&lt;firstName&gt;Michael&lt;/firstName&gt;&lt;middleNames&gt;S&lt;/middleNames&gt;&lt;lastName&gt;Foster&lt;/lastName&gt;&lt;/author&gt;&lt;/authors&gt;&lt;/publication&gt;&lt;publication&gt;&lt;uuid&gt;13E9EB8D-85B2-4259-9715-4FBCF4107E2F&lt;/uuid&gt;&lt;volume&gt;579&lt;/volume&gt;&lt;doi&gt;10.1007/s10750-006-0403-x&lt;/doi&gt;&lt;startpage&gt;233&lt;/startpage&gt;&lt;publication_date&gt;99200700001200000000200000&lt;/publication_date&gt;&lt;url&gt;https://link.springer.com/article/10.1007/s10750-006-0403-x&lt;/url&gt;&lt;type&gt;400&lt;/type&gt;&lt;title&gt;Testing the generality of the trophic cascade paradigm for sea otters: a case study with kelp forests in northern Washington, USA&lt;/title&gt;&lt;publisher&gt;Kluwer Academic Publishers&lt;/publisher&gt;&lt;number&gt;1&lt;/number&gt;&lt;subtype&gt;400&lt;/subtype&gt;&lt;endpage&gt;249&lt;/endpage&gt;&lt;bundle&gt;&lt;publication&gt;&lt;publisher&gt;Kluwer Academic Publishers&lt;/publisher&gt;&lt;title&gt;Hydrobiologia&lt;/title&gt;&lt;type&gt;-100&lt;/type&gt;&lt;subtype&gt;-100&lt;/subtype&gt;&lt;uuid&gt;4478B749-98E9-430B-AD1F-00EDA3FA2DDC&lt;/uuid&gt;&lt;/publication&gt;&lt;/bundle&gt;&lt;authors&gt;&lt;author&gt;&lt;firstName&gt;Sarah&lt;/firstName&gt;&lt;middleNames&gt;K&lt;/middleNames&gt;&lt;lastName&gt;Carter&lt;/lastName&gt;&lt;/author&gt;&lt;author&gt;&lt;firstName&gt;Glenn&lt;/firstName&gt;&lt;middleNames&gt;R&lt;/middleNames&gt;&lt;lastName&gt;VanBlaricom&lt;/lastName&gt;&lt;/author&gt;&lt;author&gt;&lt;firstName&gt;Brian&lt;/firstName&gt;&lt;middleNames&gt;L&lt;/middleNames&gt;&lt;lastName&gt;Allen&lt;/lastName&gt;&lt;/author&gt;&lt;/authors&gt;&lt;/publication&gt;&lt;publication&gt;&lt;uuid&gt;90F0CCB2-CD6F-4C7C-ABF9-CFE416A561FB&lt;/uuid&gt;&lt;volume&gt;92&lt;/volume&gt;&lt;doi&gt;10.1890/11-0377.1&lt;/doi&gt;&lt;s</w:instrText>
+      </w:r>
+      <w:r>
+        <w:rPr>
+          <w:rFonts w:hint="eastAsia"/>
+        </w:rPr>
+        <w:instrText>tartpage&gt;2108&lt;/startpage&gt;&lt;publication_date&gt;99201111011200000000222000&lt;/publication_date&gt;&lt;url&gt;http://onlinelibrary.wiley.com/doi/10.1890/11-0377.1/full&lt;/url&gt;&lt;type&gt;400&lt;/type&gt;&lt;title&gt;Wave disturbance overwhelms top</w:instrText>
+      </w:r>
+      <w:r>
+        <w:rPr>
+          <w:rFonts w:hint="eastAsia"/>
+        </w:rPr>
+        <w:instrText>‐</w:instrText>
+      </w:r>
+      <w:r>
+        <w:rPr>
+          <w:rFonts w:hint="eastAsia"/>
+        </w:rPr>
+        <w:instrText>down and bottom</w:instrText>
+      </w:r>
+      <w:r>
+        <w:rPr>
+          <w:rFonts w:hint="eastAsia"/>
+        </w:rPr>
+        <w:instrText>‐</w:instrText>
+      </w:r>
+      <w:r>
+        <w:rPr>
+          <w:rFonts w:hint="eastAsia"/>
+        </w:rPr>
+        <w:instrText>up control of primary produc</w:instrText>
+      </w:r>
+      <w:r>
+        <w:instrText>tion in California kelp forests&lt;/title&gt;&lt;publisher&gt;Ecological Society of America&lt;/publisher&gt;&lt;number&gt;11&lt;/number&gt;&lt;subtype&gt;400&lt;/subtype&gt;&lt;endpage&gt;2116&lt;/endpage&gt;&lt;bundle&gt;&lt;publication&gt;&lt;publisher&gt; Ecological Society of America &lt;/publisher&gt;&lt;title&gt;Ecology Letters&lt;/title&gt;&lt;type&gt;-100&lt;/type&gt;&lt;subtype&gt;-100&lt;/subtype&gt;&lt;uuid&gt;3C2B3A67-D765-48DE-A868-63CD3700347F&lt;/uuid&gt;&lt;/publication&gt;&lt;/bundle&gt;&lt;authors&gt;&lt;author&gt;&lt;firstName&gt;Daniel&lt;/firstName&gt;&lt;middleNames&gt;C&lt;/middleNames&gt;&lt;lastName&gt;Reed&lt;/lastName&gt;&lt;/author&gt;&lt;author&gt;&lt;firstName&gt;Andrew&lt;/firstName&gt;&lt;lastName&gt;Rassweiler&lt;/lastName&gt;&lt;/author&gt;&lt;author&gt;&lt;firstName&gt;Mark&lt;/firstName&gt;&lt;middleNames&gt;H&lt;/middleNames&gt;&lt;lastName&gt;Carr&lt;/lastName&gt;&lt;/author&gt;&lt;author&gt;&lt;firstName&gt;Kyle&lt;/firstName&gt;&lt;middleNames&gt;C&lt;/middleNames&gt;&lt;lastName&gt;Cavanaugh&lt;/lastName&gt;&lt;/author&gt;&lt;author&gt;&lt;firstName&gt;Daniel&lt;/firstName&gt;&lt;middleNames&gt;P&lt;/middleNames&gt;&lt;lastName&gt;Malone&lt;/lastName&gt;&lt;/author&gt;&lt;author&gt;&lt;firstName&gt;David&lt;/firstName&gt;&lt;middleNames&gt;A&lt;/middleNames&gt;&lt;lastName&gt;Siegel&lt;/lastName&gt;&lt;/author&gt;&lt;/authors&gt;&lt;/publication&gt;&lt;/publications&gt;&lt;cites&gt;&lt;/cites&gt;&lt;/citation&gt;</w:instrText>
+      </w:r>
+      <w:r>
+        <w:fldChar w:fldCharType="separate"/>
+      </w:r>
+      <w:r>
+        <w:rPr>
+          <w:rFonts w:ascii="Cambria" w:hAnsi="Cambria" w:cs="Cambria"/>
+        </w:rPr>
+        <w:t>{Lafferty:2004dn, Foster:1990kc, Carter:2007en, Reed:2011ef}</w:t>
+      </w:r>
+      <w:r>
+        <w:fldChar w:fldCharType="end"/>
+      </w:r>
+      <w:r>
+        <w:t>. Indeed,</w:t>
+      </w:r>
+      <w:r>
+        <w:t xml:space="preserve"> </w:t>
+      </w:r>
+      <w:r>
+        <w:t xml:space="preserve">spatial-temporal </w:t>
+      </w:r>
+      <w:r>
+        <w:t>h</w:t>
+      </w:r>
+      <w:r>
+        <w:t xml:space="preserve">eterogeneity and complexity are both among the most compelling aspects of coastal kelp forest systems and an important factor that may </w:t>
+      </w:r>
+      <w:r>
+        <w:t xml:space="preserve">inhibit </w:t>
+      </w:r>
+      <w:r>
+        <w:t xml:space="preserve">predictability </w:t>
+      </w:r>
+      <w:r>
+        <w:t>of coastal systems.</w:t>
+      </w:r>
+    </w:p>
+    <w:p>
+      <w:pPr>
+        <w:pStyle w:val="ListParagraph"/>
+        <w:ind w:left="0" w:firstLine="720"/>
+      </w:pPr>
+    </w:p>
+    <w:p>
+      <w:pPr>
+        <w:pStyle w:val="ListParagraph"/>
+        <w:ind w:left="0" w:firstLine="720"/>
+      </w:pPr>
+      <w:r>
+        <w:t xml:space="preserve">Here we combine nearly 30 years of spatial data on benthic invertebrates, algae, and sea otters from the coast of Washington state to examine the dynamics of this tri-trophic system during periods of otter expansion and eventual </w:t>
+      </w:r>
+      <w:r>
+        <w:t xml:space="preserve">population </w:t>
+      </w:r>
+      <w:r>
+        <w:t xml:space="preserve">stabilization.  We leverage spatial information from 10 sites spanning approximately 100km of shoreline to link otters to invertebrates and algae and show how the predictive subsequent </w:t>
+      </w:r>
+      <w:proofErr w:type="gramStart"/>
+      <w:r>
+        <w:t xml:space="preserve">patterns </w:t>
+      </w:r>
+      <w:r>
+        <w:t>.</w:t>
+      </w:r>
+      <w:proofErr w:type="gramEnd"/>
+      <w:r>
+        <w:t xml:space="preserve">  </w:t>
+      </w:r>
+    </w:p>
+    <w:p>
+      <w:pPr>
+        <w:pStyle w:val="ListParagraph"/>
+        <w:ind w:left="0" w:firstLine="720"/>
+      </w:pPr>
+    </w:p>
+    <w:p>
+      <w:pPr>
+        <w:pStyle w:val="ListParagraph"/>
+        <w:ind w:left="0" w:firstLine="720"/>
+      </w:pPr>
+      <w:r>
+        <w:t>By utilizing spatial time-series, we avoid some of the troubles with space for time substitutions.</w:t>
+      </w:r>
+    </w:p>
+    <w:p>
+      <w:pPr>
+        <w:pStyle w:val="ListParagraph"/>
+        <w:ind w:left="0" w:firstLine="720"/>
+      </w:pPr>
+    </w:p>
+    <w:p>
+      <w:pPr>
+        <w:pStyle w:val="ListParagraph"/>
+        <w:ind w:left="0" w:firstLine="720"/>
+      </w:pPr>
+      <w:r>
+        <w:t xml:space="preserve">We suggest some general patterns of communities </w:t>
+      </w:r>
+    </w:p>
+    <w:p>
+      <w:pPr>
+        <w:pStyle w:val="ListParagraph"/>
+        <w:ind w:left="0" w:firstLine="720"/>
+      </w:pPr>
+    </w:p>
+    <w:p>
+      <w:pPr>
+        <w:pStyle w:val="ListParagraph"/>
+        <w:ind w:left="0" w:firstLine="720"/>
+      </w:pPr>
+    </w:p>
+    <w:p>
+      <w:pPr>
+        <w:pStyle w:val="ListParagraph"/>
+        <w:ind w:left="0" w:firstLine="720"/>
+      </w:pPr>
+      <w:r>
+        <w:t xml:space="preserve">Something about time-series approaches </w:t>
+      </w:r>
+      <w:r>
+        <w:t xml:space="preserve">like </w:t>
+      </w:r>
+      <w:proofErr w:type="spellStart"/>
+      <w:proofErr w:type="gramStart"/>
+      <w:r>
+        <w:t>ives</w:t>
+      </w:r>
+      <w:proofErr w:type="spellEnd"/>
+      <w:proofErr w:type="gramEnd"/>
+      <w:r>
+        <w:t xml:space="preserve"> being about the deviations from equilibrium…</w:t>
+      </w:r>
+    </w:p>
+    <w:p>
+      <w:pPr>
+        <w:pStyle w:val="ListParagraph"/>
+        <w:ind w:left="0" w:firstLine="720"/>
+      </w:pPr>
+    </w:p>
+    <w:p>
+      <w:pPr>
+        <w:pStyle w:val="ListParagraph"/>
+        <w:ind w:left="0" w:firstLine="720"/>
+      </w:pPr>
+      <w:r>
+        <w:t>Simply put, the quest to identify a single most important factor structuring coastal systems is flawed and futile</w:t>
+      </w:r>
+    </w:p>
+    <w:p>
+      <w:pPr>
+        <w:pStyle w:val="ListParagraph"/>
+        <w:ind w:left="0" w:firstLine="720"/>
+      </w:pPr>
+    </w:p>
+    <w:p>
+      <w:pPr>
+        <w:pStyle w:val="ListParagraph"/>
+        <w:ind w:left="0" w:firstLine="720"/>
+      </w:pPr>
+      <w:r>
+        <w:t>Studies of coastal</w:t>
+      </w:r>
+    </w:p>
+    <w:p>
+      <w:pPr>
+        <w:pStyle w:val="ListParagraph"/>
+        <w:ind w:left="0" w:firstLine="720"/>
+      </w:pPr>
+    </w:p>
+    <w:p>
+      <w:pPr>
+        <w:pStyle w:val="ListParagraph"/>
+        <w:ind w:left="0" w:firstLine="720"/>
+      </w:pPr>
+      <w:r>
+        <w:t xml:space="preserve">Other species may play a vital role controlling herbivores </w:t>
+      </w:r>
+      <w:r>
+        <w:fldChar w:fldCharType="begin"/>
+      </w:r>
+      <w:r>
+        <w:instrText xml:space="preserve"> ADDIN PAPERS2_CITATIONS &lt;citation&gt;&lt;uuid&gt;22BD2CE4-5789-4DF6-B216-70404B138226&lt;/uuid&gt;&lt;priority&gt;0&lt;/priority&gt;&lt;publications&gt;&lt;publication&gt;&lt;uuid&gt;1108DB57-BCA3-427D-82C0-35F33F7F018E&lt;/uuid&gt;&lt;volume&gt;14&lt;/volume&gt;&lt;doi&gt;10.1890/03-5088&lt;/doi&gt;&lt;startpage&gt;1566&lt;/startpage&gt;&lt;publication_date&gt;99200410011200000000222000&lt;/publication_date&gt;&lt;url&gt;http://onlinelibrary.wiley.com/doi/10.1890/03-5088/full&lt;/url&gt;&lt;type&gt;400&lt;/type&gt;&lt;title&gt;FISHING FOR LOBSTERS INDIRECTLY INCREASES EPIDEMICS IN SEA URCHINS&lt;/title&gt;&lt;publisher&gt;Ecological Society of America&lt;/publisher&gt;&lt;number&gt;5&lt;/number&gt;&lt;subtype&gt;400&lt;/subtype&gt;&lt;endpage&gt;1573&lt;/endpage&gt;&lt;bundle&gt;&lt;publication&gt;&lt;publisher&gt; Ecological Society of America &lt;/publisher&gt;&lt;title&gt;Ecological Applications&lt;/title&gt;&lt;type&gt;-100&lt;/type&gt;&lt;subtype&gt;-100&lt;/subtype&gt;&lt;uuid&gt;1DFA57A8-F5BE-404A-8D46-BD0C3BB9ADA4&lt;/uuid&gt;&lt;/publication&gt;&lt;/bundle&gt;&lt;authors&gt;&lt;author&gt;&lt;firstName&gt;Kevin&lt;/firstName&gt;&lt;middleNames&gt;D&lt;/middleNames&gt;&lt;lastName&gt;Lafferty&lt;/lastName&gt;&lt;/author&gt;&lt;/authors&gt;&lt;/publication&gt;&lt;/publications&gt;&lt;cites&gt;&lt;/cites&gt;&lt;/citation&gt;</w:instrText>
+      </w:r>
+      <w:r>
+        <w:fldChar w:fldCharType="separate"/>
+      </w:r>
+      <w:r>
+        <w:rPr>
+          <w:rFonts w:ascii="Cambria" w:hAnsi="Cambria" w:cs="Cambria"/>
+        </w:rPr>
+        <w:t>{Lafferty:2004dn}</w:t>
+      </w:r>
+      <w:r>
+        <w:fldChar w:fldCharType="end"/>
+      </w:r>
+    </w:p>
+    <w:p>
+      <w:pPr>
+        <w:pStyle w:val="ListParagraph"/>
+        <w:ind w:left="0" w:firstLine="720"/>
+      </w:pPr>
+      <w:r>
+        <w:t xml:space="preserve">Though the </w:t>
+      </w:r>
+    </w:p>
+    <w:p>
+      <w:pPr>
+        <w:pStyle w:val="ListParagraph"/>
+        <w:ind w:left="0" w:firstLine="720"/>
+      </w:pPr>
+    </w:p>
+    <w:p>
+      <w:pPr>
+        <w:pStyle w:val="ListParagraph"/>
+        <w:ind w:left="0" w:firstLine="720"/>
+      </w:pPr>
+      <w:r>
+        <w:fldChar w:fldCharType="begin"/>
+      </w:r>
+      <w:r>
+        <w:instrText xml:space="preserve"> ADDIN PAPERS2_CITATIONS &lt;citation&gt;&lt;uuid&gt;BF225FAE-8C7A-45A9-A313-81624D9C5096&lt;/uuid&gt;&lt;priority&gt;0&lt;/priority&gt;&lt;publications&gt;&lt;publication&gt;&lt;volume&gt;42&lt;/volume&gt;&lt;publication_date&gt;99201510011200000000222000&lt;/publication_date&gt;&lt;number&gt;10&lt;/number&gt;&lt;doi&gt;10.1111/jbi.12550&lt;/doi&gt;&lt;startpage&gt;2010&lt;/startpage&gt;&lt;title&gt;Geographical variability in the controls of giant kelp biomass dynamics&lt;/title&gt;&lt;uuid&gt;4A42AD08-3D65-481A-B181-892286D4D3FD&lt;/uuid&gt;&lt;subtype&gt;400&lt;/subtype&gt;&lt;endpage&gt;2021&lt;/endpage&gt;&lt;type&gt;400&lt;/type&gt;&lt;url&gt;http://onlinelibrary.wiley.com/doi/10.1111/jbi.12550/full&lt;/url&gt;&lt;bundle&gt;&lt;publication&gt;&lt;title&gt;Journal of Biogeography&lt;/title&gt;&lt;type&gt;-100&lt;/type&gt;&lt;subtype&gt;-100&lt;/subtype&gt;&lt;uuid&gt;9F0EA2CC-9A0E-4029-BF34-7CF0BC8E6A76&lt;/uuid&gt;&lt;/publication&gt;&lt;/bundle&gt;&lt;authors&gt;&lt;author&gt;&lt;firstName&gt;Tom&lt;/firstName&gt;&lt;middleNames&gt;W&lt;/middleNames&gt;&lt;lastName&gt;Bell&lt;/lastName&gt;&lt;/author&gt;&lt;author&gt;&lt;firstName&gt;Kyle&lt;/firstName&gt;&lt;middleNames&gt;C&lt;/middleNames&gt;&lt;lastName&gt;Cavanaugh&lt;/lastName&gt;&lt;/author&gt;&lt;author&gt;&lt;firstName&gt;Daniel&lt;/firstName&gt;&lt;middleNames&gt;C&lt;/middleNames&gt;&lt;lastName&gt;Reed&lt;/lastName&gt;&lt;/author&gt;&lt;author&gt;&lt;firstName&gt;David&lt;/firstName&gt;&lt;middleNames&gt;A&lt;/middleNames&gt;&lt;lastName&gt;Siegel&lt;/lastName&gt;&lt;/author&gt;&lt;/authors&gt;&lt;/publication&gt;&lt;/publications&gt;&lt;cites&gt;&lt;/cites&gt;&lt;/citation&gt;</w:instrText>
+      </w:r>
+      <w:r>
+        <w:fldChar w:fldCharType="separate"/>
+      </w:r>
+      <w:r>
+        <w:rPr>
+          <w:rFonts w:ascii="Cambria" w:hAnsi="Cambria" w:cs="Cambria"/>
+        </w:rPr>
+        <w:t>{Bell</w:t>
+      </w:r>
+      <w:proofErr w:type="gramStart"/>
+      <w:r>
+        <w:rPr>
+          <w:rFonts w:ascii="Cambria" w:hAnsi="Cambria" w:cs="Cambria"/>
+        </w:rPr>
+        <w:t>:2015ei</w:t>
+      </w:r>
+      <w:proofErr w:type="gramEnd"/>
+      <w:r>
+        <w:rPr>
+          <w:rFonts w:ascii="Cambria" w:hAnsi="Cambria" w:cs="Cambria"/>
+        </w:rPr>
+        <w:t>}</w:t>
+      </w:r>
+      <w:r>
+        <w:fldChar w:fldCharType="end"/>
+      </w:r>
+    </w:p>
+    <w:p>
+      <w:pPr>
+        <w:pStyle w:val="ListParagraph"/>
+        <w:ind w:left="0" w:firstLine="720"/>
+      </w:pPr>
+    </w:p>
+    <w:p>
+      <w:pPr>
+        <w:pStyle w:val="ListParagraph"/>
+        <w:ind w:left="0" w:firstLine="720"/>
+      </w:pPr>
+      <w:r>
+        <w:fldChar w:fldCharType="begin"/>
+      </w:r>
+      <w:r>
+        <w:instrText xml:space="preserve"> ADDIN PAPERS2_CITATIONS &lt;citation&gt;&lt;uuid&gt;7D1B43B3-30FB-49A4-B7E3-8E0F406790EE&lt;/uuid&gt;&lt;priority&gt;0&lt;/priority&gt;&lt;publications&gt;&lt;publication&gt;&lt;uuid&gt;40A44E00-AFD7-4B45-B1E2-1B79AF2E4038&lt;/uuid&gt;&lt;volume&gt;17&lt;/volume&gt;&lt;doi&gt;10.1046/j.1523-1739.2003.01599.x&lt;/doi&gt;&lt;startpage&gt;1238&lt;/startpage&gt;&lt;publication_date&gt;99200310011200000000222000&lt;/publication_date&gt;&lt;url&gt;http://onlinelibrary.wiley.com/doi/10.1046/j.1523-1739.2003.01599.x/full&lt;/url&gt;&lt;type&gt;400&lt;/type&gt;&lt;title&gt;Ecological Effectiveness: Conservation Goals for Interactive Species&lt;/title&gt;&lt;publisher&gt;Blackwell Science Inc&lt;/publisher&gt;&lt;number&gt;5&lt;/number&gt;&lt;subtype&gt;400&lt;/subtype&gt;&lt;endpage&gt;1250&lt;/endpage&gt;&lt;bundle&gt;&lt;publication&gt;&lt;publisher&gt;Blackwell Publishing Inc&lt;/publisher&gt;&lt;title&gt;Conservation Biology&lt;/title&gt;&lt;type&gt;-100&lt;/type&gt;&lt;subtype&gt;-100&lt;/subtype&gt;&lt;uuid&gt;5EFC8269-BDD2-4198-B77B-AD16F4D8D1F5&lt;/uuid&gt;&lt;/publication&gt;&lt;/bundle&gt;&lt;authors&gt;&lt;author&gt;&lt;firstName&gt;Michael&lt;/firstName&gt;&lt;middleNames&gt;E&lt;/middleNames&gt;&lt;lastName&gt;Soulé&lt;/lastName&gt;&lt;/author&gt;&lt;author&gt;&lt;firstName&gt;James&lt;/firstName&gt;&lt;middleNames&gt;A&lt;/middleNames&gt;&lt;lastName&gt;Estes&lt;/lastName&gt;&lt;/author&gt;&lt;author&gt;&lt;firstName&gt;Joel&lt;/firstName&gt;&lt;lastName&gt;Berger&lt;/lastName&gt;&lt;/author&gt;&lt;author&gt;&lt;lastName&gt;Rio&lt;/lastName&gt;&lt;nonDroppingParticle&gt;Del&lt;/nonDroppingParticle&gt;&lt;firstName&gt;Carlos&lt;/firstName&gt;&lt;middleNames&gt;Martinez&lt;/middleNames&gt;&lt;/author&gt;&lt;/authors&gt;&lt;/publication&gt;&lt;/publications&gt;&lt;cites&gt;&lt;/cites&gt;&lt;/citation&gt;</w:instrText>
+      </w:r>
+      <w:r>
+        <w:fldChar w:fldCharType="separate"/>
+      </w:r>
+      <w:r>
+        <w:rPr>
+          <w:rFonts w:ascii="Cambria" w:hAnsi="Cambria" w:cs="Cambria"/>
+        </w:rPr>
+        <w:t>{Soule</w:t>
+      </w:r>
+      <w:proofErr w:type="gramStart"/>
+      <w:r>
+        <w:rPr>
+          <w:rFonts w:ascii="Cambria" w:hAnsi="Cambria" w:cs="Cambria"/>
+        </w:rPr>
+        <w:t>:2003fb</w:t>
+      </w:r>
+      <w:proofErr w:type="gramEnd"/>
+      <w:r>
+        <w:rPr>
+          <w:rFonts w:ascii="Cambria" w:hAnsi="Cambria" w:cs="Cambria"/>
+        </w:rPr>
+        <w:t>}</w:t>
+      </w:r>
+      <w:r>
+        <w:fldChar w:fldCharType="end"/>
+      </w:r>
+    </w:p>
+    <w:p>
+      <w:pPr>
+        <w:pStyle w:val="ListParagraph"/>
+        <w:ind w:left="0" w:firstLine="720"/>
+      </w:pPr>
+    </w:p>
+    <w:p>
+      <w:pPr>
+        <w:pStyle w:val="ListParagraph"/>
+        <w:ind w:left="0" w:firstLine="720"/>
+      </w:pPr>
+      <w:r>
+        <w:t xml:space="preserve">There have been a wide  </w:t>
+      </w:r>
+    </w:p>
+    <w:p>
+      <w:pPr>
+        <w:pStyle w:val="ListParagraph"/>
+        <w:ind w:left="0" w:firstLine="720"/>
+      </w:pPr>
+    </w:p>
+    <w:p>
+      <w:pPr>
+        <w:pStyle w:val="ListParagraph"/>
+        <w:ind w:left="0" w:firstLine="720"/>
+      </w:pPr>
+      <w:r>
+        <w:t xml:space="preserve">Classical </w:t>
       </w:r>
     </w:p>
     <w:p>
@@ -127,34 +660,24 @@
         </w:numPr>
       </w:pPr>
       <w:r>
-        <w:t xml:space="preserve">Other species are performing top down control in the absence of otters </w:t>
+        <w:t xml:space="preserve">Other species are performing top down control in the absence of </w:t>
+      </w:r>
+      <w:proofErr w:type="gramStart"/>
+      <w:r>
+        <w:t xml:space="preserve">otters </w:t>
+      </w:r>
+      <w:r>
+        <w:t xml:space="preserve"> but</w:t>
+      </w:r>
+      <w:proofErr w:type="gramEnd"/>
+      <w:r>
+        <w:t xml:space="preserve"> this is disputed by some </w:t>
       </w:r>
       <w:r>
         <w:fldChar w:fldCharType="begin"/>
       </w:r>
       <w:r>
-        <w:instrText xml:space="preserve"> ADDIN PAPERS2_CITATIONS &lt;citation&gt;&lt;uuid&gt;2D104BF7-7C04-4112-92C9-AC84CCCF8006&lt;/uuid&gt;&lt;priority&gt;0&lt;/priority&gt;&lt;publications&gt;&lt;publication&gt;&lt;uuid&gt;1108DB57-BCA3-427D-82C0-35F33F7F018E&lt;/uuid&gt;&lt;volume&gt;14&lt;/volume&gt;&lt;doi&gt;10.1890/03-5088&lt;/doi&gt;&lt;startpage&gt;1566&lt;/startpage&gt;&lt;publication_date&gt;99200410011200000000222000&lt;/publication_date&gt;&lt;url&gt;http://onlinelibrary.wiley.com/doi/10.1890/03-5088/full&lt;/url&gt;&lt;type&gt;400&lt;/type&gt;&lt;title&gt;FISHING FOR LOBSTERS INDIRECTLY INCREASES EPIDEMICS IN SEA URCHINS&lt;/title&gt;&lt;publisher&gt;Ecological Society of America&lt;/publisher&gt;&lt;number&gt;5&lt;/number&gt;&lt;subtype&gt;400&lt;/subtype&gt;&lt;endpage&gt;1573&lt;/endpage&gt;&lt;bundle&gt;&lt;publication&gt;&lt;publisher&gt; Ecological Society of America &lt;/publisher&gt;&lt;title&gt;Ecological Applications&lt;/title&gt;&lt;type&gt;-100&lt;/type&gt;&lt;subtype&gt;-100&lt;/subtype&gt;&lt;uuid&gt;1DFA57A8-F5BE-404A-8D46-BD0C3BB9ADA4&lt;/uuid&gt;&lt;/publication&gt;&lt;/bundle&gt;&lt;authors&gt;&lt;author&gt;&lt;firstName&gt;Kevin&lt;/firstName&gt;&lt;middleNames&gt;D&lt;/middleNames&gt;&lt;lastName&gt;Lafferty&lt;/lastName&gt;&lt;/author&gt;&lt;/authors&gt;&lt;/publication&gt;&lt;/publications&gt;&lt;cites&gt;&lt;/cites&gt;&lt;/citation&gt;</w:instrText>
-      </w:r>
-      <w:r>
-        <w:fldChar w:fldCharType="separate"/>
-      </w:r>
-      <w:r>
-        <w:rPr>
-          <w:rFonts w:ascii="Cambria" w:hAnsi="Cambria" w:cs="Cambria"/>
-        </w:rPr>
-        <w:t>{Lafferty:2004dn}</w:t>
-      </w:r>
-      <w:r>
-        <w:fldChar w:fldCharType="end"/>
-      </w:r>
-      <w:r>
-        <w:t xml:space="preserve"> but this is disputed by some </w:t>
-      </w:r>
-      <w:r>
-        <w:fldChar w:fldCharType="begin"/>
-      </w:r>
-      <w:r>
-        <w:instrText xml:space="preserve"> ADDIN PAPERS2_CITATIONS &lt;citation&gt;&lt;uuid&gt;B580ECFA-BC4F-43A6-A539-5F80623BDC84&lt;/uuid&gt;&lt;priority&gt;0&lt;/priority&gt;&lt;publications&gt;&lt;publication&gt;&lt;volume&gt;45&lt;/volume&gt;&lt;publication_date&gt;99200700001200000000200000&lt;/publication_date&gt;&lt;startpage&gt;39&lt;/startpage&gt;&lt;title&gt;Global ecology of the giant kelp Macrocystis: from ecotypes to ecosystems </w:instrText>
+        <w:instrText xml:space="preserve"> ADDIN PAPERS2_CITATIONS &lt;citation&gt;&lt;uuid&gt;ADB49E0B-2931-4A6F-8261-457F72DE50B8&lt;/uuid&gt;&lt;priority&gt;0&lt;/priority&gt;&lt;publications&gt;&lt;publication&gt;&lt;volume&gt;45&lt;/volume&gt;&lt;publication_date&gt;99200700001200000000200000&lt;/publication_date&gt;&lt;startpage&gt;39&lt;/startpage&gt;&lt;title&gt;Global ecology of the giant kelp Macrocystis: from ecotypes to ecosystems </w:instrText>
       </w:r>
     </w:p>
     <w:p>
@@ -196,6 +719,82 @@
       </w:r>
     </w:p>
     <w:p/>
+    <w:p/>
+    <w:p>
+      <w:pPr>
+        <w:widowControl w:val="0"/>
+        <w:autoSpaceDE w:val="0"/>
+        <w:autoSpaceDN w:val="0"/>
+        <w:adjustRightInd w:val="0"/>
+        <w:spacing w:after="240" w:line="300" w:lineRule="atLeast"/>
+        <w:rPr>
+          <w:rFonts w:ascii="Times" w:hAnsi="Times" w:cs="Times"/>
+          <w:color w:val="000000"/>
+        </w:rPr>
+      </w:pPr>
+      <w:r>
+        <w:rPr>
+          <w:rFonts w:ascii="Times" w:hAnsi="Times" w:cs="Times"/>
+          <w:color w:val="000000"/>
+          <w:sz w:val="26"/>
+          <w:szCs w:val="26"/>
+        </w:rPr>
+        <w:t xml:space="preserve">Sea otters were reestablished in the state in 1969 </w:t>
+      </w:r>
+      <w:r>
+        <w:rPr>
+          <w:rFonts w:ascii="Times" w:hAnsi="Times" w:cs="Times"/>
+          <w:color w:val="000000"/>
+          <w:sz w:val="26"/>
+          <w:szCs w:val="26"/>
+        </w:rPr>
+        <w:fldChar w:fldCharType="begin"/>
+      </w:r>
+      <w:r>
+        <w:rPr>
+          <w:rFonts w:ascii="Times" w:hAnsi="Times" w:cs="Times"/>
+          <w:color w:val="000000"/>
+          <w:sz w:val="26"/>
+          <w:szCs w:val="26"/>
+        </w:rPr>
+        <w:instrText xml:space="preserve"> ADDIN PAPERS2_CITATIONS &lt;citation&gt;&lt;uuid&gt;C7617770-94DA-448B-AEEA-70D7BE7367E3&lt;/uuid&gt;&lt;priority&gt;0&lt;/priority&gt;&lt;publications&gt;&lt;publication&gt;&lt;publication_date&gt;99198200001200000000200000&lt;/publication_date&gt;&lt;doi&gt;10.2307/3781726&lt;/doi&gt;&lt;title&gt;History and status of translocated sea otter populations in North America&lt;/title&gt;&lt;uuid&gt;7944B3A3-E3A7-40D8-82ED-BA29F724D4CB&lt;/uuid&gt;&lt;subtype&gt;400&lt;/subtype&gt;&lt;type&gt;400&lt;/type&gt;&lt;url&gt;http://www.jstor.org/stable/3781726&lt;/url&gt;&lt;bundle&gt;&lt;publication&gt;&lt;title&gt;Wildlife Society Bulletin&lt;/title&gt;&lt;type&gt;-100&lt;/type&gt;&lt;subtype&gt;-100&lt;/subtype&gt;&lt;uuid&gt;18ABC0CE-030F-4F50-8A78-D46FBF1ADB62&lt;/uuid&gt;&lt;/publication&gt;&lt;/bundle&gt;&lt;authors&gt;&lt;author&gt;&lt;firstName&gt;R&lt;/firstName&gt;&lt;middleNames&gt;J&lt;/middleNames&gt;&lt;lastName&gt;Jameson&lt;/lastName&gt;&lt;/author&gt;&lt;author&gt;&lt;firstName&gt;K&lt;/firstName&gt;&lt;middleNames&gt;W&lt;/middleNames&gt;&lt;lastName&gt;Kenyon&lt;/lastName&gt;&lt;/author&gt;&lt;author&gt;&lt;firstName&gt;A&lt;/firstName&gt;&lt;middleNames&gt;M&lt;/middleNames&gt;&lt;lastName&gt;Johnson&lt;/lastName&gt;&lt;/author&gt;&lt;author&gt;&lt;firstName&gt;H&lt;/firstName&gt;&lt;middleNames&gt;M&lt;/middleNames&gt;&lt;lastName&gt;Wight&lt;/lastName&gt;&lt;/author&gt;&lt;/authors&gt;&lt;/publication&gt;&lt;/publications&gt;&lt;cites&gt;&lt;/cites&gt;&lt;/citation&gt;</w:instrText>
+      </w:r>
+      <w:r>
+        <w:rPr>
+          <w:rFonts w:ascii="Times" w:hAnsi="Times" w:cs="Times"/>
+          <w:color w:val="000000"/>
+          <w:sz w:val="26"/>
+          <w:szCs w:val="26"/>
+        </w:rPr>
+        <w:fldChar w:fldCharType="separate"/>
+      </w:r>
+      <w:r>
+        <w:rPr>
+          <w:rFonts w:ascii="Times" w:hAnsi="Times" w:cs="Times"/>
+          <w:sz w:val="26"/>
+          <w:szCs w:val="26"/>
+        </w:rPr>
+        <w:t>{Jameson:1982bu}</w:t>
+      </w:r>
+      <w:r>
+        <w:rPr>
+          <w:rFonts w:ascii="Times" w:hAnsi="Times" w:cs="Times"/>
+          <w:color w:val="000000"/>
+          <w:sz w:val="26"/>
+          <w:szCs w:val="26"/>
+        </w:rPr>
+        <w:fldChar w:fldCharType="end"/>
+      </w:r>
+      <w:r>
+        <w:rPr>
+          <w:rFonts w:ascii="Times" w:hAnsi="Times" w:cs="Times"/>
+          <w:color w:val="000000"/>
+          <w:sz w:val="26"/>
+          <w:szCs w:val="26"/>
+        </w:rPr>
+        <w:t xml:space="preserve"> </w:t>
+      </w:r>
+    </w:p>
     <w:p/>
     <w:p/>
     <w:p>
@@ -373,27 +972,23 @@
     <w:p/>
     <w:p/>
     <w:p>
-      <w:r>
+      <w:pPr>
+        <w:rPr>
+          <w:b/>
+        </w:rPr>
+      </w:pPr>
+      <w:r>
+        <w:rPr>
+          <w:b/>
+        </w:rPr>
         <w:t>Methods</w:t>
       </w:r>
     </w:p>
-    <w:p/>
-    <w:p>
-      <w:pPr>
-        <w:rPr>
-          <w:b/>
-        </w:rPr>
-      </w:pPr>
-      <w:r>
-        <w:rPr>
-          <w:b/>
-        </w:rPr>
+    <w:p>
+      <w:r>
         <w:t>Data</w:t>
       </w:r>
       <w:r>
-        <w:rPr>
-          <w:b/>
-        </w:rPr>
         <w:t xml:space="preserve"> </w:t>
       </w:r>
     </w:p>
@@ -403,18 +998,11 @@
           <w:i/>
         </w:rPr>
       </w:pPr>
-    </w:p>
-    <w:p>
-      <w:pPr>
+      <w:r>
         <w:rPr>
           <w:i/>
         </w:rPr>
-      </w:pPr>
-      <w:r>
-        <w:rPr>
-          <w:i/>
-        </w:rPr>
-        <w:t>Invertebrates</w:t>
+        <w:t>Invertebrate surveys</w:t>
       </w:r>
     </w:p>
     <w:p>
@@ -432,7 +1020,15 @@
         <w:t xml:space="preserve"> </w:t>
       </w:r>
       <w:r>
-        <w:t>Olympic coast to characterize the benthic invertebrate fauna</w:t>
+        <w:t xml:space="preserve">Olympic coast to </w:t>
+      </w:r>
+      <w:proofErr w:type="gramStart"/>
+      <w:r>
+        <w:t>characterize</w:t>
+      </w:r>
+      <w:proofErr w:type="gramEnd"/>
+      <w:r>
+        <w:t xml:space="preserve"> the benthic invertebrate fauna</w:t>
       </w:r>
       <w:r>
         <w:t xml:space="preserve"> over time</w:t>
@@ -545,7 +1141,6 @@
       </w:r>
       <w:proofErr w:type="gramEnd"/>
     </w:p>
-    <w:p/>
     <w:p>
       <w:pPr>
         <w:rPr>
@@ -912,7 +1507,11 @@
         <w:t xml:space="preserve">We </w:t>
       </w:r>
       <w:r>
-        <w:t>extracted otter location and abundance information from publically available research reports and published literature.  Otter surveys have been conducted by a mix of aerial survey and land-based observations since 1977</w:t>
+        <w:t xml:space="preserve">extracted otter location and abundance information from publically available research reports and published literature.  </w:t>
+      </w:r>
+      <w:proofErr w:type="gramStart"/>
+      <w:r>
+        <w:t>Otter surveys have been conducted by a mix of aerial survey and land-based observations since 1977</w:t>
       </w:r>
       <w:r>
         <w:t xml:space="preserve"> (see e.g. </w:t>
@@ -927,11 +1526,24 @@
         <w:t>)</w:t>
       </w:r>
       <w:r>
-        <w:t>, every two years through the 1980s (no data in 1979, 80, 82, 84, 86, or 88)</w:t>
-      </w:r>
-      <w:r>
-        <w:t>, and mostly annually from 1989-2015</w:t>
-      </w:r>
+        <w:t xml:space="preserve">, </w:t>
+      </w:r>
+      <w:r>
+        <w:t>biennial surveys</w:t>
+      </w:r>
+      <w:r>
+        <w:t xml:space="preserve"> through the 1980s (no data in 1979, 80, 82, 84, 86, or 88)</w:t>
+      </w:r>
+      <w:r>
+        <w:t>, and mostly annually</w:t>
+      </w:r>
+      <w:r>
+        <w:t xml:space="preserve"> surveys</w:t>
+      </w:r>
+      <w:r>
+        <w:t xml:space="preserve"> from 1989-2015</w:t>
+      </w:r>
+      <w:proofErr w:type="gramEnd"/>
       <w:r>
         <w:t xml:space="preserve"> (no data in 2009 or 2014). </w:t>
       </w:r>
@@ -1140,6 +1752,61 @@
         <w:t>Regression to estimate exponential change in area since 1990.</w:t>
       </w:r>
     </w:p>
+    <w:p>
+      <w:pPr>
+        <w:ind w:left="720"/>
+      </w:pPr>
+    </w:p>
+    <w:p>
+      <w:pPr>
+        <w:ind w:left="720"/>
+      </w:pPr>
+      <w:r>
+        <w:t>Invertebrates:</w:t>
+      </w:r>
+    </w:p>
+    <w:p>
+      <w:pPr>
+        <w:pStyle w:val="ListParagraph"/>
+        <w:numPr>
+          <w:ilvl w:val="0"/>
+          <w:numId w:val="7"/>
+        </w:numPr>
+      </w:pPr>
+      <w:r>
+        <w:t>Patterns for major herbivores (urchins)</w:t>
+      </w:r>
+    </w:p>
+    <w:p>
+      <w:pPr>
+        <w:pStyle w:val="ListParagraph"/>
+        <w:numPr>
+          <w:ilvl w:val="0"/>
+          <w:numId w:val="7"/>
+        </w:numPr>
+      </w:pPr>
+      <w:r>
+        <w:t>Sea stars</w:t>
+      </w:r>
+    </w:p>
+    <w:p>
+      <w:pPr>
+        <w:pStyle w:val="ListParagraph"/>
+        <w:numPr>
+          <w:ilvl w:val="0"/>
+          <w:numId w:val="7"/>
+        </w:numPr>
+      </w:pPr>
+      <w:proofErr w:type="spellStart"/>
+      <w:r>
+        <w:t>Cucs</w:t>
+      </w:r>
+      <w:proofErr w:type="spellEnd"/>
+      <w:r>
+        <w:t xml:space="preserve"> </w:t>
+      </w:r>
+    </w:p>
+    <w:p/>
     <w:p/>
     <w:p>
       <w:pPr>
@@ -1158,9 +1825,41 @@
         </w:numPr>
       </w:pPr>
       <w:r>
-        <w:t>Local otter growth explain local kelp growth (plus otter pop in 1980)</w:t>
-      </w:r>
-    </w:p>
+        <w:t>Local otter growth explain local ke</w:t>
+      </w:r>
+      <w:r>
+        <w:t>lp growth</w:t>
+      </w:r>
+      <w:r>
+        <w:t xml:space="preserve"> at local scales </w:t>
+      </w:r>
+    </w:p>
+    <w:p>
+      <w:pPr>
+        <w:pStyle w:val="ListParagraph"/>
+        <w:numPr>
+          <w:ilvl w:val="1"/>
+          <w:numId w:val="3"/>
+        </w:numPr>
+      </w:pPr>
+      <w:r>
+        <w:t>Two periods 1989-2001,2002-2014.</w:t>
+      </w:r>
+    </w:p>
+    <w:p>
+      <w:pPr>
+        <w:pStyle w:val="ListParagraph"/>
+        <w:numPr>
+          <w:ilvl w:val="0"/>
+          <w:numId w:val="3"/>
+        </w:numPr>
+      </w:pPr>
+      <w:r>
+        <w:t>Kelp CV vs. otters.</w:t>
+      </w:r>
+    </w:p>
+    <w:p/>
+    <w:p/>
     <w:p/>
     <w:p/>
     <w:p>
@@ -1325,7 +2024,7 @@
         <w:t xml:space="preserve">are unrelated </w:t>
       </w:r>
       <w:r>
-        <w:t xml:space="preserve">after otter numbers have stabilized or </w:t>
+        <w:t xml:space="preserve">after otter numbers have stabilized </w:t>
       </w:r>
       <w:r>
         <w:t>(Figure).</w:t>
@@ -1364,14 +2063,12 @@
           <w:b/>
         </w:rPr>
       </w:pPr>
-      <w:proofErr w:type="spellStart"/>
       <w:r>
         <w:rPr>
           <w:b/>
         </w:rPr>
-        <w:t>Asdf</w:t>
-      </w:r>
-      <w:proofErr w:type="spellEnd"/>
+        <w:t>Invertebrate assemblages</w:t>
+      </w:r>
     </w:p>
     <w:p>
       <w:pPr>
@@ -1422,13 +2119,76 @@
       </w:r>
     </w:p>
     <w:p>
+      <w:pPr>
+        <w:rPr>
+          <w:b/>
+        </w:rPr>
+      </w:pPr>
       <w:r>
         <w:br w:type="page"/>
       </w:r>
-    </w:p>
-    <w:p>
-      <w:r>
-        <w:t>Description of what Ole did to the OCNMS data to massage and poke the data to make it comparable.</w:t>
+      <w:r>
+        <w:rPr>
+          <w:b/>
+        </w:rPr>
+        <w:t>Acknowledgements:</w:t>
+      </w:r>
+    </w:p>
+    <w:p>
+      <w:r>
+        <w:tab/>
+        <w:t xml:space="preserve">RV </w:t>
+      </w:r>
+      <w:proofErr w:type="spellStart"/>
+      <w:r>
+        <w:t>Tatoosh</w:t>
+      </w:r>
+      <w:proofErr w:type="spellEnd"/>
+      <w:r>
+        <w:t xml:space="preserve"> crew, Liam </w:t>
+      </w:r>
+      <w:proofErr w:type="spellStart"/>
+      <w:r>
+        <w:t>Antrium</w:t>
+      </w:r>
+      <w:proofErr w:type="spellEnd"/>
+      <w:r>
+        <w:t xml:space="preserve">, Helen Barry, Steve Jefferies (otter data), Cathy </w:t>
+      </w:r>
+      <w:proofErr w:type="spellStart"/>
+      <w:r>
+        <w:t>Pfister</w:t>
+      </w:r>
+      <w:proofErr w:type="spellEnd"/>
+      <w:r>
+        <w:t>,</w:t>
+      </w:r>
+    </w:p>
+    <w:p>
+      <w:pPr>
+        <w:rPr>
+          <w:b/>
+        </w:rPr>
+      </w:pPr>
+    </w:p>
+    <w:p>
+      <w:pPr>
+        <w:rPr>
+          <w:b/>
+        </w:rPr>
+      </w:pPr>
+    </w:p>
+    <w:p>
+      <w:r>
+        <w:t xml:space="preserve">Description of what Ole did to the OCNMS data to massage and poke the data to </w:t>
+      </w:r>
+      <w:proofErr w:type="gramStart"/>
+      <w:r>
+        <w:t>make</w:t>
+      </w:r>
+      <w:proofErr w:type="gramEnd"/>
+      <w:r>
+        <w:t xml:space="preserve"> it comparable.</w:t>
       </w:r>
     </w:p>
     <w:p/>
@@ -3571,7 +4331,7 @@
       <w:r>
         <w:br w:type="page"/>
       </w:r>
-      <w:ins w:id="1" w:author="Ole Shelton" w:date="2017-08-23T14:25:00Z">
+      <w:ins w:id="0" w:author="Ole Shelton" w:date="2017-08-23T14:25:00Z">
         <w:r>
           <w:rPr>
             <w:noProof/>
@@ -3648,76 +4408,52 @@
           </w:drawing>
         </w:r>
       </w:ins>
-      <w:ins w:id="2" w:author="Ole Shelton" w:date="2017-08-23T14:26:00Z">
-        <w:r>
-          <w:rPr>
-            <w:noProof/>
-          </w:rPr>
-          <w:drawing>
-            <wp:anchor distT="0" distB="0" distL="114300" distR="114300" simplePos="0" relativeHeight="251660288" behindDoc="0" locked="0" layoutInCell="1" allowOverlap="1" wp14:anchorId="175C10B1" wp14:editId="41F90E0C">
-              <wp:simplePos x="0" y="0"/>
-              <wp:positionH relativeFrom="column">
-                <wp:posOffset>2857500</wp:posOffset>
-              </wp:positionH>
-              <wp:positionV relativeFrom="paragraph">
-                <wp:posOffset>100330</wp:posOffset>
-              </wp:positionV>
-              <wp:extent cx="2743200" cy="4114800"/>
-              <wp:effectExtent l="0" t="0" r="0" b="0"/>
-              <wp:wrapTight wrapText="bothSides">
-                <wp:wrapPolygon edited="0">
-                  <wp:start x="0" y="0"/>
-                  <wp:lineTo x="0" y="21467"/>
-                  <wp:lineTo x="21400" y="21467"/>
-                  <wp:lineTo x="21400" y="0"/>
-                  <wp:lineTo x="0" y="0"/>
-                </wp:wrapPolygon>
-              </wp:wrapTight>
-              <wp:docPr id="10" name="Picture 10"/>
-              <wp:cNvGraphicFramePr>
-                <a:graphicFrameLocks xmlns:a="http://schemas.openxmlformats.org/drawingml/2006/main" noChangeAspect="1"/>
-              </wp:cNvGraphicFramePr>
-              <a:graphic xmlns:a="http://schemas.openxmlformats.org/drawingml/2006/main">
-                <a:graphicData uri="http://schemas.openxmlformats.org/drawingml/2006/picture">
-                  <pic:pic xmlns:pic="http://schemas.openxmlformats.org/drawingml/2006/picture">
-                    <pic:nvPicPr>
-                      <pic:cNvPr id="0" name="Otters and Kelp coastwide.pdf"/>
-                      <pic:cNvPicPr/>
-                    </pic:nvPicPr>
-                    <pic:blipFill>
-                      <a:blip r:embed="rId8">
-                        <a:extLst>
-                          <a:ext uri="{28A0092B-C50C-407E-A947-70E740481C1C}">
-                            <a14:useLocalDpi xmlns:a14="http://schemas.microsoft.com/office/drawing/2010/main" val="0"/>
-                          </a:ext>
-                        </a:extLst>
-                      </a:blip>
-                      <a:stretch>
-                        <a:fillRect/>
-                      </a:stretch>
-                    </pic:blipFill>
-                    <pic:spPr>
-                      <a:xfrm>
-                        <a:off x="0" y="0"/>
-                        <a:ext cx="2743200" cy="4114800"/>
-                      </a:xfrm>
-                      <a:prstGeom prst="rect">
-                        <a:avLst/>
-                      </a:prstGeom>
-                    </pic:spPr>
-                  </pic:pic>
-                </a:graphicData>
-              </a:graphic>
-              <wp14:sizeRelH relativeFrom="page">
-                <wp14:pctWidth>0</wp14:pctWidth>
-              </wp14:sizeRelH>
-              <wp14:sizeRelV relativeFrom="page">
-                <wp14:pctHeight>0</wp14:pctHeight>
-              </wp14:sizeRelV>
-            </wp:anchor>
-          </w:drawing>
-        </w:r>
-      </w:ins>
+      <w:r>
+        <w:rPr>
+          <w:noProof/>
+        </w:rPr>
+        <w:drawing>
+          <wp:inline distT="0" distB="0" distL="0" distR="0" wp14:anchorId="2896AFAF" wp14:editId="266F9FB1">
+            <wp:extent cx="3048000" cy="4572000"/>
+            <wp:effectExtent l="0" t="0" r="0" b="0"/>
+            <wp:docPr id="8" name="Picture 8"/>
+            <wp:cNvGraphicFramePr>
+              <a:graphicFrameLocks xmlns:a="http://schemas.openxmlformats.org/drawingml/2006/main" noChangeAspect="1"/>
+            </wp:cNvGraphicFramePr>
+            <a:graphic xmlns:a="http://schemas.openxmlformats.org/drawingml/2006/main">
+              <a:graphicData uri="http://schemas.openxmlformats.org/drawingml/2006/picture">
+                <pic:pic xmlns:pic="http://schemas.openxmlformats.org/drawingml/2006/picture">
+                  <pic:nvPicPr>
+                    <pic:cNvPr id="0" name="Otters and Kelp coastwide.pdf"/>
+                    <pic:cNvPicPr/>
+                  </pic:nvPicPr>
+                  <pic:blipFill>
+                    <a:blip r:embed="rId8">
+                      <a:extLst>
+                        <a:ext uri="{28A0092B-C50C-407E-A947-70E740481C1C}">
+                          <a14:useLocalDpi xmlns:a14="http://schemas.microsoft.com/office/drawing/2010/main" val="0"/>
+                        </a:ext>
+                      </a:extLst>
+                    </a:blip>
+                    <a:stretch>
+                      <a:fillRect/>
+                    </a:stretch>
+                  </pic:blipFill>
+                  <pic:spPr>
+                    <a:xfrm>
+                      <a:off x="0" y="0"/>
+                      <a:ext cx="3048000" cy="4572000"/>
+                    </a:xfrm>
+                    <a:prstGeom prst="rect">
+                      <a:avLst/>
+                    </a:prstGeom>
+                  </pic:spPr>
+                </pic:pic>
+              </a:graphicData>
+            </a:graphic>
+          </wp:inline>
+        </w:drawing>
+      </w:r>
     </w:p>
     <w:p>
       <w:r>
@@ -3806,10 +4542,10 @@
           <w:noProof/>
         </w:rPr>
         <w:drawing>
-          <wp:inline distT="0" distB="0" distL="0" distR="0" wp14:anchorId="1FCA1904" wp14:editId="272E70B1">
+          <wp:inline distT="0" distB="0" distL="0" distR="0" wp14:anchorId="2D04221C" wp14:editId="129D6A82">
             <wp:extent cx="4572000" cy="6400800"/>
             <wp:effectExtent l="0" t="0" r="0" b="0"/>
-            <wp:docPr id="6" name="Picture 6"/>
+            <wp:docPr id="11" name="Picture 11"/>
             <wp:cNvGraphicFramePr>
               <a:graphicFrameLocks xmlns:a="http://schemas.openxmlformats.org/drawingml/2006/main" noChangeAspect="1"/>
             </wp:cNvGraphicFramePr>
@@ -3874,10 +4610,10 @@
           <w:noProof/>
         </w:rPr>
         <w:drawing>
-          <wp:inline distT="0" distB="0" distL="0" distR="0" wp14:anchorId="1AEB9DA6" wp14:editId="5C0B9750">
+          <wp:inline distT="0" distB="0" distL="0" distR="0" wp14:anchorId="018E286E" wp14:editId="45B1C79F">
             <wp:extent cx="4572000" cy="3657600"/>
             <wp:effectExtent l="0" t="0" r="0" b="0"/>
-            <wp:docPr id="7" name="Picture 7"/>
+            <wp:docPr id="9" name="Picture 9"/>
             <wp:cNvGraphicFramePr>
               <a:graphicFrameLocks xmlns:a="http://schemas.openxmlformats.org/drawingml/2006/main" noChangeAspect="1"/>
             </wp:cNvGraphicFramePr>
@@ -3927,15 +4663,16 @@
     </w:p>
     <w:p/>
     <w:p>
+      <w:bookmarkStart w:id="1" w:name="_GoBack"/>
       <w:r>
         <w:rPr>
           <w:noProof/>
         </w:rPr>
         <w:drawing>
-          <wp:inline distT="0" distB="0" distL="0" distR="0" wp14:anchorId="1F1F0BE8" wp14:editId="42E56E94">
-            <wp:extent cx="5486400" cy="4239260"/>
-            <wp:effectExtent l="0" t="0" r="0" b="2540"/>
-            <wp:docPr id="4" name="Picture 4"/>
+          <wp:inline distT="0" distB="0" distL="0" distR="0" wp14:anchorId="12650306" wp14:editId="7047C406">
+            <wp:extent cx="4876800" cy="3657600"/>
+            <wp:effectExtent l="0" t="0" r="0" b="0"/>
+            <wp:docPr id="14" name="Picture 14"/>
             <wp:cNvGraphicFramePr>
               <a:graphicFrameLocks xmlns:a="http://schemas.openxmlformats.org/drawingml/2006/main" noChangeAspect="1"/>
             </wp:cNvGraphicFramePr>
@@ -3943,7 +4680,7 @@
               <a:graphicData uri="http://schemas.openxmlformats.org/drawingml/2006/picture">
                 <pic:pic xmlns:pic="http://schemas.openxmlformats.org/drawingml/2006/picture">
                   <pic:nvPicPr>
-                    <pic:cNvPr id="0" name="Otter time-series plots.pdf"/>
+                    <pic:cNvPr id="0" name="Otter kernel time-series plots.pdf"/>
                     <pic:cNvPicPr/>
                   </pic:nvPicPr>
                   <pic:blipFill>
@@ -3961,7 +4698,7 @@
                   <pic:spPr>
                     <a:xfrm>
                       <a:off x="0" y="0"/>
-                      <a:ext cx="5486400" cy="4239260"/>
+                      <a:ext cx="4876800" cy="3657600"/>
                     </a:xfrm>
                     <a:prstGeom prst="rect">
                       <a:avLst/>
@@ -3973,6 +4710,7 @@
           </wp:inline>
         </w:drawing>
       </w:r>
+      <w:bookmarkEnd w:id="1"/>
     </w:p>
     <w:p>
       <w:r>
@@ -4065,7 +4803,7 @@
         <w:rFonts w:ascii="Symbol" w:hAnsi="Symbol" w:hint="default"/>
       </w:rPr>
     </w:lvl>
-    <w:lvl w:ilvl="1" w:tplc="04090003" w:tentative="1">
+    <w:lvl w:ilvl="1" w:tplc="04090003">
       <w:start w:val="1"/>
       <w:numFmt w:val="bullet"/>
       <w:lvlText w:val="o"/>
@@ -4389,6 +5127,119 @@
     </w:lvl>
   </w:abstractNum>
   <w:abstractNum w:abstractNumId="3">
+    <w:nsid w:val="5B063F3D"/>
+    <w:multiLevelType w:val="hybridMultilevel"/>
+    <w:tmpl w:val="A802071A"/>
+    <w:lvl w:ilvl="0" w:tplc="04090001">
+      <w:start w:val="1"/>
+      <w:numFmt w:val="bullet"/>
+      <w:lvlText w:val=""/>
+      <w:lvlJc w:val="left"/>
+      <w:pPr>
+        <w:ind w:left="1440" w:hanging="360"/>
+      </w:pPr>
+      <w:rPr>
+        <w:rFonts w:ascii="Symbol" w:hAnsi="Symbol" w:hint="default"/>
+      </w:rPr>
+    </w:lvl>
+    <w:lvl w:ilvl="1" w:tplc="04090003" w:tentative="1">
+      <w:start w:val="1"/>
+      <w:numFmt w:val="bullet"/>
+      <w:lvlText w:val="o"/>
+      <w:lvlJc w:val="left"/>
+      <w:pPr>
+        <w:ind w:left="2160" w:hanging="360"/>
+      </w:pPr>
+      <w:rPr>
+        <w:rFonts w:ascii="Courier New" w:hAnsi="Courier New" w:hint="default"/>
+      </w:rPr>
+    </w:lvl>
+    <w:lvl w:ilvl="2" w:tplc="04090005" w:tentative="1">
+      <w:start w:val="1"/>
+      <w:numFmt w:val="bullet"/>
+      <w:lvlText w:val=""/>
+      <w:lvlJc w:val="left"/>
+      <w:pPr>
+        <w:ind w:left="2880" w:hanging="360"/>
+      </w:pPr>
+      <w:rPr>
+        <w:rFonts w:ascii="Wingdings" w:hAnsi="Wingdings" w:hint="default"/>
+      </w:rPr>
+    </w:lvl>
+    <w:lvl w:ilvl="3" w:tplc="04090001" w:tentative="1">
+      <w:start w:val="1"/>
+      <w:numFmt w:val="bullet"/>
+      <w:lvlText w:val=""/>
+      <w:lvlJc w:val="left"/>
+      <w:pPr>
+        <w:ind w:left="3600" w:hanging="360"/>
+      </w:pPr>
+      <w:rPr>
+        <w:rFonts w:ascii="Symbol" w:hAnsi="Symbol" w:hint="default"/>
+      </w:rPr>
+    </w:lvl>
+    <w:lvl w:ilvl="4" w:tplc="04090003" w:tentative="1">
+      <w:start w:val="1"/>
+      <w:numFmt w:val="bullet"/>
+      <w:lvlText w:val="o"/>
+      <w:lvlJc w:val="left"/>
+      <w:pPr>
+        <w:ind w:left="4320" w:hanging="360"/>
+      </w:pPr>
+      <w:rPr>
+        <w:rFonts w:ascii="Courier New" w:hAnsi="Courier New" w:hint="default"/>
+      </w:rPr>
+    </w:lvl>
+    <w:lvl w:ilvl="5" w:tplc="04090005" w:tentative="1">
+      <w:start w:val="1"/>
+      <w:numFmt w:val="bullet"/>
+      <w:lvlText w:val=""/>
+      <w:lvlJc w:val="left"/>
+      <w:pPr>
+        <w:ind w:left="5040" w:hanging="360"/>
+      </w:pPr>
+      <w:rPr>
+        <w:rFonts w:ascii="Wingdings" w:hAnsi="Wingdings" w:hint="default"/>
+      </w:rPr>
+    </w:lvl>
+    <w:lvl w:ilvl="6" w:tplc="04090001" w:tentative="1">
+      <w:start w:val="1"/>
+      <w:numFmt w:val="bullet"/>
+      <w:lvlText w:val=""/>
+      <w:lvlJc w:val="left"/>
+      <w:pPr>
+        <w:ind w:left="5760" w:hanging="360"/>
+      </w:pPr>
+      <w:rPr>
+        <w:rFonts w:ascii="Symbol" w:hAnsi="Symbol" w:hint="default"/>
+      </w:rPr>
+    </w:lvl>
+    <w:lvl w:ilvl="7" w:tplc="04090003" w:tentative="1">
+      <w:start w:val="1"/>
+      <w:numFmt w:val="bullet"/>
+      <w:lvlText w:val="o"/>
+      <w:lvlJc w:val="left"/>
+      <w:pPr>
+        <w:ind w:left="6480" w:hanging="360"/>
+      </w:pPr>
+      <w:rPr>
+        <w:rFonts w:ascii="Courier New" w:hAnsi="Courier New" w:hint="default"/>
+      </w:rPr>
+    </w:lvl>
+    <w:lvl w:ilvl="8" w:tplc="04090005" w:tentative="1">
+      <w:start w:val="1"/>
+      <w:numFmt w:val="bullet"/>
+      <w:lvlText w:val=""/>
+      <w:lvlJc w:val="left"/>
+      <w:pPr>
+        <w:ind w:left="7200" w:hanging="360"/>
+      </w:pPr>
+      <w:rPr>
+        <w:rFonts w:ascii="Wingdings" w:hAnsi="Wingdings" w:hint="default"/>
+      </w:rPr>
+    </w:lvl>
+  </w:abstractNum>
+  <w:abstractNum w:abstractNumId="4">
     <w:nsid w:val="62937444"/>
     <w:multiLevelType w:val="hybridMultilevel"/>
     <w:tmpl w:val="58DC4B60"/>
@@ -4474,7 +5325,7 @@
       </w:pPr>
     </w:lvl>
   </w:abstractNum>
-  <w:abstractNum w:abstractNumId="4">
+  <w:abstractNum w:abstractNumId="5">
     <w:nsid w:val="716918F0"/>
     <w:multiLevelType w:val="hybridMultilevel"/>
     <w:tmpl w:val="A3B60A08"/>
@@ -4587,7 +5438,7 @@
       </w:rPr>
     </w:lvl>
   </w:abstractNum>
-  <w:abstractNum w:abstractNumId="5">
+  <w:abstractNum w:abstractNumId="6">
     <w:nsid w:val="794E782C"/>
     <w:multiLevelType w:val="hybridMultilevel"/>
     <w:tmpl w:val="03A2DD8A"/>
@@ -4701,7 +5552,7 @@
     </w:lvl>
   </w:abstractNum>
   <w:num w:numId="1">
-    <w:abstractNumId w:val="4"/>
+    <w:abstractNumId w:val="5"/>
   </w:num>
   <w:num w:numId="2">
     <w:abstractNumId w:val="1"/>
@@ -4713,9 +5564,12 @@
     <w:abstractNumId w:val="2"/>
   </w:num>
   <w:num w:numId="5">
-    <w:abstractNumId w:val="5"/>
+    <w:abstractNumId w:val="6"/>
   </w:num>
   <w:num w:numId="6">
+    <w:abstractNumId w:val="4"/>
+  </w:num>
+  <w:num w:numId="7">
     <w:abstractNumId w:val="3"/>
   </w:num>
 </w:numbering>
@@ -5540,7 +6394,7 @@
 </file>
 
 <file path=customXml/itemProps1.xml><?xml version="1.0" encoding="utf-8"?>
-<ds:datastoreItem xmlns:ds="http://schemas.openxmlformats.org/officeDocument/2006/customXml" ds:itemID="{519E5C2A-E3EA-6B40-8DF2-CCA40BFB3B68}">
+<ds:datastoreItem xmlns:ds="http://schemas.openxmlformats.org/officeDocument/2006/customXml" ds:itemID="{5D4C14CE-9901-1842-998E-770DB6F3E39D}">
   <ds:schemaRefs>
     <ds:schemaRef ds:uri="http://schemas.openxmlformats.org/officeDocument/2006/bibliography"/>
   </ds:schemaRefs>

</xml_diff>

<commit_message>
more kelp data added (availability), methods writing for paper.
</commit_message>
<xml_diff>
--- a/Writing/OCNMS manuscript v01.docx
+++ b/Writing/OCNMS manuscript v01.docx
@@ -66,13 +66,45 @@
         <w:t>Otter- Kelp-Invertebrate interactions</w:t>
       </w:r>
       <w:r>
-        <w:t xml:space="preserve"> are a classic example of a trophic cascade </w:t>
+        <w:t xml:space="preserve"> are a classic example of a trophic cascade</w:t>
+      </w:r>
+      <w:r>
+        <w:t xml:space="preserve"> (PAINE 1966, others</w:t>
+      </w:r>
+      <w:proofErr w:type="gramStart"/>
+      <w:r>
+        <w:t>)</w:t>
+      </w:r>
+      <w:r>
+        <w:t xml:space="preserve"> </w:t>
+      </w:r>
+      <w:r>
+        <w:t xml:space="preserve"> in</w:t>
+      </w:r>
+      <w:proofErr w:type="gramEnd"/>
+      <w:r>
+        <w:t xml:space="preserve"> w</w:t>
+      </w:r>
+      <w:r>
+        <w:t xml:space="preserve">hich </w:t>
+      </w:r>
+      <w:r>
+        <w:t xml:space="preserve">the (re-)introduction of a top predator shifts the </w:t>
+      </w:r>
+      <w:r>
+        <w:t xml:space="preserve">ecosystem </w:t>
+      </w:r>
+      <w:r>
+        <w:t>from one with abundant urchins and minimal kelp to one with few urchins and dense algae</w:t>
+      </w:r>
+      <w:r>
+        <w:t xml:space="preserve"> </w:t>
       </w:r>
       <w:r>
         <w:fldChar w:fldCharType="begin"/>
       </w:r>
       <w:r>
-        <w:instrText xml:space="preserve"> ADDIN PAPERS2_CITATIONS &lt;citation&gt;&lt;uuid&gt;765D6379-911C-44BD-B358-569BF79BF80D&lt;/uuid&gt;&lt;priority&gt;0&lt;/priority&gt;&lt;publications&gt;&lt;publication&gt;&lt;uuid&gt;4422A175-36E7-4E61-B8B0-1314F2059E93&lt;/uuid&gt;&lt;volume&gt;282&lt;/volume&gt;&lt;doi&gt;10.1126/science.282.5388.473&lt;/doi&gt;&lt;startpage&gt;473&lt;/startpage&gt;&lt;publication_date&gt;99199810161200000000222000&lt;/publication_date&gt;&lt;url&gt;http://science.sciencemag.org/content/282/5388/473.abstract&lt;/url&gt;&lt;type&gt;400&lt;/type&gt;&lt;title&gt;Killer Whale Predation on Sea Otters Linking Oceanic and Nearshore Ecosystems&lt;/title&gt;&lt;publisher&gt;American Association for the Advancement of Science&lt;/publisher&gt;&lt;number&gt;5388&lt;/number&gt;&lt;subtype&gt;400&lt;/subtype&gt;&lt;endpage&gt;476&lt;/endpage&gt;&lt;bundle&gt;&lt;publication&gt;&lt;publisher&gt;American Association for the Advancement of Science&lt;/publisher&gt;&lt;title&gt;Science&lt;/title&gt;&lt;type&gt;-100&lt;/type&gt;&lt;subtype&gt;-100&lt;/subtype&gt;&lt;uuid&gt;32445AF0-22E3-468F-A5CF-8F3DD17BB12D&lt;/uuid&gt;&lt;/publication&gt;&lt;/bundle&gt;&lt;authors&gt;&lt;author&gt;&lt;firstName&gt;J&lt;/firstName&gt;&lt;middleNames&gt;A&lt;/middleNames&gt;&lt;lastName&gt;Estes&lt;/lastName&gt;&lt;/author&gt;&lt;author&gt;&lt;firstName&gt;M&lt;/firstName&gt;&lt;middleNames&gt;T&lt;/middleNames&gt;&lt;lastName&gt;Tinker&lt;/lastName&gt;&lt;/author&gt;&lt;author&gt;&lt;firstName&gt;T&lt;/firstName&gt;&lt;middleNames&gt;M&lt;/middleNames&gt;&lt;lastName&gt;Williams&lt;/lastName&gt;&lt;/author&gt;&lt;author&gt;&lt;firstName&gt;D&lt;/firstName&gt;&lt;middleNames&gt;F&lt;/middleNames&gt;&lt;lastName&gt;Doak&lt;/lastName&gt;&lt;/author&gt;&lt;/authors&gt;&lt;/publication&gt;&lt;publication&gt;&lt;uuid&gt;C230BA33-B378-45A4-BAD9-043176200880&lt;/uuid&gt;&lt;volume&gt;65&lt;/volume&gt;&lt;doi&gt;10.2307/2937159&lt;/doi&gt;&lt;startpage&gt;75&lt;/startpage&gt;&lt;publication_date&gt;99199502011200000000222000&lt;/publication_date&gt;&lt;url&gt;http://doi.wiley.com/10.2307/2937159&lt;/url&gt;&lt;type&gt;400&lt;/type&gt;&lt;title&gt;Sea Otters and Kelp Forests in Alaska: Generality and Variation in a Community Ecological Paradigm&lt;/title&gt;&lt;publisher&gt;Ecological Society of America&lt;/publisher&gt;&lt;number&gt;1&lt;/number&gt;&lt;subtype&gt;400&lt;/subtype&gt;&lt;endpage&gt;100&lt;/endpage&gt;&lt;bundle&gt;&lt;publication&gt;&lt;publisher&gt; ap &lt;/publisher&gt;&lt;title&gt;Ecological Monographs&lt;/title&gt;&lt;type&gt;-100&lt;/type&gt;&lt;subtype&gt;-100&lt;/subtype&gt;&lt;uuid&gt;F9DF2E26-C6FE-4CA2-85FA-FEB00F39E796&lt;/uuid&gt;&lt;/publication&gt;&lt;/bundle&gt;&lt;authors&gt;&lt;author&gt;&lt;firstName&gt;James&lt;/firstName&gt;&lt;middleNames&gt;A&lt;/middleNames&gt;&lt;lastName&gt;Estes&lt;/lastName&gt;&lt;/author&gt;&lt;author&gt;&lt;firstName&gt;David&lt;/firstName&gt;&lt;middleNames&gt;O&lt;/middleNames&gt;&lt;lastName&gt;Duggins&lt;/lastName&gt;&lt;/author&gt;&lt;/authors&gt;&lt;/publication&gt;&lt;publication&gt;&lt;type&gt;400&lt;/type&gt;&lt;publication_date&gt;99197400001200000000200000&lt;/publication_date&gt;&lt;title&gt;Sea otters: their role in structuring nearshore communities&lt;/title&gt;&lt;url&gt;http://www.life.illinois.edu/ib/453/Comm%20Ecol%20papers/otters.pdf&lt;/url&gt;&lt;subtype&gt;400&lt;/subtype&gt;&lt;uuid&gt;726E07CD-2BCF-4B91-AD6B-E138EFB1E557&lt;/uuid&gt;&lt;bundle&gt;&lt;publication&gt;&lt;title&gt;Science&lt;/title&gt;&lt;type&gt;-100&lt;/type&gt;&lt;subtype&gt;-100&lt;/subtype&gt;&lt;uuid&gt;5B921C76-80C3-4F1E-B9A5-2ADEF9884C46&lt;/uuid&gt;&lt;/publication&gt;&lt;/bundle&gt;&lt;authors&gt;&lt;author&gt;&lt;firstName&gt;J&lt;/firstName&gt;&lt;middleNames&gt;A&lt;/middleNames&gt;&lt;lastName&gt;Estes&lt;/lastName&gt;&lt;/author&gt;&lt;author&gt;&lt;firstName&gt;J&lt;/firstName&gt;&lt;middleNames&gt;F&lt;/middleNames&gt;&lt;lastName&gt;Palmisano&lt;/lastName&gt;&lt;/author&gt;&lt;/authors&gt;&lt;/publication&gt;&lt;/publications&gt;&lt;cites&gt;&lt;/cites&gt;&lt;/citation&gt;</w:instrText>
+        <w:instrText xml:space="preserve"> ADDIN PAPERS2_CITATIONS &lt;citation&gt;&lt;uuid&gt;57377DA8-06B6-4BEF-B52B-01603B5A09D6&lt;/uuid&gt;&lt;priority&gt;0&lt;/priority&gt;&lt;publications&gt;&lt;publication&gt;&lt;uuid&gt;4422A175-36E7-4E61-B8B0-1314F2059E93&lt;/uuid&gt;&lt;volume&gt;282&lt;/volume&gt;&lt;doi&gt;10.1126/science.282.5388.473&lt;/doi&gt;&lt;startpage&gt;473&lt;/startpage&gt;&lt;publication_date&gt;99199810161200000000222000&lt;/publication_date&gt;&lt;url&gt;http://science.sciencemag.org/content/282/5388/473.abstract&lt;/url&gt;&lt;type&gt;400&lt;/type&gt;&lt;title&gt;Killer Whale Predation on Sea Otters Linking Oceanic and Nearshore Ecosystems&lt;/title&gt;&lt;publisher&gt;American Association for the Advancement of Science&lt;/publisher&gt;&lt;number&gt;5388&lt;/number&gt;&lt;subtype&gt;400&lt;/subtype&gt;&lt;endpage&gt;476&lt;/endpage&gt;&lt;bundle&gt;&lt;publication&gt;&lt;publisher&gt;American Association for the Advancement of Science&lt;/publisher&gt;&lt;title&gt;Science&lt;/title&gt;&lt;type&gt;-100&lt;/type&gt;&lt;subtype&gt;-100&lt;/subtype&gt;&lt;uuid&gt;32445AF0-22E3-468F-A5CF-8F3DD17BB12D&lt;/uuid&gt;&lt;/publication&gt;&lt;/bundle&gt;&lt;authors&gt;&lt;author&gt;&lt;firstName&gt;J&lt;/firstName&gt;&lt;middleNames&gt;A&lt;/middleNames&gt;&lt;lastName&gt;Estes&lt;/lastName&gt;&lt;/author&gt;&lt;author&gt;&lt;firstName&gt;M&lt;/firstName&gt;&lt;middleNames&gt;T&lt;/middleNames&gt;&lt;lastName&gt;Tinker&lt;/lastName&gt;&lt;/author&gt;&lt;author&gt;&lt;firstName&gt;T&lt;/firstName&gt;&lt;middleNames&gt;M&lt;/middleNames&gt;&lt;lastName&gt;Williams&lt;/lastName&gt;&lt;/author&gt;&lt;author&gt;&lt;firstName&gt;D&lt;/firstName&gt;&lt;middleNames&gt;F&lt;/middleNames&gt;&lt;lastName&gt;Doak&lt;/lastName&gt;&lt;/author&gt;&lt;/authors&gt;&lt;/publication&gt;&lt;publication&gt;&lt;uuid&gt;C230BA33-B378-45A4-BAD9-043176200880&lt;/uuid&gt;&lt;volume&gt;65&lt;/volume&gt;&lt;doi&gt;10.2307/2937159&lt;/doi&gt;&lt;startpage&gt;75&lt;/startpage&gt;&lt;publication_date&gt;99199502011200000000222000&lt;/publication_date&gt;&lt;url&gt;http://doi.wiley.com/10.2307/2937159&lt;/url&gt;&lt;type&gt;400&lt;/type&gt;&lt;title&gt;Sea Otters and Kelp Forests in Alaska: Generality and Variation in a Community Ecological Paradigm&lt;/title&gt;&lt;publisher&gt;Ecological Society of America&lt;/publisher&gt;&lt;number&gt;1&lt;/number&gt;&lt;subtype&gt;400&lt;/subtype&gt;&lt;endpage&gt;100&lt;/endpage&gt;&lt;bundle&gt;&lt;publication&gt;&lt;publisher&gt; ap &lt;/publisher&gt;&lt;title&gt;Ecological Monographs&lt;/title&gt;&lt;type&gt;-100&lt;/type&gt;&lt;subtype&gt;-100&lt;/subtype&gt;&lt;uuid&gt;F9DF2E26-C6FE-4CA2-85FA-FEB00F39E796&lt;/uuid&gt;&lt;/publication&gt;&lt;/bundle&gt;&lt;authors&gt;&lt;author&gt;&lt;firstName&gt;James&lt;/firstName&gt;&lt;middleNames&gt;A&lt;/middleNames&gt;&lt;lastName&gt;Estes&lt;/lastName&gt;&lt;/author&gt;&lt;author&gt;&lt;firstName&gt;David&lt;/firstName&gt;&lt;middleNames&gt;O&lt;/middleNames&gt;&lt;lastName&gt;Duggins&lt;/lastName&gt;&lt;/author&gt;&lt;/authors&gt;&lt;/publication&gt;&lt;publication&gt;&lt;type&gt;400&lt;/type&gt;&lt;publication_date&gt;99197400001200000000200000&lt;/publication_date&gt;&lt;title&gt;Sea otters: their role in structuring nearshore communities&lt;/title&gt;&lt;url&gt;http://www.life.illinois.edu/ib/453/Comm%20Ecol%20papers/otters.pdf&lt;/url&gt;&lt;subtype&gt;400&lt;/subtype&gt;&lt;uuid&gt;726E07CD-2BCF-4B91-AD6B-E138EFB1E557&lt;/uuid&gt;&lt;bundle&gt;&lt;publication&gt;&lt;title&gt;Science&lt;/title&gt;&lt;type&gt;-100&lt;/type&gt;&lt;subtype&gt;-100&lt;/subtype&gt;&lt;uuid&gt;5B921C76-80C3-4F1E-B9A5-2ADEF9884C46&lt;/uuid&gt;&lt;/publication&gt;&lt;/bundle&gt;&lt;authors&gt;&lt;author&gt;&lt;firstName&gt;J&lt;/firstName&gt;&lt;middleNames&gt;A&lt;/middleNames&gt;&lt;lastName&gt;Estes&lt;/lastName&gt;&lt;/author&gt;&lt;author&gt;&lt;firstName&gt;J&lt;/firstName&gt;&lt;middleNames&gt;F&lt;/middleNames&gt;&lt;lastName&gt;Palmisano&lt;/lastName&gt;&lt;/author&gt;&lt;/authors&gt;&lt;/publication&gt;&lt;/publications&gt;&lt;cites&gt;&lt;/cites&gt;&lt;/citation&gt;</w:instrText>
       </w:r>
       <w:r>
         <w:fldChar w:fldCharType="separate"/>
@@ -87,19 +119,7 @@
         <w:fldChar w:fldCharType="end"/>
       </w:r>
       <w:r>
-        <w:t xml:space="preserve"> in w</w:t>
-      </w:r>
-      <w:r>
-        <w:t xml:space="preserve">hich </w:t>
-      </w:r>
-      <w:r>
-        <w:t xml:space="preserve">the (re-)introduction of a top predator shifts the </w:t>
-      </w:r>
-      <w:r>
-        <w:t xml:space="preserve">ecosystem </w:t>
-      </w:r>
-      <w:r>
-        <w:t xml:space="preserve">from one with abundant urchins and minimal kelp to one with few urchins and dense algae. Over the past 40 years, the generality of the importance of top down control on kelp forests has been both affirmed (Otters in the Aleutians, </w:t>
+        <w:t xml:space="preserve">. Over the past 40 years, the generality of the importance of top down control on kelp forests has been both affirmed (Otters in the Aleutians, </w:t>
       </w:r>
       <w:proofErr w:type="spellStart"/>
       <w:r>
@@ -176,7 +196,7 @@
         <w:fldChar w:fldCharType="begin"/>
       </w:r>
       <w:r>
-        <w:instrText xml:space="preserve"> ADDIN PAPERS2_CITATIONS &lt;citation&gt;&lt;uuid&gt;C31EB705-40B8-4750-8642-8ABFD74305BB&lt;/uuid&gt;&lt;priority&gt;0&lt;/priority&gt;&lt;publications&gt;&lt;publication&gt;&lt;uuid&gt;90F0CCB2-CD6F-4C7C-ABF9-CFE416A561FB&lt;/uuid&gt;&lt;volume&gt;92&lt;/volume&gt;&lt;doi&gt;10.1890/11-0377.1&lt;/doi&gt;&lt;startpage&gt;2108&lt;/startpage</w:instrText>
+        <w:instrText xml:space="preserve"> ADDIN PAPERS2_CITATIONS &lt;citation&gt;&lt;uuid&gt;22CFCCC0-51D8-4B78-B2FB-5F1570551426&lt;/uuid&gt;&lt;priority&gt;0&lt;/priority&gt;&lt;publications&gt;&lt;publication&gt;&lt;uuid&gt;90F0CCB2-CD6F-4C7C-ABF9-CFE416A561FB&lt;/uuid&gt;&lt;volume&gt;92&lt;/volume&gt;&lt;doi&gt;10.1890/11-0377.1&lt;/doi&gt;&lt;startpage&gt;2108&lt;/startpage</w:instrText>
       </w:r>
       <w:r>
         <w:rPr>
@@ -224,10 +244,16 @@
         <w:fldChar w:fldCharType="end"/>
       </w:r>
       <w:r>
-        <w:t>.  It i</w:t>
-      </w:r>
-      <w:r>
-        <w:t xml:space="preserve">s undoubtedly true that otters </w:t>
+        <w:t xml:space="preserve">.  </w:t>
+      </w:r>
+      <w:r>
+        <w:t>O</w:t>
+      </w:r>
+      <w:r>
+        <w:t xml:space="preserve">tters </w:t>
+      </w:r>
+      <w:r>
+        <w:t xml:space="preserve">can </w:t>
       </w:r>
       <w:r>
         <w:t>play a strong role in shifting coastal ecosystems from herbivore dominated to algae dominated</w:t>
@@ -239,7 +265,7 @@
         <w:fldChar w:fldCharType="begin"/>
       </w:r>
       <w:r>
-        <w:instrText xml:space="preserve"> ADDIN PAPERS2_CITATIONS &lt;citation&gt;&lt;uuid&gt;94BED3C3-6696-4791-942A-8B1C89488209&lt;/uuid&gt;&lt;priority&gt;0&lt;/priority&gt;&lt;publications&gt;&lt;publication&gt;&lt;uuid&gt;40A44E00-AFD7-4B45-B1E2-1B79AF2E4038&lt;/uuid&gt;&lt;volume&gt;17&lt;/volume&gt;&lt;doi&gt;10.1046/j.1523-1739.2003.01599.x&lt;/doi&gt;&lt;startpage&gt;1238&lt;/startpage&gt;&lt;publication_date&gt;99200310011200000000222000&lt;/publication_date&gt;&lt;url&gt;http://onlinelibrary.wiley.com/doi/10.1046/j.1523-1739.2003.01599.x/full&lt;/url&gt;&lt;type&gt;400&lt;/type&gt;&lt;title&gt;Ecological Effectiveness: Conservation Goals for Interactive Species&lt;/title&gt;&lt;publisher&gt;Blackwell Science Inc&lt;/publisher&gt;&lt;number&gt;5&lt;/number&gt;&lt;subtype&gt;400&lt;/subtype&gt;&lt;endpage&gt;1250&lt;/endpage&gt;&lt;bundle&gt;&lt;publication&gt;&lt;publisher&gt;Blackwell Publishing Inc&lt;/publisher&gt;&lt;title&gt;Conservation Biology&lt;/title&gt;&lt;type&gt;-100&lt;/type&gt;&lt;subtype&gt;-100&lt;/subtype&gt;&lt;uuid&gt;5EFC8269-BDD2-4198-B77B-AD16F4D8D1F5&lt;/uuid&gt;&lt;/publication&gt;&lt;/bundle&gt;&lt;authors&gt;&lt;author&gt;&lt;firstName&gt;Michael&lt;/firstName&gt;&lt;middleNames&gt;E&lt;/middleNames&gt;&lt;lastName&gt;Soulé&lt;/lastName&gt;&lt;/author&gt;&lt;author&gt;&lt;firstName&gt;James&lt;/firstName&gt;&lt;middleNames&gt;A&lt;/middleNames&gt;&lt;lastName&gt;Estes&lt;/lastName&gt;&lt;/author&gt;&lt;author&gt;&lt;firstName&gt;Joel&lt;/firstName&gt;&lt;lastName&gt;Berger&lt;/lastName&gt;&lt;/author&gt;&lt;author&gt;&lt;lastName&gt;Rio&lt;/lastName&gt;&lt;nonDroppingParticle&gt;Del&lt;/nonDroppingParticle&gt;&lt;firstName&gt;Carlos&lt;/firstName&gt;&lt;middleNames&gt;Martinez&lt;/middleNames&gt;&lt;/author&gt;&lt;/authors&gt;&lt;/publication&gt;&lt;/publications&gt;&lt;cites&gt;&lt;/cites&gt;&lt;/citation&gt;</w:instrText>
+        <w:instrText xml:space="preserve"> ADDIN PAPERS2_CITATIONS &lt;citation&gt;&lt;uuid&gt;B52A770F-020A-4C63-B778-8EE70E6A4693&lt;/uuid&gt;&lt;priority&gt;0&lt;/priority&gt;&lt;publications&gt;&lt;publication&gt;&lt;uuid&gt;40A44E00-AFD7-4B45-B1E2-1B79AF2E4038&lt;/uuid&gt;&lt;volume&gt;17&lt;/volume&gt;&lt;doi&gt;10.1046/j.1523-1739.2003.01599.x&lt;/doi&gt;&lt;startpage&gt;1238&lt;/startpage&gt;&lt;publication_date&gt;99200310011200000000222000&lt;/publication_date&gt;&lt;url&gt;http://onlinelibrary.wiley.com/doi/10.1046/j.1523-1739.2003.01599.x/full&lt;/url&gt;&lt;type&gt;400&lt;/type&gt;&lt;title&gt;Ecological Effectiveness: Conservation Goals for Interactive Species&lt;/title&gt;&lt;publisher&gt;Blackwell Science Inc&lt;/publisher&gt;&lt;number&gt;5&lt;/number&gt;&lt;subtype&gt;400&lt;/subtype&gt;&lt;endpage&gt;1250&lt;/endpage&gt;&lt;bundle&gt;&lt;publication&gt;&lt;publisher&gt;Blackwell Publishing Inc&lt;/publisher&gt;&lt;title&gt;Conservation Biology&lt;/title&gt;&lt;type&gt;-100&lt;/type&gt;&lt;subtype&gt;-100&lt;/subtype&gt;&lt;uuid&gt;5EFC8269-BDD2-4198-B77B-AD16F4D8D1F5&lt;/uuid&gt;&lt;/publication&gt;&lt;/bundle&gt;&lt;authors&gt;&lt;author&gt;&lt;firstName&gt;Michael&lt;/firstName&gt;&lt;middleNames&gt;E&lt;/middleNames&gt;&lt;lastName&gt;Soulé&lt;/lastName&gt;&lt;/author&gt;&lt;author&gt;&lt;firstName&gt;James&lt;/firstName&gt;&lt;middleNames&gt;A&lt;/middleNames&gt;&lt;lastName&gt;Estes&lt;/lastName&gt;&lt;/author&gt;&lt;author&gt;&lt;firstName&gt;Joel&lt;/firstName&gt;&lt;lastName&gt;Berger&lt;/lastName&gt;&lt;/author&gt;&lt;author&gt;&lt;lastName&gt;Rio&lt;/lastName&gt;&lt;nonDroppingParticle&gt;Del&lt;/nonDroppingParticle&gt;&lt;firstName&gt;Carlos&lt;/firstName&gt;&lt;middleNames&gt;Martinez&lt;/middleNames&gt;&lt;/author&gt;&lt;/authors&gt;&lt;/publication&gt;&lt;/publications&gt;&lt;cites&gt;&lt;/cites&gt;&lt;/citation&gt;</w:instrText>
       </w:r>
       <w:r>
         <w:fldChar w:fldCharType="separate"/>
@@ -254,19 +280,46 @@
         <w:fldChar w:fldCharType="end"/>
       </w:r>
       <w:r>
-        <w:t xml:space="preserve">, but there are numerous examples in which coastal systems are not uniformly herbivore dominated in the absence of otters </w:t>
-      </w:r>
-      <w:r>
-        <w:t>highlighting</w:t>
-      </w:r>
-      <w:r>
-        <w:t xml:space="preserve"> the importance of other physical and/or biological interactions in structuring coastal habitats </w:t>
+        <w:t xml:space="preserve"> which can have substantial indirect consequences for other species </w:t>
       </w:r>
       <w:r>
         <w:fldChar w:fldCharType="begin"/>
       </w:r>
       <w:r>
-        <w:instrText xml:space="preserve"> ADDIN PAPERS2_CITATIONS &lt;citation&gt;&lt;uuid&gt;190CFB15-7730-48B4-9BE6-DD8DD75AC6AD&lt;/uuid&gt;&lt;priority&gt;0&lt;/priority&gt;&lt;publications&gt;&lt;publication&gt;&lt;uuid&gt;1108DB57-BCA3-427D-82C0-35F33F7F018E&lt;/uuid&gt;&lt;volume&gt;14&lt;/volume&gt;&lt;doi&gt;10.1890/03-5088&lt;/doi&gt;&lt;startpage&gt;1566&lt;/startpage&gt;&lt;publication_date&gt;99200410011200000000222000&lt;/publication_date&gt;&lt;url&gt;http://onlinelibrary.wiley.com/doi/10.1890/03-5088/full&lt;/url&gt;&lt;type&gt;400&lt;/type&gt;&lt;title&gt;FISHING FOR LOBSTERS INDIRECTLY INCREASES EPIDEMICS IN SEA URCHINS&lt;/title&gt;&lt;publisher&gt;Ecological Society of America&lt;/publisher&gt;&lt;number&gt;5&lt;/number&gt;&lt;subtype&gt;400&lt;/subtype&gt;&lt;endpage&gt;1573&lt;/endpage&gt;&lt;bundle&gt;&lt;publication&gt;&lt;publisher&gt; Ecological Society of America &lt;/publisher&gt;&lt;title&gt;Ecological Applications&lt;/title&gt;&lt;type&gt;-100&lt;/type&gt;&lt;subtype&gt;-100&lt;/subtype&gt;&lt;uuid&gt;1DFA57A8-F5BE-404A-8D46-BD0C3BB9ADA4&lt;/uuid&gt;&lt;/publication&gt;&lt;/bundle&gt;&lt;authors&gt;&lt;author&gt;&lt;firstName&gt;Kevin&lt;/firstName&gt;&lt;middleNames&gt;D&lt;/middleNames&gt;&lt;lastName&gt;Lafferty&lt;/lastName&gt;&lt;/author&gt;&lt;/authors&gt;&lt;/publication&gt;&lt;publication&gt;&lt;uuid&gt;AD5F7650-88E7-45A6-9202-93AAAB2EE761&lt;/uuid&gt;&lt;volume&gt;192&lt;/volume&gt;&lt;doi&gt;10.1007/BF00006225&lt;/doi&gt;&lt;version&gt;2nd ed.&lt;/version&gt;&lt;startpage&gt;21&lt;/startpage&gt;&lt;publication_date&gt;99199000001200000000200000&lt;/publication_date&gt;&lt;url&gt;https://link.springer.com/article/10.1007/BF00006225&lt;/url&gt;&lt;type&gt;400&lt;/type&gt;&lt;title&gt;Organization of macroalgal assemblages in the Northeast Pacific: the assumption of homogeneity and the illusion of generality&lt;/title&gt;&lt;publisher&gt;Kluwer Academic Publishers&lt;/publisher&gt;&lt;number&gt;1&lt;/number&gt;&lt;subtype&gt;400&lt;/subtype&gt;&lt;endpage&gt;33&lt;/endpage&gt;&lt;bundle&gt;&lt;publication&gt;&lt;publisher&gt;Kluwer Academic Publishers&lt;/publisher&gt;&lt;title&gt;Hydrobiologia&lt;/title&gt;&lt;type&gt;-100&lt;/type&gt;&lt;subtype&gt;-100&lt;/subtype&gt;&lt;uuid&gt;4478B749-98E9-430B-AD1F-00EDA3FA2DDC&lt;/uuid&gt;&lt;/publication&gt;&lt;/bundle&gt;&lt;authors&gt;&lt;author&gt;&lt;firstName&gt;Michael&lt;/firstName&gt;&lt;middleNames&gt;S&lt;/middleNames&gt;&lt;lastName&gt;Foster&lt;/lastName&gt;&lt;/author&gt;&lt;/authors&gt;&lt;/publication&gt;&lt;publication&gt;&lt;uuid&gt;13E9EB8D-85B2-4259-9715-4FBCF4107E2F&lt;/uuid&gt;&lt;volume&gt;579&lt;/volume&gt;&lt;doi&gt;10.1007/s10750-006-0403-x&lt;/doi&gt;&lt;startpage&gt;233&lt;/startpage&gt;&lt;publication_date&gt;99200700001200000000200000&lt;/publication_date&gt;&lt;url&gt;https://link.springer.com/article/10.1007/s10750-006-0403-x&lt;/url&gt;&lt;type&gt;400&lt;/type&gt;&lt;title&gt;Testing the generality of the trophic cascade paradigm for sea otters: a case study with kelp forests in northern Washington, USA&lt;/title&gt;&lt;publisher&gt;Kluwer Academic Publishers&lt;/publisher&gt;&lt;number&gt;1&lt;/number&gt;&lt;subtype&gt;400&lt;/subtype&gt;&lt;endpage&gt;249&lt;/endpage&gt;&lt;bundle&gt;&lt;publication&gt;&lt;publisher&gt;Kluwer Academic Publishers&lt;/publisher&gt;&lt;title&gt;Hydrobiologia&lt;/title&gt;&lt;type&gt;-100&lt;/type&gt;&lt;subtype&gt;-100&lt;/subtype&gt;&lt;uuid&gt;4478B749-98E9-430B-AD1F-00EDA3FA2DDC&lt;/uuid&gt;&lt;/publication&gt;&lt;/bundle&gt;&lt;authors&gt;&lt;author&gt;&lt;firstName&gt;Sarah&lt;/firstName&gt;&lt;middleNames&gt;K&lt;/middleNames&gt;&lt;lastName&gt;Carter&lt;/lastName&gt;&lt;/author&gt;&lt;author&gt;&lt;firstName&gt;Glenn&lt;/firstName&gt;&lt;middleNames&gt;R&lt;/middleNames&gt;&lt;lastName&gt;VanBlaricom&lt;/lastName&gt;&lt;/author&gt;&lt;author&gt;&lt;firstName&gt;Brian&lt;/firstName&gt;&lt;middleNames&gt;L&lt;/middleNames&gt;&lt;lastName&gt;Allen&lt;/lastName&gt;&lt;/author&gt;&lt;/authors&gt;&lt;/publication&gt;&lt;publication&gt;&lt;uuid&gt;90F0CCB2-CD6F-4C7C-ABF9-CFE416A561FB&lt;/uuid&gt;&lt;volume&gt;92&lt;/volume&gt;&lt;doi&gt;10.1890/11-0377.1&lt;/doi&gt;&lt;s</w:instrText>
+        <w:instrText xml:space="preserve"> ADDIN PAPERS2_CITATIONS &lt;citation&gt;&lt;uuid&gt;C423D1C6-6194-4AD5-A9E7-C0CE91377067&lt;/uuid&gt;&lt;priority&gt;0&lt;/priority&gt;&lt;publications&gt;&lt;publication&gt;&lt;uuid&gt;29A61744-8F86-43F5-A40C-70921B1BB76B&lt;/uuid&gt;&lt;volume&gt;96&lt;/volume&gt;&lt;doi&gt;10.1890/14-0492.1&lt;/doi&gt;&lt;startpage&gt;2877&lt;/startpage&gt;&lt;publication_date&gt;99201511011200000000222000&lt;/publication_date&gt;&lt;url&gt;http://onlinelibrary.wiley.com/doi/10.1890/14-0492.1/full&lt;/url&gt;&lt;type&gt;400&lt;/type&gt;&lt;title&gt;Indirect effects of sea otters on rockfish (Sebastes spp.) in giant kelp forests&lt;/title&gt;&lt;publisher&gt;Ecological Society of America&lt;/publisher&gt;&lt;number&gt;11&lt;/number&gt;&lt;subtype&gt;400&lt;/subtype&gt;&lt;endpage&gt;2890&lt;/endpage&gt;&lt;bundle&gt;&lt;publication&gt;&lt;publisher&gt; Ecological Society of America &lt;/publisher&gt;&lt;title&gt;Ecology Letters&lt;/title&gt;&lt;type&gt;-100&lt;/type&gt;&lt;subtype&gt;-100&lt;/subtype&gt;&lt;uuid&gt;3C2B3A67-D765-48DE-A868-63CD3700347F&lt;/uuid&gt;&lt;/publication&gt;&lt;/bundle&gt;&lt;authors&gt;&lt;author&gt;&lt;firstName&gt;Russell&lt;/firstName&gt;&lt;middleNames&gt;W&lt;/middleNames&gt;&lt;lastName&gt;Markel&lt;/lastName&gt;&lt;/author&gt;&lt;author&gt;&lt;firstName&gt;Jonathan B.&lt;/firstName&gt;&lt;lastName&gt;Shurin&lt;/lastName&gt;&lt;/author&gt;&lt;/authors&gt;&lt;/publication&gt;&lt;/publications&gt;&lt;cites&gt;&lt;/cites&gt;&lt;/citation&gt;</w:instrText>
+      </w:r>
+      <w:r>
+        <w:fldChar w:fldCharType="separate"/>
+      </w:r>
+      <w:r>
+        <w:rPr>
+          <w:rFonts w:ascii="Cambria" w:hAnsi="Cambria" w:cs="Cambria"/>
+        </w:rPr>
+        <w:t>{e.g. fish, Markel:2015kv}</w:t>
+      </w:r>
+      <w:r>
+        <w:fldChar w:fldCharType="end"/>
+      </w:r>
+      <w:r>
+        <w:t>.</w:t>
+      </w:r>
+      <w:r>
+        <w:t xml:space="preserve"> </w:t>
+      </w:r>
+      <w:r>
+        <w:t>But importantly,</w:t>
+      </w:r>
+      <w:r>
+        <w:t xml:space="preserve"> there are numerous examples in which coastal systems are not uniformly herbivore dominated in the absence of otters</w:t>
+      </w:r>
+      <w:r>
+        <w:t xml:space="preserve"> </w:t>
+      </w:r>
+      <w:r>
+        <w:fldChar w:fldCharType="begin"/>
+      </w:r>
+      <w:r>
+        <w:instrText xml:space="preserve"> ADDIN PAPERS2_CITATIONS &lt;citation&gt;&lt;uuid&gt;453B1EC9-6EA6-4131-A7AA-76E84DE52AEF&lt;/uuid&gt;&lt;priority&gt;0&lt;/priority&gt;&lt;publications&gt;&lt;publication&gt;&lt;uuid&gt;1108DB57-BCA3-427D-82C0-35F33F7F018E&lt;/uuid&gt;&lt;volume&gt;14&lt;/volume&gt;&lt;doi&gt;10.1890/03-5088&lt;/doi&gt;&lt;startpage&gt;1566&lt;/startpage&gt;&lt;publication_date&gt;99200410011200000000222000&lt;/publication_date&gt;&lt;url&gt;http://onlinelibrary.wiley.com/doi/10.1890/03-5088/full&lt;/url&gt;&lt;type&gt;400&lt;/type&gt;&lt;title&gt;FISHING FOR LOBSTERS INDIRECTLY INCREASES EPIDEMICS IN SEA URCHINS&lt;/title&gt;&lt;publisher&gt;Ecological Society of America&lt;/publisher&gt;&lt;number&gt;5&lt;/number&gt;&lt;subtype&gt;400&lt;/subtype&gt;&lt;endpage&gt;1573&lt;/endpage&gt;&lt;bundle&gt;&lt;publication&gt;&lt;publisher&gt; Ecological Society of America &lt;/publisher&gt;&lt;title&gt;Ecological Applications&lt;/title&gt;&lt;type&gt;-100&lt;/type&gt;&lt;subtype&gt;-100&lt;/subtype&gt;&lt;uuid&gt;1DFA57A8-F5BE-404A-8D46-BD0C3BB9ADA4&lt;/uuid&gt;&lt;/publication&gt;&lt;/bundle&gt;&lt;authors&gt;&lt;author&gt;&lt;firstName&gt;Kevin&lt;/firstName&gt;&lt;middleNames&gt;D&lt;/middleNames&gt;&lt;lastName&gt;Lafferty&lt;/lastName&gt;&lt;/author&gt;&lt;/authors&gt;&lt;/publication&gt;&lt;publication&gt;&lt;uuid&gt;AD5F7650-88E7-45A6-9202-93AAAB2EE761&lt;/uuid&gt;&lt;volume&gt;192&lt;/volume&gt;&lt;doi&gt;10.1007/BF00006225&lt;/doi&gt;&lt;version&gt;2nd ed.&lt;/version&gt;&lt;startpage&gt;21&lt;/startpage&gt;&lt;publication_date&gt;99199000001200000000200000&lt;/publication_date&gt;&lt;url&gt;https://link.springer.com/article/10.1007/BF00006225&lt;/url&gt;&lt;type&gt;400&lt;/type&gt;&lt;title&gt;Organization of macroalgal assemblages in the Northeast Pacific: the assumption of homogeneity and the illusion of generality&lt;/title&gt;&lt;publisher&gt;Kluwer Academic Publishers&lt;/publisher&gt;&lt;number&gt;1&lt;/number&gt;&lt;subtype&gt;400&lt;/subtype&gt;&lt;endpage&gt;33&lt;/endpage&gt;&lt;bundle&gt;&lt;publication&gt;&lt;publisher&gt;Kluwer Academic Publishers&lt;/publisher&gt;&lt;title&gt;Hydrobiologia&lt;/title&gt;&lt;type&gt;-100&lt;/type&gt;&lt;subtype&gt;-100&lt;/subtype&gt;&lt;uuid&gt;4478B749-98E9-430B-AD1F-00EDA3FA2DDC&lt;/uuid&gt;&lt;/publication&gt;&lt;/bundle&gt;&lt;authors&gt;&lt;author&gt;&lt;firstName&gt;Michael&lt;/firstName&gt;&lt;middleNames&gt;S&lt;/middleNames&gt;&lt;lastName&gt;Foster&lt;/lastName&gt;&lt;/author&gt;&lt;/authors&gt;&lt;/publication&gt;&lt;publication&gt;&lt;uuid&gt;13E9EB8D-85B2-4259-9715-4FBCF4107E2F&lt;/uuid&gt;&lt;volume&gt;579&lt;/volume&gt;&lt;doi&gt;10.1007/s10750-006-0403-x&lt;/doi&gt;&lt;startpage&gt;233&lt;/startpage&gt;&lt;publication_date&gt;99200700001200000000200000&lt;/publication_date&gt;&lt;url&gt;https://link.springer.com/article/10.1007/s10750-006-0403-x&lt;/url&gt;&lt;type&gt;400&lt;/type&gt;&lt;title&gt;Testing the generality of the trophic cascade paradigm for sea otters: a case study with kelp forests in northern Washington, USA&lt;/title&gt;&lt;publisher&gt;Kluwer Academic Publishers&lt;/publisher&gt;&lt;number&gt;1&lt;/number&gt;&lt;subtype&gt;400&lt;/subtype&gt;&lt;endpage&gt;249&lt;/endpage&gt;&lt;bundle&gt;&lt;publication&gt;&lt;publisher&gt;Kluwer Academic Publishers&lt;/publisher&gt;&lt;title&gt;Hydrobiologia&lt;/title&gt;&lt;type&gt;-100&lt;/type&gt;&lt;subtype&gt;-100&lt;/subtype&gt;&lt;uuid&gt;4478B749-98E9-430B-AD1F-00EDA3FA2DDC&lt;/uuid&gt;&lt;/publication&gt;&lt;/bundle&gt;&lt;authors&gt;&lt;author&gt;&lt;firstName&gt;Sarah&lt;/firstName&gt;&lt;middleNames&gt;K&lt;/middleNames&gt;&lt;lastName&gt;Carter&lt;/lastName&gt;&lt;/author&gt;&lt;author&gt;&lt;firstName&gt;Glenn&lt;/firstName&gt;&lt;middleNames&gt;R&lt;/middleNames&gt;&lt;lastName&gt;VanBlaricom&lt;/lastName&gt;&lt;/author&gt;&lt;author&gt;&lt;firstName&gt;Brian&lt;/firstName&gt;&lt;middleNames&gt;L&lt;/middleNames&gt;&lt;lastName&gt;Allen&lt;/lastName&gt;&lt;/author&gt;&lt;/authors&gt;&lt;/publication&gt;&lt;publication&gt;&lt;uuid&gt;90F0CCB2-CD6F-4C7C-ABF9-CFE416A561FB&lt;/uuid&gt;&lt;volume&gt;92&lt;/volume&gt;&lt;doi&gt;10.1890/11-0377.1&lt;/doi&gt;&lt;s</w:instrText>
       </w:r>
       <w:r>
         <w:rPr>
@@ -314,28 +367,60 @@
         <w:fldChar w:fldCharType="end"/>
       </w:r>
       <w:r>
-        <w:t>. Indeed,</w:t>
+        <w:t>. This</w:t>
       </w:r>
       <w:r>
         <w:t xml:space="preserve"> </w:t>
       </w:r>
       <w:r>
-        <w:t xml:space="preserve">spatial-temporal </w:t>
-      </w:r>
-      <w:r>
-        <w:t>h</w:t>
-      </w:r>
-      <w:r>
-        <w:t xml:space="preserve">eterogeneity and complexity are both among the most compelling aspects of coastal kelp forest systems and an important factor that may </w:t>
-      </w:r>
-      <w:r>
-        <w:t xml:space="preserve">inhibit </w:t>
-      </w:r>
-      <w:r>
-        <w:t xml:space="preserve">predictability </w:t>
-      </w:r>
-      <w:r>
-        <w:t>of coastal systems.</w:t>
+        <w:t>highlights</w:t>
+      </w:r>
+      <w:r>
+        <w:t xml:space="preserve"> the importance of other physical and</w:t>
+      </w:r>
+      <w:r>
+        <w:t xml:space="preserve"> biological interactions for</w:t>
+      </w:r>
+      <w:r>
+        <w:t xml:space="preserve"> structuring coastal habitats </w:t>
+      </w:r>
+      <w:r>
+        <w:t xml:space="preserve">in the absence of otters and encourages an explicit consideration of the </w:t>
+      </w:r>
+      <w:proofErr w:type="spellStart"/>
+      <w:r>
+        <w:t>spatio</w:t>
+      </w:r>
+      <w:proofErr w:type="spellEnd"/>
+      <w:r>
+        <w:t>-temporal heterogeneity of coastal kelp systems. Such a landscape perspective on the drivers of h</w:t>
+      </w:r>
+      <w:r>
+        <w:t xml:space="preserve">eterogeneity and complexity </w:t>
+      </w:r>
+      <w:r>
+        <w:t xml:space="preserve">have been used to improve understanding of kelp forest dynamics </w:t>
+      </w:r>
+      <w:r>
+        <w:fldChar w:fldCharType="begin"/>
+      </w:r>
+      <w:r>
+        <w:instrText xml:space="preserve"> ADDIN PAPERS2_CITATIONS &lt;citation&gt;&lt;uuid&gt;E01105EC-3A37-4197-A648-78A3D9D8C7C0&lt;/uuid&gt;&lt;priority&gt;0&lt;/priority&gt;&lt;publications&gt;&lt;publication&gt;&lt;volume&gt;42&lt;/volume&gt;&lt;publication_date&gt;99201510011200000000222000&lt;/publication_date&gt;&lt;number&gt;10&lt;/number&gt;&lt;doi&gt;10.1111/jbi.12550&lt;/doi&gt;&lt;startpage&gt;2010&lt;/startpage&gt;&lt;title&gt;Geographical variability in the controls of giant kelp biomass dynamics&lt;/title&gt;&lt;uuid&gt;4A42AD08-3D65-481A-B181-892286D4D3FD&lt;/uuid&gt;&lt;subtype&gt;400&lt;/subtype&gt;&lt;endpage&gt;2021&lt;/endpage&gt;&lt;type&gt;400&lt;/type&gt;&lt;url&gt;http://onlinelibrary.wiley.com/doi/10.1111/jbi.12550/full&lt;/url&gt;&lt;bundle&gt;&lt;publication&gt;&lt;title&gt;Journal of Biogeography&lt;/title&gt;&lt;type&gt;-100&lt;/type&gt;&lt;subtype&gt;-100&lt;/subtype&gt;&lt;uuid&gt;9F0EA2CC-9A0E-4029-BF34-7CF0BC8E6A76&lt;/uuid&gt;&lt;/publication&gt;&lt;/bundle&gt;&lt;authors&gt;&lt;author&gt;&lt;firstName&gt;Tom&lt;/firstName&gt;&lt;middleNames&gt;W&lt;/middleNames&gt;&lt;lastName&gt;Bell&lt;/lastName&gt;&lt;/author&gt;&lt;author&gt;&lt;firstName&gt;Kyle&lt;/firstName&gt;&lt;middleNames&gt;C&lt;/middleNames&gt;&lt;lastName&gt;Cavanaugh&lt;/lastName&gt;&lt;/author&gt;&lt;author&gt;&lt;firstName&gt;Daniel&lt;/firstName&gt;&lt;middleNames&gt;C&lt;/middleNames&gt;&lt;lastName&gt;Reed&lt;/lastName&gt;&lt;/author&gt;&lt;author&gt;&lt;firstName&gt;David&lt;/firstName&gt;&lt;middleNames&gt;A&lt;/middleNames&gt;&lt;lastName&gt;Siegel&lt;/lastName&gt;&lt;/author&gt;&lt;/authors&gt;&lt;/publication&gt;&lt;/publications&gt;&lt;cites&gt;&lt;/cites&gt;&lt;/citation&gt;</w:instrText>
+      </w:r>
+      <w:r>
+        <w:fldChar w:fldCharType="separate"/>
+      </w:r>
+      <w:r>
+        <w:rPr>
+          <w:rFonts w:ascii="Cambria" w:hAnsi="Cambria" w:cs="Cambria"/>
+        </w:rPr>
+        <w:t>{Bell:2015ei}</w:t>
+      </w:r>
+      <w:r>
+        <w:fldChar w:fldCharType="end"/>
+      </w:r>
+      <w:r>
+        <w:t>.</w:t>
       </w:r>
     </w:p>
     <w:p>
@@ -349,25 +434,22 @@
         <w:pStyle w:val="ListParagraph"/>
         <w:ind w:left="0" w:firstLine="720"/>
       </w:pPr>
-      <w:r>
-        <w:t xml:space="preserve">Here we combine nearly 30 years of spatial data on benthic invertebrates, algae, and sea otters from the coast of Washington state to examine the dynamics of this tri-trophic system during periods of otter expansion and eventual </w:t>
-      </w:r>
-      <w:r>
-        <w:t xml:space="preserve">population </w:t>
-      </w:r>
-      <w:r>
-        <w:t xml:space="preserve">stabilization.  We leverage spatial information from 10 sites spanning approximately 100km of shoreline to link otters to invertebrates and algae and show how the predictive subsequent </w:t>
-      </w:r>
       <w:proofErr w:type="gramStart"/>
       <w:r>
-        <w:t xml:space="preserve">patterns </w:t>
-      </w:r>
-      <w:r>
-        <w:t>.</w:t>
+        <w:t>are</w:t>
       </w:r>
       <w:proofErr w:type="gramEnd"/>
       <w:r>
-        <w:t xml:space="preserve">  </w:t>
+        <w:t xml:space="preserve"> both among the most compelling aspects of coastal kelp forest systems and an important factor that may </w:t>
+      </w:r>
+      <w:r>
+        <w:t xml:space="preserve">inhibit </w:t>
+      </w:r>
+      <w:r>
+        <w:t xml:space="preserve">predictability </w:t>
+      </w:r>
+      <w:r>
+        <w:t>of coastal systems.</w:t>
       </w:r>
     </w:p>
     <w:p>
@@ -382,7 +464,7 @@
         <w:ind w:left="0" w:firstLine="720"/>
       </w:pPr>
       <w:r>
-        <w:t>By utilizing spatial time-series, we avoid some of the troubles with space for time substitutions.</w:t>
+        <w:t>Historically, examination</w:t>
       </w:r>
     </w:p>
     <w:p>
@@ -397,7 +479,82 @@
         <w:ind w:left="0" w:firstLine="720"/>
       </w:pPr>
       <w:r>
-        <w:t xml:space="preserve">We suggest some general patterns of communities </w:t>
+        <w:t xml:space="preserve">1) Spatial comparisons, where areas with otters are compared to areas without otters; 2) Temporal comparisons, where the change in herbivores respond </w:t>
+      </w:r>
+    </w:p>
+    <w:p>
+      <w:pPr>
+        <w:widowControl w:val="0"/>
+        <w:autoSpaceDE w:val="0"/>
+        <w:autoSpaceDN w:val="0"/>
+        <w:adjustRightInd w:val="0"/>
+        <w:spacing w:after="240" w:line="300" w:lineRule="atLeast"/>
+        <w:rPr>
+          <w:rFonts w:ascii="Times" w:hAnsi="Times" w:cs="Times"/>
+          <w:color w:val="000000"/>
+        </w:rPr>
+      </w:pPr>
+      <w:r>
+        <w:rPr>
+          <w:rFonts w:ascii="Times" w:hAnsi="Times" w:cs="Times"/>
+          <w:color w:val="000000"/>
+          <w:sz w:val="26"/>
+          <w:szCs w:val="26"/>
+        </w:rPr>
+        <w:t xml:space="preserve">Sea otters were reestablished in the state in 1969 </w:t>
+      </w:r>
+      <w:r>
+        <w:rPr>
+          <w:rFonts w:ascii="Times" w:hAnsi="Times" w:cs="Times"/>
+          <w:color w:val="000000"/>
+          <w:sz w:val="26"/>
+          <w:szCs w:val="26"/>
+        </w:rPr>
+        <w:fldChar w:fldCharType="begin"/>
+      </w:r>
+      <w:r>
+        <w:rPr>
+          <w:rFonts w:ascii="Times" w:hAnsi="Times" w:cs="Times"/>
+          <w:color w:val="000000"/>
+          <w:sz w:val="26"/>
+          <w:szCs w:val="26"/>
+        </w:rPr>
+        <w:instrText xml:space="preserve"> ADDIN PAPERS2_CITATIONS &lt;citation&gt;&lt;uuid&gt;366D43F6-79FF-48A9-BFF9-D06839F2B405&lt;/uuid&gt;&lt;priority&gt;0&lt;/priority&gt;&lt;publications&gt;&lt;publication&gt;&lt;publication_date&gt;99198200001200000000200000&lt;/publication_date&gt;&lt;doi&gt;10.2307/3781726&lt;/doi&gt;&lt;title&gt;History and status of translocated sea otter populations in North America&lt;/title&gt;&lt;uuid&gt;7944B3A3-E3A7-40D8-82ED-BA29F724D4CB&lt;/uuid&gt;&lt;subtype&gt;400&lt;/subtype&gt;&lt;type&gt;400&lt;/type&gt;&lt;url&gt;http://www.jstor.org/stable/3781726&lt;/url&gt;&lt;bundle&gt;&lt;publication&gt;&lt;title&gt;Wildlife Society Bulletin&lt;/title&gt;&lt;type&gt;-100&lt;/type&gt;&lt;subtype&gt;-100&lt;/subtype&gt;&lt;uuid&gt;18ABC0CE-030F-4F50-8A78-D46FBF1ADB62&lt;/uuid&gt;&lt;/publication&gt;&lt;/bundle&gt;&lt;authors&gt;&lt;author&gt;&lt;firstName&gt;R&lt;/firstName&gt;&lt;middleNames&gt;J&lt;/middleNames&gt;&lt;lastName&gt;Jameson&lt;/lastName&gt;&lt;/author&gt;&lt;author&gt;&lt;firstName&gt;K&lt;/firstName&gt;&lt;middleNames&gt;W&lt;/middleNames&gt;&lt;lastName&gt;Kenyon&lt;/lastName&gt;&lt;/author&gt;&lt;author&gt;&lt;firstName&gt;A&lt;/firstName&gt;&lt;middleNames&gt;M&lt;/middleNames&gt;&lt;lastName&gt;Johnson&lt;/lastName&gt;&lt;/author&gt;&lt;author&gt;&lt;firstName&gt;H&lt;/firstName&gt;&lt;middleNames&gt;M&lt;/middleNames&gt;&lt;lastName&gt;Wight&lt;/lastName&gt;&lt;/author&gt;&lt;/authors&gt;&lt;/publication&gt;&lt;/publications&gt;&lt;cites&gt;&lt;/cites&gt;&lt;/citation&gt;</w:instrText>
+      </w:r>
+      <w:r>
+        <w:rPr>
+          <w:rFonts w:ascii="Times" w:hAnsi="Times" w:cs="Times"/>
+          <w:color w:val="000000"/>
+          <w:sz w:val="26"/>
+          <w:szCs w:val="26"/>
+        </w:rPr>
+        <w:fldChar w:fldCharType="separate"/>
+      </w:r>
+      <w:r>
+        <w:rPr>
+          <w:rFonts w:ascii="Times" w:hAnsi="Times" w:cs="Times"/>
+          <w:sz w:val="26"/>
+          <w:szCs w:val="26"/>
+        </w:rPr>
+        <w:t>{Jameson:1982bu}</w:t>
+      </w:r>
+      <w:r>
+        <w:rPr>
+          <w:rFonts w:ascii="Times" w:hAnsi="Times" w:cs="Times"/>
+          <w:color w:val="000000"/>
+          <w:sz w:val="26"/>
+          <w:szCs w:val="26"/>
+        </w:rPr>
+        <w:fldChar w:fldCharType="end"/>
+      </w:r>
+      <w:r>
+        <w:rPr>
+          <w:rFonts w:ascii="Times" w:hAnsi="Times" w:cs="Times"/>
+          <w:color w:val="000000"/>
+          <w:sz w:val="26"/>
+          <w:szCs w:val="26"/>
+        </w:rPr>
+        <w:t xml:space="preserve"> </w:t>
       </w:r>
     </w:p>
     <w:p>
@@ -418,6 +575,75 @@
         <w:ind w:left="0" w:firstLine="720"/>
       </w:pPr>
       <w:r>
+        <w:t xml:space="preserve">Here we combine nearly 30 years of spatial data on benthic invertebrates, algae, and sea otters from the coast of Washington state to examine the dynamics of this tri-trophic system during periods of otter expansion and eventual </w:t>
+      </w:r>
+      <w:r>
+        <w:t xml:space="preserve">population </w:t>
+      </w:r>
+      <w:r>
+        <w:t xml:space="preserve">stabilization.  We leverage spatial information from 10 sites spanning approximately 100km of shoreline to link otters to invertebrates and algae and show how the predictive subsequent </w:t>
+      </w:r>
+      <w:proofErr w:type="gramStart"/>
+      <w:r>
+        <w:t xml:space="preserve">patterns </w:t>
+      </w:r>
+      <w:r>
+        <w:t>.</w:t>
+      </w:r>
+      <w:proofErr w:type="gramEnd"/>
+      <w:r>
+        <w:t xml:space="preserve">  </w:t>
+      </w:r>
+    </w:p>
+    <w:p>
+      <w:pPr>
+        <w:pStyle w:val="ListParagraph"/>
+        <w:ind w:left="0" w:firstLine="720"/>
+      </w:pPr>
+    </w:p>
+    <w:p>
+      <w:pPr>
+        <w:pStyle w:val="ListParagraph"/>
+        <w:ind w:left="0" w:firstLine="720"/>
+      </w:pPr>
+      <w:r>
+        <w:t>By utilizing spatial time-series, we avoid some of the troubles with space for time substitutions.</w:t>
+      </w:r>
+    </w:p>
+    <w:p>
+      <w:pPr>
+        <w:pStyle w:val="ListParagraph"/>
+        <w:ind w:left="0" w:firstLine="720"/>
+      </w:pPr>
+    </w:p>
+    <w:p>
+      <w:pPr>
+        <w:pStyle w:val="ListParagraph"/>
+        <w:ind w:left="0" w:firstLine="720"/>
+      </w:pPr>
+      <w:r>
+        <w:t xml:space="preserve">We suggest some general patterns of communities </w:t>
+      </w:r>
+    </w:p>
+    <w:p>
+      <w:pPr>
+        <w:pStyle w:val="ListParagraph"/>
+        <w:ind w:left="0" w:firstLine="720"/>
+      </w:pPr>
+    </w:p>
+    <w:p>
+      <w:pPr>
+        <w:pStyle w:val="ListParagraph"/>
+        <w:ind w:left="0" w:firstLine="720"/>
+      </w:pPr>
+    </w:p>
+    <w:p>
+      <w:pPr>
+        <w:pStyle w:val="ListParagraph"/>
+        <w:ind w:left="0" w:firstLine="720"/>
+      </w:pPr>
+      <w:r>
+        <w:lastRenderedPageBreak/>
         <w:t xml:space="preserve">Something about time-series approaches </w:t>
       </w:r>
       <w:r>
@@ -482,7 +708,7 @@
         <w:fldChar w:fldCharType="begin"/>
       </w:r>
       <w:r>
-        <w:instrText xml:space="preserve"> ADDIN PAPERS2_CITATIONS &lt;citation&gt;&lt;uuid&gt;22BD2CE4-5789-4DF6-B216-70404B138226&lt;/uuid&gt;&lt;priority&gt;0&lt;/priority&gt;&lt;publications&gt;&lt;publication&gt;&lt;uuid&gt;1108DB57-BCA3-427D-82C0-35F33F7F018E&lt;/uuid&gt;&lt;volume&gt;14&lt;/volume&gt;&lt;doi&gt;10.1890/03-5088&lt;/doi&gt;&lt;startpage&gt;1566&lt;/startpage&gt;&lt;publication_date&gt;99200410011200000000222000&lt;/publication_date&gt;&lt;url&gt;http://onlinelibrary.wiley.com/doi/10.1890/03-5088/full&lt;/url&gt;&lt;type&gt;400&lt;/type&gt;&lt;title&gt;FISHING FOR LOBSTERS INDIRECTLY INCREASES EPIDEMICS IN SEA URCHINS&lt;/title&gt;&lt;publisher&gt;Ecological Society of America&lt;/publisher&gt;&lt;number&gt;5&lt;/number&gt;&lt;subtype&gt;400&lt;/subtype&gt;&lt;endpage&gt;1573&lt;/endpage&gt;&lt;bundle&gt;&lt;publication&gt;&lt;publisher&gt; Ecological Society of America &lt;/publisher&gt;&lt;title&gt;Ecological Applications&lt;/title&gt;&lt;type&gt;-100&lt;/type&gt;&lt;subtype&gt;-100&lt;/subtype&gt;&lt;uuid&gt;1DFA57A8-F5BE-404A-8D46-BD0C3BB9ADA4&lt;/uuid&gt;&lt;/publication&gt;&lt;/bundle&gt;&lt;authors&gt;&lt;author&gt;&lt;firstName&gt;Kevin&lt;/firstName&gt;&lt;middleNames&gt;D&lt;/middleNames&gt;&lt;lastName&gt;Lafferty&lt;/lastName&gt;&lt;/author&gt;&lt;/authors&gt;&lt;/publication&gt;&lt;/publications&gt;&lt;cites&gt;&lt;/cites&gt;&lt;/citation&gt;</w:instrText>
+        <w:instrText xml:space="preserve"> ADDIN PAPERS2_CITATIONS &lt;citation&gt;&lt;uuid&gt;FBA83F6B-D8DB-43DC-B10C-53811C001E92&lt;/uuid&gt;&lt;priority&gt;0&lt;/priority&gt;&lt;publications&gt;&lt;publication&gt;&lt;uuid&gt;1108DB57-BCA3-427D-82C0-35F33F7F018E&lt;/uuid&gt;&lt;volume&gt;14&lt;/volume&gt;&lt;doi&gt;10.1890/03-5088&lt;/doi&gt;&lt;startpage&gt;1566&lt;/startpage&gt;&lt;publication_date&gt;99200410011200000000222000&lt;/publication_date&gt;&lt;url&gt;http://onlinelibrary.wiley.com/doi/10.1890/03-5088/full&lt;/url&gt;&lt;type&gt;400&lt;/type&gt;&lt;title&gt;FISHING FOR LOBSTERS INDIRECTLY INCREASES EPIDEMICS IN SEA URCHINS&lt;/title&gt;&lt;publisher&gt;Ecological Society of America&lt;/publisher&gt;&lt;number&gt;5&lt;/number&gt;&lt;subtype&gt;400&lt;/subtype&gt;&lt;endpage&gt;1573&lt;/endpage&gt;&lt;bundle&gt;&lt;publication&gt;&lt;publisher&gt; Ecological Society of America &lt;/publisher&gt;&lt;title&gt;Ecological Applications&lt;/title&gt;&lt;type&gt;-100&lt;/type&gt;&lt;subtype&gt;-100&lt;/subtype&gt;&lt;uuid&gt;1DFA57A8-F5BE-404A-8D46-BD0C3BB9ADA4&lt;/uuid&gt;&lt;/publication&gt;&lt;/bundle&gt;&lt;authors&gt;&lt;author&gt;&lt;firstName&gt;Kevin&lt;/firstName&gt;&lt;middleNames&gt;D&lt;/middleNames&gt;&lt;lastName&gt;Lafferty&lt;/lastName&gt;&lt;/author&gt;&lt;/authors&gt;&lt;/publication&gt;&lt;/publications&gt;&lt;cites&gt;&lt;/cites&gt;&lt;/citation&gt;</w:instrText>
       </w:r>
       <w:r>
         <w:fldChar w:fldCharType="separate"/>
@@ -521,7 +747,7 @@
         <w:fldChar w:fldCharType="begin"/>
       </w:r>
       <w:r>
-        <w:instrText xml:space="preserve"> ADDIN PAPERS2_CITATIONS &lt;citation&gt;&lt;uuid&gt;BF225FAE-8C7A-45A9-A313-81624D9C5096&lt;/uuid&gt;&lt;priority&gt;0&lt;/priority&gt;&lt;publications&gt;&lt;publication&gt;&lt;volume&gt;42&lt;/volume&gt;&lt;publication_date&gt;99201510011200000000222000&lt;/publication_date&gt;&lt;number&gt;10&lt;/number&gt;&lt;doi&gt;10.1111/jbi.12550&lt;/doi&gt;&lt;startpage&gt;2010&lt;/startpage&gt;&lt;title&gt;Geographical variability in the controls of giant kelp biomass dynamics&lt;/title&gt;&lt;uuid&gt;4A42AD08-3D65-481A-B181-892286D4D3FD&lt;/uuid&gt;&lt;subtype&gt;400&lt;/subtype&gt;&lt;endpage&gt;2021&lt;/endpage&gt;&lt;type&gt;400&lt;/type&gt;&lt;url&gt;http://onlinelibrary.wiley.com/doi/10.1111/jbi.12550/full&lt;/url&gt;&lt;bundle&gt;&lt;publication&gt;&lt;title&gt;Journal of Biogeography&lt;/title&gt;&lt;type&gt;-100&lt;/type&gt;&lt;subtype&gt;-100&lt;/subtype&gt;&lt;uuid&gt;9F0EA2CC-9A0E-4029-BF34-7CF0BC8E6A76&lt;/uuid&gt;&lt;/publication&gt;&lt;/bundle&gt;&lt;authors&gt;&lt;author&gt;&lt;firstName&gt;Tom&lt;/firstName&gt;&lt;middleNames&gt;W&lt;/middleNames&gt;&lt;lastName&gt;Bell&lt;/lastName&gt;&lt;/author&gt;&lt;author&gt;&lt;firstName&gt;Kyle&lt;/firstName&gt;&lt;middleNames&gt;C&lt;/middleNames&gt;&lt;lastName&gt;Cavanaugh&lt;/lastName&gt;&lt;/author&gt;&lt;author&gt;&lt;firstName&gt;Daniel&lt;/firstName&gt;&lt;middleNames&gt;C&lt;/middleNames&gt;&lt;lastName&gt;Reed&lt;/lastName&gt;&lt;/author&gt;&lt;author&gt;&lt;firstName&gt;David&lt;/firstName&gt;&lt;middleNames&gt;A&lt;/middleNames&gt;&lt;lastName&gt;Siegel&lt;/lastName&gt;&lt;/author&gt;&lt;/authors&gt;&lt;/publication&gt;&lt;/publications&gt;&lt;cites&gt;&lt;/cites&gt;&lt;/citation&gt;</w:instrText>
+        <w:instrText xml:space="preserve"> ADDIN PAPERS2_CITATIONS &lt;citation&gt;&lt;uuid&gt;522897B9-7F91-4458-B814-8E6A86E4AF3E&lt;/uuid&gt;&lt;priority&gt;0&lt;/priority&gt;&lt;publications&gt;&lt;publication&gt;&lt;volume&gt;42&lt;/volume&gt;&lt;publication_date&gt;99201510011200000000222000&lt;/publication_date&gt;&lt;number&gt;10&lt;/number&gt;&lt;doi&gt;10.1111/jbi.12550&lt;/doi&gt;&lt;startpage&gt;2010&lt;/startpage&gt;&lt;title&gt;Geographical variability in the controls of giant kelp biomass dynamics&lt;/title&gt;&lt;uuid&gt;4A42AD08-3D65-481A-B181-892286D4D3FD&lt;/uuid&gt;&lt;subtype&gt;400&lt;/subtype&gt;&lt;endpage&gt;2021&lt;/endpage&gt;&lt;type&gt;400&lt;/type&gt;&lt;url&gt;http://onlinelibrary.wiley.com/doi/10.1111/jbi.12550/full&lt;/url&gt;&lt;bundle&gt;&lt;publication&gt;&lt;title&gt;Journal of Biogeography&lt;/title&gt;&lt;type&gt;-100&lt;/type&gt;&lt;subtype&gt;-100&lt;/subtype&gt;&lt;uuid&gt;9F0EA2CC-9A0E-4029-BF34-7CF0BC8E6A76&lt;/uuid&gt;&lt;/publication&gt;&lt;/bundle&gt;&lt;authors&gt;&lt;author&gt;&lt;firstName&gt;Tom&lt;/firstName&gt;&lt;middleNames&gt;W&lt;/middleNames&gt;&lt;lastName&gt;Bell&lt;/lastName&gt;&lt;/author&gt;&lt;author&gt;&lt;firstName&gt;Kyle&lt;/firstName&gt;&lt;middleNames&gt;C&lt;/middleNames&gt;&lt;lastName&gt;Cavanaugh&lt;/lastName&gt;&lt;/author&gt;&lt;author&gt;&lt;firstName&gt;Daniel&lt;/firstName&gt;&lt;middleNames&gt;C&lt;/middleNames&gt;&lt;lastName&gt;Reed&lt;/lastName&gt;&lt;/author&gt;&lt;author&gt;&lt;firstName&gt;David&lt;/firstName&gt;&lt;middleNames&gt;A&lt;/middleNames&gt;&lt;lastName&gt;Siegel&lt;/lastName&gt;&lt;/author&gt;&lt;/authors&gt;&lt;/publication&gt;&lt;/publications&gt;&lt;cites&gt;&lt;/cites&gt;&lt;/citation&gt;</w:instrText>
       </w:r>
       <w:r>
         <w:fldChar w:fldCharType="separate"/>
@@ -565,7 +791,7 @@
         <w:fldChar w:fldCharType="begin"/>
       </w:r>
       <w:r>
-        <w:instrText xml:space="preserve"> ADDIN PAPERS2_CITATIONS &lt;citation&gt;&lt;uuid&gt;7D1B43B3-30FB-49A4-B7E3-8E0F406790EE&lt;/uuid&gt;&lt;priority&gt;0&lt;/priority&gt;&lt;publications&gt;&lt;publication&gt;&lt;uuid&gt;40A44E00-AFD7-4B45-B1E2-1B79AF2E4038&lt;/uuid&gt;&lt;volume&gt;17&lt;/volume&gt;&lt;doi&gt;10.1046/j.1523-1739.2003.01599.x&lt;/doi&gt;&lt;startpage&gt;1238&lt;/startpage&gt;&lt;publication_date&gt;99200310011200000000222000&lt;/publication_date&gt;&lt;url&gt;http://onlinelibrary.wiley.com/doi/10.1046/j.1523-1739.2003.01599.x/full&lt;/url&gt;&lt;type&gt;400&lt;/type&gt;&lt;title&gt;Ecological Effectiveness: Conservation Goals for Interactive Species&lt;/title&gt;&lt;publisher&gt;Blackwell Science Inc&lt;/publisher&gt;&lt;number&gt;5&lt;/number&gt;&lt;subtype&gt;400&lt;/subtype&gt;&lt;endpage&gt;1250&lt;/endpage&gt;&lt;bundle&gt;&lt;publication&gt;&lt;publisher&gt;Blackwell Publishing Inc&lt;/publisher&gt;&lt;title&gt;Conservation Biology&lt;/title&gt;&lt;type&gt;-100&lt;/type&gt;&lt;subtype&gt;-100&lt;/subtype&gt;&lt;uuid&gt;5EFC8269-BDD2-4198-B77B-AD16F4D8D1F5&lt;/uuid&gt;&lt;/publication&gt;&lt;/bundle&gt;&lt;authors&gt;&lt;author&gt;&lt;firstName&gt;Michael&lt;/firstName&gt;&lt;middleNames&gt;E&lt;/middleNames&gt;&lt;lastName&gt;Soulé&lt;/lastName&gt;&lt;/author&gt;&lt;author&gt;&lt;firstName&gt;James&lt;/firstName&gt;&lt;middleNames&gt;A&lt;/middleNames&gt;&lt;lastName&gt;Estes&lt;/lastName&gt;&lt;/author&gt;&lt;author&gt;&lt;firstName&gt;Joel&lt;/firstName&gt;&lt;lastName&gt;Berger&lt;/lastName&gt;&lt;/author&gt;&lt;author&gt;&lt;lastName&gt;Rio&lt;/lastName&gt;&lt;nonDroppingParticle&gt;Del&lt;/nonDroppingParticle&gt;&lt;firstName&gt;Carlos&lt;/firstName&gt;&lt;middleNames&gt;Martinez&lt;/middleNames&gt;&lt;/author&gt;&lt;/authors&gt;&lt;/publication&gt;&lt;/publications&gt;&lt;cites&gt;&lt;/cites&gt;&lt;/citation&gt;</w:instrText>
+        <w:instrText xml:space="preserve"> ADDIN PAPERS2_CITATIONS &lt;citation&gt;&lt;uuid&gt;0D568EF6-F120-4311-8D41-9499CC25C286&lt;/uuid&gt;&lt;priority&gt;0&lt;/priority&gt;&lt;publications&gt;&lt;publication&gt;&lt;uuid&gt;40A44E00-AFD7-4B45-B1E2-1B79AF2E4038&lt;/uuid&gt;&lt;volume&gt;17&lt;/volume&gt;&lt;doi&gt;10.1046/j.1523-1739.2003.01599.x&lt;/doi&gt;&lt;startpage&gt;1238&lt;/startpage&gt;&lt;publication_date&gt;99200310011200000000222000&lt;/publication_date&gt;&lt;url&gt;http://onlinelibrary.wiley.com/doi/10.1046/j.1523-1739.2003.01599.x/full&lt;/url&gt;&lt;type&gt;400&lt;/type&gt;&lt;title&gt;Ecological Effectiveness: Conservation Goals for Interactive Species&lt;/title&gt;&lt;publisher&gt;Blackwell Science Inc&lt;/publisher&gt;&lt;number&gt;5&lt;/number&gt;&lt;subtype&gt;400&lt;/subtype&gt;&lt;endpage&gt;1250&lt;/endpage&gt;&lt;bundle&gt;&lt;publication&gt;&lt;publisher&gt;Blackwell Publishing Inc&lt;/publisher&gt;&lt;title&gt;Conservation Biology&lt;/title&gt;&lt;type&gt;-100&lt;/type&gt;&lt;subtype&gt;-100&lt;/subtype&gt;&lt;uuid&gt;5EFC8269-BDD2-4198-B77B-AD16F4D8D1F5&lt;/uuid&gt;&lt;/publication&gt;&lt;/bundle&gt;&lt;authors&gt;&lt;author&gt;&lt;firstName&gt;Michael&lt;/firstName&gt;&lt;middleNames&gt;E&lt;/middleNames&gt;&lt;lastName&gt;Soulé&lt;/lastName&gt;&lt;/author&gt;&lt;author&gt;&lt;firstName&gt;James&lt;/firstName&gt;&lt;middleNames&gt;A&lt;/middleNames&gt;&lt;lastName&gt;Estes&lt;/lastName&gt;&lt;/author&gt;&lt;author&gt;&lt;firstName&gt;Joel&lt;/firstName&gt;&lt;lastName&gt;Berger&lt;/lastName&gt;&lt;/author&gt;&lt;author&gt;&lt;lastName&gt;Rio&lt;/lastName&gt;&lt;nonDroppingParticle&gt;Del&lt;/nonDroppingParticle&gt;&lt;firstName&gt;Carlos&lt;/firstName&gt;&lt;middleNames&gt;Martinez&lt;/middleNames&gt;&lt;/author&gt;&lt;/authors&gt;&lt;/publication&gt;&lt;/publications&gt;&lt;cites&gt;&lt;/cites&gt;&lt;/citation&gt;</w:instrText>
       </w:r>
       <w:r>
         <w:fldChar w:fldCharType="separate"/>
@@ -677,7 +903,7 @@
         <w:fldChar w:fldCharType="begin"/>
       </w:r>
       <w:r>
-        <w:instrText xml:space="preserve"> ADDIN PAPERS2_CITATIONS &lt;citation&gt;&lt;uuid&gt;ADB49E0B-2931-4A6F-8261-457F72DE50B8&lt;/uuid&gt;&lt;priority&gt;0&lt;/priority&gt;&lt;publications&gt;&lt;publication&gt;&lt;volume&gt;45&lt;/volume&gt;&lt;publication_date&gt;99200700001200000000200000&lt;/publication_date&gt;&lt;startpage&gt;39&lt;/startpage&gt;&lt;title&gt;Global ecology of the giant kelp Macrocystis: from ecotypes to ecosystems </w:instrText>
+        <w:instrText xml:space="preserve"> ADDIN PAPERS2_CITATIONS &lt;citation&gt;&lt;uuid&gt;78E6B3CB-EEA6-4E2B-AF37-42A25EC36A42&lt;/uuid&gt;&lt;priority&gt;0&lt;/priority&gt;&lt;publications&gt;&lt;publication&gt;&lt;volume&gt;45&lt;/volume&gt;&lt;publication_date&gt;99200700001200000000200000&lt;/publication_date&gt;&lt;startpage&gt;39&lt;/startpage&gt;&lt;title&gt;Global ecology of the giant kelp Macrocystis: from ecotypes to ecosystems </w:instrText>
       </w:r>
     </w:p>
     <w:p>
@@ -720,81 +946,6 @@
     </w:p>
     <w:p/>
     <w:p/>
-    <w:p>
-      <w:pPr>
-        <w:widowControl w:val="0"/>
-        <w:autoSpaceDE w:val="0"/>
-        <w:autoSpaceDN w:val="0"/>
-        <w:adjustRightInd w:val="0"/>
-        <w:spacing w:after="240" w:line="300" w:lineRule="atLeast"/>
-        <w:rPr>
-          <w:rFonts w:ascii="Times" w:hAnsi="Times" w:cs="Times"/>
-          <w:color w:val="000000"/>
-        </w:rPr>
-      </w:pPr>
-      <w:r>
-        <w:rPr>
-          <w:rFonts w:ascii="Times" w:hAnsi="Times" w:cs="Times"/>
-          <w:color w:val="000000"/>
-          <w:sz w:val="26"/>
-          <w:szCs w:val="26"/>
-        </w:rPr>
-        <w:t xml:space="preserve">Sea otters were reestablished in the state in 1969 </w:t>
-      </w:r>
-      <w:r>
-        <w:rPr>
-          <w:rFonts w:ascii="Times" w:hAnsi="Times" w:cs="Times"/>
-          <w:color w:val="000000"/>
-          <w:sz w:val="26"/>
-          <w:szCs w:val="26"/>
-        </w:rPr>
-        <w:fldChar w:fldCharType="begin"/>
-      </w:r>
-      <w:r>
-        <w:rPr>
-          <w:rFonts w:ascii="Times" w:hAnsi="Times" w:cs="Times"/>
-          <w:color w:val="000000"/>
-          <w:sz w:val="26"/>
-          <w:szCs w:val="26"/>
-        </w:rPr>
-        <w:instrText xml:space="preserve"> ADDIN PAPERS2_CITATIONS &lt;citation&gt;&lt;uuid&gt;C7617770-94DA-448B-AEEA-70D7BE7367E3&lt;/uuid&gt;&lt;priority&gt;0&lt;/priority&gt;&lt;publications&gt;&lt;publication&gt;&lt;publication_date&gt;99198200001200000000200000&lt;/publication_date&gt;&lt;doi&gt;10.2307/3781726&lt;/doi&gt;&lt;title&gt;History and status of translocated sea otter populations in North America&lt;/title&gt;&lt;uuid&gt;7944B3A3-E3A7-40D8-82ED-BA29F724D4CB&lt;/uuid&gt;&lt;subtype&gt;400&lt;/subtype&gt;&lt;type&gt;400&lt;/type&gt;&lt;url&gt;http://www.jstor.org/stable/3781726&lt;/url&gt;&lt;bundle&gt;&lt;publication&gt;&lt;title&gt;Wildlife Society Bulletin&lt;/title&gt;&lt;type&gt;-100&lt;/type&gt;&lt;subtype&gt;-100&lt;/subtype&gt;&lt;uuid&gt;18ABC0CE-030F-4F50-8A78-D46FBF1ADB62&lt;/uuid&gt;&lt;/publication&gt;&lt;/bundle&gt;&lt;authors&gt;&lt;author&gt;&lt;firstName&gt;R&lt;/firstName&gt;&lt;middleNames&gt;J&lt;/middleNames&gt;&lt;lastName&gt;Jameson&lt;/lastName&gt;&lt;/author&gt;&lt;author&gt;&lt;firstName&gt;K&lt;/firstName&gt;&lt;middleNames&gt;W&lt;/middleNames&gt;&lt;lastName&gt;Kenyon&lt;/lastName&gt;&lt;/author&gt;&lt;author&gt;&lt;firstName&gt;A&lt;/firstName&gt;&lt;middleNames&gt;M&lt;/middleNames&gt;&lt;lastName&gt;Johnson&lt;/lastName&gt;&lt;/author&gt;&lt;author&gt;&lt;firstName&gt;H&lt;/firstName&gt;&lt;middleNames&gt;M&lt;/middleNames&gt;&lt;lastName&gt;Wight&lt;/lastName&gt;&lt;/author&gt;&lt;/authors&gt;&lt;/publication&gt;&lt;/publications&gt;&lt;cites&gt;&lt;/cites&gt;&lt;/citation&gt;</w:instrText>
-      </w:r>
-      <w:r>
-        <w:rPr>
-          <w:rFonts w:ascii="Times" w:hAnsi="Times" w:cs="Times"/>
-          <w:color w:val="000000"/>
-          <w:sz w:val="26"/>
-          <w:szCs w:val="26"/>
-        </w:rPr>
-        <w:fldChar w:fldCharType="separate"/>
-      </w:r>
-      <w:r>
-        <w:rPr>
-          <w:rFonts w:ascii="Times" w:hAnsi="Times" w:cs="Times"/>
-          <w:sz w:val="26"/>
-          <w:szCs w:val="26"/>
-        </w:rPr>
-        <w:t>{Jameson:1982bu}</w:t>
-      </w:r>
-      <w:r>
-        <w:rPr>
-          <w:rFonts w:ascii="Times" w:hAnsi="Times" w:cs="Times"/>
-          <w:color w:val="000000"/>
-          <w:sz w:val="26"/>
-          <w:szCs w:val="26"/>
-        </w:rPr>
-        <w:fldChar w:fldCharType="end"/>
-      </w:r>
-      <w:r>
-        <w:rPr>
-          <w:rFonts w:ascii="Times" w:hAnsi="Times" w:cs="Times"/>
-          <w:color w:val="000000"/>
-          <w:sz w:val="26"/>
-          <w:szCs w:val="26"/>
-        </w:rPr>
-        <w:t xml:space="preserve"> </w:t>
-      </w:r>
-    </w:p>
     <w:p/>
     <w:p/>
     <w:p>
@@ -1020,212 +1171,294 @@
         <w:t xml:space="preserve"> </w:t>
       </w:r>
       <w:r>
-        <w:t xml:space="preserve">Olympic coast to </w:t>
+        <w:t>Olympic coast to characterize the benthic invertebrate fauna</w:t>
+      </w:r>
+      <w:r>
+        <w:t xml:space="preserve"> over time</w:t>
+      </w:r>
+      <w:r>
+        <w:t xml:space="preserve"> at 10 focal sites (Fig. 1).  We extracted survey data from surveys conducted in 1987 (</w:t>
+      </w:r>
+      <w:proofErr w:type="spellStart"/>
+      <w:r>
+        <w:t>Kvitek</w:t>
+      </w:r>
+      <w:proofErr w:type="spellEnd"/>
+      <w:r>
+        <w:t xml:space="preserve"> et al. 19</w:t>
+      </w:r>
+      <w:r>
+        <w:t xml:space="preserve">89, </w:t>
+      </w:r>
+      <w:r>
+        <w:rPr>
+          <w:highlight w:val="yellow"/>
+        </w:rPr>
+        <w:t>REF</w:t>
+      </w:r>
+      <w:r>
+        <w:t>), 1995 (</w:t>
+      </w:r>
+      <w:r>
+        <w:rPr>
+          <w:highlight w:val="yellow"/>
+        </w:rPr>
+        <w:t>REF</w:t>
+      </w:r>
+      <w:r>
+        <w:t>), and 1999 (</w:t>
+      </w:r>
+      <w:r>
+        <w:rPr>
+          <w:highlight w:val="yellow"/>
+        </w:rPr>
+        <w:t>REF</w:t>
+      </w:r>
+      <w:r>
+        <w:t>) and conducted SCUBA surveys</w:t>
+      </w:r>
+      <w:r>
+        <w:t xml:space="preserve"> </w:t>
+      </w:r>
+      <w:r>
+        <w:t>i</w:t>
+      </w:r>
+      <w:r>
+        <w:t>n August 2015</w:t>
+      </w:r>
+      <w:r>
+        <w:t xml:space="preserve"> (see below)</w:t>
+      </w:r>
+      <w:r>
+        <w:t>.</w:t>
+      </w:r>
+      <w:r>
+        <w:t xml:space="preserve"> </w:t>
+      </w:r>
+      <w:r>
+        <w:t>Unfortunately, not all sites were visited in all years (see Table 1) and the survey methodologies varied among surveys but all involved a mix of quadrat and transect sampling</w:t>
+      </w:r>
+      <w:r>
+        <w:t xml:space="preserve"> conducted at shallow depths (5-1</w:t>
+      </w:r>
+      <w:r>
+        <w:t>2</w:t>
+      </w:r>
+      <w:r>
+        <w:t>m)</w:t>
+      </w:r>
+      <w:r>
+        <w:t xml:space="preserve">. </w:t>
+      </w:r>
+      <w:r>
+        <w:t xml:space="preserve">Survey </w:t>
+      </w:r>
+      <w:r>
+        <w:t>locations and survey d</w:t>
+      </w:r>
+      <w:r>
+        <w:t xml:space="preserve">epths were consistent over time.  We have estimates of mean density and standard deviation in </w:t>
       </w:r>
       <w:proofErr w:type="gramStart"/>
       <w:r>
-        <w:t>characterize</w:t>
+        <w:t>unit</w:t>
+      </w:r>
+      <w:r>
+        <w:t>s</w:t>
       </w:r>
       <w:proofErr w:type="gramEnd"/>
       <w:r>
-        <w:t xml:space="preserve"> the benthic invertebrate fauna</w:t>
-      </w:r>
-      <w:r>
-        <w:t xml:space="preserve"> over time</w:t>
-      </w:r>
-      <w:r>
-        <w:t xml:space="preserve"> at 10 focal sites (Fig. 1).  We extracted survey data from surveys conducted in 1987 (</w:t>
+        <w:t xml:space="preserve"> m</w:t>
+      </w:r>
+      <w:r>
+        <w:rPr>
+          <w:vertAlign w:val="superscript"/>
+        </w:rPr>
+        <w:t>-2</w:t>
+      </w:r>
+      <w:r>
+        <w:t xml:space="preserve"> from the years 1987, 1995, and 1999, but we lack the raw data at the quadrat </w:t>
+      </w:r>
+      <w:r>
+        <w:t>or transect level</w:t>
+      </w:r>
+      <w:r>
+        <w:t>. Importantly, the sampling design from 1987 – in which many quadrats were placed directly adjacent to one another – means that the number of independent replicates are far less tha</w:t>
+      </w:r>
+      <w:r>
+        <w:t xml:space="preserve">n the number of quadrats sampled (100; i.e. </w:t>
+      </w:r>
+      <w:r>
+        <w:t xml:space="preserve">the quadrats are pseudo-replicated). In the absence of the information to </w:t>
+      </w:r>
+      <w:r>
+        <w:t xml:space="preserve">empirically </w:t>
+      </w:r>
+      <w:r>
+        <w:t xml:space="preserve">estimate the effective sample size, we used a sample size of 20 for the 1987 data to better reflect this uncertainty. For 1999 we had both quadrat and transect information. We combined the quadrat and transect data by </w:t>
+      </w:r>
+      <w:r>
+        <w:t>first calculating the mean and SE</w:t>
+      </w:r>
+      <w:r>
+        <w:t xml:space="preserve"> for each data independently and combining the information using a weighted mean and weighted standard deviation. We used the inverse of SE</w:t>
+      </w:r>
+      <w:r>
+        <w:rPr>
+          <w:vertAlign w:val="superscript"/>
+        </w:rPr>
+        <w:t>2</w:t>
+      </w:r>
+      <w:r>
+        <w:t xml:space="preserve"> as weights.   Similarly, in 1995 and 1999 surveys were conducted at two depths at each site (6</w:t>
+      </w:r>
+      <w:r>
+        <w:t>m</w:t>
+      </w:r>
+      <w:r>
+        <w:t xml:space="preserve"> an</w:t>
+      </w:r>
+      <w:r>
+        <w:t>d</w:t>
+      </w:r>
+      <w:r>
+        <w:t xml:space="preserve"> 12m). We elected to combine information from both depths, again weighting the different depths by SE</w:t>
+      </w:r>
+      <w:r>
+        <w:rPr>
+          <w:vertAlign w:val="superscript"/>
+        </w:rPr>
+        <w:t>2</w:t>
+      </w:r>
+      <w:r>
+        <w:t>.</w:t>
+      </w:r>
+    </w:p>
+    <w:p>
+      <w:r>
+        <w:tab/>
+      </w:r>
+      <w:proofErr w:type="gramStart"/>
+      <w:r>
+        <w:rPr>
+          <w:highlight w:val="yellow"/>
+        </w:rPr>
+        <w:t>DESCRIPTION OF INVERT SURVEYS IN 2015.</w:t>
+      </w:r>
+      <w:proofErr w:type="gramEnd"/>
+    </w:p>
+    <w:p>
+      <w:pPr>
+        <w:rPr>
+          <w:i/>
+        </w:rPr>
+      </w:pPr>
+    </w:p>
+    <w:p>
+      <w:pPr>
+        <w:rPr>
+          <w:i/>
+        </w:rPr>
+      </w:pPr>
+      <w:r>
+        <w:rPr>
+          <w:i/>
+        </w:rPr>
+        <w:t xml:space="preserve">Red Urchin Fishery closed in </w:t>
       </w:r>
       <w:proofErr w:type="spellStart"/>
       <w:r>
-        <w:t>Kvitek</w:t>
+        <w:rPr>
+          <w:i/>
+        </w:rPr>
+        <w:t>Neah</w:t>
       </w:r>
       <w:proofErr w:type="spellEnd"/>
       <w:r>
-        <w:t xml:space="preserve"> et al. 19</w:t>
-      </w:r>
-      <w:r>
-        <w:t>89, REF), 1995 (REF), and 1999 (REF) and conducted SCUBA surveys</w:t>
-      </w:r>
-      <w:r>
-        <w:t xml:space="preserve"> </w:t>
-      </w:r>
-      <w:r>
-        <w:t>i</w:t>
-      </w:r>
-      <w:r>
-        <w:t>n August 2015</w:t>
-      </w:r>
-      <w:r>
-        <w:t xml:space="preserve"> (see below)</w:t>
-      </w:r>
-      <w:r>
-        <w:t>.</w:t>
-      </w:r>
-      <w:r>
-        <w:t xml:space="preserve"> </w:t>
-      </w:r>
-      <w:r>
-        <w:t>Unfortunately, not all sites were visited in all years (see Table 1) and the survey methodologies varied among surveys but all involved a mix of quadrat and transect sampling</w:t>
-      </w:r>
-      <w:r>
-        <w:t xml:space="preserve"> conducted at shallow depths (5-10m)</w:t>
-      </w:r>
-      <w:r>
-        <w:t xml:space="preserve">. </w:t>
-      </w:r>
-      <w:r>
-        <w:t xml:space="preserve">Survey </w:t>
-      </w:r>
-      <w:r>
-        <w:t>locations and survey d</w:t>
-      </w:r>
-      <w:r>
-        <w:t xml:space="preserve">epths were consistent over time.  We have estimates of mean density and standard deviation in </w:t>
-      </w:r>
-      <w:proofErr w:type="gramStart"/>
-      <w:r>
-        <w:t>unit</w:t>
-      </w:r>
-      <w:r>
-        <w:t>s</w:t>
-      </w:r>
-      <w:proofErr w:type="gramEnd"/>
-      <w:r>
-        <w:t xml:space="preserve"> m</w:t>
-      </w:r>
-      <w:r>
-        <w:rPr>
-          <w:vertAlign w:val="superscript"/>
-        </w:rPr>
-        <w:t>-2</w:t>
-      </w:r>
-      <w:r>
-        <w:t xml:space="preserve"> from the years 1987, 1995, and 1999, but we lack the raw data at the quadrat data. Importantly, the sampling design from 1987 – in which many quadrats were placed directly adjacent to one another – means that the number of independent replicates are far less than the number of quadrats samples (the quadrats are pseudo-replicated). In the absence of the information to estimate the effective sample size, we used a sample size of 20 for the 1987 data to better reflect this uncertainty. For 1999 we had both quadrat and transect information. We combined the quadrat and transect data by </w:t>
-      </w:r>
-      <w:r>
-        <w:t>first calculating the mean and SE</w:t>
-      </w:r>
-      <w:r>
-        <w:t xml:space="preserve"> for each data independently and combining the information using a weighted mean and weighted standard deviation. We used the inverse of SE</w:t>
-      </w:r>
-      <w:r>
-        <w:rPr>
-          <w:vertAlign w:val="superscript"/>
-        </w:rPr>
-        <w:t>2</w:t>
-      </w:r>
-      <w:r>
-        <w:t xml:space="preserve"> as weights.   Similarly, in 1995 and 1999 surveys were conducted at two depths at each site (6 an 12m). We elected to combine information from both depths, again weighting the different depths by SE</w:t>
-      </w:r>
-      <w:r>
-        <w:rPr>
-          <w:vertAlign w:val="superscript"/>
-        </w:rPr>
-        <w:t>2</w:t>
-      </w:r>
-      <w:r>
-        <w:t>.</w:t>
-      </w:r>
-    </w:p>
-    <w:p>
-      <w:r>
-        <w:tab/>
-      </w:r>
-      <w:proofErr w:type="gramStart"/>
+        <w:rPr>
+          <w:i/>
+        </w:rPr>
+        <w:t xml:space="preserve"> Bay</w:t>
+      </w:r>
+      <w:r>
+        <w:rPr>
+          <w:i/>
+        </w:rPr>
+        <w:t xml:space="preserve"> region (#5)</w:t>
+      </w:r>
+      <w:r>
+        <w:rPr>
+          <w:i/>
+        </w:rPr>
+        <w:t xml:space="preserve"> in 1995</w:t>
+      </w:r>
+    </w:p>
+    <w:p>
+      <w:pPr>
+        <w:rPr>
+          <w:i/>
+        </w:rPr>
+      </w:pPr>
+    </w:p>
+    <w:p>
+      <w:pPr>
+        <w:rPr>
+          <w:i/>
+        </w:rPr>
+      </w:pPr>
+    </w:p>
+    <w:p>
+      <w:pPr>
+        <w:rPr>
+          <w:i/>
+        </w:rPr>
+      </w:pPr>
+      <w:r>
+        <w:rPr>
+          <w:i/>
+        </w:rPr>
+        <w:t>Kelp</w:t>
+      </w:r>
+    </w:p>
+    <w:p>
+      <w:pPr>
+        <w:ind w:firstLine="720"/>
+      </w:pPr>
+      <w:r>
+        <w:t>We used publically available aerial surveys of algae from the Wa</w:t>
+      </w:r>
+      <w:r>
+        <w:t>shington Department of Natural R</w:t>
+      </w:r>
+      <w:r>
+        <w:t xml:space="preserve">esources </w:t>
+      </w:r>
+      <w:r>
+        <w:t xml:space="preserve">(WDNR) </w:t>
+      </w:r>
+      <w:r>
+        <w:t xml:space="preserve">to document changes in </w:t>
+      </w:r>
+      <w:r>
+        <w:t xml:space="preserve">canopy forming </w:t>
+      </w:r>
+      <w:r>
+        <w:t>brown algae</w:t>
+      </w:r>
+      <w:r>
+        <w:t xml:space="preserve"> (</w:t>
+      </w:r>
       <w:r>
         <w:rPr>
           <w:highlight w:val="yellow"/>
         </w:rPr>
-        <w:t>DESCRIPTION OF INVERT SURVEYS IN 2015.</w:t>
-      </w:r>
-      <w:proofErr w:type="gramEnd"/>
-    </w:p>
-    <w:p>
-      <w:pPr>
-        <w:rPr>
-          <w:i/>
-        </w:rPr>
-      </w:pPr>
-    </w:p>
-    <w:p>
-      <w:pPr>
-        <w:rPr>
-          <w:i/>
-        </w:rPr>
-      </w:pPr>
-      <w:r>
-        <w:rPr>
-          <w:i/>
-        </w:rPr>
-        <w:t xml:space="preserve">Red Urchin Fishery closed in </w:t>
-      </w:r>
-      <w:proofErr w:type="spellStart"/>
-      <w:r>
-        <w:rPr>
-          <w:i/>
-        </w:rPr>
-        <w:t>Neah</w:t>
-      </w:r>
-      <w:proofErr w:type="spellEnd"/>
-      <w:r>
-        <w:rPr>
-          <w:i/>
-        </w:rPr>
-        <w:t xml:space="preserve"> Bay</w:t>
-      </w:r>
-      <w:r>
-        <w:rPr>
-          <w:i/>
-        </w:rPr>
-        <w:t xml:space="preserve"> region (#5)</w:t>
-      </w:r>
-      <w:r>
-        <w:rPr>
-          <w:i/>
-        </w:rPr>
-        <w:t xml:space="preserve"> in 1995</w:t>
-      </w:r>
-    </w:p>
-    <w:p>
-      <w:pPr>
-        <w:rPr>
-          <w:i/>
-        </w:rPr>
-      </w:pPr>
-    </w:p>
-    <w:p>
-      <w:pPr>
-        <w:rPr>
-          <w:i/>
-        </w:rPr>
-      </w:pPr>
-    </w:p>
-    <w:p>
-      <w:pPr>
-        <w:rPr>
-          <w:i/>
-        </w:rPr>
-      </w:pPr>
-      <w:r>
-        <w:rPr>
-          <w:i/>
-        </w:rPr>
-        <w:t>Kelp</w:t>
-      </w:r>
-    </w:p>
-    <w:p>
-      <w:pPr>
-        <w:ind w:firstLine="720"/>
-      </w:pPr>
-      <w:r>
-        <w:t xml:space="preserve">We used publically available aerial surveys of algae from the Washington Department of Natural resources to document changes in </w:t>
-      </w:r>
-      <w:r>
-        <w:t xml:space="preserve">canopy forming </w:t>
-      </w:r>
-      <w:r>
-        <w:t xml:space="preserve">brown algae. We used </w:t>
+        <w:t>REF</w:t>
+      </w:r>
+      <w:r>
+        <w:t>)</w:t>
+      </w:r>
+      <w:r>
+        <w:t xml:space="preserve">. We used </w:t>
       </w:r>
       <w:r>
         <w:t xml:space="preserve">the mostly </w:t>
@@ -1371,75 +1604,93 @@
           <w:rFonts w:eastAsia="Times New Roman" w:cs="Times New Roman"/>
           <w:iCs/>
         </w:rPr>
-        <w:t xml:space="preserve">kelps and so we focus on the total surface area provided by the two species. </w:t>
+        <w:t>kelps</w:t>
       </w:r>
       <w:r>
         <w:rPr>
           <w:rFonts w:eastAsia="Times New Roman" w:cs="Times New Roman"/>
           <w:iCs/>
         </w:rPr>
-        <w:t xml:space="preserve">Additionally, the two species abundance </w:t>
-      </w:r>
-      <w:proofErr w:type="gramStart"/>
+        <w:t xml:space="preserve"> provided</w:t>
+      </w:r>
       <w:r>
         <w:rPr>
           <w:rFonts w:eastAsia="Times New Roman" w:cs="Times New Roman"/>
           <w:iCs/>
         </w:rPr>
-        <w:t>are</w:t>
-      </w:r>
-      <w:proofErr w:type="gramEnd"/>
+        <w:t xml:space="preserve"> and so we focus on the total surface area provided by the two species. </w:t>
+      </w:r>
       <w:r>
         <w:rPr>
           <w:rFonts w:eastAsia="Times New Roman" w:cs="Times New Roman"/>
           <w:iCs/>
         </w:rPr>
-        <w:t xml:space="preserve"> strongly po</w:t>
-      </w:r>
+        <w:t xml:space="preserve">Additionally, the two species abundance </w:t>
+      </w:r>
+      <w:proofErr w:type="gramStart"/>
       <w:r>
         <w:rPr>
           <w:rFonts w:eastAsia="Times New Roman" w:cs="Times New Roman"/>
           <w:iCs/>
         </w:rPr>
-        <w:t>sitively correlated in the data (</w:t>
-      </w:r>
-      <w:proofErr w:type="spellStart"/>
+        <w:t>are</w:t>
+      </w:r>
+      <w:proofErr w:type="gramEnd"/>
       <w:r>
         <w:rPr>
           <w:rFonts w:eastAsia="Times New Roman" w:cs="Times New Roman"/>
           <w:iCs/>
         </w:rPr>
-        <w:t>Pfister</w:t>
-      </w:r>
-      <w:proofErr w:type="spellEnd"/>
+        <w:t xml:space="preserve"> strongly po</w:t>
+      </w:r>
       <w:r>
         <w:rPr>
           <w:rFonts w:eastAsia="Times New Roman" w:cs="Times New Roman"/>
           <w:iCs/>
         </w:rPr>
-        <w:t xml:space="preserve"> et al. </w:t>
-      </w:r>
-      <w:proofErr w:type="gramStart"/>
+        <w:t>sitively correlated in the data (</w:t>
+      </w:r>
+      <w:proofErr w:type="spellStart"/>
       <w:r>
         <w:rPr>
           <w:rFonts w:eastAsia="Times New Roman" w:cs="Times New Roman"/>
           <w:iCs/>
         </w:rPr>
-        <w:t>In Review).</w:t>
-      </w:r>
-      <w:proofErr w:type="gramEnd"/>
+        <w:t>Pfister</w:t>
+      </w:r>
+      <w:proofErr w:type="spellEnd"/>
       <w:r>
         <w:rPr>
           <w:rFonts w:eastAsia="Times New Roman" w:cs="Times New Roman"/>
           <w:iCs/>
         </w:rPr>
+        <w:t xml:space="preserve"> et al. </w:t>
+      </w:r>
+      <w:proofErr w:type="gramStart"/>
+      <w:r>
+        <w:rPr>
+          <w:rFonts w:eastAsia="Times New Roman" w:cs="Times New Roman"/>
+          <w:iCs/>
+        </w:rPr>
+        <w:t>In Review).</w:t>
+      </w:r>
+      <w:proofErr w:type="gramEnd"/>
+      <w:r>
+        <w:rPr>
+          <w:rFonts w:eastAsia="Times New Roman" w:cs="Times New Roman"/>
+          <w:iCs/>
+        </w:rPr>
         <w:t xml:space="preserve"> </w:t>
       </w:r>
       <w:r>
         <w:t>We examine kelp</w:t>
       </w:r>
       <w:r>
-        <w:t xml:space="preserve"> abundance at two scales. We use estimates of kelp area within discrete strata along the coast to provide estimates of local kelp area trends for each of our 10 focal study sites (see Fig. Supplement X). Additionally, we summed the area of kelp present in all strata between </w:t>
+        <w:t xml:space="preserve"> abundance at two scales. We use estimates of kelp area within discrete strata along the coast to provide estimates of local kelp area trends </w:t>
+      </w:r>
+      <w:r>
+        <w:lastRenderedPageBreak/>
+        <w:t xml:space="preserve">for each of our 10 focal study sites (see Fig. Supplement X). Additionally, we summed the area of kelp present in all strata between </w:t>
       </w:r>
       <w:proofErr w:type="spellStart"/>
       <w:r>
@@ -1465,8 +1716,9 @@
       <w:r>
         <w:t xml:space="preserve"> Surveys were conducted during peak kelp abundance in Washington (late summer: late July or early August)</w:t>
       </w:r>
-    </w:p>
-    <w:p>
+      <w:r>
+        <w:t xml:space="preserve">. </w:t>
+      </w:r>
       <w:r>
         <w:rPr>
           <w:highlight w:val="yellow"/>
@@ -1475,9 +1727,31 @@
       </w:r>
     </w:p>
     <w:p>
-      <w:r>
-        <w:tab/>
-      </w:r>
+      <w:pPr>
+        <w:ind w:firstLine="720"/>
+      </w:pPr>
+      <w:r>
+        <w:t xml:space="preserve">We calculated several metrics to quantify the trend and variability of kelp at each focal site. First we calculated the trend in kelp at each site be regressing the natural logarithm of kelp area against time. This produces an estimate of the exponential trend in kelp area.  We performed this analysis on the entire time-series  (1989-2015) and separately for the two halves of the time-series (1989-2001, 2002-2015).  Splitting the time series allowed us to </w:t>
+      </w:r>
+      <w:r>
+        <w:t xml:space="preserve">explore how trends have shifted over time.  As estimates of population growth become progressively less precise with less data, we elected not to subdivide the time-series further.  ARBITRARY-NESS CRITIQUE. </w:t>
+      </w:r>
+    </w:p>
+    <w:p>
+      <w:pPr>
+        <w:ind w:firstLine="720"/>
+      </w:pPr>
+      <w:r>
+        <w:t xml:space="preserve">After we estimated the trend in kelp, we calculated the standard deviation of observations around the estimated trend for each site and calculated the coefficient of variation (CV; CV= standard deviation / mean) for each site. We used the average kelp area for the mean abundance at each site.  Again we calculated these metrics for both the entire time-series and </w:t>
+      </w:r>
+      <w:r>
+        <w:t>separately for the two halves of the time-series.</w:t>
+      </w:r>
+    </w:p>
+    <w:p>
+      <w:pPr>
+        <w:ind w:firstLine="720"/>
+      </w:pPr>
     </w:p>
     <w:p>
       <w:pPr>
@@ -1507,7 +1781,13 @@
         <w:t xml:space="preserve">We </w:t>
       </w:r>
       <w:r>
-        <w:t xml:space="preserve">extracted otter location and abundance information from publically available research reports and published literature.  </w:t>
+        <w:t>extracted otter location and abu</w:t>
+      </w:r>
+      <w:r>
+        <w:t>ndance information from public</w:t>
+      </w:r>
+      <w:r>
+        <w:t xml:space="preserve">ly available research reports and published literature.  </w:t>
       </w:r>
       <w:proofErr w:type="gramStart"/>
       <w:r>
@@ -1551,46 +1831,1710 @@
         <w:t xml:space="preserve">We mapped the location of otter observations from WDFW reports to examine shifts in otter abundance and distribution over the time-series. </w:t>
       </w:r>
       <w:r>
-        <w:t xml:space="preserve">We used total otter counts for our analyses. Similar to the kelp data, otter surveys reflect summer distribution and abundance (REF).  As otters are highly mobile predators with </w:t>
-      </w:r>
-      <w:r>
-        <w:t xml:space="preserve">substantial </w:t>
+        <w:t>We used total otter counts for</w:t>
+      </w:r>
+      <w:r>
+        <w:t xml:space="preserve"> all of</w:t>
+      </w:r>
+      <w:r>
+        <w:t xml:space="preserve"> our analyses. Similar to the kelp data, otter surveys reflect summer distribution and abundance (REF). As otters are highly mobile predators with </w:t>
+      </w:r>
+      <w:r>
+        <w:t>substantial home-ranges and the potential to have distinct seasonal distributions</w:t>
+      </w:r>
+      <w:r>
+        <w:t xml:space="preserve"> </w:t>
+      </w:r>
+      <w:r>
+        <w:fldChar w:fldCharType="begin"/>
+      </w:r>
+      <w:r>
+        <w:instrText xml:space="preserve"> ADDIN PAPERS2_CITATIONS &lt;citation&gt;&lt;uuid&gt;76FD6D5E-EA16-4453-B2EB-6E702ACC0D75&lt;/uuid&gt;&lt;priority&gt;0&lt;/priority&gt;&lt;publications&gt;&lt;publication&gt;&lt;type&gt;400&lt;/type&gt;&lt;publication_date&gt;99200900001200000000200000&lt;/publication_date&gt;&lt;title&gt;Spatial Habitat Use Patterns of Sea Otters in Coastal Washington | Journal of Mammalogy | Oxford Academic&lt;/title&gt;&lt;url&gt;https://academic.oup.com/jmammal/article-abstract/90/4/906/851626&lt;/url&gt;&lt;subtype&gt;400&lt;/subtype&gt;&lt;uuid&gt;3C91F8DE-26D4-4858-A560-83FE6C71615E&lt;/uuid&gt;&lt;bundle&gt;&lt;publication&gt;&lt;title&gt;Journal of …&lt;/title&gt;&lt;type&gt;-100&lt;/type&gt;&lt;subtype&gt;-100&lt;/subtype&gt;&lt;uuid&gt;C36DAAB0-BC47-485B-A4D5-FB543F57A22F&lt;/uuid&gt;&lt;/publication&gt;&lt;/bundle&gt;&lt;authors&gt;&lt;author&gt;&lt;firstName&gt;K&lt;/firstName&gt;&lt;middleNames&gt;L&lt;/middleNames&gt;&lt;lastName&gt;Laidre&lt;/lastName&gt;&lt;/author&gt;&lt;author&gt;&lt;firstName&gt;R&lt;/firstName&gt;&lt;middleNames&gt;J&lt;/middleNames&gt;&lt;lastName&gt;Jameson&lt;/lastName&gt;&lt;/author&gt;&lt;author&gt;&lt;firstName&gt;E&lt;/firstName&gt;&lt;lastName&gt;Gurarie&lt;/lastName&gt;&lt;/author&gt;&lt;/authors&gt;&lt;/publication&gt;&lt;/publications&gt;&lt;cites&gt;&lt;/cites&gt;&lt;/citation&gt;</w:instrText>
+      </w:r>
+      <w:r>
+        <w:fldChar w:fldCharType="separate"/>
+      </w:r>
+      <w:r>
+        <w:rPr>
+          <w:rFonts w:ascii="Cambria" w:hAnsi="Cambria" w:cs="Cambria"/>
+        </w:rPr>
+        <w:t>{Laidre:2009td}</w:t>
+      </w:r>
+      <w:r>
+        <w:fldChar w:fldCharType="end"/>
+      </w:r>
+      <w:r>
+        <w:t>, our data only allow us to discuss summer distributions. However, anecdotal evidence does not suggest that winter distribution of ott</w:t>
+      </w:r>
+      <w:r>
+        <w:t>e</w:t>
+      </w:r>
+      <w:r>
+        <w:t xml:space="preserve">rs are substantially different </w:t>
+      </w:r>
+      <w:r>
+        <w:fldChar w:fldCharType="begin"/>
+      </w:r>
+      <w:r>
+        <w:instrText xml:space="preserve"> ADDIN PAPERS2_CITATIONS &lt;citation&gt;&lt;uuid&gt;D04E38F9-26E1-49A5-9278-26BA43A8F47D&lt;/uuid&gt;&lt;priority&gt;0&lt;/priority&gt;&lt;publications&gt;&lt;publication&gt;&lt;type&gt;400&lt;/type&gt;&lt;publication_date&gt;99200900001200000000200000&lt;/publication_date&gt;&lt;title&gt;Spatial Habitat Use Patterns of Sea Otters in Coastal Washington | Journal of Mammalogy | Oxford Academic&lt;/title&gt;&lt;url&gt;https://academic.oup.com/jmammal/article-abstract/90/4/906/851626&lt;/url&gt;&lt;subtype&gt;400&lt;/subtype&gt;&lt;uuid&gt;3C91F8DE-26D4-4858-A560-83FE6C71615E&lt;/uuid&gt;&lt;bundle&gt;&lt;publication&gt;&lt;title&gt;Journal of …&lt;/title&gt;&lt;type&gt;-100&lt;/type&gt;&lt;subtype&gt;-100&lt;/subtype&gt;&lt;uuid&gt;C36DAAB0-BC47-485B-A4D5-FB543F57A22F&lt;/uuid&gt;&lt;/publication&gt;&lt;/bundle&gt;&lt;authors&gt;&lt;author&gt;&lt;firstName&gt;K&lt;/firstName&gt;&lt;middleNames&gt;L&lt;/middleNames&gt;&lt;lastName&gt;Laidre&lt;/lastName&gt;&lt;/author&gt;&lt;author&gt;&lt;firstName&gt;R&lt;/firstName&gt;&lt;middleNames&gt;J&lt;/middleNames&gt;&lt;lastName&gt;Jameson&lt;/lastName&gt;&lt;/author&gt;&lt;author&gt;&lt;firstName&gt;E&lt;/firstName&gt;&lt;lastName&gt;Gurarie&lt;/lastName&gt;&lt;/author&gt;&lt;/authors&gt;&lt;/publication&gt;&lt;/publications&gt;&lt;cites&gt;&lt;/cites&gt;&lt;/citation&gt;</w:instrText>
+      </w:r>
+      <w:r>
+        <w:fldChar w:fldCharType="separate"/>
+      </w:r>
+      <w:r>
+        <w:rPr>
+          <w:rFonts w:ascii="Cambria" w:hAnsi="Cambria" w:cs="Cambria"/>
+        </w:rPr>
+        <w:t>{Laidre:2009td}</w:t>
+      </w:r>
+      <w:r>
+        <w:fldChar w:fldCharType="end"/>
+      </w:r>
+      <w:r>
+        <w:t>.</w:t>
+      </w:r>
+    </w:p>
+    <w:p>
+      <w:pPr>
+        <w:ind w:firstLine="720"/>
+        <w:rPr>
+          <w:rFonts w:ascii="Times" w:hAnsi="Times" w:cs="Times"/>
+          <w:color w:val="151518"/>
+        </w:rPr>
+      </w:pPr>
+      <w:r>
+        <w:t xml:space="preserve">As we were interested in estimates of otter abundance at each survey site, we developed a kernel smoothed distribution of otters along the coast to incorporate uncertainty about how snapshot surveys from WDNR translate to the effective numbers of otters present at a given location. </w:t>
+      </w:r>
+      <w:r>
+        <w:t xml:space="preserve">We first developed a </w:t>
       </w:r>
       <w:proofErr w:type="gramStart"/>
       <w:r>
-        <w:t>home-ranges</w:t>
+        <w:t>one dimensional</w:t>
       </w:r>
       <w:proofErr w:type="gramEnd"/>
       <w:r>
-        <w:t xml:space="preserve"> and the potential to have distinct seasonal distributions (</w:t>
+        <w:t xml:space="preserve"> coastline for the Olympic </w:t>
       </w:r>
       <w:proofErr w:type="spellStart"/>
       <w:r>
-        <w:t>Laidre</w:t>
+        <w:t>Penninsula</w:t>
       </w:r>
       <w:proofErr w:type="spellEnd"/>
       <w:r>
-        <w:t xml:space="preserve"> et al. XXXX), our data only allow us to discuss summer distributions.  However, anecdotal evidence does not suggest that winter distribution of ott</w:t>
-      </w:r>
-      <w:r>
-        <w:t>ers are substantially different (</w:t>
+        <w:t xml:space="preserve"> and identified the position along this coastline for each listed WDNR survey location. </w:t>
+      </w:r>
+      <w:r>
+        <w:t>K</w:t>
+      </w:r>
+      <w:r>
+        <w:t xml:space="preserve">ernel </w:t>
+      </w:r>
+      <w:r>
+        <w:t xml:space="preserve">distributions </w:t>
+      </w:r>
+      <w:r>
+        <w:t>generate a</w:t>
+      </w:r>
+      <w:r>
+        <w:t xml:space="preserve"> density of otters </w:t>
+      </w:r>
+      <w:r>
+        <w:t xml:space="preserve">along the Olympic coastline by approximating the observed otter surveys as a </w:t>
+      </w:r>
+      <w:r>
+        <w:t xml:space="preserve">mixture </w:t>
+      </w:r>
+      <w:r>
+        <w:t>distribution. W</w:t>
+      </w:r>
+      <w:r>
+        <w:t xml:space="preserve">e </w:t>
+      </w:r>
+      <w:r>
+        <w:t>used normal kernels for our mixture components, placing a normal distribution centered at each</w:t>
+      </w:r>
+      <w:r>
+        <w:rPr>
+          <w:rFonts w:ascii="Times" w:hAnsi="Times" w:cs="Times"/>
+          <w:color w:val="151518"/>
+        </w:rPr>
+        <w:t xml:space="preserve"> survey location </w:t>
+      </w:r>
+      <w:r>
+        <w:rPr>
+          <w:rFonts w:ascii="Times" w:hAnsi="Times" w:cs="Times"/>
+          <w:color w:val="151518"/>
+        </w:rPr>
+        <w:t xml:space="preserve">and used a standard deviation </w:t>
+      </w:r>
+      <w:r>
+        <w:rPr>
+          <w:rFonts w:ascii="Times" w:hAnsi="Times" w:cs="Times"/>
+          <w:i/>
+          <w:color w:val="151518"/>
+        </w:rPr>
+        <w:t>h</w:t>
+      </w:r>
+      <w:r>
+        <w:rPr>
+          <w:rFonts w:ascii="Times" w:hAnsi="Times" w:cs="Times"/>
+          <w:color w:val="151518"/>
+        </w:rPr>
+        <w:t xml:space="preserve"> (the bandwidth) that corresponds to the home-range size of otters </w:t>
+      </w:r>
+      <w:r>
+        <w:rPr>
+          <w:rFonts w:ascii="Times" w:hAnsi="Times" w:cs="Times"/>
+          <w:color w:val="151518"/>
+        </w:rPr>
+        <w:t>of 40 km for the Washington coast (</w:t>
+      </w:r>
+      <w:r>
+        <w:rPr>
+          <w:rFonts w:ascii="Times" w:hAnsi="Times" w:cs="Times"/>
+          <w:color w:val="151518"/>
+        </w:rPr>
+        <w:fldChar w:fldCharType="begin"/>
+      </w:r>
+      <w:r>
+        <w:rPr>
+          <w:rFonts w:ascii="Times" w:hAnsi="Times" w:cs="Times"/>
+          <w:color w:val="151518"/>
+        </w:rPr>
+        <w:instrText xml:space="preserve"> ADDIN PAPERS2_CITATIONS &lt;citation&gt;&lt;uuid&gt;C2E2B616-8FF0-4808-861D-4C91AB92AD23&lt;/uuid&gt;&lt;priority&gt;0&lt;/priority&gt;&lt;publications&gt;&lt;publication&gt;&lt;type&gt;400&lt;/type&gt;&lt;publication_date&gt;99200900001200000000200000&lt;/publication_date&gt;&lt;title&gt;Spatial Habitat Use Patterns of Sea Otters in Coastal Washington | Journal of Mammalogy | Oxford Academic&lt;/title&gt;&lt;url&gt;https://academic.oup.com/jmammal/article-abstract/90/4/906/851626&lt;/url&gt;&lt;subtype&gt;400&lt;/subtype&gt;&lt;uuid&gt;D5F020D7-7040-48F7-8560-84CD8D7D93DE&lt;/uuid&gt;&lt;bundle&gt;&lt;publication&gt;&lt;title&gt;Journal of …&lt;/title&gt;&lt;type&gt;-100&lt;/type&gt;&lt;subtype&gt;-100&lt;/subtype&gt;&lt;uuid&gt;C36DAAB0-BC47-485B-A4D5-FB543F57A22F&lt;/uuid&gt;&lt;/publication&gt;&lt;/bundle&gt;&lt;authors&gt;&lt;author&gt;&lt;firstName&gt;K&lt;/firstName&gt;&lt;middleNames&gt;L&lt;/middleNames&gt;&lt;lastName&gt;Laidre&lt;/lastName&gt;&lt;/author&gt;&lt;author&gt;&lt;firstName&gt;R&lt;/firstName&gt;&lt;middleNames&gt;J&lt;/middleNames&gt;&lt;lastName&gt;Jameson&lt;/lastName&gt;&lt;/author&gt;&lt;author&gt;&lt;firstName&gt;E&lt;/firstName&gt;&lt;lastName&gt;Gurarie&lt;/lastName&gt;&lt;/author&gt;&lt;/authors&gt;&lt;/publication&gt;&lt;/publications&gt;&lt;cites&gt;&lt;/cites&gt;&lt;/citation&gt;</w:instrText>
+      </w:r>
+      <w:r>
+        <w:rPr>
+          <w:rFonts w:ascii="Times" w:hAnsi="Times" w:cs="Times"/>
+          <w:color w:val="151518"/>
+        </w:rPr>
+        <w:fldChar w:fldCharType="separate"/>
+      </w:r>
+      <w:r>
+        <w:rPr>
+          <w:rFonts w:ascii="Times" w:hAnsi="Times" w:cs="Times"/>
+        </w:rPr>
+        <w:t>{Laidre:2009tda}</w:t>
+      </w:r>
+      <w:r>
+        <w:rPr>
+          <w:rFonts w:ascii="Times" w:hAnsi="Times" w:cs="Times"/>
+          <w:color w:val="151518"/>
+        </w:rPr>
+        <w:fldChar w:fldCharType="end"/>
+      </w:r>
+      <w:r>
+        <w:rPr>
+          <w:rFonts w:ascii="Times" w:hAnsi="Times" w:cs="Times"/>
+          <w:color w:val="151518"/>
+        </w:rPr>
+        <w:t xml:space="preserve">; </w:t>
+      </w:r>
+      <w:r>
+        <w:rPr>
+          <w:rFonts w:ascii="Times" w:hAnsi="Times" w:cs="Times"/>
+          <w:i/>
+          <w:color w:val="151518"/>
+        </w:rPr>
+        <w:t xml:space="preserve">h </w:t>
+      </w:r>
+      <w:r>
+        <w:rPr>
+          <w:rFonts w:ascii="Times" w:hAnsi="Times" w:cs="Times"/>
+          <w:color w:val="151518"/>
+        </w:rPr>
+        <w:t>= 10.2</w:t>
+      </w:r>
+      <w:r>
+        <w:rPr>
+          <w:rFonts w:ascii="Times" w:hAnsi="Times" w:cs="Times"/>
+          <w:color w:val="151518"/>
+        </w:rPr>
+        <w:t>)</w:t>
+      </w:r>
+      <w:r>
+        <w:rPr>
+          <w:rFonts w:ascii="Times" w:hAnsi="Times" w:cs="Times"/>
+          <w:color w:val="151518"/>
+        </w:rPr>
+        <w:t xml:space="preserve">.  </w:t>
+      </w:r>
+      <w:r>
+        <w:rPr>
+          <w:rFonts w:ascii="Times" w:hAnsi="Times" w:cs="Times"/>
+          <w:color w:val="151518"/>
+        </w:rPr>
+        <w:t xml:space="preserve">The normal kernel at location </w:t>
       </w:r>
       <w:proofErr w:type="spellStart"/>
       <w:r>
-        <w:t>Laidre</w:t>
+        <w:rPr>
+          <w:rFonts w:ascii="Times" w:hAnsi="Times" w:cs="Times"/>
+          <w:i/>
+          <w:color w:val="151518"/>
+        </w:rPr>
+        <w:t>i</w:t>
       </w:r>
       <w:proofErr w:type="spellEnd"/>
       <w:r>
-        <w:t xml:space="preserve"> et al. XXXX) and we make use of published otter home-range sizes to help incorporate uncertainty in </w:t>
-      </w:r>
-      <w:r>
-        <w:t>the effect of otters along the coast.</w:t>
-      </w:r>
-    </w:p>
-    <w:p/>
-    <w:p/>
-    <w:p/>
-    <w:p/>
+        <w:rPr>
+          <w:rFonts w:ascii="Times" w:hAnsi="Times" w:cs="Times"/>
+          <w:color w:val="151518"/>
+        </w:rPr>
+        <w:t xml:space="preserve"> </w:t>
+      </w:r>
+      <w:r>
+        <w:rPr>
+          <w:rFonts w:ascii="Times" w:hAnsi="Times" w:cs="Times"/>
+          <w:color w:val="151518"/>
+        </w:rPr>
+        <w:t xml:space="preserve">in year </w:t>
+      </w:r>
+      <w:r>
+        <w:rPr>
+          <w:rFonts w:ascii="Times" w:hAnsi="Times" w:cs="Times"/>
+          <w:i/>
+          <w:color w:val="151518"/>
+        </w:rPr>
+        <w:t>t</w:t>
+      </w:r>
+      <w:r>
+        <w:rPr>
+          <w:rFonts w:ascii="Times" w:hAnsi="Times" w:cs="Times"/>
+          <w:color w:val="151518"/>
+        </w:rPr>
+        <w:t xml:space="preserve"> received </w:t>
+      </w:r>
+      <w:r>
+        <w:rPr>
+          <w:rFonts w:ascii="Times" w:hAnsi="Times" w:cs="Times"/>
+          <w:color w:val="151518"/>
+        </w:rPr>
+        <w:t>a weight</w:t>
+      </w:r>
+      <w:r>
+        <w:rPr>
+          <w:rFonts w:ascii="Times" w:hAnsi="Times" w:cs="Times"/>
+          <w:color w:val="151518"/>
+        </w:rPr>
+        <w:t xml:space="preserve">, </w:t>
+      </w:r>
+      <m:oMath>
+        <m:sSub>
+          <m:sSubPr>
+            <m:ctrlPr>
+              <w:rPr>
+                <w:rFonts w:ascii="Cambria Math" w:hAnsi="Cambria Math" w:cs="Times"/>
+                <w:i/>
+                <w:color w:val="151518"/>
+              </w:rPr>
+            </m:ctrlPr>
+          </m:sSubPr>
+          <m:e>
+            <m:r>
+              <w:rPr>
+                <w:rFonts w:ascii="Cambria Math" w:hAnsi="Cambria Math" w:cs="Times"/>
+                <w:color w:val="151518"/>
+              </w:rPr>
+              <m:t>w</m:t>
+            </m:r>
+          </m:e>
+          <m:sub>
+            <m:r>
+              <w:rPr>
+                <w:rFonts w:ascii="Cambria Math" w:hAnsi="Cambria Math" w:cs="Times"/>
+                <w:color w:val="151518"/>
+              </w:rPr>
+              <m:t>i</m:t>
+            </m:r>
+            <w:proofErr w:type="gramStart"/>
+            <m:r>
+              <w:rPr>
+                <w:rFonts w:ascii="Cambria Math" w:hAnsi="Cambria Math" w:cs="Times"/>
+                <w:color w:val="151518"/>
+              </w:rPr>
+              <m:t>,t</m:t>
+            </m:r>
+            <w:proofErr w:type="gramEnd"/>
+          </m:sub>
+        </m:sSub>
+      </m:oMath>
+      <w:r>
+        <w:rPr>
+          <w:rFonts w:ascii="Times" w:hAnsi="Times" w:cs="Times"/>
+          <w:color w:val="151518"/>
+        </w:rPr>
+        <w:t xml:space="preserve"> corresponding to </w:t>
+      </w:r>
+      <w:r>
+        <w:rPr>
+          <w:rFonts w:ascii="Times" w:hAnsi="Times" w:cs="Times"/>
+          <w:color w:val="151518"/>
+        </w:rPr>
+        <w:t xml:space="preserve">proportion of total otters observed at each location: </w:t>
+      </w:r>
+      <m:oMath>
+        <m:sSub>
+          <m:sSubPr>
+            <m:ctrlPr>
+              <w:rPr>
+                <w:rFonts w:ascii="Cambria Math" w:hAnsi="Cambria Math" w:cs="Times"/>
+                <w:i/>
+                <w:color w:val="151518"/>
+              </w:rPr>
+            </m:ctrlPr>
+          </m:sSubPr>
+          <m:e>
+            <m:r>
+              <w:rPr>
+                <w:rFonts w:ascii="Cambria Math" w:hAnsi="Cambria Math" w:cs="Times"/>
+                <w:color w:val="151518"/>
+              </w:rPr>
+              <m:t>w</m:t>
+            </m:r>
+          </m:e>
+          <m:sub>
+            <m:r>
+              <w:rPr>
+                <w:rFonts w:ascii="Cambria Math" w:hAnsi="Cambria Math" w:cs="Times"/>
+                <w:color w:val="151518"/>
+              </w:rPr>
+              <m:t>i,t</m:t>
+            </m:r>
+          </m:sub>
+        </m:sSub>
+        <m:r>
+          <w:rPr>
+            <w:rFonts w:ascii="Cambria Math" w:hAnsi="Cambria Math" w:cs="Times"/>
+            <w:color w:val="151518"/>
+          </w:rPr>
+          <m:t>=</m:t>
+        </m:r>
+        <m:f>
+          <m:fPr>
+            <m:ctrlPr>
+              <w:rPr>
+                <w:rFonts w:ascii="Cambria Math" w:hAnsi="Cambria Math" w:cs="Times"/>
+                <w:i/>
+                <w:color w:val="151518"/>
+              </w:rPr>
+            </m:ctrlPr>
+          </m:fPr>
+          <m:num>
+            <m:sSub>
+              <m:sSubPr>
+                <m:ctrlPr>
+                  <w:rPr>
+                    <w:rFonts w:ascii="Cambria Math" w:hAnsi="Cambria Math" w:cs="Times"/>
+                    <w:i/>
+                    <w:color w:val="151518"/>
+                  </w:rPr>
+                </m:ctrlPr>
+              </m:sSubPr>
+              <m:e>
+                <m:r>
+                  <w:rPr>
+                    <w:rFonts w:ascii="Cambria Math" w:hAnsi="Cambria Math" w:cs="Times"/>
+                    <w:color w:val="151518"/>
+                  </w:rPr>
+                  <m:t>n</m:t>
+                </m:r>
+              </m:e>
+              <m:sub>
+                <m:r>
+                  <w:rPr>
+                    <w:rFonts w:ascii="Cambria Math" w:hAnsi="Cambria Math" w:cs="Times"/>
+                    <w:color w:val="151518"/>
+                  </w:rPr>
+                  <m:t>i,t</m:t>
+                </m:r>
+              </m:sub>
+            </m:sSub>
+          </m:num>
+          <m:den>
+            <m:sSub>
+              <m:sSubPr>
+                <m:ctrlPr>
+                  <w:rPr>
+                    <w:rFonts w:ascii="Cambria Math" w:hAnsi="Cambria Math" w:cs="Times"/>
+                    <w:i/>
+                    <w:color w:val="151518"/>
+                  </w:rPr>
+                </m:ctrlPr>
+              </m:sSubPr>
+              <m:e>
+                <m:r>
+                  <w:rPr>
+                    <w:rFonts w:ascii="Cambria Math" w:hAnsi="Cambria Math" w:cs="Times"/>
+                    <w:color w:val="151518"/>
+                  </w:rPr>
+                  <m:t>N</m:t>
+                </m:r>
+              </m:e>
+              <m:sub>
+                <m:r>
+                  <w:rPr>
+                    <w:rFonts w:ascii="Cambria Math" w:hAnsi="Cambria Math" w:cs="Times"/>
+                    <w:color w:val="151518"/>
+                  </w:rPr>
+                  <m:t>t</m:t>
+                </m:r>
+              </m:sub>
+            </m:sSub>
+          </m:den>
+        </m:f>
+      </m:oMath>
+      <w:r>
+        <w:rPr>
+          <w:rFonts w:ascii="Times" w:hAnsi="Times" w:cs="Times"/>
+          <w:color w:val="151518"/>
+        </w:rPr>
+        <w:t xml:space="preserve">, where </w:t>
+      </w:r>
+      <m:oMath>
+        <m:sSub>
+          <m:sSubPr>
+            <m:ctrlPr>
+              <w:rPr>
+                <w:rFonts w:ascii="Cambria Math" w:hAnsi="Cambria Math" w:cs="Times"/>
+                <w:i/>
+                <w:color w:val="151518"/>
+              </w:rPr>
+            </m:ctrlPr>
+          </m:sSubPr>
+          <m:e>
+            <m:r>
+              <w:rPr>
+                <w:rFonts w:ascii="Cambria Math" w:hAnsi="Cambria Math" w:cs="Times"/>
+                <w:color w:val="151518"/>
+              </w:rPr>
+              <m:t>n</m:t>
+            </m:r>
+          </m:e>
+          <m:sub>
+            <m:r>
+              <w:rPr>
+                <w:rFonts w:ascii="Cambria Math" w:hAnsi="Cambria Math" w:cs="Times"/>
+                <w:color w:val="151518"/>
+              </w:rPr>
+              <m:t>i,t</m:t>
+            </m:r>
+          </m:sub>
+        </m:sSub>
+      </m:oMath>
+      <w:r>
+        <w:rPr>
+          <w:rFonts w:ascii="Times" w:hAnsi="Times" w:cs="Times"/>
+          <w:color w:val="151518"/>
+        </w:rPr>
+        <w:t>is the number of otters observed</w:t>
+      </w:r>
+      <w:r>
+        <w:rPr>
+          <w:rFonts w:ascii="Times" w:hAnsi="Times" w:cs="Times"/>
+          <w:color w:val="151518"/>
+        </w:rPr>
+        <w:t xml:space="preserve"> during the survey</w:t>
+      </w:r>
+      <w:r>
+        <w:rPr>
+          <w:rFonts w:ascii="Times" w:hAnsi="Times" w:cs="Times"/>
+          <w:color w:val="151518"/>
+        </w:rPr>
+        <w:t xml:space="preserve"> and </w:t>
+      </w:r>
+      <m:oMath>
+        <m:sSub>
+          <m:sSubPr>
+            <m:ctrlPr>
+              <w:rPr>
+                <w:rFonts w:ascii="Cambria Math" w:hAnsi="Cambria Math" w:cs="Times"/>
+                <w:i/>
+                <w:color w:val="151518"/>
+              </w:rPr>
+            </m:ctrlPr>
+          </m:sSubPr>
+          <m:e>
+            <m:r>
+              <w:rPr>
+                <w:rFonts w:ascii="Cambria Math" w:hAnsi="Cambria Math" w:cs="Times"/>
+                <w:color w:val="151518"/>
+              </w:rPr>
+              <m:t>N</m:t>
+            </m:r>
+          </m:e>
+          <m:sub>
+            <m:r>
+              <w:rPr>
+                <w:rFonts w:ascii="Cambria Math" w:hAnsi="Cambria Math" w:cs="Times"/>
+                <w:color w:val="151518"/>
+              </w:rPr>
+              <m:t>t</m:t>
+            </m:r>
+          </m:sub>
+        </m:sSub>
+        <m:r>
+          <w:rPr>
+            <w:rFonts w:ascii="Cambria Math" w:hAnsi="Cambria Math" w:cs="Times"/>
+            <w:color w:val="151518"/>
+          </w:rPr>
+          <m:t>=</m:t>
+        </m:r>
+        <m:nary>
+          <m:naryPr>
+            <m:chr m:val="∑"/>
+            <m:limLoc m:val="subSup"/>
+            <m:supHide m:val="1"/>
+            <m:ctrlPr>
+              <w:rPr>
+                <w:rFonts w:ascii="Cambria Math" w:hAnsi="Cambria Math" w:cs="Times"/>
+                <w:i/>
+                <w:color w:val="151518"/>
+              </w:rPr>
+            </m:ctrlPr>
+          </m:naryPr>
+          <m:sub>
+            <m:r>
+              <w:rPr>
+                <w:rFonts w:ascii="Cambria Math" w:hAnsi="Cambria Math" w:cs="Times"/>
+                <w:color w:val="151518"/>
+              </w:rPr>
+              <m:t>i</m:t>
+            </m:r>
+          </m:sub>
+          <m:sup/>
+          <m:e>
+            <m:sSub>
+              <m:sSubPr>
+                <m:ctrlPr>
+                  <w:rPr>
+                    <w:rFonts w:ascii="Cambria Math" w:hAnsi="Cambria Math" w:cs="Times"/>
+                    <w:i/>
+                    <w:color w:val="151518"/>
+                  </w:rPr>
+                </m:ctrlPr>
+              </m:sSubPr>
+              <m:e>
+                <m:r>
+                  <w:rPr>
+                    <w:rFonts w:ascii="Cambria Math" w:hAnsi="Cambria Math" w:cs="Times"/>
+                    <w:color w:val="151518"/>
+                  </w:rPr>
+                  <m:t>n</m:t>
+                </m:r>
+              </m:e>
+              <m:sub>
+                <m:r>
+                  <w:rPr>
+                    <w:rFonts w:ascii="Cambria Math" w:hAnsi="Cambria Math" w:cs="Times"/>
+                    <w:color w:val="151518"/>
+                  </w:rPr>
+                  <m:t>i,t</m:t>
+                </m:r>
+              </m:sub>
+            </m:sSub>
+          </m:e>
+        </m:nary>
+      </m:oMath>
+      <w:r>
+        <w:rPr>
+          <w:rFonts w:ascii="Times" w:hAnsi="Times" w:cs="Times"/>
+          <w:color w:val="151518"/>
+        </w:rPr>
+        <w:t xml:space="preserve">. Then the probability density function for otters along the coast in year </w:t>
+      </w:r>
+      <w:r>
+        <w:rPr>
+          <w:rFonts w:ascii="Times" w:hAnsi="Times" w:cs="Times"/>
+          <w:i/>
+          <w:color w:val="151518"/>
+        </w:rPr>
+        <w:t xml:space="preserve">t </w:t>
+      </w:r>
+      <w:r>
+        <w:rPr>
+          <w:rFonts w:ascii="Times" w:hAnsi="Times" w:cs="Times"/>
+          <w:color w:val="151518"/>
+        </w:rPr>
+        <w:t>is</w:t>
+      </w:r>
+    </w:p>
+    <w:p>
+      <w:pPr>
+        <w:ind w:firstLine="720"/>
+        <w:rPr>
+          <w:rFonts w:ascii="Times" w:hAnsi="Times" w:cs="Times"/>
+          <w:color w:val="151518"/>
+        </w:rPr>
+      </w:pPr>
+    </w:p>
+    <w:p>
+      <w:pPr>
+        <w:ind w:firstLine="720"/>
+        <w:rPr>
+          <w:rFonts w:ascii="Times" w:hAnsi="Times" w:cs="Times"/>
+          <w:color w:val="151518"/>
+        </w:rPr>
+      </w:pPr>
+      <m:oMathPara>
+        <m:oMath>
+          <m:r>
+            <w:rPr>
+              <w:rFonts w:ascii="Cambria Math" w:hAnsi="Cambria Math" w:cs="Times"/>
+              <w:color w:val="151518"/>
+            </w:rPr>
+            <m:t>p</m:t>
+          </m:r>
+          <m:d>
+            <m:dPr>
+              <m:ctrlPr>
+                <w:rPr>
+                  <w:rFonts w:ascii="Cambria Math" w:hAnsi="Cambria Math" w:cs="Times"/>
+                  <w:i/>
+                  <w:color w:val="151518"/>
+                </w:rPr>
+              </m:ctrlPr>
+            </m:dPr>
+            <m:e>
+              <m:sSub>
+                <m:sSubPr>
+                  <m:ctrlPr>
+                    <w:rPr>
+                      <w:rFonts w:ascii="Cambria Math" w:hAnsi="Cambria Math" w:cs="Times"/>
+                      <w:i/>
+                      <w:color w:val="151518"/>
+                    </w:rPr>
+                  </m:ctrlPr>
+                </m:sSubPr>
+                <m:e>
+                  <m:r>
+                    <w:rPr>
+                      <w:rFonts w:ascii="Cambria Math" w:hAnsi="Cambria Math" w:cs="Times"/>
+                      <w:color w:val="151518"/>
+                    </w:rPr>
+                    <m:t>X</m:t>
+                  </m:r>
+                </m:e>
+                <m:sub>
+                  <m:r>
+                    <w:rPr>
+                      <w:rFonts w:ascii="Cambria Math" w:hAnsi="Cambria Math" w:cs="Times"/>
+                      <w:color w:val="151518"/>
+                    </w:rPr>
+                    <m:t>t</m:t>
+                  </m:r>
+                </m:sub>
+              </m:sSub>
+            </m:e>
+            <m:e>
+              <m:sSub>
+                <m:sSubPr>
+                  <m:ctrlPr>
+                    <w:rPr>
+                      <w:rFonts w:ascii="Cambria Math" w:hAnsi="Cambria Math" w:cs="Times"/>
+                      <w:i/>
+                      <w:color w:val="151518"/>
+                    </w:rPr>
+                  </m:ctrlPr>
+                </m:sSubPr>
+                <m:e>
+                  <m:r>
+                    <w:rPr>
+                      <w:rFonts w:ascii="Cambria Math" w:hAnsi="Cambria Math" w:cs="Times"/>
+                      <w:color w:val="151518"/>
+                    </w:rPr>
+                    <m:t>n</m:t>
+                  </m:r>
+                </m:e>
+                <m:sub>
+                  <m:r>
+                    <w:rPr>
+                      <w:rFonts w:ascii="Cambria Math" w:hAnsi="Cambria Math" w:cs="Times"/>
+                      <w:color w:val="151518"/>
+                    </w:rPr>
+                    <m:t>t</m:t>
+                  </m:r>
+                </m:sub>
+              </m:sSub>
+            </m:e>
+          </m:d>
+          <m:r>
+            <w:rPr>
+              <w:rFonts w:ascii="Cambria Math" w:hAnsi="Cambria Math" w:cs="Times"/>
+              <w:color w:val="151518"/>
+            </w:rPr>
+            <m:t>=</m:t>
+          </m:r>
+          <m:nary>
+            <m:naryPr>
+              <m:chr m:val="∑"/>
+              <m:limLoc m:val="undOvr"/>
+              <m:ctrlPr>
+                <w:rPr>
+                  <w:rFonts w:ascii="Cambria Math" w:hAnsi="Cambria Math" w:cs="Times"/>
+                  <w:i/>
+                  <w:color w:val="151518"/>
+                </w:rPr>
+              </m:ctrlPr>
+            </m:naryPr>
+            <m:sub>
+              <m:r>
+                <w:rPr>
+                  <w:rFonts w:ascii="Cambria Math" w:hAnsi="Cambria Math" w:cs="Times"/>
+                  <w:color w:val="151518"/>
+                </w:rPr>
+                <m:t>i=1</m:t>
+              </m:r>
+            </m:sub>
+            <m:sup>
+              <m:r>
+                <w:rPr>
+                  <w:rFonts w:ascii="Cambria Math" w:hAnsi="Cambria Math" w:cs="Times"/>
+                  <w:color w:val="151518"/>
+                </w:rPr>
+                <m:t>I</m:t>
+              </m:r>
+            </m:sup>
+            <m:e>
+              <m:sSub>
+                <m:sSubPr>
+                  <m:ctrlPr>
+                    <w:rPr>
+                      <w:rFonts w:ascii="Cambria Math" w:hAnsi="Cambria Math" w:cs="Times"/>
+                      <w:i/>
+                      <w:color w:val="151518"/>
+                    </w:rPr>
+                  </m:ctrlPr>
+                </m:sSubPr>
+                <m:e>
+                  <m:r>
+                    <w:rPr>
+                      <w:rFonts w:ascii="Cambria Math" w:hAnsi="Cambria Math" w:cs="Times"/>
+                      <w:color w:val="151518"/>
+                    </w:rPr>
+                    <m:t>w</m:t>
+                  </m:r>
+                </m:e>
+                <m:sub>
+                  <m:r>
+                    <w:rPr>
+                      <w:rFonts w:ascii="Cambria Math" w:hAnsi="Cambria Math" w:cs="Times"/>
+                      <w:color w:val="151518"/>
+                    </w:rPr>
+                    <m:t>i,t</m:t>
+                  </m:r>
+                </m:sub>
+              </m:sSub>
+              <m:f>
+                <m:fPr>
+                  <m:ctrlPr>
+                    <w:rPr>
+                      <w:rFonts w:ascii="Cambria Math" w:hAnsi="Cambria Math" w:cs="Times"/>
+                      <w:i/>
+                      <w:color w:val="151518"/>
+                    </w:rPr>
+                  </m:ctrlPr>
+                </m:fPr>
+                <m:num>
+                  <m:r>
+                    <w:rPr>
+                      <w:rFonts w:ascii="Cambria Math" w:hAnsi="Cambria Math" w:cs="Times"/>
+                      <w:color w:val="151518"/>
+                    </w:rPr>
+                    <m:t>1</m:t>
+                  </m:r>
+                </m:num>
+                <m:den>
+                  <m:rad>
+                    <m:radPr>
+                      <m:degHide m:val="1"/>
+                      <m:ctrlPr>
+                        <w:rPr>
+                          <w:rFonts w:ascii="Cambria Math" w:hAnsi="Cambria Math" w:cs="Times"/>
+                          <w:i/>
+                          <w:color w:val="151518"/>
+                        </w:rPr>
+                      </m:ctrlPr>
+                    </m:radPr>
+                    <m:deg/>
+                    <m:e>
+                      <m:r>
+                        <w:rPr>
+                          <w:rFonts w:ascii="Cambria Math" w:hAnsi="Cambria Math" w:cs="Times"/>
+                          <w:color w:val="151518"/>
+                        </w:rPr>
+                        <m:t>2π</m:t>
+                      </m:r>
+                    </m:e>
+                  </m:rad>
+                  <m:r>
+                    <w:rPr>
+                      <w:rFonts w:ascii="Cambria Math" w:hAnsi="Cambria Math" w:cs="Times"/>
+                      <w:color w:val="151518"/>
+                    </w:rPr>
+                    <m:t>h</m:t>
+                  </m:r>
+                </m:den>
+              </m:f>
+              <m:r>
+                <m:rPr>
+                  <m:sty m:val="p"/>
+                </m:rPr>
+                <w:rPr>
+                  <w:rFonts w:ascii="Cambria Math" w:hAnsi="Cambria Math" w:cs="Times"/>
+                  <w:color w:val="151518"/>
+                </w:rPr>
+                <m:t>exp⁡</m:t>
+              </m:r>
+              <m:d>
+                <m:dPr>
+                  <m:ctrlPr>
+                    <w:rPr>
+                      <w:rFonts w:ascii="Cambria Math" w:hAnsi="Cambria Math" w:cs="Times"/>
+                      <w:i/>
+                      <w:color w:val="151518"/>
+                    </w:rPr>
+                  </m:ctrlPr>
+                </m:dPr>
+                <m:e>
+                  <m:r>
+                    <w:rPr>
+                      <w:rFonts w:ascii="Cambria Math" w:hAnsi="Cambria Math" w:cs="Times"/>
+                      <w:color w:val="151518"/>
+                    </w:rPr>
+                    <m:t>-</m:t>
+                  </m:r>
+                  <m:f>
+                    <m:fPr>
+                      <m:ctrlPr>
+                        <w:rPr>
+                          <w:rFonts w:ascii="Cambria Math" w:hAnsi="Cambria Math" w:cs="Times"/>
+                          <w:i/>
+                          <w:color w:val="151518"/>
+                        </w:rPr>
+                      </m:ctrlPr>
+                    </m:fPr>
+                    <m:num>
+                      <m:sSup>
+                        <m:sSupPr>
+                          <m:ctrlPr>
+                            <w:rPr>
+                              <w:rFonts w:ascii="Cambria Math" w:hAnsi="Cambria Math" w:cs="Times"/>
+                              <w:i/>
+                              <w:color w:val="151518"/>
+                            </w:rPr>
+                          </m:ctrlPr>
+                        </m:sSupPr>
+                        <m:e>
+                          <m:d>
+                            <m:dPr>
+                              <m:ctrlPr>
+                                <w:rPr>
+                                  <w:rFonts w:ascii="Cambria Math" w:hAnsi="Cambria Math" w:cs="Times"/>
+                                  <w:i/>
+                                  <w:color w:val="151518"/>
+                                </w:rPr>
+                              </m:ctrlPr>
+                            </m:dPr>
+                            <m:e>
+                              <m:sSub>
+                                <m:sSubPr>
+                                  <m:ctrlPr>
+                                    <w:rPr>
+                                      <w:rFonts w:ascii="Cambria Math" w:hAnsi="Cambria Math" w:cs="Times"/>
+                                      <w:i/>
+                                      <w:color w:val="151518"/>
+                                    </w:rPr>
+                                  </m:ctrlPr>
+                                </m:sSubPr>
+                                <m:e>
+                                  <m:r>
+                                    <w:rPr>
+                                      <w:rFonts w:ascii="Cambria Math" w:hAnsi="Cambria Math" w:cs="Times"/>
+                                      <w:color w:val="151518"/>
+                                    </w:rPr>
+                                    <m:t>X</m:t>
+                                  </m:r>
+                                </m:e>
+                                <m:sub>
+                                  <m:r>
+                                    <w:rPr>
+                                      <w:rFonts w:ascii="Cambria Math" w:hAnsi="Cambria Math" w:cs="Times"/>
+                                      <w:color w:val="151518"/>
+                                    </w:rPr>
+                                    <m:t>t</m:t>
+                                  </m:r>
+                                </m:sub>
+                              </m:sSub>
+                              <m:r>
+                                <w:rPr>
+                                  <w:rFonts w:ascii="Cambria Math" w:hAnsi="Cambria Math" w:cs="Times"/>
+                                  <w:color w:val="151518"/>
+                                </w:rPr>
+                                <m:t>-</m:t>
+                              </m:r>
+                              <m:sSub>
+                                <m:sSubPr>
+                                  <m:ctrlPr>
+                                    <w:rPr>
+                                      <w:rFonts w:ascii="Cambria Math" w:hAnsi="Cambria Math" w:cs="Times"/>
+                                      <w:i/>
+                                      <w:color w:val="151518"/>
+                                    </w:rPr>
+                                  </m:ctrlPr>
+                                </m:sSubPr>
+                                <m:e>
+                                  <m:r>
+                                    <w:rPr>
+                                      <w:rFonts w:ascii="Cambria Math" w:hAnsi="Cambria Math" w:cs="Times"/>
+                                      <w:color w:val="151518"/>
+                                    </w:rPr>
+                                    <m:t>n</m:t>
+                                  </m:r>
+                                </m:e>
+                                <m:sub>
+                                  <m:r>
+                                    <w:rPr>
+                                      <w:rFonts w:ascii="Cambria Math" w:hAnsi="Cambria Math" w:cs="Times"/>
+                                      <w:color w:val="151518"/>
+                                    </w:rPr>
+                                    <m:t>i,t</m:t>
+                                  </m:r>
+                                </m:sub>
+                              </m:sSub>
+                            </m:e>
+                          </m:d>
+                        </m:e>
+                        <m:sup>
+                          <m:r>
+                            <w:rPr>
+                              <w:rFonts w:ascii="Cambria Math" w:hAnsi="Cambria Math" w:cs="Times"/>
+                              <w:color w:val="151518"/>
+                            </w:rPr>
+                            <m:t>2</m:t>
+                          </m:r>
+                        </m:sup>
+                      </m:sSup>
+                    </m:num>
+                    <m:den>
+                      <m:r>
+                        <w:rPr>
+                          <w:rFonts w:ascii="Cambria Math" w:hAnsi="Cambria Math" w:cs="Times"/>
+                          <w:color w:val="151518"/>
+                        </w:rPr>
+                        <m:t>2</m:t>
+                      </m:r>
+                      <m:sSup>
+                        <m:sSupPr>
+                          <m:ctrlPr>
+                            <w:rPr>
+                              <w:rFonts w:ascii="Cambria Math" w:hAnsi="Cambria Math" w:cs="Times"/>
+                              <w:i/>
+                              <w:color w:val="151518"/>
+                            </w:rPr>
+                          </m:ctrlPr>
+                        </m:sSupPr>
+                        <m:e>
+                          <m:r>
+                            <w:rPr>
+                              <w:rFonts w:ascii="Cambria Math" w:hAnsi="Cambria Math" w:cs="Times"/>
+                              <w:color w:val="151518"/>
+                            </w:rPr>
+                            <m:t>h</m:t>
+                          </m:r>
+                        </m:e>
+                        <m:sup>
+                          <m:r>
+                            <w:rPr>
+                              <w:rFonts w:ascii="Cambria Math" w:hAnsi="Cambria Math" w:cs="Times"/>
+                              <w:color w:val="151518"/>
+                            </w:rPr>
+                            <m:t>2</m:t>
+                          </m:r>
+                        </m:sup>
+                      </m:sSup>
+                    </m:den>
+                  </m:f>
+                </m:e>
+              </m:d>
+            </m:e>
+          </m:nary>
+        </m:oMath>
+      </m:oMathPara>
+    </w:p>
+    <w:p>
+      <w:pPr>
+        <w:rPr>
+          <w:rFonts w:ascii="Times" w:hAnsi="Times" w:cs="Times"/>
+          <w:color w:val="151518"/>
+        </w:rPr>
+      </w:pPr>
+    </w:p>
+    <w:p>
+      <w:pPr>
+        <w:rPr>
+          <w:rFonts w:ascii="Times" w:hAnsi="Times" w:cs="Times"/>
+          <w:color w:val="151518"/>
+        </w:rPr>
+      </w:pPr>
+      <w:proofErr w:type="gramStart"/>
+      <w:r>
+        <w:rPr>
+          <w:rFonts w:ascii="Times" w:hAnsi="Times" w:cs="Times"/>
+          <w:color w:val="151518"/>
+        </w:rPr>
+        <w:t>where</w:t>
+      </w:r>
+      <w:proofErr w:type="gramEnd"/>
+      <w:r>
+        <w:rPr>
+          <w:rFonts w:ascii="Times" w:hAnsi="Times" w:cs="Times"/>
+          <w:color w:val="151518"/>
+        </w:rPr>
+        <w:t xml:space="preserve"> </w:t>
+      </w:r>
+      <m:oMath>
+        <m:r>
+          <w:rPr>
+            <w:rFonts w:ascii="Cambria Math" w:hAnsi="Cambria Math" w:cs="Times"/>
+            <w:color w:val="151518"/>
+          </w:rPr>
+          <m:t>p</m:t>
+        </m:r>
+        <m:d>
+          <m:dPr>
+            <m:ctrlPr>
+              <w:rPr>
+                <w:rFonts w:ascii="Cambria Math" w:hAnsi="Cambria Math" w:cs="Times"/>
+                <w:i/>
+                <w:color w:val="151518"/>
+              </w:rPr>
+            </m:ctrlPr>
+          </m:dPr>
+          <m:e>
+            <m:sSub>
+              <m:sSubPr>
+                <m:ctrlPr>
+                  <w:rPr>
+                    <w:rFonts w:ascii="Cambria Math" w:hAnsi="Cambria Math" w:cs="Times"/>
+                    <w:i/>
+                    <w:color w:val="151518"/>
+                  </w:rPr>
+                </m:ctrlPr>
+              </m:sSubPr>
+              <m:e>
+                <m:r>
+                  <w:rPr>
+                    <w:rFonts w:ascii="Cambria Math" w:hAnsi="Cambria Math" w:cs="Times"/>
+                    <w:color w:val="151518"/>
+                  </w:rPr>
+                  <m:t>X</m:t>
+                </m:r>
+              </m:e>
+              <m:sub>
+                <m:r>
+                  <w:rPr>
+                    <w:rFonts w:ascii="Cambria Math" w:hAnsi="Cambria Math" w:cs="Times"/>
+                    <w:color w:val="151518"/>
+                  </w:rPr>
+                  <m:t>t</m:t>
+                </m:r>
+              </m:sub>
+            </m:sSub>
+          </m:e>
+          <m:e>
+            <m:sSub>
+              <m:sSubPr>
+                <m:ctrlPr>
+                  <w:rPr>
+                    <w:rFonts w:ascii="Cambria Math" w:hAnsi="Cambria Math" w:cs="Times"/>
+                    <w:i/>
+                    <w:color w:val="151518"/>
+                  </w:rPr>
+                </m:ctrlPr>
+              </m:sSubPr>
+              <m:e>
+                <m:r>
+                  <w:rPr>
+                    <w:rFonts w:ascii="Cambria Math" w:hAnsi="Cambria Math" w:cs="Times"/>
+                    <w:color w:val="151518"/>
+                  </w:rPr>
+                  <m:t>n</m:t>
+                </m:r>
+              </m:e>
+              <m:sub>
+                <m:r>
+                  <w:rPr>
+                    <w:rFonts w:ascii="Cambria Math" w:hAnsi="Cambria Math" w:cs="Times"/>
+                    <w:color w:val="151518"/>
+                  </w:rPr>
+                  <m:t>t</m:t>
+                </m:r>
+              </m:sub>
+            </m:sSub>
+          </m:e>
+        </m:d>
+      </m:oMath>
+      <w:r>
+        <w:rPr>
+          <w:rFonts w:ascii="Times" w:hAnsi="Times" w:cs="Times"/>
+          <w:color w:val="151518"/>
+        </w:rPr>
+        <w:t xml:space="preserve"> integrates to 1. </w:t>
+      </w:r>
+      <w:r>
+        <w:rPr>
+          <w:rFonts w:ascii="Times" w:hAnsi="Times" w:cs="Times"/>
+          <w:color w:val="151518"/>
+        </w:rPr>
+        <w:t xml:space="preserve">We let </w:t>
+      </w:r>
+      <m:oMath>
+        <m:sSub>
+          <m:sSubPr>
+            <m:ctrlPr>
+              <w:rPr>
+                <w:rFonts w:ascii="Cambria Math" w:hAnsi="Cambria Math" w:cs="Times"/>
+                <w:i/>
+                <w:color w:val="151518"/>
+              </w:rPr>
+            </m:ctrlPr>
+          </m:sSubPr>
+          <m:e>
+            <m:r>
+              <w:rPr>
+                <w:rFonts w:ascii="Cambria Math" w:hAnsi="Cambria Math" w:cs="Times"/>
+                <w:color w:val="151518"/>
+              </w:rPr>
+              <m:t>y</m:t>
+            </m:r>
+          </m:e>
+          <m:sub>
+            <m:r>
+              <w:rPr>
+                <w:rFonts w:ascii="Cambria Math" w:hAnsi="Cambria Math" w:cs="Times"/>
+                <w:color w:val="151518"/>
+              </w:rPr>
+              <m:t>j</m:t>
+            </m:r>
+          </m:sub>
+        </m:sSub>
+        <m:r>
+          <w:rPr>
+            <w:rFonts w:ascii="Cambria Math" w:hAnsi="Cambria Math" w:cs="Times"/>
+            <w:color w:val="151518"/>
+          </w:rPr>
+          <m:t xml:space="preserve"> </m:t>
+        </m:r>
+      </m:oMath>
+      <w:r>
+        <w:rPr>
+          <w:rFonts w:ascii="Times" w:hAnsi="Times" w:cs="Times"/>
+          <w:color w:val="151518"/>
+        </w:rPr>
+        <w:t xml:space="preserve">be the shoreline position of the </w:t>
+      </w:r>
+      <w:proofErr w:type="spellStart"/>
+      <w:r>
+        <w:rPr>
+          <w:rFonts w:ascii="Times" w:hAnsi="Times" w:cs="Times"/>
+          <w:i/>
+          <w:color w:val="151518"/>
+        </w:rPr>
+        <w:t>j</w:t>
+      </w:r>
+      <w:r>
+        <w:rPr>
+          <w:rFonts w:ascii="Times" w:hAnsi="Times" w:cs="Times"/>
+          <w:color w:val="151518"/>
+          <w:vertAlign w:val="superscript"/>
+        </w:rPr>
+        <w:t>th</w:t>
+      </w:r>
+      <w:proofErr w:type="spellEnd"/>
+      <w:r>
+        <w:rPr>
+          <w:rFonts w:ascii="Times" w:hAnsi="Times" w:cs="Times"/>
+          <w:color w:val="151518"/>
+        </w:rPr>
+        <w:t xml:space="preserve"> </w:t>
+      </w:r>
+      <w:r>
+        <w:rPr>
+          <w:rFonts w:ascii="Times" w:hAnsi="Times" w:cs="Times"/>
+          <w:color w:val="151518"/>
+        </w:rPr>
+        <w:t>focal site</w:t>
+      </w:r>
+      <w:r>
+        <w:rPr>
+          <w:rFonts w:ascii="Times" w:hAnsi="Times" w:cs="Times"/>
+          <w:color w:val="151518"/>
+        </w:rPr>
+        <w:t xml:space="preserve"> and </w:t>
+      </w:r>
+      <w:r>
+        <w:rPr>
+          <w:rFonts w:ascii="Times" w:hAnsi="Times" w:cs="Times"/>
+          <w:color w:val="151518"/>
+        </w:rPr>
+        <w:t>used this density to calculate the number of sea otters within a 10km shoreline ra</w:t>
+      </w:r>
+      <w:r>
+        <w:rPr>
+          <w:rFonts w:ascii="Times" w:hAnsi="Times" w:cs="Times"/>
+          <w:color w:val="151518"/>
+        </w:rPr>
+        <w:t xml:space="preserve">dius of our </w:t>
+      </w:r>
+      <w:r>
+        <w:rPr>
+          <w:rFonts w:ascii="Times" w:hAnsi="Times" w:cs="Times"/>
+          <w:color w:val="151518"/>
+        </w:rPr>
+        <w:t xml:space="preserve">focal sites in each year, </w:t>
+      </w:r>
+      <m:oMath>
+        <m:sSub>
+          <m:sSubPr>
+            <m:ctrlPr>
+              <w:rPr>
+                <w:rFonts w:ascii="Cambria Math" w:hAnsi="Cambria Math" w:cs="Times"/>
+                <w:i/>
+                <w:color w:val="151518"/>
+              </w:rPr>
+            </m:ctrlPr>
+          </m:sSubPr>
+          <m:e>
+            <m:r>
+              <w:rPr>
+                <w:rFonts w:ascii="Cambria Math" w:hAnsi="Cambria Math" w:cs="Times"/>
+                <w:color w:val="151518"/>
+              </w:rPr>
+              <m:t>N</m:t>
+            </m:r>
+          </m:e>
+          <m:sub>
+            <m:r>
+              <w:rPr>
+                <w:rFonts w:ascii="Cambria Math" w:hAnsi="Cambria Math" w:cs="Times"/>
+                <w:color w:val="151518"/>
+              </w:rPr>
+              <m:t>t</m:t>
+            </m:r>
+          </m:sub>
+        </m:sSub>
+        <m:d>
+          <m:dPr>
+            <m:ctrlPr>
+              <w:rPr>
+                <w:rFonts w:ascii="Cambria Math" w:hAnsi="Cambria Math" w:cs="Times"/>
+                <w:i/>
+                <w:color w:val="151518"/>
+              </w:rPr>
+            </m:ctrlPr>
+          </m:dPr>
+          <m:e>
+            <m:r>
+              <w:rPr>
+                <w:rFonts w:ascii="Cambria Math" w:hAnsi="Cambria Math" w:cs="Times"/>
+                <w:color w:val="151518"/>
+              </w:rPr>
+              <m:t>j</m:t>
+            </m:r>
+          </m:e>
+        </m:d>
+        <m:r>
+          <w:rPr>
+            <w:rFonts w:ascii="Cambria Math" w:hAnsi="Cambria Math" w:cs="Times"/>
+            <w:color w:val="151518"/>
+          </w:rPr>
+          <m:t>,</m:t>
+        </m:r>
+      </m:oMath>
+      <w:r>
+        <w:rPr>
+          <w:rFonts w:ascii="Times" w:hAnsi="Times" w:cs="Times"/>
+          <w:color w:val="151518"/>
+        </w:rPr>
+        <w:t xml:space="preserve"> </w:t>
+      </w:r>
+    </w:p>
+    <w:p>
+      <w:pPr>
+        <w:rPr>
+          <w:rFonts w:ascii="Times" w:hAnsi="Times" w:cs="Times"/>
+          <w:color w:val="151518"/>
+        </w:rPr>
+      </w:pPr>
+      <m:oMathPara>
+        <m:oMath>
+          <m:sSub>
+            <m:sSubPr>
+              <m:ctrlPr>
+                <w:rPr>
+                  <w:rFonts w:ascii="Cambria Math" w:hAnsi="Cambria Math" w:cs="Times"/>
+                  <w:i/>
+                  <w:color w:val="151518"/>
+                </w:rPr>
+              </m:ctrlPr>
+            </m:sSubPr>
+            <m:e>
+              <m:r>
+                <w:rPr>
+                  <w:rFonts w:ascii="Cambria Math" w:hAnsi="Cambria Math" w:cs="Times"/>
+                  <w:color w:val="151518"/>
+                </w:rPr>
+                <m:t>N</m:t>
+              </m:r>
+            </m:e>
+            <m:sub>
+              <m:r>
+                <w:rPr>
+                  <w:rFonts w:ascii="Cambria Math" w:hAnsi="Cambria Math" w:cs="Times"/>
+                  <w:color w:val="151518"/>
+                </w:rPr>
+                <m:t>t</m:t>
+              </m:r>
+            </m:sub>
+          </m:sSub>
+          <m:r>
+            <w:rPr>
+              <w:rFonts w:ascii="Cambria Math" w:hAnsi="Cambria Math" w:cs="Times"/>
+              <w:color w:val="151518"/>
+            </w:rPr>
+            <m:t>(</m:t>
+          </m:r>
+          <m:r>
+            <w:rPr>
+              <w:rFonts w:ascii="Cambria Math" w:hAnsi="Cambria Math" w:cs="Times"/>
+              <w:color w:val="151518"/>
+            </w:rPr>
+            <m:t>j</m:t>
+          </m:r>
+          <m:r>
+            <w:rPr>
+              <w:rFonts w:ascii="Cambria Math" w:hAnsi="Cambria Math" w:cs="Times"/>
+              <w:color w:val="151518"/>
+            </w:rPr>
+            <m:t>)</m:t>
+          </m:r>
+          <m:r>
+            <w:rPr>
+              <w:rFonts w:ascii="Cambria Math" w:hAnsi="Cambria Math" w:cs="Times"/>
+              <w:color w:val="151518"/>
+            </w:rPr>
+            <m:t>=</m:t>
+          </m:r>
+          <m:sSub>
+            <m:sSubPr>
+              <m:ctrlPr>
+                <w:rPr>
+                  <w:rFonts w:ascii="Cambria Math" w:hAnsi="Cambria Math" w:cs="Times"/>
+                  <w:i/>
+                  <w:color w:val="151518"/>
+                </w:rPr>
+              </m:ctrlPr>
+            </m:sSubPr>
+            <m:e>
+              <m:r>
+                <w:rPr>
+                  <w:rFonts w:ascii="Cambria Math" w:hAnsi="Cambria Math" w:cs="Times"/>
+                  <w:color w:val="151518"/>
+                </w:rPr>
+                <m:t>N</m:t>
+              </m:r>
+            </m:e>
+            <m:sub>
+              <m:r>
+                <w:rPr>
+                  <w:rFonts w:ascii="Cambria Math" w:hAnsi="Cambria Math" w:cs="Times"/>
+                  <w:color w:val="151518"/>
+                </w:rPr>
+                <m:t>t</m:t>
+              </m:r>
+            </m:sub>
+          </m:sSub>
+          <m:nary>
+            <m:naryPr>
+              <m:limLoc m:val="subSup"/>
+              <m:ctrlPr>
+                <w:rPr>
+                  <w:rFonts w:ascii="Cambria Math" w:hAnsi="Cambria Math" w:cs="Times"/>
+                  <w:i/>
+                  <w:color w:val="151518"/>
+                </w:rPr>
+              </m:ctrlPr>
+            </m:naryPr>
+            <m:sub>
+              <m:sSub>
+                <m:sSubPr>
+                  <m:ctrlPr>
+                    <w:rPr>
+                      <w:rFonts w:ascii="Cambria Math" w:hAnsi="Cambria Math" w:cs="Times"/>
+                      <w:i/>
+                      <w:color w:val="151518"/>
+                    </w:rPr>
+                  </m:ctrlPr>
+                </m:sSubPr>
+                <m:e>
+                  <m:r>
+                    <w:rPr>
+                      <w:rFonts w:ascii="Cambria Math" w:hAnsi="Cambria Math" w:cs="Times"/>
+                      <w:color w:val="151518"/>
+                    </w:rPr>
+                    <m:t>y</m:t>
+                  </m:r>
+                </m:e>
+                <m:sub>
+                  <m:r>
+                    <w:rPr>
+                      <w:rFonts w:ascii="Cambria Math" w:hAnsi="Cambria Math" w:cs="Times"/>
+                      <w:color w:val="151518"/>
+                    </w:rPr>
+                    <m:t>j</m:t>
+                  </m:r>
+                </m:sub>
+              </m:sSub>
+              <m:r>
+                <w:rPr>
+                  <w:rFonts w:ascii="Cambria Math" w:hAnsi="Cambria Math" w:cs="Times"/>
+                  <w:color w:val="151518"/>
+                </w:rPr>
+                <m:t>-10</m:t>
+              </m:r>
+            </m:sub>
+            <m:sup>
+              <m:sSub>
+                <m:sSubPr>
+                  <m:ctrlPr>
+                    <w:rPr>
+                      <w:rFonts w:ascii="Cambria Math" w:hAnsi="Cambria Math" w:cs="Times"/>
+                      <w:i/>
+                      <w:color w:val="151518"/>
+                    </w:rPr>
+                  </m:ctrlPr>
+                </m:sSubPr>
+                <m:e>
+                  <m:r>
+                    <w:rPr>
+                      <w:rFonts w:ascii="Cambria Math" w:hAnsi="Cambria Math" w:cs="Times"/>
+                      <w:color w:val="151518"/>
+                    </w:rPr>
+                    <m:t>y</m:t>
+                  </m:r>
+                </m:e>
+                <m:sub>
+                  <m:r>
+                    <w:rPr>
+                      <w:rFonts w:ascii="Cambria Math" w:hAnsi="Cambria Math" w:cs="Times"/>
+                      <w:color w:val="151518"/>
+                    </w:rPr>
+                    <m:t>j</m:t>
+                  </m:r>
+                </m:sub>
+              </m:sSub>
+              <m:r>
+                <w:rPr>
+                  <w:rFonts w:ascii="Cambria Math" w:hAnsi="Cambria Math" w:cs="Times"/>
+                  <w:color w:val="151518"/>
+                </w:rPr>
+                <m:t>+10</m:t>
+              </m:r>
+            </m:sup>
+            <m:e>
+              <m:r>
+                <w:rPr>
+                  <w:rFonts w:ascii="Cambria Math" w:hAnsi="Cambria Math" w:cs="Times"/>
+                  <w:color w:val="151518"/>
+                </w:rPr>
+                <m:t>p</m:t>
+              </m:r>
+              <m:d>
+                <m:dPr>
+                  <m:ctrlPr>
+                    <w:rPr>
+                      <w:rFonts w:ascii="Cambria Math" w:hAnsi="Cambria Math" w:cs="Times"/>
+                      <w:i/>
+                      <w:color w:val="151518"/>
+                    </w:rPr>
+                  </m:ctrlPr>
+                </m:dPr>
+                <m:e>
+                  <m:sSub>
+                    <m:sSubPr>
+                      <m:ctrlPr>
+                        <w:rPr>
+                          <w:rFonts w:ascii="Cambria Math" w:hAnsi="Cambria Math" w:cs="Times"/>
+                          <w:i/>
+                          <w:color w:val="151518"/>
+                        </w:rPr>
+                      </m:ctrlPr>
+                    </m:sSubPr>
+                    <m:e>
+                      <m:r>
+                        <w:rPr>
+                          <w:rFonts w:ascii="Cambria Math" w:hAnsi="Cambria Math" w:cs="Times"/>
+                          <w:color w:val="151518"/>
+                        </w:rPr>
+                        <m:t>X</m:t>
+                      </m:r>
+                    </m:e>
+                    <m:sub>
+                      <m:r>
+                        <w:rPr>
+                          <w:rFonts w:ascii="Cambria Math" w:hAnsi="Cambria Math" w:cs="Times"/>
+                          <w:color w:val="151518"/>
+                        </w:rPr>
+                        <m:t>t</m:t>
+                      </m:r>
+                    </m:sub>
+                  </m:sSub>
+                </m:e>
+                <m:e>
+                  <m:sSub>
+                    <m:sSubPr>
+                      <m:ctrlPr>
+                        <w:rPr>
+                          <w:rFonts w:ascii="Cambria Math" w:hAnsi="Cambria Math" w:cs="Times"/>
+                          <w:i/>
+                          <w:color w:val="151518"/>
+                        </w:rPr>
+                      </m:ctrlPr>
+                    </m:sSubPr>
+                    <m:e>
+                      <m:r>
+                        <w:rPr>
+                          <w:rFonts w:ascii="Cambria Math" w:hAnsi="Cambria Math" w:cs="Times"/>
+                          <w:color w:val="151518"/>
+                        </w:rPr>
+                        <m:t>n</m:t>
+                      </m:r>
+                    </m:e>
+                    <m:sub>
+                      <m:r>
+                        <w:rPr>
+                          <w:rFonts w:ascii="Cambria Math" w:hAnsi="Cambria Math" w:cs="Times"/>
+                          <w:color w:val="151518"/>
+                        </w:rPr>
+                        <m:t>t</m:t>
+                      </m:r>
+                    </m:sub>
+                  </m:sSub>
+                </m:e>
+              </m:d>
+              <m:r>
+                <w:rPr>
+                  <w:rFonts w:ascii="Cambria Math" w:hAnsi="Cambria Math" w:cs="Times"/>
+                  <w:color w:val="151518"/>
+                </w:rPr>
+                <m:t>dX</m:t>
+              </m:r>
+            </m:e>
+          </m:nary>
+        </m:oMath>
+      </m:oMathPara>
+    </w:p>
+    <w:p>
+      <w:pPr>
+        <w:rPr>
+          <w:rFonts w:ascii="Times" w:hAnsi="Times" w:cs="Times"/>
+          <w:color w:val="151518"/>
+        </w:rPr>
+      </w:pPr>
+    </w:p>
+    <w:p>
+      <w:pPr>
+        <w:rPr>
+          <w:rFonts w:ascii="Times" w:hAnsi="Times" w:cs="Times"/>
+          <w:color w:val="151518"/>
+        </w:rPr>
+      </w:pPr>
+    </w:p>
+    <w:p>
+      <w:pPr>
+        <w:rPr>
+          <w:rFonts w:ascii="Times" w:hAnsi="Times" w:cs="Times"/>
+          <w:color w:val="151518"/>
+        </w:rPr>
+      </w:pPr>
+      <w:r>
+        <w:rPr>
+          <w:rFonts w:ascii="Times" w:hAnsi="Times" w:cs="Times"/>
+          <w:color w:val="151518"/>
+        </w:rPr>
+        <w:t>This provides an abundance of otters in each year over a standardized shoreline and makes comparisons among sites and across time at a given site possible.</w:t>
+      </w:r>
+    </w:p>
+    <w:p>
+      <w:pPr>
+        <w:ind w:firstLine="720"/>
+        <w:rPr>
+          <w:rFonts w:ascii="Times" w:hAnsi="Times" w:cs="Times"/>
+          <w:i/>
+          <w:color w:val="151518"/>
+        </w:rPr>
+      </w:pPr>
+      <w:r>
+        <w:rPr>
+          <w:rFonts w:ascii="Times" w:hAnsi="Times" w:cs="Times"/>
+          <w:color w:val="151518"/>
+        </w:rPr>
+        <w:t>Due to uncertainty in the effective home-range size of sea otters, we performed sensitivity analyses using a</w:t>
+      </w:r>
+      <w:r>
+        <w:rPr>
+          <w:rFonts w:ascii="Times" w:hAnsi="Times" w:cs="Times"/>
+          <w:color w:val="151518"/>
+        </w:rPr>
+        <w:t xml:space="preserve"> range of alternative bandwidths (</w:t>
+      </w:r>
+      <w:r>
+        <w:rPr>
+          <w:rFonts w:ascii="Times" w:hAnsi="Times" w:cs="Times"/>
+          <w:i/>
+          <w:color w:val="151518"/>
+        </w:rPr>
+        <w:t>h</w:t>
+      </w:r>
+      <w:r>
+        <w:rPr>
+          <w:rFonts w:ascii="Times" w:hAnsi="Times" w:cs="Times"/>
+          <w:color w:val="151518"/>
+        </w:rPr>
+        <w:t xml:space="preserve"> between 5 and 15). The qualitative results </w:t>
+      </w:r>
+      <w:r>
+        <w:rPr>
+          <w:rFonts w:ascii="Times" w:hAnsi="Times" w:cs="Times"/>
+          <w:color w:val="151518"/>
+        </w:rPr>
+        <w:t xml:space="preserve">did not change with </w:t>
+      </w:r>
+      <w:r>
+        <w:rPr>
+          <w:rFonts w:ascii="Times" w:hAnsi="Times" w:cs="Times"/>
+          <w:color w:val="151518"/>
+        </w:rPr>
+        <w:t xml:space="preserve">alternate </w:t>
+      </w:r>
+      <w:r>
+        <w:rPr>
+          <w:rFonts w:ascii="Times" w:hAnsi="Times" w:cs="Times"/>
+          <w:color w:val="151518"/>
+        </w:rPr>
+        <w:t>bandwidths.</w:t>
+      </w:r>
+    </w:p>
+    <w:p>
+      <w:pPr>
+        <w:rPr>
+          <w:rFonts w:ascii="Times" w:hAnsi="Times" w:cs="Times"/>
+          <w:color w:val="151518"/>
+        </w:rPr>
+      </w:pPr>
+    </w:p>
     <w:p>
       <w:r>
         <w:br w:type="page"/>
@@ -1807,7 +3751,6 @@
       </w:r>
     </w:p>
     <w:p/>
-    <w:p/>
     <w:p>
       <w:pPr>
         <w:ind w:firstLine="720"/>
@@ -1843,7 +3786,10 @@
         </w:numPr>
       </w:pPr>
       <w:r>
-        <w:t>Two periods 1989-2001,2002-2014.</w:t>
+        <w:t>Two periods 1989-2001,2002-2015</w:t>
+      </w:r>
+      <w:r>
+        <w:t>.</w:t>
       </w:r>
     </w:p>
     <w:p>
@@ -1878,6 +3824,7 @@
           <w:b/>
           <w:highlight w:val="yellow"/>
         </w:rPr>
+        <w:lastRenderedPageBreak/>
         <w:t>Results</w:t>
       </w:r>
     </w:p>
@@ -2072,26 +4019,28 @@
     </w:p>
     <w:p>
       <w:pPr>
+        <w:rPr>
+          <w:b/>
+        </w:rPr>
+      </w:pPr>
+    </w:p>
+    <w:p>
+      <w:pPr>
         <w:pStyle w:val="ListParagraph"/>
         <w:numPr>
           <w:ilvl w:val="0"/>
           <w:numId w:val="6"/>
         </w:numPr>
-        <w:ind w:left="360"/>
         <w:rPr>
           <w:b/>
         </w:rPr>
       </w:pPr>
-      <w:proofErr w:type="spellStart"/>
-      <w:proofErr w:type="gramStart"/>
       <w:r>
         <w:rPr>
           <w:b/>
         </w:rPr>
-        <w:t>asdf</w:t>
-      </w:r>
-      <w:proofErr w:type="spellEnd"/>
-      <w:proofErr w:type="gramEnd"/>
+        <w:br w:type="page"/>
+      </w:r>
     </w:p>
     <w:p>
       <w:pPr>
@@ -2099,38 +4048,15 @@
           <w:b/>
         </w:rPr>
       </w:pPr>
-    </w:p>
-    <w:p>
-      <w:pPr>
-        <w:pStyle w:val="ListParagraph"/>
-        <w:numPr>
-          <w:ilvl w:val="0"/>
-          <w:numId w:val="6"/>
-        </w:numPr>
+      <w:r>
+        <w:lastRenderedPageBreak/>
+        <w:br w:type="page"/>
+      </w:r>
+      <w:r>
         <w:rPr>
           <w:b/>
         </w:rPr>
-      </w:pPr>
-      <w:r>
-        <w:rPr>
-          <w:b/>
-        </w:rPr>
-        <w:br w:type="page"/>
-      </w:r>
-    </w:p>
-    <w:p>
-      <w:pPr>
-        <w:rPr>
-          <w:b/>
-        </w:rPr>
-      </w:pPr>
-      <w:r>
-        <w:br w:type="page"/>
-      </w:r>
-      <w:r>
-        <w:rPr>
-          <w:b/>
-        </w:rPr>
+        <w:lastRenderedPageBreak/>
         <w:t>Acknowledgements:</w:t>
       </w:r>
     </w:p>
@@ -2170,6 +4096,8 @@
           <w:b/>
         </w:rPr>
       </w:pPr>
+      <w:bookmarkStart w:id="0" w:name="_GoBack"/>
+      <w:bookmarkEnd w:id="0"/>
     </w:p>
     <w:p>
       <w:pPr>
@@ -2180,15 +4108,7 @@
     </w:p>
     <w:p>
       <w:r>
-        <w:t xml:space="preserve">Description of what Ole did to the OCNMS data to massage and poke the data to </w:t>
-      </w:r>
-      <w:proofErr w:type="gramStart"/>
-      <w:r>
-        <w:t>make</w:t>
-      </w:r>
-      <w:proofErr w:type="gramEnd"/>
-      <w:r>
-        <w:t xml:space="preserve"> it comparable.</w:t>
+        <w:t>Description of what Ole did to the OCNMS data to massage and poke the data to make it comparable.</w:t>
       </w:r>
     </w:p>
     <w:p/>
@@ -2290,6 +4210,7 @@
     <w:p>
       <w:proofErr w:type="gramStart"/>
       <w:r>
+        <w:lastRenderedPageBreak/>
         <w:t>Invertebrate Survey description in table form.</w:t>
       </w:r>
       <w:proofErr w:type="gramEnd"/>
@@ -4331,11 +6252,12 @@
       <w:r>
         <w:br w:type="page"/>
       </w:r>
-      <w:ins w:id="0" w:author="Ole Shelton" w:date="2017-08-23T14:25:00Z">
+      <w:ins w:id="1" w:author="Ole Shelton" w:date="2017-08-23T14:25:00Z">
         <w:r>
           <w:rPr>
             <w:noProof/>
           </w:rPr>
+          <w:lastRenderedPageBreak/>
           <w:drawing>
             <wp:anchor distT="0" distB="0" distL="114300" distR="114300" simplePos="0" relativeHeight="251659264" behindDoc="0" locked="0" layoutInCell="1" allowOverlap="1" wp14:anchorId="2C22333A" wp14:editId="37140DA4">
               <wp:simplePos x="0" y="0"/>
@@ -4465,6 +6387,7 @@
         <w:rPr>
           <w:noProof/>
         </w:rPr>
+        <w:lastRenderedPageBreak/>
         <w:drawing>
           <wp:inline distT="0" distB="0" distL="0" distR="0" wp14:anchorId="0A9CC199" wp14:editId="3ABBB8E3">
             <wp:extent cx="5486400" cy="6269990"/>
@@ -4592,6 +6515,7 @@
         <w:br w:type="page"/>
       </w:r>
       <w:r>
+        <w:lastRenderedPageBreak/>
         <w:t xml:space="preserve">Kelp CV in two periods </w:t>
       </w:r>
       <w:proofErr w:type="gramStart"/>
@@ -4663,7 +6587,6 @@
     </w:p>
     <w:p/>
     <w:p>
-      <w:bookmarkStart w:id="1" w:name="_GoBack"/>
       <w:r>
         <w:rPr>
           <w:noProof/>
@@ -4710,7 +6633,6 @@
           </wp:inline>
         </w:drawing>
       </w:r>
-      <w:bookmarkEnd w:id="1"/>
     </w:p>
     <w:p>
       <w:r>
@@ -5819,6 +7741,16 @@
       </w:tblCellMar>
     </w:tblPr>
   </w:style>
+  <w:style w:type="character" w:styleId="PlaceholderText">
+    <w:name w:val="Placeholder Text"/>
+    <w:basedOn w:val="DefaultParagraphFont"/>
+    <w:uiPriority w:val="99"/>
+    <w:semiHidden/>
+    <w:rsid w:val="00B921CF"/>
+    <w:rPr>
+      <w:color w:val="808080"/>
+    </w:rPr>
+  </w:style>
 </w:styles>
 </file>
 
@@ -6065,6 +7997,16 @@
         <w:right w:w="108" w:type="dxa"/>
       </w:tblCellMar>
     </w:tblPr>
+  </w:style>
+  <w:style w:type="character" w:styleId="PlaceholderText">
+    <w:name w:val="Placeholder Text"/>
+    <w:basedOn w:val="DefaultParagraphFont"/>
+    <w:uiPriority w:val="99"/>
+    <w:semiHidden/>
+    <w:rsid w:val="00B921CF"/>
+    <w:rPr>
+      <w:color w:val="808080"/>
+    </w:rPr>
   </w:style>
 </w:styles>
 </file>
@@ -6394,7 +8336,7 @@
 </file>
 
 <file path=customXml/itemProps1.xml><?xml version="1.0" encoding="utf-8"?>
-<ds:datastoreItem xmlns:ds="http://schemas.openxmlformats.org/officeDocument/2006/customXml" ds:itemID="{5D4C14CE-9901-1842-998E-770DB6F3E39D}">
+<ds:datastoreItem xmlns:ds="http://schemas.openxmlformats.org/officeDocument/2006/customXml" ds:itemID="{75F8AE66-A889-3F48-B5FF-190AEA37626C}">
   <ds:schemaRefs>
     <ds:schemaRef ds:uri="http://schemas.openxmlformats.org/officeDocument/2006/bibliography"/>
   </ds:schemaRefs>

</xml_diff>

<commit_message>
updates to plots, more writing.
</commit_message>
<xml_diff>
--- a/Writing/OCNMS manuscript v01.docx
+++ b/Writing/OCNMS manuscript v01.docx
@@ -10,39 +10,7 @@
     <w:p/>
     <w:p>
       <w:r>
-        <w:t xml:space="preserve">Andrew O. Shelton, </w:t>
-      </w:r>
-      <w:proofErr w:type="spellStart"/>
-      <w:r>
-        <w:t>Jameal</w:t>
-      </w:r>
-      <w:proofErr w:type="spellEnd"/>
-      <w:r>
-        <w:t xml:space="preserve"> F. </w:t>
-      </w:r>
-      <w:proofErr w:type="spellStart"/>
-      <w:r>
-        <w:t>Samhouri</w:t>
-      </w:r>
-      <w:proofErr w:type="spellEnd"/>
-      <w:r>
-        <w:t xml:space="preserve">, Chris Harvey, Blake E. </w:t>
-      </w:r>
-      <w:proofErr w:type="spellStart"/>
-      <w:r>
-        <w:t>Feist</w:t>
-      </w:r>
-      <w:proofErr w:type="spellEnd"/>
-      <w:r>
-        <w:t xml:space="preserve">, Kelly Andrews, Kinsey Frick, Nick </w:t>
-      </w:r>
-      <w:proofErr w:type="spellStart"/>
-      <w:r>
-        <w:t>Tolimieri</w:t>
-      </w:r>
-      <w:proofErr w:type="spellEnd"/>
-      <w:r>
-        <w:t>, Greg Williams, ……</w:t>
+        <w:t>Andrew O. Shelton, Jameal F. Samhouri, Chris Harvey, Blake E. Feist, Kelly Andrews, Kinsey Frick, Nick Tolimieri, Greg Williams, ……</w:t>
       </w:r>
     </w:p>
     <w:p/>
@@ -69,21 +37,13 @@
         <w:t xml:space="preserve"> are a classic example of a trophic cascade</w:t>
       </w:r>
       <w:r>
-        <w:t xml:space="preserve"> (PAINE 1966, others</w:t>
-      </w:r>
-      <w:proofErr w:type="gramStart"/>
-      <w:r>
-        <w:t>)</w:t>
+        <w:t xml:space="preserve"> (PAINE 1966, others)</w:t>
       </w:r>
       <w:r>
         <w:t xml:space="preserve"> </w:t>
       </w:r>
       <w:r>
-        <w:t xml:space="preserve"> in</w:t>
-      </w:r>
-      <w:proofErr w:type="gramEnd"/>
-      <w:r>
-        <w:t xml:space="preserve"> w</w:t>
+        <w:t xml:space="preserve"> in w</w:t>
       </w:r>
       <w:r>
         <w:t xml:space="preserve">hich </w:t>
@@ -119,15 +79,7 @@
         <w:fldChar w:fldCharType="end"/>
       </w:r>
       <w:r>
-        <w:t xml:space="preserve">. Over the past 40 years, the generality of the importance of top down control on kelp forests has been both affirmed (Otters in the Aleutians, </w:t>
-      </w:r>
-      <w:proofErr w:type="spellStart"/>
-      <w:r>
-        <w:t>Konar</w:t>
-      </w:r>
-      <w:proofErr w:type="spellEnd"/>
-      <w:r>
-        <w:t xml:space="preserve">, others; Otters in the </w:t>
+        <w:t xml:space="preserve">. Over the past 40 years, the generality of the importance of top down control on kelp forests has been both affirmed (Otters in the Aleutians, Konar, others; Otters in the </w:t>
       </w:r>
       <w:r>
         <w:t xml:space="preserve">Monterey area) and challenged </w:t>
@@ -385,15 +337,7 @@
         <w:t xml:space="preserve"> structuring coastal habitats </w:t>
       </w:r>
       <w:r>
-        <w:t xml:space="preserve">in the absence of otters and encourages an explicit consideration of the </w:t>
-      </w:r>
-      <w:proofErr w:type="spellStart"/>
-      <w:r>
-        <w:t>spatio</w:t>
-      </w:r>
-      <w:proofErr w:type="spellEnd"/>
-      <w:r>
-        <w:t>-temporal heterogeneity of coastal kelp systems. Such a landscape perspective on the drivers of h</w:t>
+        <w:t>in the absence of otters and encourages an explicit consideration of the spatio-temporal heterogeneity of coastal kelp systems. Such a landscape perspective on the drivers of h</w:t>
       </w:r>
       <w:r>
         <w:t xml:space="preserve">eterogeneity and complexity </w:t>
@@ -434,13 +378,8 @@
         <w:pStyle w:val="ListParagraph"/>
         <w:ind w:left="0" w:firstLine="720"/>
       </w:pPr>
-      <w:proofErr w:type="gramStart"/>
-      <w:r>
-        <w:t>are</w:t>
-      </w:r>
-      <w:proofErr w:type="gramEnd"/>
-      <w:r>
-        <w:t xml:space="preserve"> both among the most compelling aspects of coastal kelp forest systems and an important factor that may </w:t>
+      <w:r>
+        <w:t xml:space="preserve">are both among the most compelling aspects of coastal kelp forest systems and an important factor that may </w:t>
       </w:r>
       <w:r>
         <w:t xml:space="preserve">inhibit </w:t>
@@ -484,81 +423,6 @@
     </w:p>
     <w:p>
       <w:pPr>
-        <w:widowControl w:val="0"/>
-        <w:autoSpaceDE w:val="0"/>
-        <w:autoSpaceDN w:val="0"/>
-        <w:adjustRightInd w:val="0"/>
-        <w:spacing w:after="240" w:line="300" w:lineRule="atLeast"/>
-        <w:rPr>
-          <w:rFonts w:ascii="Times" w:hAnsi="Times" w:cs="Times"/>
-          <w:color w:val="000000"/>
-        </w:rPr>
-      </w:pPr>
-      <w:r>
-        <w:rPr>
-          <w:rFonts w:ascii="Times" w:hAnsi="Times" w:cs="Times"/>
-          <w:color w:val="000000"/>
-          <w:sz w:val="26"/>
-          <w:szCs w:val="26"/>
-        </w:rPr>
-        <w:t xml:space="preserve">Sea otters were reestablished in the state in 1969 </w:t>
-      </w:r>
-      <w:r>
-        <w:rPr>
-          <w:rFonts w:ascii="Times" w:hAnsi="Times" w:cs="Times"/>
-          <w:color w:val="000000"/>
-          <w:sz w:val="26"/>
-          <w:szCs w:val="26"/>
-        </w:rPr>
-        <w:fldChar w:fldCharType="begin"/>
-      </w:r>
-      <w:r>
-        <w:rPr>
-          <w:rFonts w:ascii="Times" w:hAnsi="Times" w:cs="Times"/>
-          <w:color w:val="000000"/>
-          <w:sz w:val="26"/>
-          <w:szCs w:val="26"/>
-        </w:rPr>
-        <w:instrText xml:space="preserve"> ADDIN PAPERS2_CITATIONS &lt;citation&gt;&lt;uuid&gt;366D43F6-79FF-48A9-BFF9-D06839F2B405&lt;/uuid&gt;&lt;priority&gt;0&lt;/priority&gt;&lt;publications&gt;&lt;publication&gt;&lt;publication_date&gt;99198200001200000000200000&lt;/publication_date&gt;&lt;doi&gt;10.2307/3781726&lt;/doi&gt;&lt;title&gt;History and status of translocated sea otter populations in North America&lt;/title&gt;&lt;uuid&gt;7944B3A3-E3A7-40D8-82ED-BA29F724D4CB&lt;/uuid&gt;&lt;subtype&gt;400&lt;/subtype&gt;&lt;type&gt;400&lt;/type&gt;&lt;url&gt;http://www.jstor.org/stable/3781726&lt;/url&gt;&lt;bundle&gt;&lt;publication&gt;&lt;title&gt;Wildlife Society Bulletin&lt;/title&gt;&lt;type&gt;-100&lt;/type&gt;&lt;subtype&gt;-100&lt;/subtype&gt;&lt;uuid&gt;18ABC0CE-030F-4F50-8A78-D46FBF1ADB62&lt;/uuid&gt;&lt;/publication&gt;&lt;/bundle&gt;&lt;authors&gt;&lt;author&gt;&lt;firstName&gt;R&lt;/firstName&gt;&lt;middleNames&gt;J&lt;/middleNames&gt;&lt;lastName&gt;Jameson&lt;/lastName&gt;&lt;/author&gt;&lt;author&gt;&lt;firstName&gt;K&lt;/firstName&gt;&lt;middleNames&gt;W&lt;/middleNames&gt;&lt;lastName&gt;Kenyon&lt;/lastName&gt;&lt;/author&gt;&lt;author&gt;&lt;firstName&gt;A&lt;/firstName&gt;&lt;middleNames&gt;M&lt;/middleNames&gt;&lt;lastName&gt;Johnson&lt;/lastName&gt;&lt;/author&gt;&lt;author&gt;&lt;firstName&gt;H&lt;/firstName&gt;&lt;middleNames&gt;M&lt;/middleNames&gt;&lt;lastName&gt;Wight&lt;/lastName&gt;&lt;/author&gt;&lt;/authors&gt;&lt;/publication&gt;&lt;/publications&gt;&lt;cites&gt;&lt;/cites&gt;&lt;/citation&gt;</w:instrText>
-      </w:r>
-      <w:r>
-        <w:rPr>
-          <w:rFonts w:ascii="Times" w:hAnsi="Times" w:cs="Times"/>
-          <w:color w:val="000000"/>
-          <w:sz w:val="26"/>
-          <w:szCs w:val="26"/>
-        </w:rPr>
-        <w:fldChar w:fldCharType="separate"/>
-      </w:r>
-      <w:r>
-        <w:rPr>
-          <w:rFonts w:ascii="Times" w:hAnsi="Times" w:cs="Times"/>
-          <w:sz w:val="26"/>
-          <w:szCs w:val="26"/>
-        </w:rPr>
-        <w:t>{Jameson:1982bu}</w:t>
-      </w:r>
-      <w:r>
-        <w:rPr>
-          <w:rFonts w:ascii="Times" w:hAnsi="Times" w:cs="Times"/>
-          <w:color w:val="000000"/>
-          <w:sz w:val="26"/>
-          <w:szCs w:val="26"/>
-        </w:rPr>
-        <w:fldChar w:fldCharType="end"/>
-      </w:r>
-      <w:r>
-        <w:rPr>
-          <w:rFonts w:ascii="Times" w:hAnsi="Times" w:cs="Times"/>
-          <w:color w:val="000000"/>
-          <w:sz w:val="26"/>
-          <w:szCs w:val="26"/>
-        </w:rPr>
-        <w:t xml:space="preserve"> </w:t>
-      </w:r>
-    </w:p>
-    <w:p>
-      <w:pPr>
         <w:pStyle w:val="ListParagraph"/>
         <w:ind w:left="0" w:firstLine="720"/>
       </w:pPr>
@@ -581,18 +445,10 @@
         <w:t xml:space="preserve">population </w:t>
       </w:r>
       <w:r>
-        <w:t xml:space="preserve">stabilization.  We leverage spatial information from 10 sites spanning approximately 100km of shoreline to link otters to invertebrates and algae and show how the predictive subsequent </w:t>
-      </w:r>
-      <w:proofErr w:type="gramStart"/>
-      <w:r>
-        <w:t xml:space="preserve">patterns </w:t>
-      </w:r>
-      <w:r>
-        <w:t>.</w:t>
-      </w:r>
-      <w:proofErr w:type="gramEnd"/>
-      <w:r>
-        <w:t xml:space="preserve">  </w:t>
+        <w:t xml:space="preserve">stabilization.  We leverage spatial information from 10 sites spanning approximately 100km of shoreline to link otters to invertebrates and algae and show how the predictive subsequent patterns </w:t>
+      </w:r>
+      <w:r>
+        <w:t xml:space="preserve">.  </w:t>
       </w:r>
     </w:p>
     <w:p>
@@ -643,21 +499,10 @@
         <w:ind w:left="0" w:firstLine="720"/>
       </w:pPr>
       <w:r>
-        <w:lastRenderedPageBreak/>
         <w:t xml:space="preserve">Something about time-series approaches </w:t>
       </w:r>
       <w:r>
-        <w:t xml:space="preserve">like </w:t>
-      </w:r>
-      <w:proofErr w:type="spellStart"/>
-      <w:proofErr w:type="gramStart"/>
-      <w:r>
-        <w:t>ives</w:t>
-      </w:r>
-      <w:proofErr w:type="spellEnd"/>
-      <w:proofErr w:type="gramEnd"/>
-      <w:r>
-        <w:t xml:space="preserve"> being about the deviations from equilibrium…</w:t>
+        <w:t>like ives being about the deviations from equilibrium…</w:t>
       </w:r>
     </w:p>
     <w:p>
@@ -756,21 +601,7 @@
         <w:rPr>
           <w:rFonts w:ascii="Cambria" w:hAnsi="Cambria" w:cs="Cambria"/>
         </w:rPr>
-        <w:t>{Bell</w:t>
-      </w:r>
-      <w:proofErr w:type="gramStart"/>
-      <w:r>
-        <w:rPr>
-          <w:rFonts w:ascii="Cambria" w:hAnsi="Cambria" w:cs="Cambria"/>
-        </w:rPr>
-        <w:t>:2015ei</w:t>
-      </w:r>
-      <w:proofErr w:type="gramEnd"/>
-      <w:r>
-        <w:rPr>
-          <w:rFonts w:ascii="Cambria" w:hAnsi="Cambria" w:cs="Cambria"/>
-        </w:rPr>
-        <w:t>}</w:t>
+        <w:t>{Bell:2015ei}</w:t>
       </w:r>
       <w:r>
         <w:fldChar w:fldCharType="end"/>
@@ -800,21 +631,7 @@
         <w:rPr>
           <w:rFonts w:ascii="Cambria" w:hAnsi="Cambria" w:cs="Cambria"/>
         </w:rPr>
-        <w:t>{Soule</w:t>
-      </w:r>
-      <w:proofErr w:type="gramStart"/>
-      <w:r>
-        <w:rPr>
-          <w:rFonts w:ascii="Cambria" w:hAnsi="Cambria" w:cs="Cambria"/>
-        </w:rPr>
-        <w:t>:2003fb</w:t>
-      </w:r>
-      <w:proofErr w:type="gramEnd"/>
-      <w:r>
-        <w:rPr>
-          <w:rFonts w:ascii="Cambria" w:hAnsi="Cambria" w:cs="Cambria"/>
-        </w:rPr>
-        <w:t>}</w:t>
+        <w:t>{Soule:2003fb}</w:t>
       </w:r>
       <w:r>
         <w:fldChar w:fldCharType="end"/>
@@ -886,18 +703,10 @@
         </w:numPr>
       </w:pPr>
       <w:r>
-        <w:t xml:space="preserve">Other species are performing top down control in the absence of </w:t>
-      </w:r>
-      <w:proofErr w:type="gramStart"/>
-      <w:r>
-        <w:t xml:space="preserve">otters </w:t>
-      </w:r>
-      <w:r>
-        <w:t xml:space="preserve"> but</w:t>
-      </w:r>
-      <w:proofErr w:type="gramEnd"/>
-      <w:r>
-        <w:t xml:space="preserve"> this is disputed by some </w:t>
+        <w:t xml:space="preserve">Other species are performing top down control in the absence of otters </w:t>
+      </w:r>
+      <w:r>
+        <w:t xml:space="preserve"> but this is disputed by some </w:t>
       </w:r>
       <w:r>
         <w:fldChar w:fldCharType="begin"/>
@@ -924,21 +733,7 @@
         <w:rPr>
           <w:rFonts w:ascii="Cambria" w:hAnsi="Cambria" w:cs="Cambria"/>
         </w:rPr>
-        <w:t>{Graham</w:t>
-      </w:r>
-      <w:proofErr w:type="gramStart"/>
-      <w:r>
-        <w:rPr>
-          <w:rFonts w:ascii="Cambria" w:hAnsi="Cambria" w:cs="Cambria"/>
-        </w:rPr>
-        <w:t>:2007wp</w:t>
-      </w:r>
-      <w:proofErr w:type="gramEnd"/>
-      <w:r>
-        <w:rPr>
-          <w:rFonts w:ascii="Cambria" w:hAnsi="Cambria" w:cs="Cambria"/>
-        </w:rPr>
-        <w:t>}</w:t>
+        <w:t>{Graham:2007wp}</w:t>
       </w:r>
       <w:r>
         <w:fldChar w:fldCharType="end"/>
@@ -954,19 +749,11 @@
           <w:b/>
         </w:rPr>
       </w:pPr>
-      <w:proofErr w:type="spellStart"/>
       <w:r>
         <w:rPr>
           <w:b/>
         </w:rPr>
-        <w:t>Pfister</w:t>
-      </w:r>
-      <w:proofErr w:type="spellEnd"/>
-      <w:r>
-        <w:rPr>
-          <w:b/>
-        </w:rPr>
-        <w:t xml:space="preserve"> et al. In review:</w:t>
+        <w:t>Pfister et al. In review:</w:t>
       </w:r>
     </w:p>
     <w:p/>
@@ -975,23 +762,7 @@
         <w:ind w:left="720"/>
       </w:pPr>
       <w:r>
-        <w:t xml:space="preserve">Reference </w:t>
-      </w:r>
-      <w:proofErr w:type="spellStart"/>
-      <w:r>
-        <w:t>Pfister</w:t>
-      </w:r>
-      <w:proofErr w:type="spellEnd"/>
-      <w:r>
-        <w:t xml:space="preserve"> et al. </w:t>
-      </w:r>
-      <w:proofErr w:type="gramStart"/>
-      <w:r>
-        <w:t>In review for WDNR methods description.</w:t>
-      </w:r>
-      <w:proofErr w:type="gramEnd"/>
-      <w:r>
-        <w:t xml:space="preserve"> Also,</w:t>
+        <w:t>Reference Pfister et al. In review for WDNR methods description. Also,</w:t>
       </w:r>
     </w:p>
     <w:p>
@@ -1069,27 +840,7 @@
           <w:sz w:val="32"/>
           <w:szCs w:val="32"/>
         </w:rPr>
-        <w:t xml:space="preserve">, 1996). Instead, both species appeared to </w:t>
-      </w:r>
-      <w:proofErr w:type="spellStart"/>
-      <w:r>
-        <w:rPr>
-          <w:rFonts w:ascii="Times New Roman" w:hAnsi="Times New Roman" w:cs="Times New Roman"/>
-          <w:color w:val="000000"/>
-          <w:sz w:val="32"/>
-          <w:szCs w:val="32"/>
-        </w:rPr>
-        <w:t>covary</w:t>
-      </w:r>
-      <w:proofErr w:type="spellEnd"/>
-      <w:r>
-        <w:rPr>
-          <w:rFonts w:ascii="Times New Roman" w:hAnsi="Times New Roman" w:cs="Times New Roman"/>
-          <w:color w:val="000000"/>
-          <w:sz w:val="32"/>
-          <w:szCs w:val="32"/>
-        </w:rPr>
-        <w:t xml:space="preserve"> through time, suggesting that conditions favorable to one species were also favorable to the other. </w:t>
+        <w:t xml:space="preserve">, 1996). Instead, both species appeared to covary through time, suggesting that conditions favorable to one species were also favorable to the other. </w:t>
       </w:r>
     </w:p>
     <w:p>
@@ -1177,15 +928,7 @@
         <w:t xml:space="preserve"> over time</w:t>
       </w:r>
       <w:r>
-        <w:t xml:space="preserve"> at 10 focal sites (Fig. 1).  We extracted survey data from surveys conducted in 1987 (</w:t>
-      </w:r>
-      <w:proofErr w:type="spellStart"/>
-      <w:r>
-        <w:t>Kvitek</w:t>
-      </w:r>
-      <w:proofErr w:type="spellEnd"/>
-      <w:r>
-        <w:t xml:space="preserve"> et al. 19</w:t>
+        <w:t xml:space="preserve"> at 10 focal sites (Fig. 1).  We extracted survey data from surveys conducted in 1987 (Kvitek et al. 19</w:t>
       </w:r>
       <w:r>
         <w:t xml:space="preserve">89, </w:t>
@@ -1257,16 +1000,11 @@
         <w:t>locations and survey d</w:t>
       </w:r>
       <w:r>
-        <w:t xml:space="preserve">epths were consistent over time.  We have estimates of mean density and standard deviation in </w:t>
-      </w:r>
-      <w:proofErr w:type="gramStart"/>
-      <w:r>
-        <w:t>unit</w:t>
+        <w:t>epths were consistent over time.  We have estimates of mean density and standard deviation in unit</w:t>
       </w:r>
       <w:r>
         <w:t>s</w:t>
       </w:r>
-      <w:proofErr w:type="gramEnd"/>
       <w:r>
         <w:t xml:space="preserve"> m</w:t>
       </w:r>
@@ -1338,14 +1076,12 @@
       <w:r>
         <w:tab/>
       </w:r>
-      <w:proofErr w:type="gramStart"/>
       <w:r>
         <w:rPr>
           <w:highlight w:val="yellow"/>
         </w:rPr>
         <w:t>DESCRIPTION OF INVERT SURVEYS IN 2015.</w:t>
       </w:r>
-      <w:proofErr w:type="gramEnd"/>
     </w:p>
     <w:p>
       <w:pPr>
@@ -1364,34 +1100,34 @@
         <w:rPr>
           <w:i/>
         </w:rPr>
-        <w:t xml:space="preserve">Red Urchin Fishery closed in </w:t>
-      </w:r>
-      <w:proofErr w:type="spellStart"/>
+        <w:t>Red Urchin Fishery closed in Neah Bay</w:t>
+      </w:r>
       <w:r>
         <w:rPr>
           <w:i/>
         </w:rPr>
-        <w:t>Neah</w:t>
-      </w:r>
-      <w:proofErr w:type="spellEnd"/>
+        <w:t xml:space="preserve"> region (#5)</w:t>
+      </w:r>
       <w:r>
         <w:rPr>
           <w:i/>
         </w:rPr>
-        <w:t xml:space="preserve"> Bay</w:t>
-      </w:r>
-      <w:r>
+        <w:t xml:space="preserve"> in 1995</w:t>
+      </w:r>
+    </w:p>
+    <w:p>
+      <w:pPr>
         <w:rPr>
           <w:i/>
         </w:rPr>
-        <w:t xml:space="preserve"> region (#5)</w:t>
-      </w:r>
-      <w:r>
+      </w:pPr>
+    </w:p>
+    <w:p>
+      <w:pPr>
         <w:rPr>
           <w:i/>
         </w:rPr>
-        <w:t xml:space="preserve"> in 1995</w:t>
-      </w:r>
+      </w:pPr>
     </w:p>
     <w:p>
       <w:pPr>
@@ -1399,24 +1135,10 @@
           <w:i/>
         </w:rPr>
       </w:pPr>
-    </w:p>
-    <w:p>
-      <w:pPr>
+      <w:r>
         <w:rPr>
           <w:i/>
         </w:rPr>
-      </w:pPr>
-    </w:p>
-    <w:p>
-      <w:pPr>
-        <w:rPr>
-          <w:i/>
-        </w:rPr>
-      </w:pPr>
-      <w:r>
-        <w:rPr>
-          <w:i/>
-        </w:rPr>
         <w:t>Kelp</w:t>
       </w:r>
     </w:p>
@@ -1472,41 +1194,13 @@
       <w:r>
         <w:t>. Coastal kelp forests of the Olympic coast consist of a mix of giant kelp (</w:t>
       </w:r>
-      <w:proofErr w:type="spellStart"/>
       <w:r>
         <w:rPr>
           <w:rFonts w:eastAsia="Times New Roman" w:cs="Times New Roman"/>
           <w:i/>
           <w:iCs/>
         </w:rPr>
-        <w:t>Macrocystis</w:t>
-      </w:r>
-      <w:proofErr w:type="spellEnd"/>
-      <w:r>
-        <w:rPr>
-          <w:rFonts w:eastAsia="Times New Roman" w:cs="Times New Roman"/>
-          <w:i/>
-          <w:iCs/>
-        </w:rPr>
-        <w:t xml:space="preserve"> </w:t>
-      </w:r>
-      <w:proofErr w:type="spellStart"/>
-      <w:r>
-        <w:rPr>
-          <w:rFonts w:eastAsia="Times New Roman" w:cs="Times New Roman"/>
-          <w:i/>
-          <w:iCs/>
-        </w:rPr>
-        <w:t>pyrifera</w:t>
-      </w:r>
-      <w:proofErr w:type="spellEnd"/>
-      <w:r>
-        <w:rPr>
-          <w:rFonts w:eastAsia="Times New Roman" w:cs="Times New Roman"/>
-          <w:i/>
-          <w:iCs/>
-        </w:rPr>
-        <w:t xml:space="preserve">) </w:t>
+        <w:t xml:space="preserve">Macrocystis pyrifera) </w:t>
       </w:r>
       <w:r>
         <w:rPr>
@@ -1530,16 +1224,15 @@
           <w:i/>
           <w:iCs/>
         </w:rPr>
-        <w:t>(</w:t>
-      </w:r>
-      <w:proofErr w:type="spellStart"/>
+        <w:t>(N</w:t>
+      </w:r>
       <w:r>
         <w:rPr>
           <w:rFonts w:eastAsia="Times New Roman" w:cs="Times New Roman"/>
           <w:i/>
           <w:iCs/>
         </w:rPr>
-        <w:t>N</w:t>
+        <w:t>ereocystis luetkeana</w:t>
       </w:r>
       <w:r>
         <w:rPr>
@@ -1547,33 +1240,6 @@
           <w:i/>
           <w:iCs/>
         </w:rPr>
-        <w:t>ereocystis</w:t>
-      </w:r>
-      <w:proofErr w:type="spellEnd"/>
-      <w:r>
-        <w:rPr>
-          <w:rFonts w:eastAsia="Times New Roman" w:cs="Times New Roman"/>
-          <w:i/>
-          <w:iCs/>
-        </w:rPr>
-        <w:t xml:space="preserve"> </w:t>
-      </w:r>
-      <w:proofErr w:type="spellStart"/>
-      <w:r>
-        <w:rPr>
-          <w:rFonts w:eastAsia="Times New Roman" w:cs="Times New Roman"/>
-          <w:i/>
-          <w:iCs/>
-        </w:rPr>
-        <w:t>luetkeana</w:t>
-      </w:r>
-      <w:proofErr w:type="spellEnd"/>
-      <w:r>
-        <w:rPr>
-          <w:rFonts w:eastAsia="Times New Roman" w:cs="Times New Roman"/>
-          <w:i/>
-          <w:iCs/>
-        </w:rPr>
         <w:t xml:space="preserve">).  </w:t>
       </w:r>
       <w:r>
@@ -1583,135 +1249,53 @@
         </w:rPr>
         <w:t xml:space="preserve">While </w:t>
       </w:r>
-      <w:proofErr w:type="spellStart"/>
       <w:r>
         <w:rPr>
           <w:rFonts w:eastAsia="Times New Roman" w:cs="Times New Roman"/>
           <w:iCs/>
         </w:rPr>
-        <w:t>overflight</w:t>
-      </w:r>
-      <w:proofErr w:type="spellEnd"/>
+        <w:t xml:space="preserve">overflight surveys differentiate between the two species (REF), we are primarily interested in the canopy habitat </w:t>
+      </w:r>
       <w:r>
         <w:rPr>
           <w:rFonts w:eastAsia="Times New Roman" w:cs="Times New Roman"/>
           <w:iCs/>
         </w:rPr>
-        <w:t xml:space="preserve"> surveys differentiate between the two species (REF), we are primarily interested in the canopy habitat </w:t>
+        <w:t>kelps</w:t>
       </w:r>
       <w:r>
         <w:rPr>
           <w:rFonts w:eastAsia="Times New Roman" w:cs="Times New Roman"/>
           <w:iCs/>
         </w:rPr>
-        <w:t>kelps</w:t>
+        <w:t xml:space="preserve"> provided</w:t>
       </w:r>
       <w:r>
         <w:rPr>
           <w:rFonts w:eastAsia="Times New Roman" w:cs="Times New Roman"/>
           <w:iCs/>
         </w:rPr>
-        <w:t xml:space="preserve"> provided</w:t>
+        <w:t xml:space="preserve"> and so we focus on the total surface area provided by the two species. </w:t>
       </w:r>
       <w:r>
         <w:rPr>
           <w:rFonts w:eastAsia="Times New Roman" w:cs="Times New Roman"/>
           <w:iCs/>
         </w:rPr>
-        <w:t xml:space="preserve"> and so we focus on the total surface area provided by the two species. </w:t>
+        <w:t>Additionally, the two species abundance are strongly po</w:t>
       </w:r>
       <w:r>
         <w:rPr>
           <w:rFonts w:eastAsia="Times New Roman" w:cs="Times New Roman"/>
           <w:iCs/>
         </w:rPr>
-        <w:t xml:space="preserve">Additionally, the two species abundance </w:t>
-      </w:r>
-      <w:proofErr w:type="gramStart"/>
-      <w:r>
-        <w:rPr>
-          <w:rFonts w:eastAsia="Times New Roman" w:cs="Times New Roman"/>
-          <w:iCs/>
-        </w:rPr>
-        <w:t>are</w:t>
-      </w:r>
-      <w:proofErr w:type="gramEnd"/>
-      <w:r>
-        <w:rPr>
-          <w:rFonts w:eastAsia="Times New Roman" w:cs="Times New Roman"/>
-          <w:iCs/>
-        </w:rPr>
-        <w:t xml:space="preserve"> strongly po</w:t>
-      </w:r>
-      <w:r>
-        <w:rPr>
-          <w:rFonts w:eastAsia="Times New Roman" w:cs="Times New Roman"/>
-          <w:iCs/>
-        </w:rPr>
-        <w:t>sitively correlated in the data (</w:t>
-      </w:r>
-      <w:proofErr w:type="spellStart"/>
-      <w:r>
-        <w:rPr>
-          <w:rFonts w:eastAsia="Times New Roman" w:cs="Times New Roman"/>
-          <w:iCs/>
-        </w:rPr>
-        <w:t>Pfister</w:t>
-      </w:r>
-      <w:proofErr w:type="spellEnd"/>
-      <w:r>
-        <w:rPr>
-          <w:rFonts w:eastAsia="Times New Roman" w:cs="Times New Roman"/>
-          <w:iCs/>
-        </w:rPr>
-        <w:t xml:space="preserve"> et al. </w:t>
-      </w:r>
-      <w:proofErr w:type="gramStart"/>
-      <w:r>
-        <w:rPr>
-          <w:rFonts w:eastAsia="Times New Roman" w:cs="Times New Roman"/>
-          <w:iCs/>
-        </w:rPr>
-        <w:t>In Review).</w:t>
-      </w:r>
-      <w:proofErr w:type="gramEnd"/>
-      <w:r>
-        <w:rPr>
-          <w:rFonts w:eastAsia="Times New Roman" w:cs="Times New Roman"/>
-          <w:iCs/>
-        </w:rPr>
-        <w:t xml:space="preserve"> </w:t>
+        <w:t xml:space="preserve">sitively correlated in the data (Pfister et al. In Review). </w:t>
       </w:r>
       <w:r>
         <w:t>We examine kelp</w:t>
       </w:r>
       <w:r>
-        <w:t xml:space="preserve"> abundance at two scales. We use estimates of kelp area within discrete strata along the coast to provide estimates of local kelp area trends </w:t>
-      </w:r>
-      <w:r>
-        <w:lastRenderedPageBreak/>
-        <w:t xml:space="preserve">for each of our 10 focal study sites (see Fig. Supplement X). Additionally, we summed the area of kelp present in all strata between </w:t>
-      </w:r>
-      <w:proofErr w:type="spellStart"/>
-      <w:r>
-        <w:t>Neah</w:t>
-      </w:r>
-      <w:proofErr w:type="spellEnd"/>
-      <w:r>
-        <w:t xml:space="preserve"> Bay and Destruction Island (Fig. 1) to provide </w:t>
-      </w:r>
-      <w:proofErr w:type="gramStart"/>
-      <w:r>
-        <w:t xml:space="preserve">a </w:t>
-      </w:r>
-      <w:proofErr w:type="spellStart"/>
-      <w:r>
-        <w:t>coastwide</w:t>
-      </w:r>
-      <w:proofErr w:type="spellEnd"/>
-      <w:proofErr w:type="gramEnd"/>
-      <w:r>
-        <w:t xml:space="preserve"> estimate kelp along the northern Olympic coast (see Supplement for list of survey strata used for each area and areas used to derive a total kelp area metric).</w:t>
+        <w:t xml:space="preserve"> abundance at two scales. We use estimates of kelp area within discrete strata along the coast to provide estimates of local kelp area trends for each of our 10 focal study sites (see Fig. Supplement X). Additionally, we summed the area of kelp present in all strata between Neah Bay and Destruction Island (Fig. 1) to provide a coastwide estimate kelp along the northern Olympic coast (see Supplement for list of survey strata used for each area and areas used to derive a total kelp area metric).</w:t>
       </w:r>
       <w:r>
         <w:t xml:space="preserve"> Surveys were conducted during peak kelp abundance in Washington (late summer: late July or early August)</w:t>
@@ -1776,6 +1360,13 @@
       </w:r>
     </w:p>
     <w:p>
+      <w:pPr>
+        <w:widowControl w:val="0"/>
+        <w:autoSpaceDE w:val="0"/>
+        <w:autoSpaceDN w:val="0"/>
+        <w:adjustRightInd w:val="0"/>
+        <w:spacing w:after="240" w:line="300" w:lineRule="atLeast"/>
+      </w:pPr>
       <w:r>
         <w:tab/>
         <w:t xml:space="preserve">We </w:t>
@@ -1787,9 +1378,73 @@
         <w:t>ndance information from public</w:t>
       </w:r>
       <w:r>
-        <w:t xml:space="preserve">ly available research reports and published literature.  </w:t>
-      </w:r>
-      <w:proofErr w:type="gramStart"/>
+        <w:t xml:space="preserve">ly available research reports and published literature. </w:t>
+      </w:r>
+      <w:r>
+        <w:t xml:space="preserve"> </w:t>
+      </w:r>
+      <w:r>
+        <w:rPr>
+          <w:rFonts w:ascii="Times" w:hAnsi="Times" w:cs="Times"/>
+          <w:color w:val="000000"/>
+          <w:sz w:val="26"/>
+          <w:szCs w:val="26"/>
+        </w:rPr>
+        <w:t xml:space="preserve">Sea otters were reestablished along the Olympic Penninsula in 1969 and 70 with the translocation of 59 otters captured at Amchitka Island, Alaska </w:t>
+      </w:r>
+      <w:r>
+        <w:rPr>
+          <w:rFonts w:ascii="Times" w:hAnsi="Times" w:cs="Times"/>
+          <w:color w:val="000000"/>
+          <w:sz w:val="26"/>
+          <w:szCs w:val="26"/>
+        </w:rPr>
+        <w:fldChar w:fldCharType="begin"/>
+      </w:r>
+      <w:r>
+        <w:rPr>
+          <w:rFonts w:ascii="Times" w:hAnsi="Times" w:cs="Times"/>
+          <w:color w:val="000000"/>
+          <w:sz w:val="26"/>
+          <w:szCs w:val="26"/>
+        </w:rPr>
+        <w:instrText xml:space="preserve"> ADDIN PAPERS2_CITATIONS &lt;citation&gt;&lt;uuid&gt;366D43F6-79FF-48A9-BFF9-D06839F2B405&lt;/uuid&gt;&lt;priority&gt;0&lt;/priority&gt;&lt;publications&gt;&lt;publication&gt;&lt;publication_date&gt;99198200001200000000200000&lt;/publication_date&gt;&lt;doi&gt;10.2307/3781726&lt;/doi&gt;&lt;title&gt;History and status of translocated sea otter populations in North America&lt;/title&gt;&lt;uuid&gt;7944B3A3-E3A7-40D8-82ED-BA29F724D4CB&lt;/uuid&gt;&lt;subtype&gt;400&lt;/subtype&gt;&lt;type&gt;400&lt;/type&gt;&lt;url&gt;http://www.jstor.org/stable/3781726&lt;/url&gt;&lt;bundle&gt;&lt;publication&gt;&lt;title&gt;Wildlife Society Bulletin&lt;/title&gt;&lt;type&gt;-100&lt;/type&gt;&lt;subtype&gt;-100&lt;/subtype&gt;&lt;uuid&gt;18ABC0CE-030F-4F50-8A78-D46FBF1ADB62&lt;/uuid&gt;&lt;/publication&gt;&lt;/bundle&gt;&lt;authors&gt;&lt;author&gt;&lt;firstName&gt;R&lt;/firstName&gt;&lt;middleNames&gt;J&lt;/middleNames&gt;&lt;lastName&gt;Jameson&lt;/lastName&gt;&lt;/author&gt;&lt;author&gt;&lt;firstName&gt;K&lt;/firstName&gt;&lt;middleNames&gt;W&lt;/middleNames&gt;&lt;lastName&gt;Kenyon&lt;/lastName&gt;&lt;/author&gt;&lt;author&gt;&lt;firstName&gt;A&lt;/firstName&gt;&lt;middleNames&gt;M&lt;/middleNames&gt;&lt;lastName&gt;Johnson&lt;/lastName&gt;&lt;/author&gt;&lt;author&gt;&lt;firstName&gt;H&lt;/firstName&gt;&lt;middleNames&gt;M&lt;/middleNames&gt;&lt;lastName&gt;Wight&lt;/lastName&gt;&lt;/author&gt;&lt;/authors&gt;&lt;/publication&gt;&lt;/publications&gt;&lt;cites&gt;&lt;/cites&gt;&lt;/citation&gt;</w:instrText>
+      </w:r>
+      <w:r>
+        <w:rPr>
+          <w:rFonts w:ascii="Times" w:hAnsi="Times" w:cs="Times"/>
+          <w:color w:val="000000"/>
+          <w:sz w:val="26"/>
+          <w:szCs w:val="26"/>
+        </w:rPr>
+        <w:fldChar w:fldCharType="separate"/>
+      </w:r>
+      <w:r>
+        <w:rPr>
+          <w:rFonts w:ascii="Times" w:hAnsi="Times" w:cs="Times"/>
+          <w:sz w:val="26"/>
+          <w:szCs w:val="26"/>
+        </w:rPr>
+        <w:t>{Jameson:1982bu}</w:t>
+      </w:r>
+      <w:r>
+        <w:rPr>
+          <w:rFonts w:ascii="Times" w:hAnsi="Times" w:cs="Times"/>
+          <w:color w:val="000000"/>
+          <w:sz w:val="26"/>
+          <w:szCs w:val="26"/>
+        </w:rPr>
+        <w:fldChar w:fldCharType="end"/>
+      </w:r>
+      <w:r>
+        <w:rPr>
+          <w:rFonts w:ascii="Times" w:hAnsi="Times" w:cs="Times"/>
+          <w:color w:val="000000"/>
+          <w:sz w:val="26"/>
+          <w:szCs w:val="26"/>
+        </w:rPr>
+        <w:t xml:space="preserve">. </w:t>
+      </w:r>
       <w:r>
         <w:t>Otter surveys have been conducted by a mix of aerial survey and land-based observations since 1977</w:t>
       </w:r>
@@ -1823,7 +1478,6 @@
       <w:r>
         <w:t xml:space="preserve"> from 1989-2015</w:t>
       </w:r>
-      <w:proofErr w:type="gramEnd"/>
       <w:r>
         <w:t xml:space="preserve"> (no data in 2009 or 2014). </w:t>
       </w:r>
@@ -1906,23 +1560,7 @@
         <w:t xml:space="preserve">As we were interested in estimates of otter abundance at each survey site, we developed a kernel smoothed distribution of otters along the coast to incorporate uncertainty about how snapshot surveys from WDNR translate to the effective numbers of otters present at a given location. </w:t>
       </w:r>
       <w:r>
-        <w:t xml:space="preserve">We first developed a </w:t>
-      </w:r>
-      <w:proofErr w:type="gramStart"/>
-      <w:r>
-        <w:t>one dimensional</w:t>
-      </w:r>
-      <w:proofErr w:type="gramEnd"/>
-      <w:r>
-        <w:t xml:space="preserve"> coastline for the Olympic </w:t>
-      </w:r>
-      <w:proofErr w:type="spellStart"/>
-      <w:r>
-        <w:t>Penninsula</w:t>
-      </w:r>
-      <w:proofErr w:type="spellEnd"/>
-      <w:r>
-        <w:t xml:space="preserve"> and identified the position along this coastline for each listed WDNR survey location. </w:t>
+        <w:t xml:space="preserve">We first developed a one dimensional coastline for the Olympic Penninsula and identified the position along this coastline for each listed WDNR survey location. </w:t>
       </w:r>
       <w:r>
         <w:t>K</w:t>
@@ -2067,7 +1705,6 @@
         </w:rPr>
         <w:t xml:space="preserve">The normal kernel at location </w:t>
       </w:r>
-      <w:proofErr w:type="spellStart"/>
       <w:r>
         <w:rPr>
           <w:rFonts w:ascii="Times" w:hAnsi="Times" w:cs="Times"/>
@@ -2076,7 +1713,6 @@
         </w:rPr>
         <w:t>i</w:t>
       </w:r>
-      <w:proofErr w:type="spellEnd"/>
       <w:r>
         <w:rPr>
           <w:rFonts w:ascii="Times" w:hAnsi="Times" w:cs="Times"/>
@@ -2146,17 +1782,8 @@
                 <w:rFonts w:ascii="Cambria Math" w:hAnsi="Cambria Math" w:cs="Times"/>
                 <w:color w:val="151518"/>
               </w:rPr>
-              <m:t>i</m:t>
+              <m:t>i,t</m:t>
             </m:r>
-            <w:proofErr w:type="gramStart"/>
-            <m:r>
-              <w:rPr>
-                <w:rFonts w:ascii="Cambria Math" w:hAnsi="Cambria Math" w:cs="Times"/>
-                <w:color w:val="151518"/>
-              </w:rPr>
-              <m:t>,t</m:t>
-            </m:r>
-            <w:proofErr w:type="gramEnd"/>
           </m:sub>
         </m:sSub>
       </m:oMath>
@@ -2253,8 +1880,11 @@
             </m:sSub>
           </m:num>
           <m:den>
-            <m:sSub>
-              <m:sSubPr>
+            <m:nary>
+              <m:naryPr>
+                <m:chr m:val="∑"/>
+                <m:limLoc m:val="subSup"/>
+                <m:supHide m:val="1"/>
                 <m:ctrlPr>
                   <w:rPr>
                     <w:rFonts w:ascii="Cambria Math" w:hAnsi="Cambria Math" w:cs="Times"/>
@@ -2262,26 +1892,49 @@
                     <w:color w:val="151518"/>
                   </w:rPr>
                 </m:ctrlPr>
-              </m:sSubPr>
-              <m:e>
-                <m:r>
-                  <w:rPr>
-                    <w:rFonts w:ascii="Cambria Math" w:hAnsi="Cambria Math" w:cs="Times"/>
-                    <w:color w:val="151518"/>
-                  </w:rPr>
-                  <m:t>N</m:t>
-                </m:r>
-              </m:e>
+              </m:naryPr>
               <m:sub>
                 <m:r>
                   <w:rPr>
                     <w:rFonts w:ascii="Cambria Math" w:hAnsi="Cambria Math" w:cs="Times"/>
                     <w:color w:val="151518"/>
                   </w:rPr>
-                  <m:t>t</m:t>
+                  <m:t>i</m:t>
                 </m:r>
               </m:sub>
-            </m:sSub>
+              <m:sup/>
+              <m:e>
+                <m:sSub>
+                  <m:sSubPr>
+                    <m:ctrlPr>
+                      <w:rPr>
+                        <w:rFonts w:ascii="Cambria Math" w:hAnsi="Cambria Math" w:cs="Times"/>
+                        <w:i/>
+                        <w:color w:val="151518"/>
+                      </w:rPr>
+                    </m:ctrlPr>
+                  </m:sSubPr>
+                  <m:e>
+                    <m:r>
+                      <w:rPr>
+                        <w:rFonts w:ascii="Cambria Math" w:hAnsi="Cambria Math" w:cs="Times"/>
+                        <w:color w:val="151518"/>
+                      </w:rPr>
+                      <m:t>n</m:t>
+                    </m:r>
+                  </m:e>
+                  <m:sub>
+                    <m:r>
+                      <w:rPr>
+                        <w:rFonts w:ascii="Cambria Math" w:hAnsi="Cambria Math" w:cs="Times"/>
+                        <w:color w:val="151518"/>
+                      </w:rPr>
+                      <m:t>i,t</m:t>
+                    </m:r>
+                  </m:sub>
+                </m:sSub>
+              </m:e>
+            </m:nary>
           </m:den>
         </m:f>
       </m:oMath>
@@ -2345,42 +1998,6 @@
         <w:t xml:space="preserve"> and </w:t>
       </w:r>
       <m:oMath>
-        <m:sSub>
-          <m:sSubPr>
-            <m:ctrlPr>
-              <w:rPr>
-                <w:rFonts w:ascii="Cambria Math" w:hAnsi="Cambria Math" w:cs="Times"/>
-                <w:i/>
-                <w:color w:val="151518"/>
-              </w:rPr>
-            </m:ctrlPr>
-          </m:sSubPr>
-          <m:e>
-            <m:r>
-              <w:rPr>
-                <w:rFonts w:ascii="Cambria Math" w:hAnsi="Cambria Math" w:cs="Times"/>
-                <w:color w:val="151518"/>
-              </w:rPr>
-              <m:t>N</m:t>
-            </m:r>
-          </m:e>
-          <m:sub>
-            <m:r>
-              <w:rPr>
-                <w:rFonts w:ascii="Cambria Math" w:hAnsi="Cambria Math" w:cs="Times"/>
-                <w:color w:val="151518"/>
-              </w:rPr>
-              <m:t>t</m:t>
-            </m:r>
-          </m:sub>
-        </m:sSub>
-        <m:r>
-          <w:rPr>
-            <w:rFonts w:ascii="Cambria Math" w:hAnsi="Cambria Math" w:cs="Times"/>
-            <w:color w:val="151518"/>
-          </w:rPr>
-          <m:t>=</m:t>
-        </m:r>
         <m:nary>
           <m:naryPr>
             <m:chr m:val="∑"/>
@@ -2442,7 +2059,21 @@
           <w:rFonts w:ascii="Times" w:hAnsi="Times" w:cs="Times"/>
           <w:color w:val="151518"/>
         </w:rPr>
-        <w:t xml:space="preserve">. Then the probability density function for otters along the coast in year </w:t>
+        <w:t xml:space="preserve"> is the total number of otters observed</w:t>
+      </w:r>
+      <w:r>
+        <w:rPr>
+          <w:rFonts w:ascii="Times" w:hAnsi="Times" w:cs="Times"/>
+          <w:color w:val="151518"/>
+        </w:rPr>
+        <w:t>. Then the probability density function for otters along coast</w:t>
+      </w:r>
+      <w:r>
+        <w:rPr>
+          <w:rFonts w:ascii="Times" w:hAnsi="Times" w:cs="Times"/>
+          <w:color w:val="151518"/>
+        </w:rPr>
+        <w:t xml:space="preserve">al position </w:t>
       </w:r>
       <w:r>
         <w:rPr>
@@ -2450,6 +2081,21 @@
           <w:i/>
           <w:color w:val="151518"/>
         </w:rPr>
+        <w:t>X</w:t>
+      </w:r>
+      <w:r>
+        <w:rPr>
+          <w:rFonts w:ascii="Times" w:hAnsi="Times" w:cs="Times"/>
+          <w:color w:val="151518"/>
+        </w:rPr>
+        <w:t xml:space="preserve"> in year </w:t>
+      </w:r>
+      <w:r>
+        <w:rPr>
+          <w:rFonts w:ascii="Times" w:hAnsi="Times" w:cs="Times"/>
+          <w:i/>
+          <w:color w:val="151518"/>
+        </w:rPr>
         <w:t xml:space="preserve">t </w:t>
       </w:r>
       <w:r>
@@ -2477,416 +2123,434 @@
           <w:color w:val="151518"/>
         </w:rPr>
       </w:pPr>
-      <m:oMathPara>
-        <m:oMath>
-          <m:r>
-            <w:rPr>
-              <w:rFonts w:ascii="Cambria Math" w:hAnsi="Cambria Math" w:cs="Times"/>
-              <w:color w:val="151518"/>
-            </w:rPr>
-            <m:t>p</m:t>
-          </m:r>
-          <m:d>
-            <m:dPr>
-              <m:ctrlPr>
-                <w:rPr>
-                  <w:rFonts w:ascii="Cambria Math" w:hAnsi="Cambria Math" w:cs="Times"/>
-                  <w:i/>
-                  <w:color w:val="151518"/>
-                </w:rPr>
-              </m:ctrlPr>
-            </m:dPr>
-            <m:e>
-              <m:sSub>
-                <m:sSubPr>
-                  <m:ctrlPr>
-                    <w:rPr>
-                      <w:rFonts w:ascii="Cambria Math" w:hAnsi="Cambria Math" w:cs="Times"/>
-                      <w:i/>
-                      <w:color w:val="151518"/>
-                    </w:rPr>
-                  </m:ctrlPr>
-                </m:sSubPr>
-                <m:e>
-                  <m:r>
-                    <w:rPr>
-                      <w:rFonts w:ascii="Cambria Math" w:hAnsi="Cambria Math" w:cs="Times"/>
-                      <w:color w:val="151518"/>
-                    </w:rPr>
-                    <m:t>X</m:t>
-                  </m:r>
-                </m:e>
-                <m:sub>
-                  <m:r>
-                    <w:rPr>
-                      <w:rFonts w:ascii="Cambria Math" w:hAnsi="Cambria Math" w:cs="Times"/>
-                      <w:color w:val="151518"/>
-                    </w:rPr>
-                    <m:t>t</m:t>
-                  </m:r>
-                </m:sub>
-              </m:sSub>
-            </m:e>
-            <m:e>
-              <m:sSub>
-                <m:sSubPr>
-                  <m:ctrlPr>
-                    <w:rPr>
-                      <w:rFonts w:ascii="Cambria Math" w:hAnsi="Cambria Math" w:cs="Times"/>
-                      <w:i/>
-                      <w:color w:val="151518"/>
-                    </w:rPr>
-                  </m:ctrlPr>
-                </m:sSubPr>
-                <m:e>
-                  <m:r>
-                    <w:rPr>
-                      <w:rFonts w:ascii="Cambria Math" w:hAnsi="Cambria Math" w:cs="Times"/>
-                      <w:color w:val="151518"/>
-                    </w:rPr>
-                    <m:t>n</m:t>
-                  </m:r>
-                </m:e>
-                <m:sub>
-                  <m:r>
-                    <w:rPr>
-                      <w:rFonts w:ascii="Cambria Math" w:hAnsi="Cambria Math" w:cs="Times"/>
-                      <w:color w:val="151518"/>
-                    </w:rPr>
-                    <m:t>t</m:t>
-                  </m:r>
-                </m:sub>
-              </m:sSub>
-            </m:e>
-          </m:d>
-          <m:r>
-            <w:rPr>
-              <w:rFonts w:ascii="Cambria Math" w:hAnsi="Cambria Math" w:cs="Times"/>
-              <w:color w:val="151518"/>
-            </w:rPr>
-            <m:t>=</m:t>
-          </m:r>
-          <m:nary>
-            <m:naryPr>
-              <m:chr m:val="∑"/>
-              <m:limLoc m:val="undOvr"/>
-              <m:ctrlPr>
-                <w:rPr>
-                  <w:rFonts w:ascii="Cambria Math" w:hAnsi="Cambria Math" w:cs="Times"/>
-                  <w:i/>
-                  <w:color w:val="151518"/>
-                </w:rPr>
-              </m:ctrlPr>
-            </m:naryPr>
-            <m:sub>
-              <m:r>
-                <w:rPr>
-                  <w:rFonts w:ascii="Cambria Math" w:hAnsi="Cambria Math" w:cs="Times"/>
-                  <w:color w:val="151518"/>
-                </w:rPr>
-                <m:t>i=1</m:t>
-              </m:r>
-            </m:sub>
-            <m:sup>
-              <m:r>
-                <w:rPr>
-                  <w:rFonts w:ascii="Cambria Math" w:hAnsi="Cambria Math" w:cs="Times"/>
-                  <w:color w:val="151518"/>
-                </w:rPr>
-                <m:t>I</m:t>
-              </m:r>
-            </m:sup>
-            <m:e>
-              <m:sSub>
-                <m:sSubPr>
-                  <m:ctrlPr>
-                    <w:rPr>
-                      <w:rFonts w:ascii="Cambria Math" w:hAnsi="Cambria Math" w:cs="Times"/>
-                      <w:i/>
-                      <w:color w:val="151518"/>
-                    </w:rPr>
-                  </m:ctrlPr>
-                </m:sSubPr>
-                <m:e>
-                  <m:r>
-                    <w:rPr>
-                      <w:rFonts w:ascii="Cambria Math" w:hAnsi="Cambria Math" w:cs="Times"/>
-                      <w:color w:val="151518"/>
-                    </w:rPr>
-                    <m:t>w</m:t>
-                  </m:r>
-                </m:e>
-                <m:sub>
-                  <m:r>
-                    <w:rPr>
-                      <w:rFonts w:ascii="Cambria Math" w:hAnsi="Cambria Math" w:cs="Times"/>
-                      <w:color w:val="151518"/>
-                    </w:rPr>
-                    <m:t>i,t</m:t>
-                  </m:r>
-                </m:sub>
-              </m:sSub>
-              <m:f>
-                <m:fPr>
-                  <m:ctrlPr>
-                    <w:rPr>
-                      <w:rFonts w:ascii="Cambria Math" w:hAnsi="Cambria Math" w:cs="Times"/>
-                      <w:i/>
-                      <w:color w:val="151518"/>
-                    </w:rPr>
-                  </m:ctrlPr>
-                </m:fPr>
-                <m:num>
-                  <m:r>
-                    <w:rPr>
-                      <w:rFonts w:ascii="Cambria Math" w:hAnsi="Cambria Math" w:cs="Times"/>
-                      <w:color w:val="151518"/>
-                    </w:rPr>
-                    <m:t>1</m:t>
-                  </m:r>
-                </m:num>
-                <m:den>
-                  <m:rad>
-                    <m:radPr>
-                      <m:degHide m:val="1"/>
-                      <m:ctrlPr>
-                        <w:rPr>
-                          <w:rFonts w:ascii="Cambria Math" w:hAnsi="Cambria Math" w:cs="Times"/>
-                          <w:i/>
-                          <w:color w:val="151518"/>
-                        </w:rPr>
-                      </m:ctrlPr>
-                    </m:radPr>
-                    <m:deg/>
-                    <m:e>
-                      <m:r>
-                        <w:rPr>
-                          <w:rFonts w:ascii="Cambria Math" w:hAnsi="Cambria Math" w:cs="Times"/>
-                          <w:color w:val="151518"/>
-                        </w:rPr>
-                        <m:t>2π</m:t>
-                      </m:r>
-                    </m:e>
-                  </m:rad>
-                  <m:r>
-                    <w:rPr>
-                      <w:rFonts w:ascii="Cambria Math" w:hAnsi="Cambria Math" w:cs="Times"/>
-                      <w:color w:val="151518"/>
-                    </w:rPr>
-                    <m:t>h</m:t>
-                  </m:r>
-                </m:den>
-              </m:f>
-              <m:r>
-                <m:rPr>
-                  <m:sty m:val="p"/>
-                </m:rPr>
-                <w:rPr>
-                  <w:rFonts w:ascii="Cambria Math" w:hAnsi="Cambria Math" w:cs="Times"/>
-                  <w:color w:val="151518"/>
-                </w:rPr>
-                <m:t>exp⁡</m:t>
-              </m:r>
-              <m:d>
-                <m:dPr>
-                  <m:ctrlPr>
-                    <w:rPr>
-                      <w:rFonts w:ascii="Cambria Math" w:hAnsi="Cambria Math" w:cs="Times"/>
-                      <w:i/>
-                      <w:color w:val="151518"/>
-                    </w:rPr>
-                  </m:ctrlPr>
-                </m:dPr>
-                <m:e>
-                  <m:r>
-                    <w:rPr>
-                      <w:rFonts w:ascii="Cambria Math" w:hAnsi="Cambria Math" w:cs="Times"/>
-                      <w:color w:val="151518"/>
-                    </w:rPr>
-                    <m:t>-</m:t>
-                  </m:r>
-                  <m:f>
-                    <m:fPr>
-                      <m:ctrlPr>
-                        <w:rPr>
-                          <w:rFonts w:ascii="Cambria Math" w:hAnsi="Cambria Math" w:cs="Times"/>
-                          <w:i/>
-                          <w:color w:val="151518"/>
-                        </w:rPr>
-                      </m:ctrlPr>
-                    </m:fPr>
-                    <m:num>
-                      <m:sSup>
-                        <m:sSupPr>
-                          <m:ctrlPr>
-                            <w:rPr>
-                              <w:rFonts w:ascii="Cambria Math" w:hAnsi="Cambria Math" w:cs="Times"/>
-                              <w:i/>
-                              <w:color w:val="151518"/>
-                            </w:rPr>
-                          </m:ctrlPr>
-                        </m:sSupPr>
-                        <m:e>
-                          <m:d>
-                            <m:dPr>
-                              <m:ctrlPr>
-                                <w:rPr>
-                                  <w:rFonts w:ascii="Cambria Math" w:hAnsi="Cambria Math" w:cs="Times"/>
-                                  <w:i/>
-                                  <w:color w:val="151518"/>
-                                </w:rPr>
-                              </m:ctrlPr>
-                            </m:dPr>
-                            <m:e>
-                              <m:sSub>
-                                <m:sSubPr>
-                                  <m:ctrlPr>
-                                    <w:rPr>
-                                      <w:rFonts w:ascii="Cambria Math" w:hAnsi="Cambria Math" w:cs="Times"/>
-                                      <w:i/>
-                                      <w:color w:val="151518"/>
-                                    </w:rPr>
-                                  </m:ctrlPr>
-                                </m:sSubPr>
-                                <m:e>
-                                  <m:r>
-                                    <w:rPr>
-                                      <w:rFonts w:ascii="Cambria Math" w:hAnsi="Cambria Math" w:cs="Times"/>
-                                      <w:color w:val="151518"/>
-                                    </w:rPr>
-                                    <m:t>X</m:t>
-                                  </m:r>
-                                </m:e>
-                                <m:sub>
-                                  <m:r>
-                                    <w:rPr>
-                                      <w:rFonts w:ascii="Cambria Math" w:hAnsi="Cambria Math" w:cs="Times"/>
-                                      <w:color w:val="151518"/>
-                                    </w:rPr>
-                                    <m:t>t</m:t>
-                                  </m:r>
-                                </m:sub>
-                              </m:sSub>
-                              <m:r>
-                                <w:rPr>
-                                  <w:rFonts w:ascii="Cambria Math" w:hAnsi="Cambria Math" w:cs="Times"/>
-                                  <w:color w:val="151518"/>
-                                </w:rPr>
-                                <m:t>-</m:t>
-                              </m:r>
-                              <m:sSub>
-                                <m:sSubPr>
-                                  <m:ctrlPr>
-                                    <w:rPr>
-                                      <w:rFonts w:ascii="Cambria Math" w:hAnsi="Cambria Math" w:cs="Times"/>
-                                      <w:i/>
-                                      <w:color w:val="151518"/>
-                                    </w:rPr>
-                                  </m:ctrlPr>
-                                </m:sSubPr>
-                                <m:e>
-                                  <m:r>
-                                    <w:rPr>
-                                      <w:rFonts w:ascii="Cambria Math" w:hAnsi="Cambria Math" w:cs="Times"/>
-                                      <w:color w:val="151518"/>
-                                    </w:rPr>
-                                    <m:t>n</m:t>
-                                  </m:r>
-                                </m:e>
-                                <m:sub>
-                                  <m:r>
-                                    <w:rPr>
-                                      <w:rFonts w:ascii="Cambria Math" w:hAnsi="Cambria Math" w:cs="Times"/>
-                                      <w:color w:val="151518"/>
-                                    </w:rPr>
-                                    <m:t>i,t</m:t>
-                                  </m:r>
-                                </m:sub>
-                              </m:sSub>
-                            </m:e>
-                          </m:d>
-                        </m:e>
-                        <m:sup>
-                          <m:r>
-                            <w:rPr>
-                              <w:rFonts w:ascii="Cambria Math" w:hAnsi="Cambria Math" w:cs="Times"/>
-                              <w:color w:val="151518"/>
-                            </w:rPr>
-                            <m:t>2</m:t>
-                          </m:r>
-                        </m:sup>
-                      </m:sSup>
-                    </m:num>
-                    <m:den>
-                      <m:r>
-                        <w:rPr>
-                          <w:rFonts w:ascii="Cambria Math" w:hAnsi="Cambria Math" w:cs="Times"/>
-                          <w:color w:val="151518"/>
-                        </w:rPr>
-                        <m:t>2</m:t>
-                      </m:r>
-                      <m:sSup>
-                        <m:sSupPr>
-                          <m:ctrlPr>
-                            <w:rPr>
-                              <w:rFonts w:ascii="Cambria Math" w:hAnsi="Cambria Math" w:cs="Times"/>
-                              <w:i/>
-                              <w:color w:val="151518"/>
-                            </w:rPr>
-                          </m:ctrlPr>
-                        </m:sSupPr>
-                        <m:e>
-                          <m:r>
-                            <w:rPr>
-                              <w:rFonts w:ascii="Cambria Math" w:hAnsi="Cambria Math" w:cs="Times"/>
-                              <w:color w:val="151518"/>
-                            </w:rPr>
-                            <m:t>h</m:t>
-                          </m:r>
-                        </m:e>
-                        <m:sup>
-                          <m:r>
-                            <w:rPr>
-                              <w:rFonts w:ascii="Cambria Math" w:hAnsi="Cambria Math" w:cs="Times"/>
-                              <w:color w:val="151518"/>
-                            </w:rPr>
-                            <m:t>2</m:t>
-                          </m:r>
-                        </m:sup>
-                      </m:sSup>
-                    </m:den>
-                  </m:f>
-                </m:e>
-              </m:d>
-            </m:e>
-          </m:nary>
-        </m:oMath>
-      </m:oMathPara>
-    </w:p>
-    <w:p>
-      <w:pPr>
-        <w:rPr>
-          <w:rFonts w:ascii="Times" w:hAnsi="Times" w:cs="Times"/>
-          <w:color w:val="151518"/>
-        </w:rPr>
-      </w:pPr>
-    </w:p>
-    <w:p>
-      <w:pPr>
-        <w:rPr>
-          <w:rFonts w:ascii="Times" w:hAnsi="Times" w:cs="Times"/>
-          <w:color w:val="151518"/>
-        </w:rPr>
-      </w:pPr>
-      <w:proofErr w:type="gramStart"/>
-      <w:r>
-        <w:rPr>
-          <w:rFonts w:ascii="Times" w:hAnsi="Times" w:cs="Times"/>
-          <w:color w:val="151518"/>
-        </w:rPr>
-        <w:t>where</w:t>
-      </w:r>
-      <w:proofErr w:type="gramEnd"/>
+      <m:oMath>
+        <m:r>
+          <w:rPr>
+            <w:rFonts w:ascii="Cambria Math" w:hAnsi="Cambria Math" w:cs="Times"/>
+            <w:color w:val="151518"/>
+          </w:rPr>
+          <m:t>p</m:t>
+        </m:r>
+        <m:d>
+          <m:dPr>
+            <m:ctrlPr>
+              <w:rPr>
+                <w:rFonts w:ascii="Cambria Math" w:hAnsi="Cambria Math" w:cs="Times"/>
+                <w:i/>
+                <w:color w:val="151518"/>
+              </w:rPr>
+            </m:ctrlPr>
+          </m:dPr>
+          <m:e>
+            <m:sSub>
+              <m:sSubPr>
+                <m:ctrlPr>
+                  <w:rPr>
+                    <w:rFonts w:ascii="Cambria Math" w:hAnsi="Cambria Math" w:cs="Times"/>
+                    <w:i/>
+                    <w:color w:val="151518"/>
+                  </w:rPr>
+                </m:ctrlPr>
+              </m:sSubPr>
+              <m:e>
+                <m:r>
+                  <w:rPr>
+                    <w:rFonts w:ascii="Cambria Math" w:hAnsi="Cambria Math" w:cs="Times"/>
+                    <w:color w:val="151518"/>
+                  </w:rPr>
+                  <m:t>X</m:t>
+                </m:r>
+              </m:e>
+              <m:sub>
+                <m:r>
+                  <w:rPr>
+                    <w:rFonts w:ascii="Cambria Math" w:hAnsi="Cambria Math" w:cs="Times"/>
+                    <w:color w:val="151518"/>
+                  </w:rPr>
+                  <m:t>t</m:t>
+                </m:r>
+              </m:sub>
+            </m:sSub>
+          </m:e>
+          <m:e>
+            <m:sSub>
+              <m:sSubPr>
+                <m:ctrlPr>
+                  <w:rPr>
+                    <w:rFonts w:ascii="Cambria Math" w:hAnsi="Cambria Math" w:cs="Times"/>
+                    <w:i/>
+                    <w:color w:val="151518"/>
+                  </w:rPr>
+                </m:ctrlPr>
+              </m:sSubPr>
+              <m:e>
+                <m:r>
+                  <w:rPr>
+                    <w:rFonts w:ascii="Cambria Math" w:hAnsi="Cambria Math" w:cs="Times"/>
+                    <w:color w:val="151518"/>
+                  </w:rPr>
+                  <m:t>n</m:t>
+                </m:r>
+              </m:e>
+              <m:sub>
+                <m:r>
+                  <w:rPr>
+                    <w:rFonts w:ascii="Cambria Math" w:hAnsi="Cambria Math" w:cs="Times"/>
+                    <w:color w:val="151518"/>
+                  </w:rPr>
+                  <m:t>t</m:t>
+                </m:r>
+              </m:sub>
+            </m:sSub>
+          </m:e>
+        </m:d>
+        <m:r>
+          <w:rPr>
+            <w:rFonts w:ascii="Cambria Math" w:hAnsi="Cambria Math" w:cs="Times"/>
+            <w:color w:val="151518"/>
+          </w:rPr>
+          <m:t>=</m:t>
+        </m:r>
+        <m:nary>
+          <m:naryPr>
+            <m:chr m:val="∑"/>
+            <m:limLoc m:val="undOvr"/>
+            <m:ctrlPr>
+              <w:rPr>
+                <w:rFonts w:ascii="Cambria Math" w:hAnsi="Cambria Math" w:cs="Times"/>
+                <w:i/>
+                <w:color w:val="151518"/>
+              </w:rPr>
+            </m:ctrlPr>
+          </m:naryPr>
+          <m:sub>
+            <m:r>
+              <w:rPr>
+                <w:rFonts w:ascii="Cambria Math" w:hAnsi="Cambria Math" w:cs="Times"/>
+                <w:color w:val="151518"/>
+              </w:rPr>
+              <m:t>i=1</m:t>
+            </m:r>
+          </m:sub>
+          <m:sup>
+            <m:r>
+              <w:rPr>
+                <w:rFonts w:ascii="Cambria Math" w:hAnsi="Cambria Math" w:cs="Times"/>
+                <w:color w:val="151518"/>
+              </w:rPr>
+              <m:t>I</m:t>
+            </m:r>
+          </m:sup>
+          <m:e>
+            <m:sSub>
+              <m:sSubPr>
+                <m:ctrlPr>
+                  <w:rPr>
+                    <w:rFonts w:ascii="Cambria Math" w:hAnsi="Cambria Math" w:cs="Times"/>
+                    <w:i/>
+                    <w:color w:val="151518"/>
+                  </w:rPr>
+                </m:ctrlPr>
+              </m:sSubPr>
+              <m:e>
+                <m:r>
+                  <w:rPr>
+                    <w:rFonts w:ascii="Cambria Math" w:hAnsi="Cambria Math" w:cs="Times"/>
+                    <w:color w:val="151518"/>
+                  </w:rPr>
+                  <m:t>w</m:t>
+                </m:r>
+              </m:e>
+              <m:sub>
+                <m:r>
+                  <w:rPr>
+                    <w:rFonts w:ascii="Cambria Math" w:hAnsi="Cambria Math" w:cs="Times"/>
+                    <w:color w:val="151518"/>
+                  </w:rPr>
+                  <m:t>i,t</m:t>
+                </m:r>
+              </m:sub>
+            </m:sSub>
+            <m:f>
+              <m:fPr>
+                <m:ctrlPr>
+                  <w:rPr>
+                    <w:rFonts w:ascii="Cambria Math" w:hAnsi="Cambria Math" w:cs="Times"/>
+                    <w:i/>
+                    <w:color w:val="151518"/>
+                  </w:rPr>
+                </m:ctrlPr>
+              </m:fPr>
+              <m:num>
+                <m:r>
+                  <w:rPr>
+                    <w:rFonts w:ascii="Cambria Math" w:hAnsi="Cambria Math" w:cs="Times"/>
+                    <w:color w:val="151518"/>
+                  </w:rPr>
+                  <m:t>1</m:t>
+                </m:r>
+              </m:num>
+              <m:den>
+                <m:rad>
+                  <m:radPr>
+                    <m:degHide m:val="1"/>
+                    <m:ctrlPr>
+                      <w:rPr>
+                        <w:rFonts w:ascii="Cambria Math" w:hAnsi="Cambria Math" w:cs="Times"/>
+                        <w:i/>
+                        <w:color w:val="151518"/>
+                      </w:rPr>
+                    </m:ctrlPr>
+                  </m:radPr>
+                  <m:deg/>
+                  <m:e>
+                    <m:r>
+                      <w:rPr>
+                        <w:rFonts w:ascii="Cambria Math" w:hAnsi="Cambria Math" w:cs="Times"/>
+                        <w:color w:val="151518"/>
+                      </w:rPr>
+                      <m:t>2π</m:t>
+                    </m:r>
+                  </m:e>
+                </m:rad>
+                <m:r>
+                  <w:rPr>
+                    <w:rFonts w:ascii="Cambria Math" w:hAnsi="Cambria Math" w:cs="Times"/>
+                    <w:color w:val="151518"/>
+                  </w:rPr>
+                  <m:t>h</m:t>
+                </m:r>
+              </m:den>
+            </m:f>
+            <m:r>
+              <m:rPr>
+                <m:sty m:val="p"/>
+              </m:rPr>
+              <w:rPr>
+                <w:rFonts w:ascii="Cambria Math" w:hAnsi="Cambria Math" w:cs="Times"/>
+                <w:color w:val="151518"/>
+              </w:rPr>
+              <m:t>exp⁡</m:t>
+            </m:r>
+            <m:d>
+              <m:dPr>
+                <m:ctrlPr>
+                  <w:rPr>
+                    <w:rFonts w:ascii="Cambria Math" w:hAnsi="Cambria Math" w:cs="Times"/>
+                    <w:i/>
+                    <w:color w:val="151518"/>
+                  </w:rPr>
+                </m:ctrlPr>
+              </m:dPr>
+              <m:e>
+                <m:r>
+                  <w:rPr>
+                    <w:rFonts w:ascii="Cambria Math" w:hAnsi="Cambria Math" w:cs="Times"/>
+                    <w:color w:val="151518"/>
+                  </w:rPr>
+                  <m:t>-</m:t>
+                </m:r>
+                <m:f>
+                  <m:fPr>
+                    <m:ctrlPr>
+                      <w:rPr>
+                        <w:rFonts w:ascii="Cambria Math" w:hAnsi="Cambria Math" w:cs="Times"/>
+                        <w:i/>
+                        <w:color w:val="151518"/>
+                      </w:rPr>
+                    </m:ctrlPr>
+                  </m:fPr>
+                  <m:num>
+                    <m:sSup>
+                      <m:sSupPr>
+                        <m:ctrlPr>
+                          <w:rPr>
+                            <w:rFonts w:ascii="Cambria Math" w:hAnsi="Cambria Math" w:cs="Times"/>
+                            <w:i/>
+                            <w:color w:val="151518"/>
+                          </w:rPr>
+                        </m:ctrlPr>
+                      </m:sSupPr>
+                      <m:e>
+                        <m:d>
+                          <m:dPr>
+                            <m:ctrlPr>
+                              <w:rPr>
+                                <w:rFonts w:ascii="Cambria Math" w:hAnsi="Cambria Math" w:cs="Times"/>
+                                <w:i/>
+                                <w:color w:val="151518"/>
+                              </w:rPr>
+                            </m:ctrlPr>
+                          </m:dPr>
+                          <m:e>
+                            <m:sSub>
+                              <m:sSubPr>
+                                <m:ctrlPr>
+                                  <w:rPr>
+                                    <w:rFonts w:ascii="Cambria Math" w:hAnsi="Cambria Math" w:cs="Times"/>
+                                    <w:i/>
+                                    <w:color w:val="151518"/>
+                                  </w:rPr>
+                                </m:ctrlPr>
+                              </m:sSubPr>
+                              <m:e>
+                                <m:r>
+                                  <w:rPr>
+                                    <w:rFonts w:ascii="Cambria Math" w:hAnsi="Cambria Math" w:cs="Times"/>
+                                    <w:color w:val="151518"/>
+                                  </w:rPr>
+                                  <m:t>X</m:t>
+                                </m:r>
+                              </m:e>
+                              <m:sub>
+                                <m:r>
+                                  <w:rPr>
+                                    <w:rFonts w:ascii="Cambria Math" w:hAnsi="Cambria Math" w:cs="Times"/>
+                                    <w:color w:val="151518"/>
+                                  </w:rPr>
+                                  <m:t>t</m:t>
+                                </m:r>
+                              </m:sub>
+                            </m:sSub>
+                            <m:r>
+                              <w:rPr>
+                                <w:rFonts w:ascii="Cambria Math" w:hAnsi="Cambria Math" w:cs="Times"/>
+                                <w:color w:val="151518"/>
+                              </w:rPr>
+                              <m:t>-</m:t>
+                            </m:r>
+                            <m:sSub>
+                              <m:sSubPr>
+                                <m:ctrlPr>
+                                  <w:rPr>
+                                    <w:rFonts w:ascii="Cambria Math" w:hAnsi="Cambria Math" w:cs="Times"/>
+                                    <w:i/>
+                                    <w:color w:val="151518"/>
+                                  </w:rPr>
+                                </m:ctrlPr>
+                              </m:sSubPr>
+                              <m:e>
+                                <m:r>
+                                  <w:rPr>
+                                    <w:rFonts w:ascii="Cambria Math" w:hAnsi="Cambria Math" w:cs="Times"/>
+                                    <w:color w:val="151518"/>
+                                  </w:rPr>
+                                  <m:t>n</m:t>
+                                </m:r>
+                              </m:e>
+                              <m:sub>
+                                <m:r>
+                                  <w:rPr>
+                                    <w:rFonts w:ascii="Cambria Math" w:hAnsi="Cambria Math" w:cs="Times"/>
+                                    <w:color w:val="151518"/>
+                                  </w:rPr>
+                                  <m:t>i,t</m:t>
+                                </m:r>
+                              </m:sub>
+                            </m:sSub>
+                          </m:e>
+                        </m:d>
+                      </m:e>
+                      <m:sup>
+                        <m:r>
+                          <w:rPr>
+                            <w:rFonts w:ascii="Cambria Math" w:hAnsi="Cambria Math" w:cs="Times"/>
+                            <w:color w:val="151518"/>
+                          </w:rPr>
+                          <m:t>2</m:t>
+                        </m:r>
+                      </m:sup>
+                    </m:sSup>
+                  </m:num>
+                  <m:den>
+                    <m:r>
+                      <w:rPr>
+                        <w:rFonts w:ascii="Cambria Math" w:hAnsi="Cambria Math" w:cs="Times"/>
+                        <w:color w:val="151518"/>
+                      </w:rPr>
+                      <m:t>2</m:t>
+                    </m:r>
+                    <m:sSup>
+                      <m:sSupPr>
+                        <m:ctrlPr>
+                          <w:rPr>
+                            <w:rFonts w:ascii="Cambria Math" w:hAnsi="Cambria Math" w:cs="Times"/>
+                            <w:i/>
+                            <w:color w:val="151518"/>
+                          </w:rPr>
+                        </m:ctrlPr>
+                      </m:sSupPr>
+                      <m:e>
+                        <m:r>
+                          <w:rPr>
+                            <w:rFonts w:ascii="Cambria Math" w:hAnsi="Cambria Math" w:cs="Times"/>
+                            <w:color w:val="151518"/>
+                          </w:rPr>
+                          <m:t>h</m:t>
+                        </m:r>
+                      </m:e>
+                      <m:sup>
+                        <m:r>
+                          <w:rPr>
+                            <w:rFonts w:ascii="Cambria Math" w:hAnsi="Cambria Math" w:cs="Times"/>
+                            <w:color w:val="151518"/>
+                          </w:rPr>
+                          <m:t>2</m:t>
+                        </m:r>
+                      </m:sup>
+                    </m:sSup>
+                  </m:den>
+                </m:f>
+              </m:e>
+            </m:d>
+          </m:e>
+        </m:nary>
+      </m:oMath>
+      <w:r>
+        <w:rPr>
+          <w:rFonts w:ascii="Times" w:hAnsi="Times" w:cs="Times"/>
+          <w:color w:val="151518"/>
+        </w:rPr>
+        <w:t xml:space="preserve"> </w:t>
+      </w:r>
+      <w:r>
+        <w:rPr>
+          <w:rFonts w:ascii="Times" w:hAnsi="Times" w:cs="Times"/>
+          <w:color w:val="151518"/>
+        </w:rPr>
+        <w:tab/>
+      </w:r>
+      <w:r>
+        <w:rPr>
+          <w:rFonts w:ascii="Times" w:hAnsi="Times" w:cs="Times"/>
+          <w:color w:val="151518"/>
+        </w:rPr>
+        <w:tab/>
+        <w:t>(1)</w:t>
+      </w:r>
+    </w:p>
+    <w:p>
+      <w:pPr>
+        <w:rPr>
+          <w:rFonts w:ascii="Times" w:hAnsi="Times" w:cs="Times"/>
+          <w:color w:val="151518"/>
+        </w:rPr>
+      </w:pPr>
+    </w:p>
+    <w:p>
+      <w:pPr>
+        <w:rPr>
+          <w:rFonts w:ascii="Times" w:hAnsi="Times" w:cs="Times"/>
+          <w:color w:val="151518"/>
+        </w:rPr>
+      </w:pPr>
+      <w:r>
+        <w:rPr>
+          <w:rFonts w:ascii="Times" w:hAnsi="Times" w:cs="Times"/>
+          <w:color w:val="151518"/>
+        </w:rPr>
+        <w:t>and</w:t>
+      </w:r>
       <w:r>
         <w:rPr>
           <w:rFonts w:ascii="Times" w:hAnsi="Times" w:cs="Times"/>
@@ -3035,7 +2699,6 @@
         </w:rPr>
         <w:t xml:space="preserve">be the shoreline position of the </w:t>
       </w:r>
-      <w:proofErr w:type="spellStart"/>
       <w:r>
         <w:rPr>
           <w:rFonts w:ascii="Times" w:hAnsi="Times" w:cs="Times"/>
@@ -3052,7 +2715,6 @@
         </w:rPr>
         <w:t>th</w:t>
       </w:r>
-      <w:proofErr w:type="spellEnd"/>
       <w:r>
         <w:rPr>
           <w:rFonts w:ascii="Times" w:hAnsi="Times" w:cs="Times"/>
@@ -3079,7 +2741,35 @@
           <w:rFonts w:ascii="Times" w:hAnsi="Times" w:cs="Times"/>
           <w:color w:val="151518"/>
         </w:rPr>
-        <w:t>used this density to calculate the number of sea otters within a 10km shoreline ra</w:t>
+        <w:t xml:space="preserve">used </w:t>
+      </w:r>
+      <w:r>
+        <w:rPr>
+          <w:rFonts w:ascii="Times" w:hAnsi="Times" w:cs="Times"/>
+          <w:color w:val="151518"/>
+        </w:rPr>
+        <w:t>the</w:t>
+      </w:r>
+      <w:r>
+        <w:rPr>
+          <w:rFonts w:ascii="Times" w:hAnsi="Times" w:cs="Times"/>
+          <w:color w:val="151518"/>
+        </w:rPr>
+        <w:t xml:space="preserve"> density </w:t>
+      </w:r>
+      <w:r>
+        <w:rPr>
+          <w:rFonts w:ascii="Times" w:hAnsi="Times" w:cs="Times"/>
+          <w:color w:val="151518"/>
+        </w:rPr>
+        <w:t xml:space="preserve">from eqn. </w:t>
+      </w:r>
+      <w:r>
+        <w:rPr>
+          <w:rFonts w:ascii="Times" w:hAnsi="Times" w:cs="Times"/>
+          <w:color w:val="151518"/>
+        </w:rPr>
+        <w:t>to calculate the number of sea otters within a 10km shoreline ra</w:t>
       </w:r>
       <w:r>
         <w:rPr>
@@ -3160,6 +2850,13 @@
         </w:rPr>
         <w:t xml:space="preserve"> </w:t>
       </w:r>
+      <w:r>
+        <w:rPr>
+          <w:rFonts w:ascii="Times" w:hAnsi="Times" w:cs="Times"/>
+          <w:color w:val="151518"/>
+        </w:rPr>
+        <w:t>is</w:t>
+      </w:r>
     </w:p>
     <w:p>
       <w:pPr>
@@ -3204,28 +2901,7 @@
               <w:rFonts w:ascii="Cambria Math" w:hAnsi="Cambria Math" w:cs="Times"/>
               <w:color w:val="151518"/>
             </w:rPr>
-            <m:t>(</m:t>
-          </m:r>
-          <m:r>
-            <w:rPr>
-              <w:rFonts w:ascii="Cambria Math" w:hAnsi="Cambria Math" w:cs="Times"/>
-              <w:color w:val="151518"/>
-            </w:rPr>
-            <m:t>j</m:t>
-          </m:r>
-          <m:r>
-            <w:rPr>
-              <w:rFonts w:ascii="Cambria Math" w:hAnsi="Cambria Math" w:cs="Times"/>
-              <w:color w:val="151518"/>
-            </w:rPr>
-            <m:t>)</m:t>
-          </m:r>
-          <m:r>
-            <w:rPr>
-              <w:rFonts w:ascii="Cambria Math" w:hAnsi="Cambria Math" w:cs="Times"/>
-              <w:color w:val="151518"/>
-            </w:rPr>
-            <m:t>=</m:t>
+            <m:t>(j)=</m:t>
           </m:r>
           <m:sSub>
             <m:sSubPr>
@@ -3451,20 +3127,118 @@
           <w:color w:val="151518"/>
         </w:rPr>
       </w:pPr>
-    </w:p>
-    <w:p>
-      <w:pPr>
-        <w:rPr>
-          <w:rFonts w:ascii="Times" w:hAnsi="Times" w:cs="Times"/>
-          <w:color w:val="151518"/>
-        </w:rPr>
-      </w:pPr>
-      <w:r>
-        <w:rPr>
-          <w:rFonts w:ascii="Times" w:hAnsi="Times" w:cs="Times"/>
-          <w:color w:val="151518"/>
-        </w:rPr>
-        <w:t>This provides an abundance of otters in each year over a standardized shoreline and makes comparisons among sites and across time at a given site possible.</w:t>
+      <w:r>
+        <w:rPr>
+          <w:rFonts w:ascii="Times" w:hAnsi="Times" w:cs="Times"/>
+          <w:color w:val="151518"/>
+        </w:rPr>
+        <w:t xml:space="preserve">This provides </w:t>
+      </w:r>
+      <w:r>
+        <w:rPr>
+          <w:rFonts w:ascii="Times" w:hAnsi="Times" w:cs="Times"/>
+          <w:color w:val="151518"/>
+        </w:rPr>
+        <w:t xml:space="preserve">estimated </w:t>
+      </w:r>
+      <w:r>
+        <w:rPr>
+          <w:rFonts w:ascii="Times" w:hAnsi="Times" w:cs="Times"/>
+          <w:color w:val="151518"/>
+        </w:rPr>
+        <w:t>abundance of otters in each yea</w:t>
+      </w:r>
+      <w:r>
+        <w:rPr>
+          <w:rFonts w:ascii="Times" w:hAnsi="Times" w:cs="Times"/>
+          <w:color w:val="151518"/>
+        </w:rPr>
+        <w:t xml:space="preserve">r over a standardized shoreline length </w:t>
+      </w:r>
+      <w:r>
+        <w:rPr>
+          <w:rFonts w:ascii="Times" w:hAnsi="Times" w:cs="Times"/>
+          <w:color w:val="151518"/>
+        </w:rPr>
+        <w:t xml:space="preserve">and </w:t>
+      </w:r>
+      <w:r>
+        <w:rPr>
+          <w:rFonts w:ascii="Times" w:hAnsi="Times" w:cs="Times"/>
+          <w:color w:val="151518"/>
+        </w:rPr>
+        <w:t xml:space="preserve">enables </w:t>
+      </w:r>
+      <w:r>
+        <w:rPr>
+          <w:rFonts w:ascii="Times" w:hAnsi="Times" w:cs="Times"/>
+          <w:color w:val="151518"/>
+        </w:rPr>
+        <w:t>comparisons among sites and across time at a given site.</w:t>
+      </w:r>
+      <w:r>
+        <w:rPr>
+          <w:rFonts w:ascii="Times" w:hAnsi="Times" w:cs="Times"/>
+          <w:color w:val="151518"/>
+        </w:rPr>
+        <w:t xml:space="preserve"> </w:t>
+      </w:r>
+      <w:r>
+        <w:rPr>
+          <w:rFonts w:ascii="Times" w:hAnsi="Times" w:cs="Times"/>
+          <w:color w:val="151518"/>
+        </w:rPr>
+        <w:t>Due to uncertainty in the effective home-range size of sea otters, we performed sensitivity analyses using a</w:t>
+      </w:r>
+      <w:r>
+        <w:rPr>
+          <w:rFonts w:ascii="Times" w:hAnsi="Times" w:cs="Times"/>
+          <w:color w:val="151518"/>
+        </w:rPr>
+        <w:t xml:space="preserve"> range of alternative bandwidths (</w:t>
+      </w:r>
+      <w:r>
+        <w:rPr>
+          <w:rFonts w:ascii="Times" w:hAnsi="Times" w:cs="Times"/>
+          <w:i/>
+          <w:color w:val="151518"/>
+        </w:rPr>
+        <w:t>h</w:t>
+      </w:r>
+      <w:r>
+        <w:rPr>
+          <w:rFonts w:ascii="Times" w:hAnsi="Times" w:cs="Times"/>
+          <w:color w:val="151518"/>
+        </w:rPr>
+        <w:t xml:space="preserve"> between 5 and 15). The qualitative results </w:t>
+      </w:r>
+      <w:r>
+        <w:rPr>
+          <w:rFonts w:ascii="Times" w:hAnsi="Times" w:cs="Times"/>
+          <w:color w:val="151518"/>
+        </w:rPr>
+        <w:t xml:space="preserve">did not change with </w:t>
+      </w:r>
+      <w:r>
+        <w:rPr>
+          <w:rFonts w:ascii="Times" w:hAnsi="Times" w:cs="Times"/>
+          <w:color w:val="151518"/>
+        </w:rPr>
+        <w:t xml:space="preserve">alternate </w:t>
+      </w:r>
+      <w:r>
+        <w:rPr>
+          <w:rFonts w:ascii="Times" w:hAnsi="Times" w:cs="Times"/>
+          <w:color w:val="151518"/>
+        </w:rPr>
+        <w:t>bandwidths.</w:t>
+      </w:r>
+      <w:r>
+        <w:rPr>
+          <w:rFonts w:ascii="Times" w:hAnsi="Times" w:cs="Times"/>
+          <w:color w:val="151518"/>
+        </w:rPr>
+        <w:t xml:space="preserve"> </w:t>
       </w:r>
     </w:p>
     <w:p>
@@ -3481,50 +3255,63 @@
           <w:rFonts w:ascii="Times" w:hAnsi="Times" w:cs="Times"/>
           <w:color w:val="151518"/>
         </w:rPr>
-        <w:t>Due to uncertainty in the effective home-range size of sea otters, we performed sensitivity analyses using a</w:t>
-      </w:r>
-      <w:r>
-        <w:rPr>
-          <w:rFonts w:ascii="Times" w:hAnsi="Times" w:cs="Times"/>
-          <w:color w:val="151518"/>
-        </w:rPr>
-        <w:t xml:space="preserve"> range of alternative bandwidths (</w:t>
-      </w:r>
-      <w:r>
-        <w:rPr>
-          <w:rFonts w:ascii="Times" w:hAnsi="Times" w:cs="Times"/>
-          <w:i/>
-          <w:color w:val="151518"/>
-        </w:rPr>
-        <w:t>h</w:t>
-      </w:r>
-      <w:r>
-        <w:rPr>
-          <w:rFonts w:ascii="Times" w:hAnsi="Times" w:cs="Times"/>
-          <w:color w:val="151518"/>
-        </w:rPr>
-        <w:t xml:space="preserve"> between 5 and 15). The qualitative results </w:t>
-      </w:r>
-      <w:r>
-        <w:rPr>
-          <w:rFonts w:ascii="Times" w:hAnsi="Times" w:cs="Times"/>
-          <w:color w:val="151518"/>
-        </w:rPr>
-        <w:t xml:space="preserve">did not change with </w:t>
-      </w:r>
-      <w:r>
-        <w:rPr>
-          <w:rFonts w:ascii="Times" w:hAnsi="Times" w:cs="Times"/>
-          <w:color w:val="151518"/>
-        </w:rPr>
-        <w:t xml:space="preserve">alternate </w:t>
-      </w:r>
-      <w:r>
-        <w:rPr>
-          <w:rFonts w:ascii="Times" w:hAnsi="Times" w:cs="Times"/>
-          <w:color w:val="151518"/>
-        </w:rPr>
-        <w:t>bandwidths.</w:t>
+        <w:t>As with the kelp data, we calculated a</w:t>
+      </w:r>
+      <w:r>
+        <w:rPr>
+          <w:rFonts w:ascii="Times" w:hAnsi="Times" w:cs="Times"/>
+          <w:color w:val="151518"/>
+        </w:rPr>
+        <w:t>n</w:t>
+      </w:r>
+      <w:r>
+        <w:rPr>
+          <w:rFonts w:ascii="Times" w:hAnsi="Times" w:cs="Times"/>
+          <w:color w:val="151518"/>
+        </w:rPr>
+        <w:t xml:space="preserve"> exponential rate of increase for each site by regressing log-abundance against time for</w:t>
+      </w:r>
+      <w:r>
+        <w:rPr>
+          <w:rFonts w:ascii="Times" w:hAnsi="Times" w:cs="Times"/>
+          <w:color w:val="151518"/>
+        </w:rPr>
+        <w:t xml:space="preserve"> the period 1989-2015 – coincident with the available data for kelp -</w:t>
+      </w:r>
+      <w:r>
+        <w:rPr>
+          <w:rFonts w:ascii="Times" w:hAnsi="Times" w:cs="Times"/>
+          <w:color w:val="151518"/>
+        </w:rPr>
+        <w:t xml:space="preserve"> </w:t>
+      </w:r>
+      <w:r>
+        <w:rPr>
+          <w:rFonts w:ascii="Times" w:hAnsi="Times" w:cs="Times"/>
+          <w:color w:val="151518"/>
+        </w:rPr>
+        <w:t>and</w:t>
+      </w:r>
+      <w:r>
+        <w:rPr>
+          <w:rFonts w:ascii="Times" w:hAnsi="Times" w:cs="Times"/>
+          <w:color w:val="151518"/>
+        </w:rPr>
+        <w:t xml:space="preserve"> period divided into two halves</w:t>
+      </w:r>
+      <w:r>
+        <w:rPr>
+          <w:rFonts w:ascii="Times" w:hAnsi="Times" w:cs="Times"/>
+          <w:color w:val="151518"/>
+        </w:rPr>
+        <w:t>, 1989-2001 and 2002-2015</w:t>
+      </w:r>
+      <w:r>
+        <w:rPr>
+          <w:rFonts w:ascii="Times" w:hAnsi="Times" w:cs="Times"/>
+          <w:color w:val="151518"/>
+        </w:rPr>
+        <w:t xml:space="preserve">. </w:t>
       </w:r>
     </w:p>
     <w:p>
@@ -3631,13 +3418,8 @@
         </w:numPr>
       </w:pPr>
       <w:r>
-        <w:t xml:space="preserve">Total </w:t>
-      </w:r>
-      <w:proofErr w:type="spellStart"/>
-      <w:r>
-        <w:t>Coastwide</w:t>
-      </w:r>
-      <w:proofErr w:type="spellEnd"/>
+        <w:t>Total Coastwide</w:t>
+      </w:r>
     </w:p>
     <w:p>
       <w:pPr>
@@ -3741,13 +3523,8 @@
           <w:numId w:val="7"/>
         </w:numPr>
       </w:pPr>
-      <w:proofErr w:type="spellStart"/>
-      <w:r>
-        <w:t>Cucs</w:t>
-      </w:r>
-      <w:proofErr w:type="spellEnd"/>
-      <w:r>
-        <w:t xml:space="preserve"> </w:t>
+      <w:r>
+        <w:t xml:space="preserve">Cucs </w:t>
       </w:r>
     </w:p>
     <w:p/>
@@ -3824,9 +3601,317 @@
           <w:b/>
           <w:highlight w:val="yellow"/>
         </w:rPr>
-        <w:lastRenderedPageBreak/>
         <w:t>Results</w:t>
       </w:r>
+    </w:p>
+    <w:p>
+      <w:r>
+        <w:tab/>
+        <w:t xml:space="preserve">Sea otters, kelp, and invertebrates </w:t>
+      </w:r>
+      <w:r>
+        <w:t xml:space="preserve">all </w:t>
+      </w:r>
+      <w:r>
+        <w:t>show large changes in abundance in the Olympic coast over the study period.</w:t>
+      </w:r>
+      <w:r>
+        <w:t xml:space="preserve"> On a coast-wide basis, sea otters increase nearly exponentially from the first surveys 1977</w:t>
+      </w:r>
+      <w:r>
+        <w:t>(Fig. 1).</w:t>
+      </w:r>
+      <w:r>
+        <w:t xml:space="preserve"> </w:t>
+      </w:r>
+      <w:r>
+        <w:t>K</w:t>
+      </w:r>
+      <w:r>
+        <w:t>elps were largely stable between 1989 and 1998</w:t>
+      </w:r>
+      <w:r>
+        <w:t xml:space="preserve"> averaging </w:t>
+      </w:r>
+      <w:r>
+        <w:t>3</w:t>
+      </w:r>
+      <w:r>
+        <w:t>85</w:t>
+      </w:r>
+      <w:r>
+        <w:t xml:space="preserve"> ha</w:t>
+      </w:r>
+      <w:r>
+        <w:t xml:space="preserve">, </w:t>
+      </w:r>
+      <w:r>
+        <w:t xml:space="preserve">nearly doubling in area </w:t>
+      </w:r>
+      <w:r>
+        <w:t xml:space="preserve">during the last years of the 1990s </w:t>
+      </w:r>
+      <w:r>
+        <w:t>to an average of near 679</w:t>
+      </w:r>
+      <w:r>
+        <w:t xml:space="preserve"> ha after 2000, though with a notable decline recently (2013-14</w:t>
+      </w:r>
+      <w:r>
+        <w:t>; Fig. 1)</w:t>
+      </w:r>
+      <w:r>
+        <w:t>.</w:t>
+      </w:r>
+      <w:r>
+        <w:t xml:space="preserve"> Invertebrate abundance showed </w:t>
+      </w:r>
+      <w:r>
+        <w:rPr>
+          <w:highlight w:val="yellow"/>
+        </w:rPr>
+        <w:t>XYZ(FIG. 2</w:t>
+      </w:r>
+      <w:r>
+        <w:rPr>
+          <w:highlight w:val="yellow"/>
+        </w:rPr>
+        <w:t>)</w:t>
+      </w:r>
+      <w:r>
+        <w:t>.</w:t>
+      </w:r>
+    </w:p>
+    <w:p>
+      <w:r>
+        <w:tab/>
+      </w:r>
+      <w:r>
+        <w:t>However, t</w:t>
+      </w:r>
+      <w:r>
+        <w:t xml:space="preserve">he patterns </w:t>
+      </w:r>
+      <w:r>
+        <w:t xml:space="preserve">of each </w:t>
+      </w:r>
+      <w:r>
+        <w:t>s</w:t>
+      </w:r>
+      <w:r>
+        <w:t>at the coastwide scale are not reflected at the individual site scale</w:t>
+      </w:r>
+      <w:r>
+        <w:t xml:space="preserve"> (Fig. 2).  As the overall abundance of sea otters and kelp varied substantially among sites, we constructed an index of abundance (otters) or area (kelp) to the average value at each site in during the period 1989-91, the first three years of the kelp survey. This allow us to compare changes relative to a reference date and compare changes in populations on shared</w:t>
+      </w:r>
+      <w:r>
+        <w:t>, logarithmic</w:t>
+      </w:r>
+      <w:r>
+        <w:t xml:space="preserve"> axes (Fig. 2). </w:t>
+      </w:r>
+      <w:r>
+        <w:t>We identified geographically distinct patterns in sea otter and kelp trends, with the three northern, three central, and four southern sites showing similar patterns. In the north, sea otter abundances peak in the early 1990s and decline</w:t>
+      </w:r>
+      <w:r>
+        <w:t xml:space="preserve"> to approximately 1990 levels by 2000;  kelp abundances fluctuate but are generally stable. Centrally, populations increase slightly from 1990 levels, before stabilizing around 2000; kelp generally show an increasing trend with variability. In the south </w:t>
+      </w:r>
+      <w:r>
+        <w:t xml:space="preserve">sea otter </w:t>
+      </w:r>
+      <w:r>
+        <w:t xml:space="preserve">populations </w:t>
+      </w:r>
+      <w:r>
+        <w:t xml:space="preserve">show sustained </w:t>
+      </w:r>
+      <w:r>
+        <w:t>increase</w:t>
+      </w:r>
+      <w:r>
+        <w:t>s</w:t>
+      </w:r>
+      <w:r>
+        <w:t xml:space="preserve"> throughou</w:t>
+      </w:r>
+      <w:r>
+        <w:t xml:space="preserve">t the time series, with Destruction Island outpacing the other sites; kelps show an accompanying increase. </w:t>
+      </w:r>
+      <w:r>
+        <w:t>Together, these patterns result in an overall southerly shift in the distribution of otters beginning around 1997 with the midpoint of the otter distribution shifting ~45 km south from near Cape Alava to just north of Destruction Island (Fig YY).</w:t>
+      </w:r>
+    </w:p>
+    <w:p/>
+    <w:p>
+      <w:pPr>
+        <w:ind w:firstLine="720"/>
+      </w:pPr>
+      <w:r>
+        <w:t xml:space="preserve">Dividing the post-1989 time-series </w:t>
+      </w:r>
+      <w:r>
+        <w:t xml:space="preserve">in two show two different relationships between changes in otter abundance and kelp area.  Specifically, there is a </w:t>
+      </w:r>
+      <w:r>
+        <w:t xml:space="preserve">strong </w:t>
+      </w:r>
+      <w:r>
+        <w:t>positive relationship between otter and kelp trend</w:t>
+      </w:r>
+      <w:r>
+        <w:t>s for 1989-2002</w:t>
+      </w:r>
+      <w:r>
+        <w:t xml:space="preserve"> (</w:t>
+      </w:r>
+      <w:r>
+        <w:t xml:space="preserve">Pearson’s product-moment correlation; </w:t>
+      </w:r>
+      <m:oMath>
+        <m:r>
+          <w:rPr>
+            <w:rFonts w:ascii="Cambria Math" w:hAnsi="Cambria Math"/>
+          </w:rPr>
+          <m:t>r=0.77</m:t>
+        </m:r>
+        <m:r>
+          <m:rPr>
+            <m:sty m:val="p"/>
+          </m:rPr>
+          <w:rPr>
+            <w:rFonts w:ascii="Cambria Math" w:hAnsi="Cambria Math"/>
+          </w:rPr>
+          <m:t xml:space="preserve">, </m:t>
+        </m:r>
+        <m:r>
+          <w:rPr>
+            <w:rFonts w:ascii="Cambria Math" w:hAnsi="Cambria Math"/>
+          </w:rPr>
+          <m:t>p</m:t>
+        </m:r>
+        <m:r>
+          <m:rPr>
+            <m:sty m:val="p"/>
+          </m:rPr>
+          <w:rPr>
+            <w:rFonts w:ascii="Cambria Math" w:hAnsi="Cambria Math"/>
+          </w:rPr>
+          <m:t>=</m:t>
+        </m:r>
+        <m:r>
+          <m:rPr>
+            <m:sty m:val="p"/>
+          </m:rPr>
+          <w:rPr>
+            <w:rFonts w:ascii="Cambria Math" w:hAnsi="Cambria Math"/>
+          </w:rPr>
+          <m:t>0.</m:t>
+        </m:r>
+        <m:r>
+          <m:rPr>
+            <m:sty m:val="p"/>
+          </m:rPr>
+          <w:rPr>
+            <w:rFonts w:ascii="Cambria Math" w:hAnsi="Cambria Math"/>
+          </w:rPr>
+          <m:t>0</m:t>
+        </m:r>
+        <m:r>
+          <m:rPr>
+            <m:sty m:val="p"/>
+          </m:rPr>
+          <w:rPr>
+            <w:rFonts w:ascii="Cambria Math" w:hAnsi="Cambria Math"/>
+          </w:rPr>
+          <m:t>0</m:t>
+        </m:r>
+        <m:r>
+          <m:rPr>
+            <m:sty m:val="p"/>
+          </m:rPr>
+          <w:rPr>
+            <w:rFonts w:ascii="Cambria Math" w:hAnsi="Cambria Math"/>
+          </w:rPr>
+          <m:t>8</m:t>
+        </m:r>
+      </m:oMath>
+      <w:r>
+        <w:t>), but not for 2002-15 (</w:t>
+      </w:r>
+      <m:oMath>
+        <m:r>
+          <w:rPr>
+            <w:rFonts w:ascii="Cambria Math" w:hAnsi="Cambria Math"/>
+          </w:rPr>
+          <m:t>r=0.23</m:t>
+        </m:r>
+        <m:r>
+          <m:rPr>
+            <m:sty m:val="p"/>
+          </m:rPr>
+          <w:rPr>
+            <w:rFonts w:ascii="Cambria Math" w:hAnsi="Cambria Math"/>
+          </w:rPr>
+          <m:t xml:space="preserve">, </m:t>
+        </m:r>
+        <m:r>
+          <w:rPr>
+            <w:rFonts w:ascii="Cambria Math" w:hAnsi="Cambria Math"/>
+          </w:rPr>
+          <m:t>p</m:t>
+        </m:r>
+        <m:r>
+          <m:rPr>
+            <m:sty m:val="p"/>
+          </m:rPr>
+          <w:rPr>
+            <w:rFonts w:ascii="Cambria Math" w:hAnsi="Cambria Math"/>
+          </w:rPr>
+          <m:t>=0.51</m:t>
+        </m:r>
+      </m:oMath>
+      <w:r>
+        <w:t>; Fig X)</w:t>
+      </w:r>
+      <w:r>
+        <w:t>.  This suggests….</w:t>
+      </w:r>
+    </w:p>
+    <w:p>
+      <w:pPr>
+        <w:ind w:firstLine="720"/>
+      </w:pPr>
+      <w:r>
+        <w:t xml:space="preserve">While otter trends do not </w:t>
+      </w:r>
+      <w:r>
+        <w:t>result in continued increases in kelp, changes in the local abundance of sea otters do translate into changes in the variability of kelp. At both central and southern sites increases in sea otters corresponded to declines in kelp variability (Fig. ZZ).  In contrast, the three northern sites show no changes in otter abundance and kelp CV was unchanged as well.</w:t>
+      </w:r>
+    </w:p>
+    <w:p>
+      <w:pPr>
+        <w:ind w:firstLine="720"/>
+      </w:pPr>
+    </w:p>
+    <w:p>
+      <w:pPr>
+        <w:ind w:firstLine="720"/>
+      </w:pPr>
+      <w:r>
+        <w:t>For the three northern sites, there was virtually</w:t>
+      </w:r>
+    </w:p>
+    <w:p/>
+    <w:p/>
+    <w:p/>
+    <w:p/>
+    <w:p/>
+    <w:p>
+      <w:pPr>
+        <w:rPr>
+          <w:b/>
+        </w:rPr>
+      </w:pPr>
     </w:p>
     <w:p>
       <w:pPr>
@@ -3911,19 +3996,11 @@
           <w:b/>
         </w:rPr>
       </w:pPr>
-      <w:proofErr w:type="spellStart"/>
       <w:r>
         <w:rPr>
           <w:b/>
         </w:rPr>
-        <w:t>Coastwide</w:t>
-      </w:r>
-      <w:proofErr w:type="spellEnd"/>
-      <w:r>
-        <w:rPr>
-          <w:b/>
-        </w:rPr>
-        <w:t xml:space="preserve"> patterns obscure patterns at the landscape scale</w:t>
+        <w:t>Coastwide patterns obscure patterns at the landscape scale</w:t>
       </w:r>
     </w:p>
     <w:p>
@@ -3987,15 +4064,7 @@
         <w:ind w:left="900"/>
       </w:pPr>
       <w:r>
-        <w:t>Decline in kelp variability is associated with increases in otters. (</w:t>
-      </w:r>
-      <w:proofErr w:type="gramStart"/>
-      <w:r>
-        <w:t>need</w:t>
-      </w:r>
-      <w:proofErr w:type="gramEnd"/>
-      <w:r>
-        <w:t xml:space="preserve"> to do bootstrapping for confidence bounds on Fig).</w:t>
+        <w:t>Decline in kelp variability is associated with increases in otters. (need to do bootstrapping for confidence bounds on Fig).</w:t>
       </w:r>
     </w:p>
     <w:p>
@@ -4049,45 +4118,19 @@
         </w:rPr>
       </w:pPr>
       <w:r>
-        <w:lastRenderedPageBreak/>
         <w:br w:type="page"/>
       </w:r>
       <w:r>
         <w:rPr>
           <w:b/>
         </w:rPr>
-        <w:lastRenderedPageBreak/>
         <w:t>Acknowledgements:</w:t>
       </w:r>
     </w:p>
     <w:p>
       <w:r>
         <w:tab/>
-        <w:t xml:space="preserve">RV </w:t>
-      </w:r>
-      <w:proofErr w:type="spellStart"/>
-      <w:r>
-        <w:t>Tatoosh</w:t>
-      </w:r>
-      <w:proofErr w:type="spellEnd"/>
-      <w:r>
-        <w:t xml:space="preserve"> crew, Liam </w:t>
-      </w:r>
-      <w:proofErr w:type="spellStart"/>
-      <w:r>
-        <w:t>Antrium</w:t>
-      </w:r>
-      <w:proofErr w:type="spellEnd"/>
-      <w:r>
-        <w:t xml:space="preserve">, Helen Barry, Steve Jefferies (otter data), Cathy </w:t>
-      </w:r>
-      <w:proofErr w:type="spellStart"/>
-      <w:r>
-        <w:t>Pfister</w:t>
-      </w:r>
-      <w:proofErr w:type="spellEnd"/>
-      <w:r>
-        <w:t>,</w:t>
+        <w:t>RV Tatoosh crew, Liam Antrium, Helen Barry, Steve Jefferies (otter data), Cathy Pfister,</w:t>
       </w:r>
     </w:p>
     <w:p>
@@ -4096,8 +4139,6 @@
           <w:b/>
         </w:rPr>
       </w:pPr>
-      <w:bookmarkStart w:id="0" w:name="_GoBack"/>
-      <w:bookmarkEnd w:id="0"/>
     </w:p>
     <w:p>
       <w:pPr>
@@ -4114,15 +4155,7 @@
     <w:p/>
     <w:p>
       <w:r>
-        <w:t xml:space="preserve">Raw data from </w:t>
-      </w:r>
-      <w:proofErr w:type="spellStart"/>
-      <w:r>
-        <w:t>Kvitek’s</w:t>
-      </w:r>
-      <w:proofErr w:type="spellEnd"/>
-      <w:r>
-        <w:t xml:space="preserve"> 1987, 1995, and 1999 are generally not available, so we extracted summary statistics about density of benthic invertebrates from project reports for each year. However, the methods for estimating the density of benthic invertebrates varied substantially among years (See TABLE) and we needed to convert data from each survey year into common units for comparison. We elected to translate all of the different surveys into units of counts</w:t>
+        <w:t>Raw data from Kvitek’s 1987, 1995, and 1999 are generally not available, so we extracted summary statistics about density of benthic invertebrates from project reports for each year. However, the methods for estimating the density of benthic invertebrates varied substantially among years (See TABLE) and we needed to convert data from each survey year into common units for comparison. We elected to translate all of the different surveys into units of counts</w:t>
       </w:r>
       <m:oMath>
         <m:r>
@@ -4190,15 +4223,7 @@
         <w:ind w:firstLine="720"/>
       </w:pPr>
       <w:r>
-        <w:t xml:space="preserve">Weirdness: No </w:t>
-      </w:r>
-      <w:proofErr w:type="spellStart"/>
-      <w:r>
-        <w:t>seastar</w:t>
-      </w:r>
-      <w:proofErr w:type="spellEnd"/>
-      <w:r>
-        <w:t xml:space="preserve"> info from 1995.   </w:t>
+        <w:t xml:space="preserve">Weirdness: No seastar info from 1995.   </w:t>
       </w:r>
     </w:p>
     <w:p/>
@@ -4208,12 +4233,9 @@
       </w:r>
     </w:p>
     <w:p>
-      <w:proofErr w:type="gramStart"/>
-      <w:r>
-        <w:lastRenderedPageBreak/>
+      <w:r>
         <w:t>Invertebrate Survey description in table form.</w:t>
       </w:r>
-      <w:proofErr w:type="gramEnd"/>
     </w:p>
     <w:tbl>
       <w:tblPr>
@@ -4835,13 +4857,8 @@
             <w:tcW w:w="2358" w:type="dxa"/>
           </w:tcPr>
           <w:p>
-            <w:proofErr w:type="spellStart"/>
-            <w:r>
-              <w:t>Neah</w:t>
-            </w:r>
-            <w:proofErr w:type="spellEnd"/>
-            <w:r>
-              <w:t xml:space="preserve"> Bay </w:t>
+            <w:r>
+              <w:t xml:space="preserve">Neah Bay </w:t>
             </w:r>
           </w:p>
         </w:tc>
@@ -4898,13 +4915,8 @@
             <w:tcW w:w="2358" w:type="dxa"/>
           </w:tcPr>
           <w:p>
-            <w:proofErr w:type="spellStart"/>
-            <w:r>
-              <w:t>Chibahdel</w:t>
-            </w:r>
-            <w:proofErr w:type="spellEnd"/>
-            <w:r>
-              <w:t xml:space="preserve"> Rocks</w:t>
+            <w:r>
+              <w:t>Chibahdel Rocks</w:t>
             </w:r>
           </w:p>
         </w:tc>
@@ -4953,13 +4965,8 @@
             <w:tcW w:w="2358" w:type="dxa"/>
           </w:tcPr>
           <w:p>
-            <w:proofErr w:type="spellStart"/>
-            <w:r>
-              <w:t>Tatoosh</w:t>
-            </w:r>
-            <w:proofErr w:type="spellEnd"/>
-            <w:r>
-              <w:t xml:space="preserve"> Island</w:t>
+            <w:r>
+              <w:t>Tatoosh Island</w:t>
             </w:r>
           </w:p>
         </w:tc>
@@ -5329,13 +5336,8 @@
             <w:tcW w:w="2358" w:type="dxa"/>
           </w:tcPr>
           <w:p>
-            <w:proofErr w:type="spellStart"/>
-            <w:r>
-              <w:t>Teahwhit</w:t>
-            </w:r>
-            <w:proofErr w:type="spellEnd"/>
-            <w:r>
-              <w:t xml:space="preserve"> Head</w:t>
+            <w:r>
+              <w:t>Teahwhit Head</w:t>
             </w:r>
           </w:p>
         </w:tc>
@@ -5684,13 +5686,8 @@
             <w:tcW w:w="2358" w:type="dxa"/>
           </w:tcPr>
           <w:p>
-            <w:proofErr w:type="spellStart"/>
-            <w:r>
-              <w:t>Neah</w:t>
-            </w:r>
-            <w:proofErr w:type="spellEnd"/>
-            <w:r>
-              <w:t xml:space="preserve"> Bay </w:t>
+            <w:r>
+              <w:t xml:space="preserve">Neah Bay </w:t>
             </w:r>
           </w:p>
         </w:tc>
@@ -5741,13 +5738,8 @@
             <w:tcW w:w="2358" w:type="dxa"/>
           </w:tcPr>
           <w:p>
-            <w:proofErr w:type="spellStart"/>
-            <w:r>
-              <w:t>Chibahdel</w:t>
-            </w:r>
-            <w:proofErr w:type="spellEnd"/>
-            <w:r>
-              <w:t xml:space="preserve"> Rocks</w:t>
+            <w:r>
+              <w:t>Chibahdel Rocks</w:t>
             </w:r>
           </w:p>
         </w:tc>
@@ -5798,13 +5790,8 @@
             <w:tcW w:w="2358" w:type="dxa"/>
           </w:tcPr>
           <w:p>
-            <w:proofErr w:type="spellStart"/>
-            <w:r>
-              <w:t>Tatoosh</w:t>
-            </w:r>
-            <w:proofErr w:type="spellEnd"/>
-            <w:r>
-              <w:t xml:space="preserve"> Island</w:t>
+            <w:r>
+              <w:t>Tatoosh Island</w:t>
             </w:r>
           </w:p>
         </w:tc>
@@ -6115,13 +6102,8 @@
             <w:tcW w:w="2358" w:type="dxa"/>
           </w:tcPr>
           <w:p>
-            <w:proofErr w:type="spellStart"/>
-            <w:r>
-              <w:t>Teahwhit</w:t>
-            </w:r>
-            <w:proofErr w:type="spellEnd"/>
-            <w:r>
-              <w:t xml:space="preserve"> Head</w:t>
+            <w:r>
+              <w:t>Teahwhit Head</w:t>
             </w:r>
           </w:p>
         </w:tc>
@@ -6237,27 +6219,18 @@
         <w:t>Figure 1</w:t>
       </w:r>
       <w:r>
-        <w:t xml:space="preserve"> Map and </w:t>
-      </w:r>
-      <w:proofErr w:type="spellStart"/>
-      <w:r>
-        <w:t>Coastwide</w:t>
-      </w:r>
-      <w:proofErr w:type="spellEnd"/>
-      <w:r>
-        <w:t xml:space="preserve"> trends in otters and kelp area.</w:t>
+        <w:t xml:space="preserve"> Map and Coastwide trends in otters and kelp area.</w:t>
       </w:r>
     </w:p>
     <w:p>
       <w:r>
         <w:br w:type="page"/>
       </w:r>
-      <w:ins w:id="1" w:author="Ole Shelton" w:date="2017-08-23T14:25:00Z">
+      <w:ins w:id="0" w:author="Ole Shelton" w:date="2017-08-23T14:25:00Z">
         <w:r>
           <w:rPr>
             <w:noProof/>
           </w:rPr>
-          <w:lastRenderedPageBreak/>
           <w:drawing>
             <wp:anchor distT="0" distB="0" distL="114300" distR="114300" simplePos="0" relativeHeight="251659264" behindDoc="0" locked="0" layoutInCell="1" allowOverlap="1" wp14:anchorId="2C22333A" wp14:editId="37140DA4">
               <wp:simplePos x="0" y="0"/>
@@ -6387,7 +6360,6 @@
         <w:rPr>
           <w:noProof/>
         </w:rPr>
-        <w:lastRenderedPageBreak/>
         <w:drawing>
           <wp:inline distT="0" distB="0" distL="0" distR="0" wp14:anchorId="0A9CC199" wp14:editId="3ABBB8E3">
             <wp:extent cx="5486400" cy="6269990"/>
@@ -6440,13 +6412,8 @@
     <w:p/>
     <w:p>
       <w:r>
-        <w:t xml:space="preserve"> Figure 3</w:t>
-      </w:r>
-      <w:proofErr w:type="gramStart"/>
-      <w:r>
-        <w:t>?:</w:t>
-      </w:r>
-      <w:proofErr w:type="gramEnd"/>
+        <w:t xml:space="preserve"> Figure X</w:t>
+      </w:r>
       <w:r>
         <w:t xml:space="preserve">  Essentially a summary of Figure 2.  Otter and Ke</w:t>
       </w:r>
@@ -6515,17 +6482,16 @@
         <w:br w:type="page"/>
       </w:r>
       <w:r>
-        <w:lastRenderedPageBreak/>
-        <w:t xml:space="preserve">Kelp CV in two periods </w:t>
-      </w:r>
-      <w:proofErr w:type="gramStart"/>
-      <w:r>
-        <w:t>( after</w:t>
-      </w:r>
-      <w:proofErr w:type="gramEnd"/>
-      <w:r>
-        <w:t xml:space="preserve"> accounting for trend in abundance)</w:t>
-      </w:r>
+        <w:t xml:space="preserve">Fig. ZZ. </w:t>
+      </w:r>
+      <w:r>
+        <w:t>Kelp CV in two periods ( after ac</w:t>
+      </w:r>
+      <w:r>
+        <w:t>counting for trend in abundance.  Make bootstrapped confidence intervals.</w:t>
+      </w:r>
+      <w:bookmarkStart w:id="1" w:name="_GoBack"/>
+      <w:bookmarkEnd w:id="1"/>
     </w:p>
     <w:p/>
     <w:p>
@@ -6582,7 +6548,13 @@
     <w:p/>
     <w:p>
       <w:r>
-        <w:t>Figure 4? Otter Distribution</w:t>
+        <w:t>Figure YY</w:t>
+      </w:r>
+      <w:r>
+        <w:t xml:space="preserve"> Otter Distribution</w:t>
+      </w:r>
+      <w:r>
+        <w:t>. Grey shows kernel smoothed density, dots show center of gravity of the distribution (median). Dashed line shows smoothed trend in the center of gravity (loess)</w:t>
       </w:r>
     </w:p>
     <w:p/>
@@ -8336,7 +8308,7 @@
 </file>
 
 <file path=customXml/itemProps1.xml><?xml version="1.0" encoding="utf-8"?>
-<ds:datastoreItem xmlns:ds="http://schemas.openxmlformats.org/officeDocument/2006/customXml" ds:itemID="{75F8AE66-A889-3F48-B5FF-190AEA37626C}">
+<ds:datastoreItem xmlns:ds="http://schemas.openxmlformats.org/officeDocument/2006/customXml" ds:itemID="{2175D719-E1C7-D149-B4D0-B8007E5115FE}">
   <ds:schemaRefs>
     <ds:schemaRef ds:uri="http://schemas.openxmlformats.org/officeDocument/2006/bibliography"/>
   </ds:schemaRefs>

</xml_diff>